<commit_message>
Entrega6 final DOC PDF
</commit_message>
<xml_diff>
--- a/DOC/Entregafinal.docx
+++ b/DOC/Entregafinal.docx
@@ -248,13 +248,7 @@
         <w:rPr>
           <w:u w:val="none"/>
         </w:rPr>
-        <w:t>Un crawler (también conocido como Recolector, Web spider o robot del Web) es un programa que hojea el World Wide Web de una manera metódica, automatizada. Otros nombres usados con menor frecuencia para los crawlers de la Web son hormigas, controladores paso a paso automáticos, bots, y gusanos (Kobayashi y Takeda, 2000). Los crawlers hacen uso de la estructura de grafo de la web para moverse de página a página, mediante una implementación del algoritmo de búsqueda breadth-first</w:t>
-      </w:r>
-      <w:r>
-        <w:rPr>
-          <w:u w:val="none"/>
-        </w:rPr>
-        <w:t>.</w:t>
+        <w:t>Un crawler (también conocido como Recolector, Web spider o robot del Web) es un programa que hojea el World Wide Web de una manera metódica, automatizada. Otros nombres usados con menor frecuencia para los crawlers de la Web son hormigas, controladores paso a paso automáticos, bots, y gusanos (Kobayashi y Takeda, 2000). Los crawlers hacen uso de la estructura de grafo de la web para moverse de página a página, mediante una implementación del algoritmo de búsqueda breadth-first.</w:t>
       </w:r>
     </w:p>
     <w:p>
@@ -277,91 +271,7 @@
         <w:rPr>
           <w:u w:val="none"/>
         </w:rPr>
-        <w:t>WebRACE (Zeinalipour-Yazti y Dikaiakos, 2002) es un módulo de crawling implementado en Java, y</w:t>
-      </w:r>
-      <w:r>
-        <w:rPr>
-          <w:u w:val="none"/>
-        </w:rPr>
-        <w:t xml:space="preserve"> </w:t>
-      </w:r>
-      <w:r>
-        <w:rPr>
-          <w:u w:val="none"/>
-        </w:rPr>
-        <w:t>usado como una parte de un sistema más genérico llamado eRACE. El sistema recibe peticiones de los</w:t>
-      </w:r>
-      <w:r>
-        <w:rPr>
-          <w:u w:val="none"/>
-        </w:rPr>
-        <w:t xml:space="preserve"> </w:t>
-      </w:r>
-      <w:r>
-        <w:rPr>
-          <w:u w:val="none"/>
-        </w:rPr>
-        <w:t>usuarios para descargar Web pages, así que los actos del crawler en parte funconan como proxy server</w:t>
-      </w:r>
-      <w:r>
-        <w:rPr>
-          <w:u w:val="none"/>
-        </w:rPr>
-        <w:t xml:space="preserve"> </w:t>
-      </w:r>
-      <w:r>
-        <w:rPr>
-          <w:u w:val="none"/>
-        </w:rPr>
-        <w:t>inteligente. El sistema también maneja los pedidos “suscripciones” a los Web pages que deben ser</w:t>
-      </w:r>
-      <w:r>
-        <w:rPr>
-          <w:u w:val="none"/>
-        </w:rPr>
-        <w:t xml:space="preserve"> </w:t>
-      </w:r>
-      <w:r>
-        <w:rPr>
-          <w:u w:val="none"/>
-        </w:rPr>
-        <w:t>supervisados: cuando las páginas cambian, deben ser descargadas por el crawler y el suscriptor debe</w:t>
-      </w:r>
-      <w:r>
-        <w:rPr>
-          <w:u w:val="none"/>
-        </w:rPr>
-        <w:t xml:space="preserve"> </w:t>
-      </w:r>
-      <w:r>
-        <w:rPr>
-          <w:u w:val="none"/>
-        </w:rPr>
-        <w:t>ser notificado. La característica más excepcional de WebRACE es que, mientras que la mayoría de los</w:t>
-      </w:r>
-      <w:r>
-        <w:rPr>
-          <w:u w:val="none"/>
-        </w:rPr>
-        <w:t xml:space="preserve"> </w:t>
-      </w:r>
-      <w:r>
-        <w:rPr>
-          <w:u w:val="none"/>
-        </w:rPr>
-        <w:t>crawlers comienzan con un sistema de la “semilla” URLs, WebRACE está recibiendo continuamente URLs</w:t>
-      </w:r>
-      <w:r>
-        <w:rPr>
-          <w:u w:val="none"/>
-        </w:rPr>
-        <w:t xml:space="preserve"> </w:t>
-      </w:r>
-      <w:r>
-        <w:rPr>
-          <w:u w:val="none"/>
-        </w:rPr>
-        <w:t>nuevos para comenzar.</w:t>
+        <w:t>WebRACE (Zeinalipour-Yazti y Dikaiakos, 2002) es un módulo de crawling implementado en Java, y usado como una parte de un sistema más genérico llamado eRACE. El sistema recibe peticiones de los usuarios para descargar Web pages, así que los actos del crawler en parte funconan como proxy server inteligente. El sistema también maneja los pedidos “suscripciones” a los Web pages que deben ser supervisados: cuando las páginas cambian, deben ser descargadas por el crawler y el suscriptor debe ser notificado. La característica más excepcional de WebRACE es que, mientras que la mayoría de los crawlers comienzan con un sistema de la “semilla” URLs, WebRACE está recibiendo continuamente URLs nuevos para comenzar.</w:t>
       </w:r>
     </w:p>
     <w:p>
@@ -389,17 +299,761 @@
         <w:rPr>
           <w:u w:val="none"/>
         </w:rPr>
-        <w:t>Para realizar el proceso Batch offline, todos los dias a las 12:00 se ejecutara un bat que se encarga de cargar los datos.</w:t>
-      </w:r>
-      <w:bookmarkStart w:id="0" w:name="_GoBack"/>
-      <w:bookmarkEnd w:id="0"/>
-    </w:p>
-    <w:p>
-      <w:pPr>
-        <w:spacing w:after="105"/>
-        <w:rPr>
-          <w:u w:val="none"/>
-        </w:rPr>
+        <w:t>Para realizar el proceso Batch offline, todos lo</w:t>
+      </w:r>
+      <w:r>
+        <w:rPr>
+          <w:u w:val="none"/>
+        </w:rPr>
+        <w:t xml:space="preserve">s dias a las 12:00 se ejecutara </w:t>
+      </w:r>
+      <w:r>
+        <w:rPr>
+          <w:u w:val="none"/>
+        </w:rPr>
+        <w:t>que se encarga de cargar los datos.</w:t>
+      </w:r>
+    </w:p>
+    <w:p>
+      <w:pPr>
+        <w:pStyle w:val="Prrafodelista"/>
+        <w:spacing w:after="105"/>
+        <w:ind w:firstLine="0"/>
+        <w:rPr>
+          <w:u w:val="none"/>
+        </w:rPr>
+      </w:pPr>
+    </w:p>
+    <w:p>
+      <w:pPr>
+        <w:pStyle w:val="Prrafodelista"/>
+        <w:spacing w:after="105"/>
+        <w:ind w:firstLine="0"/>
+        <w:rPr>
+          <w:u w:val="none"/>
+        </w:rPr>
+      </w:pPr>
+      <w:r>
+        <w:rPr>
+          <w:u w:val="none"/>
+        </w:rPr>
+        <w:t xml:space="preserve">Para dicho se utilizara una herramienta llamada </w:t>
+      </w:r>
+      <w:r>
+        <w:rPr>
+          <w:u w:val="none"/>
+        </w:rPr>
+        <w:t>Spring Batch</w:t>
+      </w:r>
+      <w:r>
+        <w:rPr>
+          <w:u w:val="none"/>
+        </w:rPr>
+        <w:t>.</w:t>
+      </w:r>
+    </w:p>
+    <w:p>
+      <w:pPr>
+        <w:pStyle w:val="Prrafodelista"/>
+        <w:spacing w:after="105"/>
+        <w:ind w:firstLine="0"/>
+        <w:rPr>
+          <w:u w:val="none"/>
+        </w:rPr>
+      </w:pPr>
+    </w:p>
+    <w:p>
+      <w:pPr>
+        <w:pStyle w:val="Prrafodelista"/>
+        <w:spacing w:after="105"/>
+        <w:ind w:firstLine="0"/>
+        <w:rPr>
+          <w:u w:val="none"/>
+        </w:rPr>
+      </w:pPr>
+    </w:p>
+    <w:p>
+      <w:pPr>
+        <w:pStyle w:val="Prrafodelista"/>
+        <w:spacing w:after="105"/>
+        <w:ind w:firstLine="0"/>
+        <w:rPr>
+          <w:u w:val="none"/>
+        </w:rPr>
+      </w:pPr>
+    </w:p>
+    <w:p>
+      <w:pPr>
+        <w:pStyle w:val="Prrafodelista"/>
+        <w:spacing w:after="105"/>
+        <w:ind w:firstLine="0"/>
+        <w:rPr>
+          <w:u w:val="none"/>
+        </w:rPr>
+      </w:pPr>
+    </w:p>
+    <w:p>
+      <w:pPr>
+        <w:pStyle w:val="Prrafodelista"/>
+        <w:spacing w:after="105"/>
+        <w:ind w:firstLine="0"/>
+        <w:rPr>
+          <w:u w:val="none"/>
+        </w:rPr>
+      </w:pPr>
+    </w:p>
+    <w:p>
+      <w:pPr>
+        <w:pStyle w:val="Prrafodelista"/>
+        <w:spacing w:after="105"/>
+        <w:ind w:firstLine="0"/>
+        <w:rPr>
+          <w:u w:val="none"/>
+        </w:rPr>
+      </w:pPr>
+    </w:p>
+    <w:p>
+      <w:pPr>
+        <w:pStyle w:val="Prrafodelista"/>
+        <w:spacing w:after="105"/>
+        <w:ind w:firstLine="0"/>
+        <w:rPr>
+          <w:u w:val="none"/>
+        </w:rPr>
+      </w:pPr>
+    </w:p>
+    <w:p>
+      <w:pPr>
+        <w:pStyle w:val="Prrafodelista"/>
+        <w:spacing w:after="105"/>
+        <w:ind w:firstLine="0"/>
+        <w:rPr>
+          <w:u w:val="none"/>
+        </w:rPr>
+      </w:pPr>
+      <w:r>
+        <w:rPr>
+          <w:u w:val="none"/>
+        </w:rPr>
+        <w:t>Proceso BATCH :</w:t>
+      </w:r>
+      <w:r>
+        <w:t xml:space="preserve"> </w:t>
+      </w:r>
+      <w:r>
+        <w:rPr>
+          <w:u w:val="none"/>
+        </w:rPr>
+        <w:t>Los procesos batch son aquellos programas que se lanzan generamente de manera programada y que no requieren ningún tipo de intervención humana. Suelen ser procesos relativamente pesados, que tratan una gran cantidad de información, por lo que normalemente se ejecutan en horarios con baja carga de trabajo para no influir en el entorno transaccional.</w:t>
+      </w:r>
+    </w:p>
+    <w:p>
+      <w:pPr>
+        <w:pStyle w:val="Prrafodelista"/>
+        <w:spacing w:after="105"/>
+        <w:ind w:firstLine="0"/>
+        <w:rPr>
+          <w:u w:val="none"/>
+        </w:rPr>
+      </w:pPr>
+    </w:p>
+    <w:p>
+      <w:pPr>
+        <w:pStyle w:val="Prrafodelista"/>
+        <w:spacing w:after="105"/>
+        <w:ind w:firstLine="0"/>
+        <w:rPr>
+          <w:u w:val="none"/>
+        </w:rPr>
+      </w:pPr>
+    </w:p>
+    <w:p>
+      <w:pPr>
+        <w:pStyle w:val="Prrafodelista"/>
+        <w:spacing w:after="105"/>
+        <w:ind w:firstLine="0"/>
+        <w:rPr>
+          <w:u w:val="none"/>
+        </w:rPr>
+      </w:pPr>
+    </w:p>
+    <w:p>
+      <w:pPr>
+        <w:pStyle w:val="Prrafodelista"/>
+        <w:spacing w:after="105"/>
+        <w:ind w:firstLine="0"/>
+        <w:rPr>
+          <w:u w:val="none"/>
+        </w:rPr>
+      </w:pPr>
+      <w:r>
+        <w:rPr>
+          <w:u w:val="none"/>
+        </w:rPr>
+        <w:t>Spring Batch es un framework ligero enfocado específicamente en la creación de procesos batch. Además de marcar unas directrices para el diseño de procesos, Spring Batch proporciona con una gran cantidad de componentes que intentan dar soporte a las diferentes necesidades que suelen surgir a la hora de crear estos programas: trazas, transaccionalidad, contingencia, estadísticas, paralelismo, particionamiento, lectura y escritura de datos, etc…</w:t>
+      </w:r>
+    </w:p>
+    <w:p>
+      <w:pPr>
+        <w:pStyle w:val="Prrafodelista"/>
+        <w:spacing w:after="105"/>
+        <w:ind w:firstLine="0"/>
+        <w:rPr>
+          <w:u w:val="none"/>
+        </w:rPr>
+      </w:pPr>
+    </w:p>
+    <w:p>
+      <w:pPr>
+        <w:pStyle w:val="Prrafodelista"/>
+        <w:spacing w:after="105"/>
+        <w:ind w:firstLine="0"/>
+        <w:rPr>
+          <w:u w:val="none"/>
+        </w:rPr>
+      </w:pPr>
+      <w:r>
+        <w:rPr>
+          <w:u w:val="none"/>
+        </w:rPr>
+        <w:t>Componentes Principales:</w:t>
+      </w:r>
+    </w:p>
+    <w:p>
+      <w:pPr>
+        <w:pStyle w:val="Prrafodelista"/>
+        <w:spacing w:after="105"/>
+        <w:ind w:firstLine="0"/>
+        <w:rPr>
+          <w:u w:val="none"/>
+        </w:rPr>
+      </w:pPr>
+    </w:p>
+    <w:p>
+      <w:pPr>
+        <w:pStyle w:val="Prrafodelista"/>
+        <w:spacing w:after="105"/>
+        <w:ind w:firstLine="0"/>
+        <w:rPr>
+          <w:u w:val="none"/>
+        </w:rPr>
+      </w:pPr>
+      <w:r>
+        <w:rPr>
+          <w:noProof/>
+          <w:lang w:val="es-AR" w:eastAsia="es-AR"/>
+        </w:rPr>
+        <w:drawing>
+          <wp:inline distT="0" distB="0" distL="0" distR="0" wp14:anchorId="23959B75" wp14:editId="1931B76D">
+            <wp:extent cx="5612130" cy="2319020"/>
+            <wp:effectExtent l="0" t="0" r="7620" b="5080"/>
+            <wp:docPr id="12" name="Imagen 12"/>
+            <wp:cNvGraphicFramePr>
+              <a:graphicFrameLocks xmlns:a="http://schemas.openxmlformats.org/drawingml/2006/main" noChangeAspect="1"/>
+            </wp:cNvGraphicFramePr>
+            <a:graphic xmlns:a="http://schemas.openxmlformats.org/drawingml/2006/main">
+              <a:graphicData uri="http://schemas.openxmlformats.org/drawingml/2006/picture">
+                <pic:pic xmlns:pic="http://schemas.openxmlformats.org/drawingml/2006/picture">
+                  <pic:nvPicPr>
+                    <pic:cNvPr id="0" name=""/>
+                    <pic:cNvPicPr/>
+                  </pic:nvPicPr>
+                  <pic:blipFill>
+                    <a:blip r:embed="rId10"/>
+                    <a:stretch>
+                      <a:fillRect/>
+                    </a:stretch>
+                  </pic:blipFill>
+                  <pic:spPr>
+                    <a:xfrm>
+                      <a:off x="0" y="0"/>
+                      <a:ext cx="5612130" cy="2319020"/>
+                    </a:xfrm>
+                    <a:prstGeom prst="rect">
+                      <a:avLst/>
+                    </a:prstGeom>
+                  </pic:spPr>
+                </pic:pic>
+              </a:graphicData>
+            </a:graphic>
+          </wp:inline>
+        </w:drawing>
+      </w:r>
+    </w:p>
+    <w:p>
+      <w:pPr>
+        <w:spacing w:after="105"/>
+        <w:rPr>
+          <w:u w:val="none"/>
+        </w:rPr>
+      </w:pPr>
+    </w:p>
+    <w:p>
+      <w:pPr>
+        <w:spacing w:after="105"/>
+        <w:rPr>
+          <w:u w:val="none"/>
+        </w:rPr>
+      </w:pPr>
+      <w:r>
+        <w:rPr>
+          <w:b/>
+          <w:color w:val="FF0000"/>
+          <w:u w:val="none"/>
+        </w:rPr>
+        <w:t>JobRepository</w:t>
+      </w:r>
+      <w:r>
+        <w:rPr>
+          <w:u w:val="none"/>
+        </w:rPr>
+        <w:t>: es el componente encargado de la persistencia de metadatos relativos a los procesos tales como procesos en curso o estados de las ejecuciones.</w:t>
+      </w:r>
+    </w:p>
+    <w:p>
+      <w:pPr>
+        <w:spacing w:after="105"/>
+        <w:rPr>
+          <w:u w:val="none"/>
+        </w:rPr>
+      </w:pPr>
+      <w:r>
+        <w:rPr>
+          <w:b/>
+          <w:color w:val="FF0000"/>
+          <w:u w:val="none"/>
+        </w:rPr>
+        <w:t>JobLauncher</w:t>
+      </w:r>
+      <w:r>
+        <w:rPr>
+          <w:u w:val="none"/>
+        </w:rPr>
+        <w:t>: es el componente encargado de lanzar los procesos suministrando los parámetros de entrada deseados.</w:t>
+      </w:r>
+    </w:p>
+    <w:p>
+      <w:pPr>
+        <w:spacing w:after="105"/>
+        <w:rPr>
+          <w:u w:val="none"/>
+        </w:rPr>
+      </w:pPr>
+      <w:r>
+        <w:rPr>
+          <w:b/>
+          <w:color w:val="FF0000"/>
+          <w:u w:val="none"/>
+        </w:rPr>
+        <w:t>Job</w:t>
+      </w:r>
+      <w:r>
+        <w:rPr>
+          <w:u w:val="none"/>
+        </w:rPr>
+        <w:t>: El Job es la representación del proceso. Un proceso, a su vez, es un contenedor de pasos (steps).</w:t>
+      </w:r>
+    </w:p>
+    <w:p>
+      <w:pPr>
+        <w:spacing w:after="105"/>
+        <w:rPr>
+          <w:u w:val="none"/>
+        </w:rPr>
+      </w:pPr>
+      <w:r>
+        <w:rPr>
+          <w:b/>
+          <w:color w:val="FF0000"/>
+          <w:u w:val="none"/>
+        </w:rPr>
+        <w:t>Step</w:t>
+      </w:r>
+      <w:r>
+        <w:rPr>
+          <w:u w:val="none"/>
+        </w:rPr>
+        <w:t>: Un step (paso) es un elemento independiente dentro de un Job (un proceso) que representa una de las fases de las que está compuesto dicho proceso. Un proceso (Job) debe tener, al menos, un step.</w:t>
+      </w:r>
+    </w:p>
+    <w:p>
+      <w:pPr>
+        <w:spacing w:after="105"/>
+        <w:rPr>
+          <w:u w:val="none"/>
+        </w:rPr>
+      </w:pPr>
+    </w:p>
+    <w:p>
+      <w:pPr>
+        <w:pStyle w:val="Prrafodelista"/>
+        <w:numPr>
+          <w:ilvl w:val="0"/>
+          <w:numId w:val="1"/>
+        </w:numPr>
+        <w:spacing w:after="105"/>
+        <w:rPr>
+          <w:u w:val="none"/>
+        </w:rPr>
+      </w:pPr>
+      <w:r>
+        <w:rPr>
+          <w:u w:val="none"/>
+        </w:rPr>
+        <w:t xml:space="preserve">Division de la aplicacion en modulos de servicios funcionalmente relacionados que puedan ser </w:t>
+      </w:r>
+    </w:p>
+    <w:p>
+      <w:pPr>
+        <w:spacing w:after="105"/>
+        <w:rPr>
+          <w:u w:val="none"/>
+        </w:rPr>
+      </w:pPr>
+      <w:r>
+        <w:rPr>
+          <w:u w:val="none"/>
+        </w:rPr>
+        <w:t>mantenidos y escalados conjuntamente. La idea es tener varios componentes independientes que se comuniquen entre si</w:t>
+      </w:r>
+      <w:r>
+        <w:rPr>
+          <w:u w:val="none"/>
+        </w:rPr>
+        <w:t xml:space="preserve"> </w:t>
+      </w:r>
+      <w:r>
+        <w:rPr>
+          <w:u w:val="none"/>
+        </w:rPr>
+        <w:t>La falla de uno de los componentes no debe porque afectar al funcionamiento del sistema. Cuanto mas desacoplados</w:t>
+      </w:r>
+      <w:r>
+        <w:rPr>
+          <w:u w:val="none"/>
+        </w:rPr>
+        <w:t xml:space="preserve"> </w:t>
+      </w:r>
+      <w:r>
+        <w:rPr>
+          <w:u w:val="none"/>
+        </w:rPr>
+        <w:t>esten entre si los modulos, mayor flexibilidad se va a tener para escalar los componentes independientemente.</w:t>
+      </w:r>
+      <w:r>
+        <w:rPr>
+          <w:u w:val="none"/>
+        </w:rPr>
+        <w:t xml:space="preserve"> </w:t>
+      </w:r>
+      <w:r>
+        <w:rPr>
+          <w:u w:val="none"/>
+        </w:rPr>
+        <w:t xml:space="preserve">Al tener los modulos </w:t>
+      </w:r>
+      <w:r>
+        <w:rPr>
+          <w:u w:val="none"/>
+        </w:rPr>
+        <w:lastRenderedPageBreak/>
+        <w:t>separados, el codigo tambien lo esta por lo que se puede tener grupos especializados de cada</w:t>
+      </w:r>
+      <w:r>
+        <w:rPr>
+          <w:u w:val="none"/>
+        </w:rPr>
+        <w:t xml:space="preserve"> </w:t>
+      </w:r>
+      <w:r>
+        <w:rPr>
+          <w:u w:val="none"/>
+        </w:rPr>
+        <w:t>modulo o componente y no necesitan procuparse por los demas componentes; esto conlleva a una facilitacion a la hora</w:t>
+      </w:r>
+      <w:r>
+        <w:rPr>
+          <w:u w:val="none"/>
+        </w:rPr>
+        <w:t xml:space="preserve"> </w:t>
+      </w:r>
+      <w:r>
+        <w:rPr>
+          <w:u w:val="none"/>
+        </w:rPr>
+        <w:t>de escalar la basedatos tambien. Se puede utilizar diferentes bases de datos para cada uno de los componentes.</w:t>
+      </w:r>
+    </w:p>
+    <w:p>
+      <w:pPr>
+        <w:spacing w:after="105"/>
+        <w:rPr>
+          <w:u w:val="none"/>
+        </w:rPr>
+      </w:pPr>
+      <w:r>
+        <w:rPr>
+          <w:u w:val="none"/>
+        </w:rPr>
+        <w:tab/>
+        <w:t>+Cache distribuida: esto ayuda a tomar los datos directamente de la memoria cache de donde se este corriendo</w:t>
+      </w:r>
+    </w:p>
+    <w:p>
+      <w:pPr>
+        <w:spacing w:after="105"/>
+        <w:rPr>
+          <w:u w:val="none"/>
+        </w:rPr>
+      </w:pPr>
+      <w:r>
+        <w:rPr>
+          <w:u w:val="none"/>
+        </w:rPr>
+        <w:t>el proyecto en vez de utilizar querys a la base de datos o archivos del sistema que son muy lentos. Tambien, ayuda a</w:t>
+      </w:r>
+      <w:r>
+        <w:rPr>
+          <w:u w:val="none"/>
+        </w:rPr>
+        <w:t xml:space="preserve"> </w:t>
+      </w:r>
+      <w:r>
+        <w:rPr>
+          <w:u w:val="none"/>
+        </w:rPr>
+        <w:t>la escalabilidad linear el hecho de agregar mas tuplas o registros a la cache. El fin de utilizar una cache es minimizar</w:t>
+      </w:r>
+      <w:r>
+        <w:rPr>
+          <w:u w:val="none"/>
+        </w:rPr>
+        <w:t xml:space="preserve"> </w:t>
+      </w:r>
+      <w:r>
+        <w:rPr>
+          <w:u w:val="none"/>
+        </w:rPr>
+        <w:t>la cantidad de trabajo que el sistema realiza y hacer que el mismo responda mas rapido ante cada peticion de los datos.</w:t>
+      </w:r>
+    </w:p>
+    <w:p>
+      <w:pPr>
+        <w:spacing w:after="105"/>
+        <w:rPr>
+          <w:u w:val="none"/>
+        </w:rPr>
+      </w:pPr>
+      <w:r>
+        <w:rPr>
+          <w:u w:val="none"/>
+        </w:rPr>
+        <w:tab/>
+        <w:t xml:space="preserve">+La utilizacion de "Entradas-Salidas No Bloqueantes" permite a los programadores obtener gran perfomance en el </w:t>
+      </w:r>
+      <w:r>
+        <w:rPr>
+          <w:u w:val="none"/>
+        </w:rPr>
+        <w:t xml:space="preserve"> </w:t>
+      </w:r>
+      <w:r>
+        <w:rPr>
+          <w:u w:val="none"/>
+        </w:rPr>
+        <w:t>procesamiento de los datos y brinda una mejor escalabilidad. Las IO no bloqueantes se pueden implementar por medio del</w:t>
+      </w:r>
+      <w:r>
+        <w:rPr>
+          <w:u w:val="none"/>
+        </w:rPr>
+        <w:t xml:space="preserve"> </w:t>
+      </w:r>
+      <w:r>
+        <w:rPr>
+          <w:u w:val="none"/>
+        </w:rPr>
+        <w:t>paquete de java NIO permitiendo acercarnos al manejo del sistema operativo. Este feature permite tener multiples conecciones</w:t>
+      </w:r>
+      <w:r>
+        <w:rPr>
+          <w:u w:val="none"/>
+        </w:rPr>
+        <w:t xml:space="preserve"> </w:t>
+      </w:r>
+      <w:r>
+        <w:rPr>
+          <w:u w:val="none"/>
+        </w:rPr>
+        <w:t>HTTP manejadas por un unico hilo; lo unico que me limita la cantidad de conecciones es la cantidad de memoria disponiblepara el stack.</w:t>
+      </w:r>
+    </w:p>
+    <w:p>
+      <w:pPr>
+        <w:spacing w:after="105"/>
+        <w:rPr>
+          <w:u w:val="none"/>
+        </w:rPr>
+      </w:pPr>
+      <w:r>
+        <w:rPr>
+          <w:u w:val="none"/>
+        </w:rPr>
+        <w:tab/>
+        <w:t xml:space="preserve">+No almacenar Estados en el nivel de la aplicacion: almacenar estados conlleva mucho espacio y cuidado. Si es </w:t>
+      </w:r>
+      <w:r>
+        <w:rPr>
+          <w:u w:val="none"/>
+        </w:rPr>
+        <w:t xml:space="preserve"> </w:t>
+      </w:r>
+      <w:r>
+        <w:rPr>
+          <w:u w:val="none"/>
+        </w:rPr>
+        <w:t>necesario realizar uno el mismo debe ser hecho en la base de datos para que cada sesion pueda tener acceso al mismo.</w:t>
+      </w:r>
+    </w:p>
+    <w:p>
+      <w:pPr>
+        <w:spacing w:after="105"/>
+        <w:rPr>
+          <w:u w:val="none"/>
+        </w:rPr>
+      </w:pPr>
+      <w:r>
+        <w:rPr>
+          <w:u w:val="none"/>
+        </w:rPr>
+        <w:tab/>
+        <w:t>+Paralelizar las tareas: esto es posible mediante la utilizacion de hilos, java nos brinda la posibilidad de realizar</w:t>
+      </w:r>
+      <w:r>
+        <w:rPr>
+          <w:u w:val="none"/>
+        </w:rPr>
+        <w:t xml:space="preserve"> </w:t>
+      </w:r>
+      <w:r>
+        <w:rPr>
+          <w:u w:val="none"/>
+        </w:rPr>
+        <w:t>Fork/Join mediante un framework para poder tener "multiprocesamiento". La idea es utilizar la mayor cantidad de hilos con tareas que puedan ser ejecutadas en paralelo para poder incrementar la performance del sistema</w:t>
+      </w:r>
+    </w:p>
+    <w:p>
+      <w:pPr>
+        <w:spacing w:after="105"/>
+        <w:ind w:left="0" w:firstLine="0"/>
+      </w:pPr>
+    </w:p>
+    <w:p>
+      <w:pPr>
+        <w:spacing w:after="105"/>
+        <w:ind w:left="0" w:firstLine="0"/>
+      </w:pPr>
+    </w:p>
+    <w:p>
+      <w:pPr>
+        <w:spacing w:after="105"/>
+        <w:ind w:left="0" w:firstLine="0"/>
+      </w:pPr>
+    </w:p>
+    <w:p>
+      <w:pPr>
+        <w:spacing w:after="105"/>
+        <w:ind w:left="0" w:firstLine="0"/>
+      </w:pPr>
+    </w:p>
+    <w:p>
+      <w:pPr>
+        <w:spacing w:after="105"/>
+        <w:ind w:left="0" w:firstLine="0"/>
+      </w:pPr>
+    </w:p>
+    <w:p>
+      <w:pPr>
+        <w:spacing w:after="105"/>
+        <w:ind w:left="0" w:firstLine="0"/>
+      </w:pPr>
+    </w:p>
+    <w:p>
+      <w:pPr>
+        <w:spacing w:after="105"/>
+        <w:ind w:left="0" w:firstLine="0"/>
+      </w:pPr>
+    </w:p>
+    <w:p>
+      <w:pPr>
+        <w:spacing w:after="105"/>
+        <w:ind w:left="0" w:firstLine="0"/>
+      </w:pPr>
+    </w:p>
+    <w:p>
+      <w:pPr>
+        <w:spacing w:after="105"/>
+        <w:ind w:left="0" w:firstLine="0"/>
+      </w:pPr>
+    </w:p>
+    <w:p>
+      <w:pPr>
+        <w:spacing w:after="105"/>
+        <w:ind w:left="0" w:firstLine="0"/>
+      </w:pPr>
+    </w:p>
+    <w:p>
+      <w:pPr>
+        <w:spacing w:after="105"/>
+        <w:ind w:left="0" w:firstLine="0"/>
+      </w:pPr>
+    </w:p>
+    <w:p>
+      <w:pPr>
+        <w:spacing w:after="105"/>
+        <w:ind w:left="0" w:firstLine="0"/>
+      </w:pPr>
+    </w:p>
+    <w:p>
+      <w:pPr>
+        <w:spacing w:after="105"/>
+        <w:ind w:left="0" w:firstLine="0"/>
+      </w:pPr>
+    </w:p>
+    <w:p>
+      <w:pPr>
+        <w:spacing w:after="105"/>
+        <w:ind w:left="0" w:firstLine="0"/>
+      </w:pPr>
+    </w:p>
+    <w:p>
+      <w:pPr>
+        <w:spacing w:after="105"/>
+        <w:ind w:left="0" w:firstLine="0"/>
+      </w:pPr>
+    </w:p>
+    <w:p>
+      <w:pPr>
+        <w:spacing w:after="105"/>
+        <w:ind w:left="0" w:firstLine="0"/>
+      </w:pPr>
+    </w:p>
+    <w:p>
+      <w:pPr>
+        <w:spacing w:after="105"/>
+        <w:ind w:left="0" w:firstLine="0"/>
+      </w:pPr>
+    </w:p>
+    <w:p>
+      <w:pPr>
+        <w:spacing w:after="105"/>
+        <w:ind w:left="0" w:firstLine="0"/>
+      </w:pPr>
+    </w:p>
+    <w:p>
+      <w:pPr>
+        <w:spacing w:after="105"/>
+        <w:ind w:left="0" w:firstLine="0"/>
       </w:pPr>
     </w:p>
     <w:p>
@@ -557,18 +1211,15 @@
       <w:pPr>
         <w:ind w:left="715"/>
       </w:pPr>
+      <w:bookmarkStart w:id="0" w:name="_GoBack"/>
+      <w:bookmarkEnd w:id="0"/>
+      <w:r>
+        <w:t>Persistencia:</w:t>
+      </w:r>
     </w:p>
     <w:p>
       <w:pPr>
         <w:ind w:left="715"/>
-      </w:pPr>
-      <w:r>
-        <w:t>Persistencia:</w:t>
-      </w:r>
-    </w:p>
-    <w:p>
-      <w:pPr>
-        <w:ind w:left="715"/>
         <w:rPr>
           <w:u w:val="none"/>
         </w:rPr>
@@ -579,7 +1230,6 @@
           <w:u w:val="none"/>
           <w:lang w:val="es-AR" w:eastAsia="es-AR"/>
         </w:rPr>
-        <w:lastRenderedPageBreak/>
         <w:drawing>
           <wp:inline distT="0" distB="0" distL="0" distR="0">
             <wp:extent cx="6172200" cy="4972050"/>
@@ -598,7 +1248,7 @@
                     </pic:cNvPicPr>
                   </pic:nvPicPr>
                   <pic:blipFill>
-                    <a:blip r:embed="rId10">
+                    <a:blip r:embed="rId11">
                       <a:extLst>
                         <a:ext uri="{28A0092B-C50C-407E-A947-70E740481C1C}">
                           <a14:useLocalDpi xmlns:a14="http://schemas.microsoft.com/office/drawing/2010/main" val="0"/>
@@ -786,7 +1436,7 @@
                     </pic:cNvPicPr>
                   </pic:nvPicPr>
                   <pic:blipFill>
-                    <a:blip r:embed="rId11" cstate="print">
+                    <a:blip r:embed="rId12" cstate="print">
                       <a:extLst>
                         <a:ext uri="{28A0092B-C50C-407E-A947-70E740481C1C}">
                           <a14:useLocalDpi xmlns:a14="http://schemas.microsoft.com/office/drawing/2010/main" val="0"/>
@@ -923,24 +1573,6 @@
     <w:p>
       <w:pPr>
         <w:spacing w:after="105"/>
-        <w:ind w:left="0" w:right="5178" w:firstLine="0"/>
-        <w:rPr>
-          <w:u w:val="none"/>
-        </w:rPr>
-      </w:pPr>
-    </w:p>
-    <w:p>
-      <w:pPr>
-        <w:spacing w:after="105"/>
-        <w:ind w:left="0" w:right="5178" w:firstLine="0"/>
-        <w:rPr>
-          <w:u w:val="none"/>
-        </w:rPr>
-      </w:pPr>
-    </w:p>
-    <w:p>
-      <w:pPr>
-        <w:spacing w:after="105"/>
         <w:ind w:left="0" w:firstLine="0"/>
       </w:pPr>
     </w:p>
@@ -976,7 +1608,7 @@
                     <pic:cNvPicPr/>
                   </pic:nvPicPr>
                   <pic:blipFill>
-                    <a:blip r:embed="rId12"/>
+                    <a:blip r:embed="rId13"/>
                     <a:stretch>
                       <a:fillRect/>
                     </a:stretch>
@@ -1012,6 +1644,7 @@
         <w:rPr>
           <w:u w:val="none"/>
         </w:rPr>
+        <w:lastRenderedPageBreak/>
         <w:t xml:space="preserve"> </w:t>
       </w:r>
     </w:p>
@@ -1024,7 +1657,6 @@
         <w:rPr>
           <w:u w:val="none"/>
         </w:rPr>
-        <w:lastRenderedPageBreak/>
         <w:t xml:space="preserve"> </w:t>
       </w:r>
     </w:p>
@@ -1082,7 +1714,7 @@
                     <pic:cNvPicPr/>
                   </pic:nvPicPr>
                   <pic:blipFill>
-                    <a:blip r:embed="rId13"/>
+                    <a:blip r:embed="rId14"/>
                     <a:stretch>
                       <a:fillRect/>
                     </a:stretch>
@@ -1211,7 +1843,7 @@
                     </pic:cNvPicPr>
                   </pic:nvPicPr>
                   <pic:blipFill>
-                    <a:blip r:embed="rId14">
+                    <a:blip r:embed="rId15">
                       <a:extLst>
                         <a:ext uri="{28A0092B-C50C-407E-A947-70E740481C1C}">
                           <a14:useLocalDpi xmlns:a14="http://schemas.microsoft.com/office/drawing/2010/main" val="0"/>
@@ -1309,7 +1941,7 @@
                     </pic:cNvPicPr>
                   </pic:nvPicPr>
                   <pic:blipFill>
-                    <a:blip r:embed="rId15">
+                    <a:blip r:embed="rId16">
                       <a:extLst>
                         <a:ext uri="{28A0092B-C50C-407E-A947-70E740481C1C}">
                           <a14:useLocalDpi xmlns:a14="http://schemas.microsoft.com/office/drawing/2010/main" val="0"/>
@@ -1596,7 +2228,7 @@
                     </pic:cNvPicPr>
                   </pic:nvPicPr>
                   <pic:blipFill>
-                    <a:blip r:embed="rId16">
+                    <a:blip r:embed="rId17">
                       <a:extLst>
                         <a:ext uri="{28A0092B-C50C-407E-A947-70E740481C1C}">
                           <a14:useLocalDpi xmlns:a14="http://schemas.microsoft.com/office/drawing/2010/main" val="0"/>
@@ -1629,12 +2261,12 @@
       </w:r>
     </w:p>
     <w:sectPr>
-      <w:headerReference w:type="even" r:id="rId17"/>
-      <w:headerReference w:type="default" r:id="rId18"/>
-      <w:footerReference w:type="even" r:id="rId19"/>
-      <w:footerReference w:type="default" r:id="rId20"/>
-      <w:headerReference w:type="first" r:id="rId21"/>
-      <w:footerReference w:type="first" r:id="rId22"/>
+      <w:headerReference w:type="even" r:id="rId18"/>
+      <w:headerReference w:type="default" r:id="rId19"/>
+      <w:footerReference w:type="even" r:id="rId20"/>
+      <w:footerReference w:type="default" r:id="rId21"/>
+      <w:headerReference w:type="first" r:id="rId22"/>
+      <w:footerReference w:type="first" r:id="rId23"/>
       <w:pgSz w:w="11906" w:h="16838"/>
       <w:pgMar w:top="720" w:right="720" w:bottom="720" w:left="720" w:header="720" w:footer="720" w:gutter="0"/>
       <w:cols w:space="720"/>
@@ -2013,7 +2645,7 @@
         <w:u w:val="none"/>
         <w:vertAlign w:val="superscript"/>
       </w:rPr>
-      <w:t>8</w:t>
+      <w:t>5</w:t>
     </w:r>
     <w:r>
       <w:rPr>
@@ -2047,7 +2679,7 @@
         <w:u w:val="none"/>
         <w:vertAlign w:val="superscript"/>
       </w:rPr>
-      <w:t>9</w:t>
+      <w:t>10</w:t>
     </w:r>
     <w:r>
       <w:rPr>

</xml_diff>

<commit_message>
Arreglando pdf entrega final
</commit_message>
<xml_diff>
--- a/DOC/Entregafinal.docx
+++ b/DOC/Entregafinal.docx
@@ -1,6 +1,6 @@
 
 <file path=word/document.xml><?xml version="1.0" encoding="utf-8"?>
-<w:document xmlns:wpc="http://schemas.microsoft.com/office/word/2010/wordprocessingCanvas" xmlns:cx="http://schemas.microsoft.com/office/drawing/2014/chartex" xmlns:mc="http://schemas.openxmlformats.org/markup-compatibility/2006" xmlns:o="urn:schemas-microsoft-com:office:office" xmlns:r="http://schemas.openxmlformats.org/officeDocument/2006/relationships" xmlns:m="http://schemas.openxmlformats.org/officeDocument/2006/math" xmlns:v="urn:schemas-microsoft-com:vml" xmlns:wp14="http://schemas.microsoft.com/office/word/2010/wordprocessingDrawing" xmlns:wp="http://schemas.openxmlformats.org/drawingml/2006/wordprocessingDrawing" xmlns:w10="urn:schemas-microsoft-com:office:word" xmlns:w="http://schemas.openxmlformats.org/wordprocessingml/2006/main" xmlns:w14="http://schemas.microsoft.com/office/word/2010/wordml" xmlns:w15="http://schemas.microsoft.com/office/word/2012/wordml" xmlns:w16se="http://schemas.microsoft.com/office/word/2015/wordml/symex" xmlns:wpg="http://schemas.microsoft.com/office/word/2010/wordprocessingGroup" xmlns:wpi="http://schemas.microsoft.com/office/word/2010/wordprocessingInk" xmlns:wne="http://schemas.microsoft.com/office/word/2006/wordml" xmlns:wps="http://schemas.microsoft.com/office/word/2010/wordprocessingShape" mc:Ignorable="w14 w15 w16se wp14">
+<w:document xmlns:wpc="http://schemas.microsoft.com/office/word/2010/wordprocessingCanvas" xmlns:mc="http://schemas.openxmlformats.org/markup-compatibility/2006" xmlns:o="urn:schemas-microsoft-com:office:office" xmlns:r="http://schemas.openxmlformats.org/officeDocument/2006/relationships" xmlns:m="http://schemas.openxmlformats.org/officeDocument/2006/math" xmlns:v="urn:schemas-microsoft-com:vml" xmlns:wp14="http://schemas.microsoft.com/office/word/2010/wordprocessingDrawing" xmlns:wp="http://schemas.openxmlformats.org/drawingml/2006/wordprocessingDrawing" xmlns:w10="urn:schemas-microsoft-com:office:word" xmlns:w="http://schemas.openxmlformats.org/wordprocessingml/2006/main" xmlns:w14="http://schemas.microsoft.com/office/word/2010/wordml" xmlns:w15="http://schemas.microsoft.com/office/word/2012/wordml" xmlns:wpg="http://schemas.microsoft.com/office/word/2010/wordprocessingGroup" xmlns:wpi="http://schemas.microsoft.com/office/word/2010/wordprocessingInk" xmlns:wne="http://schemas.microsoft.com/office/word/2006/wordml" xmlns:wps="http://schemas.microsoft.com/office/word/2010/wordprocessingShape" mc:Ignorable="w14 w15 wp14">
   <w:body>
     <w:p>
       <w:pPr>
@@ -10,8 +10,6 @@
           <w:u w:val="none"/>
         </w:rPr>
       </w:pPr>
-      <w:bookmarkStart w:id="0" w:name="_GoBack"/>
-      <w:bookmarkEnd w:id="0"/>
     </w:p>
     <w:p>
       <w:pPr>
@@ -55,13 +53,35 @@
         <w:rPr>
           <w:u w:val="none"/>
         </w:rPr>
-        <w:t>a Base de Datos utilizada es MySQL</w:t>
-      </w:r>
-      <w:r>
-        <w:rPr>
-          <w:u w:val="none"/>
-        </w:rPr>
-        <w:t>, se debe definir el schema dd</w:t>
+        <w:t xml:space="preserve">a Base de Datos utilizada es </w:t>
+      </w:r>
+      <w:proofErr w:type="spellStart"/>
+      <w:r>
+        <w:rPr>
+          <w:u w:val="none"/>
+        </w:rPr>
+        <w:t>MySQL</w:t>
+      </w:r>
+      <w:proofErr w:type="spellEnd"/>
+      <w:r>
+        <w:rPr>
+          <w:u w:val="none"/>
+        </w:rPr>
+        <w:t xml:space="preserve">, se debe definir el </w:t>
+      </w:r>
+      <w:proofErr w:type="spellStart"/>
+      <w:r>
+        <w:rPr>
+          <w:u w:val="none"/>
+        </w:rPr>
+        <w:t>schema</w:t>
+      </w:r>
+      <w:proofErr w:type="spellEnd"/>
+      <w:r>
+        <w:rPr>
+          <w:u w:val="none"/>
+        </w:rPr>
+        <w:t xml:space="preserve"> dd</w:t>
       </w:r>
       <w:r>
         <w:rPr>
@@ -94,7 +114,7 @@
       <w:r>
         <w:rPr>
           <w:noProof/>
-          <w:lang w:val="fr-FR" w:eastAsia="fr-FR"/>
+          <w:lang w:val="en-US" w:eastAsia="en-US"/>
         </w:rPr>
         <w:drawing>
           <wp:inline distT="0" distB="0" distL="0" distR="0" wp14:anchorId="425D0238" wp14:editId="052B060C">
@@ -193,7 +213,7 @@
       <w:r>
         <w:rPr>
           <w:noProof/>
-          <w:lang w:val="fr-FR" w:eastAsia="fr-FR"/>
+          <w:lang w:val="en-US" w:eastAsia="en-US"/>
         </w:rPr>
         <w:drawing>
           <wp:inline distT="0" distB="0" distL="0" distR="0" wp14:anchorId="71DF7955" wp14:editId="253E9636">
@@ -313,6 +333,7 @@
         </w:rPr>
         <w:t>“</w:t>
       </w:r>
+      <w:proofErr w:type="spellStart"/>
       <w:r>
         <w:rPr>
           <w:b/>
@@ -320,6 +341,7 @@
         </w:rPr>
         <w:t>Adapter</w:t>
       </w:r>
+      <w:proofErr w:type="spellEnd"/>
       <w:r>
         <w:rPr>
           <w:u w:val="none"/>
@@ -355,45 +377,132 @@
         <w:t>rawler?</w:t>
       </w:r>
       <w:r>
+        <w:br/>
+      </w:r>
+      <w:r>
+        <w:rPr>
+          <w:u w:val="none"/>
+        </w:rPr>
+        <w:t xml:space="preserve">Un </w:t>
+      </w:r>
+      <w:r>
+        <w:rPr>
+          <w:b/>
+          <w:u w:val="none"/>
+        </w:rPr>
+        <w:t>C</w:t>
+      </w:r>
+      <w:r>
+        <w:rPr>
+          <w:b/>
+          <w:u w:val="none"/>
+        </w:rPr>
+        <w:t>rawler</w:t>
+      </w:r>
+      <w:r>
+        <w:rPr>
+          <w:u w:val="none"/>
+        </w:rPr>
+        <w:t xml:space="preserve"> (también conocido como Recolector, Web spider o robot del Web) es un programa que hojea el </w:t>
+      </w:r>
+      <w:proofErr w:type="spellStart"/>
+      <w:r>
+        <w:rPr>
+          <w:u w:val="none"/>
+        </w:rPr>
+        <w:t>World</w:t>
+      </w:r>
+      <w:proofErr w:type="spellEnd"/>
+      <w:r>
+        <w:rPr>
+          <w:u w:val="none"/>
+        </w:rPr>
+        <w:t xml:space="preserve"> Wide Web de una manera metódica, automatizada. Otros nombres usados con menor frecuencia para los </w:t>
+      </w:r>
+      <w:proofErr w:type="spellStart"/>
+      <w:r>
+        <w:rPr>
+          <w:u w:val="none"/>
+        </w:rPr>
+        <w:t>crawlers</w:t>
+      </w:r>
+      <w:proofErr w:type="spellEnd"/>
+      <w:r>
+        <w:rPr>
+          <w:u w:val="none"/>
+        </w:rPr>
+        <w:t xml:space="preserve"> de la Web son hormigas, controladores paso a paso automáticos, </w:t>
+      </w:r>
+      <w:proofErr w:type="spellStart"/>
+      <w:r>
+        <w:rPr>
+          <w:u w:val="none"/>
+        </w:rPr>
+        <w:t>bots</w:t>
+      </w:r>
+      <w:proofErr w:type="spellEnd"/>
+      <w:r>
+        <w:rPr>
+          <w:u w:val="none"/>
+        </w:rPr>
+        <w:t>, y gusanos (</w:t>
+      </w:r>
+      <w:proofErr w:type="spellStart"/>
+      <w:r>
+        <w:rPr>
+          <w:u w:val="none"/>
+        </w:rPr>
+        <w:t>Kobayashi</w:t>
+      </w:r>
+      <w:proofErr w:type="spellEnd"/>
+      <w:r>
+        <w:rPr>
+          <w:u w:val="none"/>
+        </w:rPr>
+        <w:t xml:space="preserve"> y </w:t>
+      </w:r>
+      <w:proofErr w:type="spellStart"/>
+      <w:r>
+        <w:rPr>
+          <w:u w:val="none"/>
+        </w:rPr>
+        <w:t>Takeda</w:t>
+      </w:r>
+      <w:proofErr w:type="spellEnd"/>
+      <w:r>
+        <w:rPr>
+          <w:u w:val="none"/>
+        </w:rPr>
+        <w:t xml:space="preserve">, 2000). Los </w:t>
+      </w:r>
+      <w:proofErr w:type="spellStart"/>
+      <w:r>
+        <w:rPr>
+          <w:u w:val="none"/>
+        </w:rPr>
+        <w:t>crawlers</w:t>
+      </w:r>
+      <w:proofErr w:type="spellEnd"/>
+      <w:r>
+        <w:rPr>
+          <w:u w:val="none"/>
+        </w:rPr>
+        <w:t xml:space="preserve"> hacen uso de la estructura de grafo de la web para moverse de página a página, mediante una implementación del algoritmo de búsqueda </w:t>
+      </w:r>
+      <w:proofErr w:type="spellStart"/>
+      <w:r>
+        <w:rPr>
+          <w:u w:val="none"/>
+        </w:rPr>
+        <w:t>breadth-first</w:t>
+      </w:r>
+      <w:proofErr w:type="spellEnd"/>
+      <w:r>
+        <w:rPr>
+          <w:u w:val="none"/>
+        </w:rPr>
         <w:t>.</w:t>
       </w:r>
-      <w:r>
-        <w:br/>
-      </w:r>
-      <w:r>
-        <w:rPr>
-          <w:u w:val="none"/>
-        </w:rPr>
-        <w:t xml:space="preserve">Un </w:t>
-      </w:r>
-      <w:r>
-        <w:rPr>
-          <w:b/>
-          <w:u w:val="none"/>
-        </w:rPr>
-        <w:t>C</w:t>
-      </w:r>
-      <w:r>
-        <w:rPr>
-          <w:b/>
-          <w:u w:val="none"/>
-        </w:rPr>
-        <w:t>rawler</w:t>
-      </w:r>
-      <w:r>
-        <w:rPr>
-          <w:u w:val="none"/>
-        </w:rPr>
-        <w:t xml:space="preserve"> (también conocido como Recolector, Web spider o robot del Web) es un programa que hojea el World Wide Web de una manera metódica, automatizada. Otros nombres usados con menor frecuencia para los crawlers de la Web son hormigas, controladores paso a paso automáticos, bots, y gusanos (Kobayashi y Takeda, 2000). Los crawlers hacen uso de la estructura de grafo de la web para moverse de página a página, mediante una implementación del algoritmo de búsqueda breadth-first.</w:t>
-      </w:r>
-    </w:p>
-    <w:p>
-      <w:pPr>
-        <w:spacing w:after="105"/>
-        <w:rPr>
-          <w:u w:val="none"/>
-        </w:rPr>
-      </w:pPr>
     </w:p>
     <w:p>
       <w:pPr>
@@ -403,11 +512,103 @@
           <w:u w:val="none"/>
         </w:rPr>
       </w:pPr>
-      <w:r>
-        <w:rPr>
-          <w:u w:val="none"/>
-        </w:rPr>
-        <w:t xml:space="preserve">WebRACE (Zeinalipour-Yazti y Dikaiakos, 2002) es un módulo de crawling implementado en Java, y usado como parte de un sistema más genérico llamado eRACE. El sistema recibe peticiones de los usuarios para descargar Web pages, así que los actos del crawler en parte </w:t>
+      <w:proofErr w:type="spellStart"/>
+      <w:r>
+        <w:rPr>
+          <w:u w:val="none"/>
+        </w:rPr>
+        <w:t>WebRACE</w:t>
+      </w:r>
+      <w:proofErr w:type="spellEnd"/>
+      <w:r>
+        <w:rPr>
+          <w:u w:val="none"/>
+        </w:rPr>
+        <w:t xml:space="preserve"> (</w:t>
+      </w:r>
+      <w:proofErr w:type="spellStart"/>
+      <w:r>
+        <w:rPr>
+          <w:u w:val="none"/>
+        </w:rPr>
+        <w:t>Zeinalipour-Yazti</w:t>
+      </w:r>
+      <w:proofErr w:type="spellEnd"/>
+      <w:r>
+        <w:rPr>
+          <w:u w:val="none"/>
+        </w:rPr>
+        <w:t xml:space="preserve"> y </w:t>
+      </w:r>
+      <w:proofErr w:type="spellStart"/>
+      <w:r>
+        <w:rPr>
+          <w:u w:val="none"/>
+        </w:rPr>
+        <w:t>Dikaiakos</w:t>
+      </w:r>
+      <w:proofErr w:type="spellEnd"/>
+      <w:r>
+        <w:rPr>
+          <w:u w:val="none"/>
+        </w:rPr>
+        <w:t xml:space="preserve">, 2002) es un módulo de </w:t>
+      </w:r>
+      <w:proofErr w:type="spellStart"/>
+      <w:r>
+        <w:rPr>
+          <w:u w:val="none"/>
+        </w:rPr>
+        <w:t>crawling</w:t>
+      </w:r>
+      <w:proofErr w:type="spellEnd"/>
+      <w:r>
+        <w:rPr>
+          <w:u w:val="none"/>
+        </w:rPr>
+        <w:t xml:space="preserve"> implementado en Java, y usado como parte de un sistema más genérico llamado </w:t>
+      </w:r>
+      <w:proofErr w:type="spellStart"/>
+      <w:r>
+        <w:rPr>
+          <w:u w:val="none"/>
+        </w:rPr>
+        <w:t>eRACE</w:t>
+      </w:r>
+      <w:proofErr w:type="spellEnd"/>
+      <w:r>
+        <w:rPr>
+          <w:u w:val="none"/>
+        </w:rPr>
+        <w:t xml:space="preserve">. El sistema recibe peticiones de los usuarios para descargar Web </w:t>
+      </w:r>
+      <w:proofErr w:type="spellStart"/>
+      <w:r>
+        <w:rPr>
+          <w:u w:val="none"/>
+        </w:rPr>
+        <w:t>pages</w:t>
+      </w:r>
+      <w:proofErr w:type="spellEnd"/>
+      <w:r>
+        <w:rPr>
+          <w:u w:val="none"/>
+        </w:rPr>
+        <w:t xml:space="preserve">, así que los actos del </w:t>
+      </w:r>
+      <w:proofErr w:type="spellStart"/>
+      <w:r>
+        <w:rPr>
+          <w:u w:val="none"/>
+        </w:rPr>
+        <w:t>crawler</w:t>
+      </w:r>
+      <w:proofErr w:type="spellEnd"/>
+      <w:r>
+        <w:rPr>
+          <w:u w:val="none"/>
+        </w:rPr>
+        <w:t xml:space="preserve"> en parte </w:t>
       </w:r>
       <w:r>
         <w:rPr>
@@ -431,7 +632,105 @@
         <w:rPr>
           <w:u w:val="none"/>
         </w:rPr>
-        <w:t xml:space="preserve"> “suscripciones” a los Web pages que deben ser supervisados: cuando las páginas cambian, deben ser descargadas por el crawler y el suscriptor debe ser notificado. La característica más excepcional de WebRACE es que, mientras que la mayoría de los crawlers comienzan con un sistema de la “semilla” URLs, WebRACE está recibiendo continuamente URLs nuevos para comenzar.</w:t>
+        <w:t xml:space="preserve"> “suscripciones” a los Web </w:t>
+      </w:r>
+      <w:proofErr w:type="spellStart"/>
+      <w:r>
+        <w:rPr>
+          <w:u w:val="none"/>
+        </w:rPr>
+        <w:t>pages</w:t>
+      </w:r>
+      <w:proofErr w:type="spellEnd"/>
+      <w:r>
+        <w:rPr>
+          <w:u w:val="none"/>
+        </w:rPr>
+        <w:t xml:space="preserve"> que deben ser supervisados: cuando las páginas cambian, deben ser descargadas por el </w:t>
+      </w:r>
+      <w:proofErr w:type="spellStart"/>
+      <w:r>
+        <w:rPr>
+          <w:u w:val="none"/>
+        </w:rPr>
+        <w:t>crawler</w:t>
+      </w:r>
+      <w:proofErr w:type="spellEnd"/>
+      <w:r>
+        <w:rPr>
+          <w:u w:val="none"/>
+        </w:rPr>
+        <w:t xml:space="preserve"> y el suscriptor debe ser notificado. La característica más excepcional de </w:t>
+      </w:r>
+      <w:proofErr w:type="spellStart"/>
+      <w:r>
+        <w:rPr>
+          <w:u w:val="none"/>
+        </w:rPr>
+        <w:t>WebRACE</w:t>
+      </w:r>
+      <w:proofErr w:type="spellEnd"/>
+      <w:r>
+        <w:rPr>
+          <w:u w:val="none"/>
+        </w:rPr>
+        <w:t xml:space="preserve"> es que, mientras que la mayoría de los </w:t>
+      </w:r>
+      <w:proofErr w:type="spellStart"/>
+      <w:r>
+        <w:rPr>
+          <w:u w:val="none"/>
+        </w:rPr>
+        <w:t>crawlers</w:t>
+      </w:r>
+      <w:proofErr w:type="spellEnd"/>
+      <w:r>
+        <w:rPr>
+          <w:u w:val="none"/>
+        </w:rPr>
+        <w:t xml:space="preserve"> comienzan con un sistema de la “semilla” </w:t>
+      </w:r>
+      <w:proofErr w:type="spellStart"/>
+      <w:r>
+        <w:rPr>
+          <w:u w:val="none"/>
+        </w:rPr>
+        <w:t>URLs</w:t>
+      </w:r>
+      <w:proofErr w:type="spellEnd"/>
+      <w:r>
+        <w:rPr>
+          <w:u w:val="none"/>
+        </w:rPr>
+        <w:t xml:space="preserve">, </w:t>
+      </w:r>
+      <w:proofErr w:type="spellStart"/>
+      <w:r>
+        <w:rPr>
+          <w:u w:val="none"/>
+        </w:rPr>
+        <w:t>WebRACE</w:t>
+      </w:r>
+      <w:proofErr w:type="spellEnd"/>
+      <w:r>
+        <w:rPr>
+          <w:u w:val="none"/>
+        </w:rPr>
+        <w:t xml:space="preserve"> está recibiendo continuamente </w:t>
+      </w:r>
+      <w:proofErr w:type="spellStart"/>
+      <w:r>
+        <w:rPr>
+          <w:u w:val="none"/>
+        </w:rPr>
+        <w:t>URLs</w:t>
+      </w:r>
+      <w:proofErr w:type="spellEnd"/>
+      <w:r>
+        <w:rPr>
+          <w:u w:val="none"/>
+        </w:rPr>
+        <w:t xml:space="preserve"> nuevos para comenzar.</w:t>
       </w:r>
     </w:p>
     <w:p>
@@ -459,7 +758,21 @@
         <w:rPr>
           <w:u w:val="none"/>
         </w:rPr>
-        <w:t>Para realizar el proceso Batch offline,</w:t>
+        <w:t xml:space="preserve">Para realizar el proceso </w:t>
+      </w:r>
+      <w:proofErr w:type="spellStart"/>
+      <w:r>
+        <w:rPr>
+          <w:u w:val="none"/>
+        </w:rPr>
+        <w:t>Batch</w:t>
+      </w:r>
+      <w:proofErr w:type="spellEnd"/>
+      <w:r>
+        <w:rPr>
+          <w:u w:val="none"/>
+        </w:rPr>
+        <w:t xml:space="preserve"> offline,</w:t>
       </w:r>
       <w:r>
         <w:rPr>
@@ -537,7 +850,21 @@
         <w:rPr>
           <w:u w:val="none"/>
         </w:rPr>
-        <w:t xml:space="preserve"> una herramienta llamada Spring Batch.</w:t>
+        <w:t xml:space="preserve"> una herramienta llamada Spring </w:t>
+      </w:r>
+      <w:proofErr w:type="spellStart"/>
+      <w:r>
+        <w:rPr>
+          <w:u w:val="none"/>
+        </w:rPr>
+        <w:t>Batch</w:t>
+      </w:r>
+      <w:proofErr w:type="spellEnd"/>
+      <w:r>
+        <w:rPr>
+          <w:u w:val="none"/>
+        </w:rPr>
+        <w:t>.</w:t>
       </w:r>
     </w:p>
     <w:p>
@@ -650,8 +977,17 @@
           <w:b/>
           <w:u w:val="none"/>
         </w:rPr>
-        <w:t>procesos batch</w:t>
-      </w:r>
+        <w:t xml:space="preserve">procesos </w:t>
+      </w:r>
+      <w:proofErr w:type="spellStart"/>
+      <w:r>
+        <w:rPr>
+          <w:b/>
+          <w:u w:val="none"/>
+        </w:rPr>
+        <w:t>batch</w:t>
+      </w:r>
+      <w:proofErr w:type="spellEnd"/>
       <w:r>
         <w:rPr>
           <w:u w:val="none"/>
@@ -707,13 +1043,92 @@
           <w:b/>
           <w:u w:val="none"/>
         </w:rPr>
-        <w:t>Spring Batch</w:t>
-      </w:r>
-      <w:r>
-        <w:rPr>
-          <w:u w:val="none"/>
-        </w:rPr>
-        <w:t xml:space="preserve"> es un framework ligero enfocado específicamente en la creación de procesos batch. Además de marcar unas directrices para el diseño de procesos, Spring Batch proporciona una gran cantidad de componentes que intentan dar soporte a las diferentes necesidades que suelen surgir a la hora de crear estos programas: trazas, transaccionalidad, contingencia, estadísticas, paralelismo, particionamiento, le</w:t>
+        <w:t xml:space="preserve">Spring </w:t>
+      </w:r>
+      <w:proofErr w:type="spellStart"/>
+      <w:r>
+        <w:rPr>
+          <w:b/>
+          <w:u w:val="none"/>
+        </w:rPr>
+        <w:t>Batch</w:t>
+      </w:r>
+      <w:proofErr w:type="spellEnd"/>
+      <w:r>
+        <w:rPr>
+          <w:u w:val="none"/>
+        </w:rPr>
+        <w:t xml:space="preserve"> es un </w:t>
+      </w:r>
+      <w:proofErr w:type="spellStart"/>
+      <w:r>
+        <w:rPr>
+          <w:u w:val="none"/>
+        </w:rPr>
+        <w:t>framework</w:t>
+      </w:r>
+      <w:proofErr w:type="spellEnd"/>
+      <w:r>
+        <w:rPr>
+          <w:u w:val="none"/>
+        </w:rPr>
+        <w:t xml:space="preserve"> ligero enfocado específicamente en la creación de procesos </w:t>
+      </w:r>
+      <w:proofErr w:type="spellStart"/>
+      <w:r>
+        <w:rPr>
+          <w:u w:val="none"/>
+        </w:rPr>
+        <w:t>batch</w:t>
+      </w:r>
+      <w:proofErr w:type="spellEnd"/>
+      <w:r>
+        <w:rPr>
+          <w:u w:val="none"/>
+        </w:rPr>
+        <w:t xml:space="preserve">. Además de marcar unas directrices para el diseño de procesos, Spring </w:t>
+      </w:r>
+      <w:proofErr w:type="spellStart"/>
+      <w:r>
+        <w:rPr>
+          <w:u w:val="none"/>
+        </w:rPr>
+        <w:t>Batch</w:t>
+      </w:r>
+      <w:proofErr w:type="spellEnd"/>
+      <w:r>
+        <w:rPr>
+          <w:u w:val="none"/>
+        </w:rPr>
+        <w:t xml:space="preserve"> proporciona una gran cantidad de componentes que intentan dar soporte a las diferentes necesidades que suelen surgir a la hora de crear estos programas: trazas, </w:t>
+      </w:r>
+      <w:proofErr w:type="spellStart"/>
+      <w:r>
+        <w:rPr>
+          <w:u w:val="none"/>
+        </w:rPr>
+        <w:t>transaccionalidad</w:t>
+      </w:r>
+      <w:proofErr w:type="spellEnd"/>
+      <w:r>
+        <w:rPr>
+          <w:u w:val="none"/>
+        </w:rPr>
+        <w:t xml:space="preserve">, contingencia, estadísticas, paralelismo, </w:t>
+      </w:r>
+      <w:proofErr w:type="spellStart"/>
+      <w:r>
+        <w:rPr>
+          <w:u w:val="none"/>
+        </w:rPr>
+        <w:t>particionamiento</w:t>
+      </w:r>
+      <w:proofErr w:type="spellEnd"/>
+      <w:r>
+        <w:rPr>
+          <w:u w:val="none"/>
+        </w:rPr>
+        <w:t>, le</w:t>
       </w:r>
       <w:r>
         <w:rPr>
@@ -770,7 +1185,7 @@
       <w:r>
         <w:rPr>
           <w:noProof/>
-          <w:lang w:val="fr-FR" w:eastAsia="fr-FR"/>
+          <w:lang w:val="en-US" w:eastAsia="en-US"/>
         </w:rPr>
         <w:drawing>
           <wp:inline distT="0" distB="0" distL="0" distR="0" wp14:anchorId="23959B75" wp14:editId="1931B76D">
@@ -824,6 +1239,7 @@
           <w:u w:val="none"/>
         </w:rPr>
       </w:pPr>
+      <w:proofErr w:type="spellStart"/>
       <w:r>
         <w:rPr>
           <w:b/>
@@ -831,6 +1247,7 @@
         </w:rPr>
         <w:t>JobRepository</w:t>
       </w:r>
+      <w:proofErr w:type="spellEnd"/>
       <w:r>
         <w:rPr>
           <w:color w:val="FF0000"/>
@@ -851,6 +1268,7 @@
           <w:u w:val="none"/>
         </w:rPr>
       </w:pPr>
+      <w:proofErr w:type="spellStart"/>
       <w:r>
         <w:rPr>
           <w:b/>
@@ -858,6 +1276,7 @@
         </w:rPr>
         <w:t>JobLauncher</w:t>
       </w:r>
+      <w:proofErr w:type="spellEnd"/>
       <w:r>
         <w:t>:</w:t>
       </w:r>
@@ -892,22 +1311,45 @@
         <w:rPr>
           <w:u w:val="none"/>
         </w:rPr>
-        <w:t xml:space="preserve"> es la representación del proceso. Un proceso, a su vez, es un contenedor de pasos (steps).</w:t>
-      </w:r>
-    </w:p>
-    <w:p>
-      <w:pPr>
-        <w:spacing w:after="105"/>
-        <w:rPr>
-          <w:u w:val="none"/>
-        </w:rPr>
-      </w:pPr>
+        <w:t xml:space="preserve"> es la representación del proceso. Un proceso, a su vez, es un contenedor de pasos (</w:t>
+      </w:r>
+      <w:proofErr w:type="spellStart"/>
+      <w:r>
+        <w:rPr>
+          <w:u w:val="none"/>
+        </w:rPr>
+        <w:t>steps</w:t>
+      </w:r>
+      <w:proofErr w:type="spellEnd"/>
+      <w:r>
+        <w:rPr>
+          <w:u w:val="none"/>
+        </w:rPr>
+        <w:t>).</w:t>
+      </w:r>
+    </w:p>
+    <w:p>
+      <w:pPr>
+        <w:spacing w:after="105"/>
+        <w:rPr>
+          <w:u w:val="none"/>
+        </w:rPr>
+      </w:pPr>
+      <w:proofErr w:type="spellStart"/>
       <w:r>
         <w:rPr>
           <w:b/>
           <w:color w:val="FF0000"/>
         </w:rPr>
-        <w:t>Step:</w:t>
+        <w:t>Step</w:t>
+      </w:r>
+      <w:proofErr w:type="spellEnd"/>
+      <w:r>
+        <w:rPr>
+          <w:b/>
+          <w:color w:val="FF0000"/>
+        </w:rPr>
+        <w:t>:</w:t>
       </w:r>
       <w:r>
         <w:rPr>
@@ -919,7 +1361,21 @@
         <w:rPr>
           <w:u w:val="none"/>
         </w:rPr>
-        <w:t>es un elemento independiente dentro de un Job (un proceso) que representa una de las fases de las que está compuesto dicho proceso. Un proceso (Job) debe tener, al menos, un step.</w:t>
+        <w:t xml:space="preserve">es un elemento independiente dentro de un Job (un proceso) que representa una de las fases de las que está compuesto dicho proceso. Un proceso (Job) debe tener, al menos, un </w:t>
+      </w:r>
+      <w:proofErr w:type="spellStart"/>
+      <w:r>
+        <w:rPr>
+          <w:u w:val="none"/>
+        </w:rPr>
+        <w:t>step</w:t>
+      </w:r>
+      <w:proofErr w:type="spellEnd"/>
+      <w:r>
+        <w:rPr>
+          <w:u w:val="none"/>
+        </w:rPr>
+        <w:t>.</w:t>
       </w:r>
     </w:p>
     <w:p>
@@ -1191,6 +1647,16 @@
     </w:p>
     <w:p>
       <w:pPr>
+        <w:pStyle w:val="Prrafodelista"/>
+        <w:spacing w:after="105"/>
+        <w:ind w:firstLine="0"/>
+        <w:rPr>
+          <w:u w:val="none"/>
+        </w:rPr>
+      </w:pPr>
+    </w:p>
+    <w:p>
+      <w:pPr>
         <w:spacing w:after="105"/>
         <w:rPr>
           <w:u w:val="none"/>
@@ -1253,7 +1719,21 @@
         <w:rPr>
           <w:u w:val="none"/>
         </w:rPr>
-        <w:t xml:space="preserve">el proyecto en vez de utilizar querys a la base de datos o archivos del sistema que son muy lentos. </w:t>
+        <w:t xml:space="preserve">el proyecto en vez de utilizar </w:t>
+      </w:r>
+      <w:proofErr w:type="spellStart"/>
+      <w:r>
+        <w:rPr>
+          <w:u w:val="none"/>
+        </w:rPr>
+        <w:t>querys</w:t>
+      </w:r>
+      <w:proofErr w:type="spellEnd"/>
+      <w:r>
+        <w:rPr>
+          <w:u w:val="none"/>
+        </w:rPr>
+        <w:t xml:space="preserve"> a la base de datos o archivos del sistema que son muy lentos. </w:t>
       </w:r>
       <w:r>
         <w:rPr>
@@ -1418,7 +1898,21 @@
         <w:rPr>
           <w:u w:val="none"/>
         </w:rPr>
-        <w:t xml:space="preserve">paquete de java NIO permitiendo acercarnos al manejo del sistema operativo. Este feature permite tener </w:t>
+        <w:t xml:space="preserve">paquete de java NIO permitiendo acercarnos al manejo del sistema operativo. Este </w:t>
+      </w:r>
+      <w:proofErr w:type="spellStart"/>
+      <w:r>
+        <w:rPr>
+          <w:u w:val="none"/>
+        </w:rPr>
+        <w:t>feature</w:t>
+      </w:r>
+      <w:proofErr w:type="spellEnd"/>
+      <w:r>
+        <w:rPr>
+          <w:u w:val="none"/>
+        </w:rPr>
+        <w:t xml:space="preserve"> permite tener </w:t>
       </w:r>
       <w:r>
         <w:rPr>
@@ -1444,6 +1938,7 @@
         </w:rPr>
         <w:t xml:space="preserve"> </w:t>
       </w:r>
+      <w:proofErr w:type="spellStart"/>
       <w:r>
         <w:rPr>
           <w:u w:val="none"/>
@@ -1456,6 +1951,7 @@
         </w:rPr>
         <w:t>’s</w:t>
       </w:r>
+      <w:proofErr w:type="spellEnd"/>
       <w:r>
         <w:rPr>
           <w:u w:val="none"/>
@@ -1520,7 +2016,21 @@
         <w:rPr>
           <w:u w:val="none"/>
         </w:rPr>
-        <w:t>para el stack.</w:t>
+        <w:t xml:space="preserve">para el </w:t>
+      </w:r>
+      <w:proofErr w:type="spellStart"/>
+      <w:r>
+        <w:rPr>
+          <w:u w:val="none"/>
+        </w:rPr>
+        <w:t>stack</w:t>
+      </w:r>
+      <w:proofErr w:type="spellEnd"/>
+      <w:r>
+        <w:rPr>
+          <w:u w:val="none"/>
+        </w:rPr>
+        <w:t>.</w:t>
       </w:r>
     </w:p>
     <w:p>
@@ -1662,11 +2172,47 @@
         </w:rPr>
         <w:t xml:space="preserve"> </w:t>
       </w:r>
-      <w:r>
-        <w:rPr>
-          <w:u w:val="none"/>
-        </w:rPr>
-        <w:t>Fork/Join mediante un framework para poder tener "multiprocesamiento". La idea es utilizar la mayor cantidad de hilos con tareas que puedan ser ejecutadas en paralelo para poder incrementar la performance del sistema</w:t>
+      <w:proofErr w:type="spellStart"/>
+      <w:r>
+        <w:rPr>
+          <w:u w:val="none"/>
+        </w:rPr>
+        <w:t>Fork</w:t>
+      </w:r>
+      <w:proofErr w:type="spellEnd"/>
+      <w:r>
+        <w:rPr>
+          <w:u w:val="none"/>
+        </w:rPr>
+        <w:t>/</w:t>
+      </w:r>
+      <w:proofErr w:type="spellStart"/>
+      <w:r>
+        <w:rPr>
+          <w:u w:val="none"/>
+        </w:rPr>
+        <w:t>Join</w:t>
+      </w:r>
+      <w:proofErr w:type="spellEnd"/>
+      <w:r>
+        <w:rPr>
+          <w:u w:val="none"/>
+        </w:rPr>
+        <w:t xml:space="preserve"> mediante un </w:t>
+      </w:r>
+      <w:proofErr w:type="spellStart"/>
+      <w:r>
+        <w:rPr>
+          <w:u w:val="none"/>
+        </w:rPr>
+        <w:t>framework</w:t>
+      </w:r>
+      <w:proofErr w:type="spellEnd"/>
+      <w:r>
+        <w:rPr>
+          <w:u w:val="none"/>
+        </w:rPr>
+        <w:t xml:space="preserve"> para poder tener "multiprocesamiento". La idea es utilizar la mayor cantidad de hilos con tareas que puedan ser ejecutadas en paralelo para poder incrementar la performance del sistema</w:t>
       </w:r>
     </w:p>
     <w:p>
@@ -1899,7 +2445,7 @@
         <w:rPr>
           <w:noProof/>
           <w:u w:val="none"/>
-          <w:lang w:val="fr-FR" w:eastAsia="fr-FR"/>
+          <w:lang w:val="en-US" w:eastAsia="en-US"/>
         </w:rPr>
         <w:drawing>
           <wp:inline distT="0" distB="0" distL="0" distR="0">
@@ -1967,13 +2513,55 @@
         <w:rPr>
           <w:u w:val="none"/>
         </w:rPr>
-        <w:t xml:space="preserve">Para la persistencia de datos utilizamos las anotaciones de “Hibernate” para cada columna. </w:t>
-      </w:r>
-      <w:r>
-        <w:rPr>
-          <w:u w:val="none"/>
-        </w:rPr>
-        <w:t>Al momento de realizar la persistencia de una herencia implementada a través de “Strategy” en objetos, decidimos realizar dicha persistencia por medio de una “Single Table”.</w:t>
+        <w:t>Para la persistencia de datos utilizamos las anotaciones de “</w:t>
+      </w:r>
+      <w:proofErr w:type="spellStart"/>
+      <w:r>
+        <w:rPr>
+          <w:u w:val="none"/>
+        </w:rPr>
+        <w:t>Hibernate</w:t>
+      </w:r>
+      <w:proofErr w:type="spellEnd"/>
+      <w:r>
+        <w:rPr>
+          <w:u w:val="none"/>
+        </w:rPr>
+        <w:t xml:space="preserve">” para cada columna. </w:t>
+      </w:r>
+      <w:r>
+        <w:rPr>
+          <w:u w:val="none"/>
+        </w:rPr>
+        <w:t>Al momento de realizar la persistencia de una herencia implementada a través de “</w:t>
+      </w:r>
+      <w:proofErr w:type="spellStart"/>
+      <w:r>
+        <w:rPr>
+          <w:u w:val="none"/>
+        </w:rPr>
+        <w:t>Strategy</w:t>
+      </w:r>
+      <w:proofErr w:type="spellEnd"/>
+      <w:r>
+        <w:rPr>
+          <w:u w:val="none"/>
+        </w:rPr>
+        <w:t xml:space="preserve">” en objetos, decidimos realizar dicha persistencia por medio de una “Single </w:t>
+      </w:r>
+      <w:proofErr w:type="spellStart"/>
+      <w:r>
+        <w:rPr>
+          <w:u w:val="none"/>
+        </w:rPr>
+        <w:t>Table</w:t>
+      </w:r>
+      <w:proofErr w:type="spellEnd"/>
+      <w:r>
+        <w:rPr>
+          <w:u w:val="none"/>
+        </w:rPr>
+        <w:t>”.</w:t>
       </w:r>
     </w:p>
     <w:p>
@@ -1987,7 +2575,35 @@
         <w:rPr>
           <w:u w:val="none"/>
         </w:rPr>
-        <w:t>La utilización del mapeo “Single Table” nos permite realizar queries polimórficos. A cambio de esto debemos permitir el costo de poseer un campo nulo en el peor de los casos. En base a esto y a que si optábamos por otro estilo de mapeo íbamos a tener más tablas implicando más accesos para acceder a los datos persistidos y, a su vez, tener campos repetidos</w:t>
+        <w:t xml:space="preserve">La utilización del mapeo “Single </w:t>
+      </w:r>
+      <w:proofErr w:type="spellStart"/>
+      <w:r>
+        <w:rPr>
+          <w:u w:val="none"/>
+        </w:rPr>
+        <w:t>Table</w:t>
+      </w:r>
+      <w:proofErr w:type="spellEnd"/>
+      <w:r>
+        <w:rPr>
+          <w:u w:val="none"/>
+        </w:rPr>
+        <w:t xml:space="preserve">” nos permite realizar </w:t>
+      </w:r>
+      <w:proofErr w:type="spellStart"/>
+      <w:r>
+        <w:rPr>
+          <w:u w:val="none"/>
+        </w:rPr>
+        <w:t>queries</w:t>
+      </w:r>
+      <w:proofErr w:type="spellEnd"/>
+      <w:r>
+        <w:rPr>
+          <w:u w:val="none"/>
+        </w:rPr>
+        <w:t xml:space="preserve"> polimórficos. A cambio de esto debemos permitir el costo de poseer un campo nulo en el peor de los casos. En base a esto y a que si optábamos por otro estilo de mapeo íbamos a tener más tablas implicando más accesos para acceder a los datos persistidos y, a su vez, tener campos repetidos</w:t>
       </w:r>
     </w:p>
     <w:p>
@@ -2087,7 +2703,7 @@
       <w:r>
         <w:rPr>
           <w:noProof/>
-          <w:lang w:val="fr-FR" w:eastAsia="fr-FR"/>
+          <w:lang w:val="en-US" w:eastAsia="en-US"/>
         </w:rPr>
         <w:drawing>
           <wp:inline distT="0" distB="0" distL="0" distR="0">
@@ -2263,7 +2879,7 @@
       <w:r>
         <w:rPr>
           <w:noProof/>
-          <w:lang w:val="fr-FR" w:eastAsia="fr-FR"/>
+          <w:lang w:val="en-US" w:eastAsia="en-US"/>
         </w:rPr>
         <w:drawing>
           <wp:inline distT="0" distB="0" distL="0" distR="0" wp14:anchorId="5260D4C0" wp14:editId="67CEAF33">
@@ -2369,7 +2985,7 @@
       <w:r>
         <w:rPr>
           <w:noProof/>
-          <w:lang w:val="fr-FR" w:eastAsia="fr-FR"/>
+          <w:lang w:val="en-US" w:eastAsia="en-US"/>
         </w:rPr>
         <w:drawing>
           <wp:inline distT="0" distB="0" distL="0" distR="0" wp14:anchorId="7570A7FB" wp14:editId="7DE93F51">
@@ -2494,7 +3110,7 @@
           <w:noProof/>
           <w:sz w:val="20"/>
           <w:szCs w:val="20"/>
-          <w:lang w:val="fr-FR" w:eastAsia="fr-FR"/>
+          <w:lang w:val="en-US" w:eastAsia="en-US"/>
         </w:rPr>
         <w:drawing>
           <wp:inline distT="0" distB="0" distL="0" distR="0">
@@ -2592,7 +3208,7 @@
           <w:noProof/>
           <w:sz w:val="20"/>
           <w:szCs w:val="20"/>
-          <w:lang w:val="fr-FR" w:eastAsia="fr-FR"/>
+          <w:lang w:val="en-US" w:eastAsia="en-US"/>
         </w:rPr>
         <w:drawing>
           <wp:inline distT="0" distB="0" distL="0" distR="0">
@@ -2790,9 +3406,10 @@
         <w:tabs>
           <w:tab w:val="left" w:pos="2145"/>
         </w:tabs>
-        <w:jc w:val="center"/>
+        <w:ind w:left="0" w:firstLine="0"/>
         <w:rPr>
           <w:b/>
+          <w:u w:val="none"/>
         </w:rPr>
       </w:pPr>
     </w:p>
@@ -2802,10 +3419,21 @@
           <w:tab w:val="left" w:pos="2145"/>
         </w:tabs>
         <w:rPr>
-          <w:b/>
-          <w:u w:val="none"/>
-        </w:rPr>
-      </w:pPr>
+          <w:u w:val="none"/>
+        </w:rPr>
+      </w:pPr>
+      <w:r>
+        <w:rPr>
+          <w:u w:val="none"/>
+        </w:rPr>
+        <w:t>Las metodologías son cargadas con las condiciones correspondientes, dentro de una lista. La misma se aplica a una lista de empresas</w:t>
+      </w:r>
+      <w:r>
+        <w:rPr>
+          <w:u w:val="none"/>
+        </w:rPr>
+        <w:t>, aplicando cada condición a la lista.</w:t>
+      </w:r>
     </w:p>
     <w:p>
       <w:pPr>
@@ -2816,18 +3444,6 @@
           <w:u w:val="none"/>
         </w:rPr>
       </w:pPr>
-      <w:r>
-        <w:rPr>
-          <w:u w:val="none"/>
-        </w:rPr>
-        <w:t>Las metodologías son cargadas con las condiciones correspondientes, dentro de una lista. La misma se aplica a una lista de empresas</w:t>
-      </w:r>
-      <w:r>
-        <w:rPr>
-          <w:u w:val="none"/>
-        </w:rPr>
-        <w:t>, aplicando cada condición a la lista.</w:t>
-      </w:r>
     </w:p>
     <w:p>
       <w:pPr>
@@ -2838,21 +3454,85 @@
           <w:u w:val="none"/>
         </w:rPr>
       </w:pPr>
+      <w:r>
+        <w:rPr>
+          <w:u w:val="none"/>
+        </w:rPr>
+        <w:t xml:space="preserve">Cada una de las condiciones devuelve una lista ordenada según el criterio de la condición. Estas listas ordenadas se agregan una a una a un </w:t>
+      </w:r>
+      <w:proofErr w:type="spellStart"/>
+      <w:r>
+        <w:rPr>
+          <w:u w:val="none"/>
+        </w:rPr>
+        <w:t>Hash</w:t>
+      </w:r>
+      <w:r>
+        <w:rPr>
+          <w:u w:val="none"/>
+        </w:rPr>
+        <w:t>M</w:t>
+      </w:r>
+      <w:r>
+        <w:rPr>
+          <w:u w:val="none"/>
+        </w:rPr>
+        <w:t>ap</w:t>
+      </w:r>
+      <w:proofErr w:type="spellEnd"/>
+      <w:r>
+        <w:rPr>
+          <w:u w:val="none"/>
+        </w:rPr>
+        <w:t xml:space="preserve"> que posee como clave el nombre de la condición, y como valor la lista ordenada. </w:t>
+      </w:r>
+      <w:r>
+        <w:rPr>
+          <w:u w:val="none"/>
+        </w:rPr>
+        <w:t>Luego de esto, se corre un algoritmo para calcular el puntaje de cada empresa. El mismo evalúa la posición de cada empresa como resultado de aplicar una condición y la ponderación de la condición establecida en el momento de la creación. El cálculo de puntuación se realiza en base a la siguiente formula:</w:t>
+      </w:r>
     </w:p>
     <w:p>
       <w:pPr>
         <w:tabs>
           <w:tab w:val="left" w:pos="2145"/>
         </w:tabs>
-        <w:rPr>
-          <w:u w:val="none"/>
-        </w:rPr>
-      </w:pPr>
-      <w:r>
-        <w:rPr>
-          <w:u w:val="none"/>
-        </w:rPr>
-        <w:t>Cada una de las condiciones devuelve una lista ordenada según el criterio de la condición. Estas listas ordenadas se agregan una a una a un Hashmap que posee como clave el nombre de la condición, y como valor la lista ordenada. Al final, dichas listas se mostrarán una al lado de la otra con la clave como título de la columa.</w:t>
+        <w:jc w:val="center"/>
+        <w:rPr>
+          <w:b/>
+          <w:u w:val="none"/>
+        </w:rPr>
+      </w:pPr>
+      <w:r>
+        <w:rPr>
+          <w:b/>
+          <w:u w:val="none"/>
+        </w:rPr>
+        <w:t>Puntos = (</w:t>
+      </w:r>
+      <w:proofErr w:type="spellStart"/>
+      <w:r>
+        <w:rPr>
+          <w:b/>
+          <w:u w:val="none"/>
+        </w:rPr>
+        <w:t>posicion</w:t>
+      </w:r>
+      <w:proofErr w:type="spellEnd"/>
+      <w:r>
+        <w:rPr>
+          <w:b/>
+          <w:u w:val="none"/>
+        </w:rPr>
+        <w:t xml:space="preserve">[i] +1) * </w:t>
+      </w:r>
+      <w:r>
+        <w:rPr>
+          <w:b/>
+          <w:u w:val="none"/>
+        </w:rPr>
+        <w:t>ponderación</w:t>
       </w:r>
     </w:p>
     <w:p>
@@ -2860,7 +3540,9 @@
         <w:tabs>
           <w:tab w:val="left" w:pos="2145"/>
         </w:tabs>
-        <w:rPr>
+        <w:ind w:left="0" w:firstLine="0"/>
+        <w:rPr>
+          <w:b/>
           <w:u w:val="none"/>
         </w:rPr>
       </w:pPr>
@@ -2870,22 +3552,95 @@
         <w:tabs>
           <w:tab w:val="left" w:pos="2145"/>
         </w:tabs>
-        <w:rPr>
-          <w:u w:val="none"/>
-          <w:lang w:val="es-AR"/>
+        <w:ind w:left="810" w:firstLine="0"/>
+        <w:jc w:val="both"/>
+        <w:rPr>
+          <w:u w:val="none"/>
+        </w:rPr>
+      </w:pPr>
+      <w:proofErr w:type="spellStart"/>
+      <w:r>
+        <w:rPr>
+          <w:b/>
+        </w:rPr>
+        <w:t>JavaFX</w:t>
+      </w:r>
+      <w:proofErr w:type="spellEnd"/>
+      <w:r>
+        <w:rPr>
+          <w:b/>
+        </w:rPr>
+        <w:t>:</w:t>
+      </w:r>
+      <w:r>
+        <w:rPr>
+          <w:u w:val="none"/>
+        </w:rPr>
+        <w:t xml:space="preserve"> para la utilización de este lenguaje se utilizó </w:t>
+      </w:r>
+      <w:proofErr w:type="spellStart"/>
+      <w:r>
+        <w:rPr>
+          <w:u w:val="none"/>
+        </w:rPr>
+        <w:t>SceneBuilder</w:t>
+      </w:r>
+      <w:proofErr w:type="spellEnd"/>
+      <w:r>
+        <w:rPr>
+          <w:u w:val="none"/>
+        </w:rPr>
+        <w:t xml:space="preserve"> y obtuvimos los siguientes resultados.</w:t>
+      </w:r>
+    </w:p>
+    <w:p>
+      <w:pPr>
+        <w:tabs>
+          <w:tab w:val="left" w:pos="2145"/>
+        </w:tabs>
+        <w:ind w:left="810" w:firstLine="0"/>
+        <w:jc w:val="center"/>
+        <w:rPr>
+          <w:b/>
+          <w:u w:val="none"/>
+        </w:rPr>
+      </w:pPr>
+    </w:p>
+    <w:p>
+      <w:pPr>
+        <w:tabs>
+          <w:tab w:val="left" w:pos="2145"/>
+        </w:tabs>
+        <w:rPr>
+          <w:u w:val="none"/>
         </w:rPr>
       </w:pPr>
       <w:r>
         <w:rPr>
           <w:noProof/>
-          <w:u w:val="none"/>
-          <w:lang w:val="fr-FR" w:eastAsia="fr-FR"/>
+          <w:lang w:val="en-US" w:eastAsia="en-US"/>
         </w:rPr>
         <w:drawing>
-          <wp:inline distT="0" distB="0" distL="0" distR="0" wp14:anchorId="02E0ABFA" wp14:editId="00323957">
-            <wp:extent cx="5688330" cy="1711960"/>
-            <wp:effectExtent l="0" t="0" r="7620" b="2540"/>
-            <wp:docPr id="2" name="Imagen 2"/>
+          <wp:anchor distT="0" distB="0" distL="114300" distR="114300" simplePos="0" relativeHeight="251667456" behindDoc="0" locked="0" layoutInCell="1" allowOverlap="1" wp14:anchorId="156D02A9" wp14:editId="120BD721">
+            <wp:simplePos x="0" y="0"/>
+            <wp:positionH relativeFrom="column">
+              <wp:posOffset>3482975</wp:posOffset>
+            </wp:positionH>
+            <wp:positionV relativeFrom="paragraph">
+              <wp:posOffset>189230</wp:posOffset>
+            </wp:positionV>
+            <wp:extent cx="3467735" cy="2495550"/>
+            <wp:effectExtent l="0" t="0" r="0" b="0"/>
+            <wp:wrapThrough wrapText="bothSides">
+              <wp:wrapPolygon edited="0">
+                <wp:start x="0" y="0"/>
+                <wp:lineTo x="0" y="21435"/>
+                <wp:lineTo x="21477" y="21435"/>
+                <wp:lineTo x="21477" y="0"/>
+                <wp:lineTo x="0" y="0"/>
+              </wp:wrapPolygon>
+            </wp:wrapThrough>
+            <wp:docPr id="9" name="Imagen 9"/>
             <wp:cNvGraphicFramePr>
               <a:graphicFrameLocks xmlns:a="http://schemas.openxmlformats.org/drawingml/2006/main" noChangeAspect="1"/>
             </wp:cNvGraphicFramePr>
@@ -2893,51 +3648,280 @@
               <a:graphicData uri="http://schemas.openxmlformats.org/drawingml/2006/picture">
                 <pic:pic xmlns:pic="http://schemas.openxmlformats.org/drawingml/2006/picture">
                   <pic:nvPicPr>
-                    <pic:cNvPr id="0" name="Picture 1"/>
-                    <pic:cNvPicPr>
-                      <a:picLocks noChangeAspect="1" noChangeArrowheads="1"/>
-                    </pic:cNvPicPr>
+                    <pic:cNvPr id="1" name=""/>
+                    <pic:cNvPicPr/>
                   </pic:nvPicPr>
-                  <pic:blipFill>
-                    <a:blip r:embed="rId16">
+                  <pic:blipFill rotWithShape="1">
+                    <a:blip r:embed="rId16" cstate="print">
                       <a:extLst>
                         <a:ext uri="{28A0092B-C50C-407E-A947-70E740481C1C}">
                           <a14:useLocalDpi xmlns:a14="http://schemas.microsoft.com/office/drawing/2010/main" val="0"/>
                         </a:ext>
                       </a:extLst>
                     </a:blip>
-                    <a:srcRect/>
-                    <a:stretch>
-                      <a:fillRect/>
-                    </a:stretch>
+                    <a:srcRect l="26753" t="13250" r="26906" b="27467"/>
+                    <a:stretch/>
                   </pic:blipFill>
                   <pic:spPr bwMode="auto">
                     <a:xfrm>
                       <a:off x="0" y="0"/>
-                      <a:ext cx="5688330" cy="1711960"/>
+                      <a:ext cx="3467735" cy="2495550"/>
                     </a:xfrm>
                     <a:prstGeom prst="rect">
                       <a:avLst/>
                     </a:prstGeom>
-                    <a:noFill/>
                     <a:ln>
                       <a:noFill/>
                     </a:ln>
+                    <a:extLst>
+                      <a:ext uri="{53640926-AAD7-44D8-BBD7-CCE9431645EC}">
+                        <a14:shadowObscured xmlns:a14="http://schemas.microsoft.com/office/drawing/2010/main"/>
+                      </a:ext>
+                    </a:extLst>
                   </pic:spPr>
                 </pic:pic>
               </a:graphicData>
             </a:graphic>
-          </wp:inline>
+            <wp14:sizeRelH relativeFrom="page">
+              <wp14:pctWidth>0</wp14:pctWidth>
+            </wp14:sizeRelH>
+            <wp14:sizeRelV relativeFrom="page">
+              <wp14:pctHeight>0</wp14:pctHeight>
+            </wp14:sizeRelV>
+          </wp:anchor>
         </w:drawing>
       </w:r>
+      <w:r>
+        <w:rPr>
+          <w:noProof/>
+          <w:lang w:val="en-US" w:eastAsia="en-US"/>
+        </w:rPr>
+        <w:drawing>
+          <wp:anchor distT="0" distB="0" distL="114300" distR="114300" simplePos="0" relativeHeight="251659264" behindDoc="0" locked="0" layoutInCell="1" allowOverlap="1" wp14:anchorId="65DD8621" wp14:editId="7E6F86B6">
+            <wp:simplePos x="0" y="0"/>
+            <wp:positionH relativeFrom="column">
+              <wp:posOffset>-38100</wp:posOffset>
+            </wp:positionH>
+            <wp:positionV relativeFrom="paragraph">
+              <wp:posOffset>182880</wp:posOffset>
+            </wp:positionV>
+            <wp:extent cx="3479800" cy="2482850"/>
+            <wp:effectExtent l="0" t="0" r="6350" b="0"/>
+            <wp:wrapThrough wrapText="bothSides">
+              <wp:wrapPolygon edited="0">
+                <wp:start x="0" y="0"/>
+                <wp:lineTo x="0" y="21379"/>
+                <wp:lineTo x="21521" y="21379"/>
+                <wp:lineTo x="21521" y="0"/>
+                <wp:lineTo x="0" y="0"/>
+              </wp:wrapPolygon>
+            </wp:wrapThrough>
+            <wp:docPr id="10" name="Imagen 10"/>
+            <wp:cNvGraphicFramePr>
+              <a:graphicFrameLocks xmlns:a="http://schemas.openxmlformats.org/drawingml/2006/main" noChangeAspect="1"/>
+            </wp:cNvGraphicFramePr>
+            <a:graphic xmlns:a="http://schemas.openxmlformats.org/drawingml/2006/main">
+              <a:graphicData uri="http://schemas.openxmlformats.org/drawingml/2006/picture">
+                <pic:pic xmlns:pic="http://schemas.openxmlformats.org/drawingml/2006/picture">
+                  <pic:nvPicPr>
+                    <pic:cNvPr id="1" name=""/>
+                    <pic:cNvPicPr/>
+                  </pic:nvPicPr>
+                  <pic:blipFill rotWithShape="1">
+                    <a:blip r:embed="rId17" cstate="print">
+                      <a:extLst>
+                        <a:ext uri="{28A0092B-C50C-407E-A947-70E740481C1C}">
+                          <a14:useLocalDpi xmlns:a14="http://schemas.microsoft.com/office/drawing/2010/main" val="0"/>
+                        </a:ext>
+                      </a:extLst>
+                    </a:blip>
+                    <a:srcRect l="26753" t="13250" r="26906" b="27977"/>
+                    <a:stretch/>
+                  </pic:blipFill>
+                  <pic:spPr bwMode="auto">
+                    <a:xfrm>
+                      <a:off x="0" y="0"/>
+                      <a:ext cx="3479800" cy="2482850"/>
+                    </a:xfrm>
+                    <a:prstGeom prst="rect">
+                      <a:avLst/>
+                    </a:prstGeom>
+                    <a:ln>
+                      <a:noFill/>
+                    </a:ln>
+                    <a:extLst>
+                      <a:ext uri="{53640926-AAD7-44D8-BBD7-CCE9431645EC}">
+                        <a14:shadowObscured xmlns:a14="http://schemas.microsoft.com/office/drawing/2010/main"/>
+                      </a:ext>
+                    </a:extLst>
+                  </pic:spPr>
+                </pic:pic>
+              </a:graphicData>
+            </a:graphic>
+            <wp14:sizeRelH relativeFrom="page">
+              <wp14:pctWidth>0</wp14:pctWidth>
+            </wp14:sizeRelH>
+            <wp14:sizeRelV relativeFrom="page">
+              <wp14:pctHeight>0</wp14:pctHeight>
+            </wp14:sizeRelV>
+          </wp:anchor>
+        </w:drawing>
+      </w:r>
+    </w:p>
+    <w:p>
+      <w:pPr>
+        <w:tabs>
+          <w:tab w:val="left" w:pos="2145"/>
+        </w:tabs>
+        <w:rPr>
+          <w:u w:val="none"/>
+          <w:lang w:val="es-AR"/>
+        </w:rPr>
+      </w:pPr>
+    </w:p>
+    <w:p>
+      <w:pPr>
+        <w:spacing w:after="160"/>
+        <w:ind w:left="0" w:firstLine="0"/>
+        <w:rPr>
+          <w:b/>
+          <w:lang w:val="es-AR"/>
+        </w:rPr>
+      </w:pPr>
+      <w:r>
+        <w:rPr>
+          <w:b/>
+          <w:lang w:val="es-AR"/>
+        </w:rPr>
+        <w:br w:type="page"/>
+      </w:r>
+    </w:p>
+    <w:p>
+      <w:pPr>
+        <w:tabs>
+          <w:tab w:val="left" w:pos="2145"/>
+        </w:tabs>
+        <w:rPr>
+          <w:b/>
+          <w:lang w:val="es-AR"/>
+        </w:rPr>
+      </w:pPr>
+    </w:p>
+    <w:p>
+      <w:pPr>
+        <w:tabs>
+          <w:tab w:val="left" w:pos="2145"/>
+        </w:tabs>
+        <w:rPr>
+          <w:b/>
+          <w:lang w:val="es-AR"/>
+        </w:rPr>
+      </w:pPr>
+    </w:p>
+    <w:p>
+      <w:pPr>
+        <w:tabs>
+          <w:tab w:val="left" w:pos="2145"/>
+        </w:tabs>
+        <w:rPr>
+          <w:b/>
+          <w:lang w:val="es-AR"/>
+        </w:rPr>
+      </w:pPr>
+    </w:p>
+    <w:p>
+      <w:pPr>
+        <w:tabs>
+          <w:tab w:val="left" w:pos="2145"/>
+        </w:tabs>
+        <w:rPr>
+          <w:u w:val="none"/>
+          <w:lang w:val="es-AR"/>
+        </w:rPr>
+      </w:pPr>
+      <w:r>
+        <w:rPr>
+          <w:b/>
+          <w:lang w:val="es-AR"/>
+        </w:rPr>
+        <w:t xml:space="preserve">API </w:t>
+      </w:r>
+      <w:proofErr w:type="spellStart"/>
+      <w:r>
+        <w:rPr>
+          <w:b/>
+          <w:lang w:val="es-AR"/>
+        </w:rPr>
+        <w:t>Rest</w:t>
+      </w:r>
+      <w:proofErr w:type="spellEnd"/>
+      <w:r>
+        <w:rPr>
+          <w:b/>
+          <w:lang w:val="es-AR"/>
+        </w:rPr>
+        <w:t>:</w:t>
+      </w:r>
+      <w:r>
+        <w:rPr>
+          <w:u w:val="none"/>
+          <w:lang w:val="es-AR"/>
+        </w:rPr>
+        <w:t xml:space="preserve"> para la realización de la aplicación web se utilizó </w:t>
+      </w:r>
+      <w:proofErr w:type="spellStart"/>
+      <w:r>
+        <w:rPr>
+          <w:u w:val="none"/>
+          <w:lang w:val="es-AR"/>
+        </w:rPr>
+        <w:t>Spark</w:t>
+      </w:r>
+      <w:proofErr w:type="spellEnd"/>
+      <w:r>
+        <w:rPr>
+          <w:u w:val="none"/>
+          <w:lang w:val="es-AR"/>
+        </w:rPr>
+        <w:t xml:space="preserve"> junto a </w:t>
+      </w:r>
+      <w:proofErr w:type="spellStart"/>
+      <w:r>
+        <w:rPr>
+          <w:u w:val="none"/>
+          <w:lang w:val="es-AR"/>
+        </w:rPr>
+        <w:t>HandleBars</w:t>
+      </w:r>
+      <w:proofErr w:type="spellEnd"/>
+      <w:r>
+        <w:rPr>
+          <w:u w:val="none"/>
+          <w:lang w:val="es-AR"/>
+        </w:rPr>
+        <w:t xml:space="preserve"> para obtener las siguientes vistas</w:t>
+      </w:r>
+    </w:p>
+    <w:p>
+      <w:pPr>
+        <w:tabs>
+          <w:tab w:val="left" w:pos="2145"/>
+        </w:tabs>
+        <w:rPr>
+          <w:u w:val="none"/>
+          <w:lang w:val="es-AR"/>
+        </w:rPr>
+      </w:pPr>
+      <w:bookmarkStart w:id="0" w:name="_GoBack"/>
+      <w:bookmarkEnd w:id="0"/>
     </w:p>
     <w:sectPr>
-      <w:headerReference w:type="even" r:id="rId17"/>
-      <w:headerReference w:type="default" r:id="rId18"/>
-      <w:footerReference w:type="even" r:id="rId19"/>
-      <w:footerReference w:type="default" r:id="rId20"/>
-      <w:headerReference w:type="first" r:id="rId21"/>
-      <w:footerReference w:type="first" r:id="rId22"/>
+      <w:headerReference w:type="even" r:id="rId18"/>
+      <w:headerReference w:type="default" r:id="rId19"/>
+      <w:footerReference w:type="even" r:id="rId20"/>
+      <w:footerReference w:type="default" r:id="rId21"/>
+      <w:headerReference w:type="first" r:id="rId22"/>
+      <w:footerReference w:type="first" r:id="rId23"/>
       <w:pgSz w:w="11906" w:h="16838"/>
       <w:pgMar w:top="720" w:right="720" w:bottom="720" w:left="720" w:header="720" w:footer="720" w:gutter="0"/>
       <w:cols w:space="720"/>
@@ -2949,7 +3933,7 @@
 </file>
 
 <file path=word/endnotes.xml><?xml version="1.0" encoding="utf-8"?>
-<w:endnotes xmlns:wpc="http://schemas.microsoft.com/office/word/2010/wordprocessingCanvas" xmlns:cx="http://schemas.microsoft.com/office/drawing/2014/chartex" xmlns:mc="http://schemas.openxmlformats.org/markup-compatibility/2006" xmlns:o="urn:schemas-microsoft-com:office:office" xmlns:r="http://schemas.openxmlformats.org/officeDocument/2006/relationships" xmlns:m="http://schemas.openxmlformats.org/officeDocument/2006/math" xmlns:v="urn:schemas-microsoft-com:vml" xmlns:wp14="http://schemas.microsoft.com/office/word/2010/wordprocessingDrawing" xmlns:wp="http://schemas.openxmlformats.org/drawingml/2006/wordprocessingDrawing" xmlns:w10="urn:schemas-microsoft-com:office:word" xmlns:w="http://schemas.openxmlformats.org/wordprocessingml/2006/main" xmlns:w14="http://schemas.microsoft.com/office/word/2010/wordml" xmlns:w15="http://schemas.microsoft.com/office/word/2012/wordml" xmlns:w16se="http://schemas.microsoft.com/office/word/2015/wordml/symex" xmlns:wpg="http://schemas.microsoft.com/office/word/2010/wordprocessingGroup" xmlns:wpi="http://schemas.microsoft.com/office/word/2010/wordprocessingInk" xmlns:wne="http://schemas.microsoft.com/office/word/2006/wordml" xmlns:wps="http://schemas.microsoft.com/office/word/2010/wordprocessingShape" mc:Ignorable="w14 w15 w16se wp14">
+<w:endnotes xmlns:wpc="http://schemas.microsoft.com/office/word/2010/wordprocessingCanvas" xmlns:mc="http://schemas.openxmlformats.org/markup-compatibility/2006" xmlns:o="urn:schemas-microsoft-com:office:office" xmlns:r="http://schemas.openxmlformats.org/officeDocument/2006/relationships" xmlns:m="http://schemas.openxmlformats.org/officeDocument/2006/math" xmlns:v="urn:schemas-microsoft-com:vml" xmlns:wp14="http://schemas.microsoft.com/office/word/2010/wordprocessingDrawing" xmlns:wp="http://schemas.openxmlformats.org/drawingml/2006/wordprocessingDrawing" xmlns:w10="urn:schemas-microsoft-com:office:word" xmlns:w="http://schemas.openxmlformats.org/wordprocessingml/2006/main" xmlns:w14="http://schemas.microsoft.com/office/word/2010/wordml" xmlns:w15="http://schemas.microsoft.com/office/word/2012/wordml" xmlns:wpg="http://schemas.microsoft.com/office/word/2010/wordprocessingGroup" xmlns:wpi="http://schemas.microsoft.com/office/word/2010/wordprocessingInk" xmlns:wne="http://schemas.microsoft.com/office/word/2006/wordml" xmlns:wps="http://schemas.microsoft.com/office/word/2010/wordprocessingShape" mc:Ignorable="w14 w15 wp14">
   <w:endnote w:type="separator" w:id="-1">
     <w:p>
       <w:pPr>
@@ -2974,7 +3958,7 @@
 </file>
 
 <file path=word/footer1.xml><?xml version="1.0" encoding="utf-8"?>
-<w:ftr xmlns:wpc="http://schemas.microsoft.com/office/word/2010/wordprocessingCanvas" xmlns:cx="http://schemas.microsoft.com/office/drawing/2014/chartex" xmlns:mc="http://schemas.openxmlformats.org/markup-compatibility/2006" xmlns:o="urn:schemas-microsoft-com:office:office" xmlns:r="http://schemas.openxmlformats.org/officeDocument/2006/relationships" xmlns:m="http://schemas.openxmlformats.org/officeDocument/2006/math" xmlns:v="urn:schemas-microsoft-com:vml" xmlns:wp14="http://schemas.microsoft.com/office/word/2010/wordprocessingDrawing" xmlns:wp="http://schemas.openxmlformats.org/drawingml/2006/wordprocessingDrawing" xmlns:w10="urn:schemas-microsoft-com:office:word" xmlns:w="http://schemas.openxmlformats.org/wordprocessingml/2006/main" xmlns:w14="http://schemas.microsoft.com/office/word/2010/wordml" xmlns:w15="http://schemas.microsoft.com/office/word/2012/wordml" xmlns:w16se="http://schemas.microsoft.com/office/word/2015/wordml/symex" xmlns:wpg="http://schemas.microsoft.com/office/word/2010/wordprocessingGroup" xmlns:wpi="http://schemas.microsoft.com/office/word/2010/wordprocessingInk" xmlns:wne="http://schemas.microsoft.com/office/word/2006/wordml" xmlns:wps="http://schemas.microsoft.com/office/word/2010/wordprocessingShape" mc:Ignorable="w14 w15 w16se wp14">
+<w:ftr xmlns:wpc="http://schemas.microsoft.com/office/word/2010/wordprocessingCanvas" xmlns:mc="http://schemas.openxmlformats.org/markup-compatibility/2006" xmlns:o="urn:schemas-microsoft-com:office:office" xmlns:r="http://schemas.openxmlformats.org/officeDocument/2006/relationships" xmlns:m="http://schemas.openxmlformats.org/officeDocument/2006/math" xmlns:v="urn:schemas-microsoft-com:vml" xmlns:wp14="http://schemas.microsoft.com/office/word/2010/wordprocessingDrawing" xmlns:wp="http://schemas.openxmlformats.org/drawingml/2006/wordprocessingDrawing" xmlns:w10="urn:schemas-microsoft-com:office:word" xmlns:w="http://schemas.openxmlformats.org/wordprocessingml/2006/main" xmlns:w14="http://schemas.microsoft.com/office/word/2010/wordml" xmlns:w15="http://schemas.microsoft.com/office/word/2012/wordml" xmlns:wpg="http://schemas.microsoft.com/office/word/2010/wordprocessingGroup" xmlns:wpi="http://schemas.microsoft.com/office/word/2010/wordprocessingInk" xmlns:wne="http://schemas.microsoft.com/office/word/2006/wordml" xmlns:wps="http://schemas.microsoft.com/office/word/2010/wordprocessingShape" mc:Ignorable="w14 w15 wp14">
   <w:p>
     <w:pPr>
       <w:spacing w:after="0"/>
@@ -3023,7 +4007,7 @@
     <w:r>
       <w:rPr>
         <w:noProof/>
-        <w:lang w:val="fr-FR" w:eastAsia="fr-FR"/>
+        <w:lang w:val="en-US" w:eastAsia="en-US"/>
       </w:rPr>
       <w:drawing>
         <wp:anchor distT="0" distB="0" distL="114300" distR="114300" simplePos="0" relativeHeight="251658240" behindDoc="1" locked="0" layoutInCell="1" allowOverlap="0" wp14:anchorId="07181531" wp14:editId="41F1ACBA">
@@ -3127,33 +4111,17 @@
       </w:rPr>
       <w:t xml:space="preserve"> de </w:t>
     </w:r>
-    <w:r>
-      <w:fldChar w:fldCharType="begin"/>
-    </w:r>
-    <w:r>
-      <w:instrText xml:space="preserve"> NUMPAGES   \* MERGEFORMAT </w:instrText>
-    </w:r>
-    <w:r>
-      <w:fldChar w:fldCharType="separate"/>
-    </w:r>
-    <w:r>
-      <w:rPr>
-        <w:noProof/>
-        <w:sz w:val="34"/>
-        <w:u w:val="none"/>
-        <w:vertAlign w:val="superscript"/>
-      </w:rPr>
-      <w:t>10</w:t>
-    </w:r>
-    <w:r>
-      <w:rPr>
-        <w:noProof/>
-        <w:sz w:val="34"/>
-        <w:u w:val="none"/>
-        <w:vertAlign w:val="superscript"/>
-      </w:rPr>
-      <w:fldChar w:fldCharType="end"/>
-    </w:r>
+    <w:fldSimple w:instr=" NUMPAGES   \* MERGEFORMAT ">
+      <w:r>
+        <w:rPr>
+          <w:noProof/>
+          <w:sz w:val="34"/>
+          <w:u w:val="none"/>
+          <w:vertAlign w:val="superscript"/>
+        </w:rPr>
+        <w:t>10</w:t>
+      </w:r>
+    </w:fldSimple>
     <w:r>
       <w:rPr>
         <w:sz w:val="34"/>
@@ -3180,7 +4148,7 @@
 </file>
 
 <file path=word/footer2.xml><?xml version="1.0" encoding="utf-8"?>
-<w:ftr xmlns:wpc="http://schemas.microsoft.com/office/word/2010/wordprocessingCanvas" xmlns:cx="http://schemas.microsoft.com/office/drawing/2014/chartex" xmlns:mc="http://schemas.openxmlformats.org/markup-compatibility/2006" xmlns:o="urn:schemas-microsoft-com:office:office" xmlns:r="http://schemas.openxmlformats.org/officeDocument/2006/relationships" xmlns:m="http://schemas.openxmlformats.org/officeDocument/2006/math" xmlns:v="urn:schemas-microsoft-com:vml" xmlns:wp14="http://schemas.microsoft.com/office/word/2010/wordprocessingDrawing" xmlns:wp="http://schemas.openxmlformats.org/drawingml/2006/wordprocessingDrawing" xmlns:w10="urn:schemas-microsoft-com:office:word" xmlns:w="http://schemas.openxmlformats.org/wordprocessingml/2006/main" xmlns:w14="http://schemas.microsoft.com/office/word/2010/wordml" xmlns:w15="http://schemas.microsoft.com/office/word/2012/wordml" xmlns:w16se="http://schemas.microsoft.com/office/word/2015/wordml/symex" xmlns:wpg="http://schemas.microsoft.com/office/word/2010/wordprocessingGroup" xmlns:wpi="http://schemas.microsoft.com/office/word/2010/wordprocessingInk" xmlns:wne="http://schemas.microsoft.com/office/word/2006/wordml" xmlns:wps="http://schemas.microsoft.com/office/word/2010/wordprocessingShape" mc:Ignorable="w14 w15 w16se wp14">
+<w:ftr xmlns:wpc="http://schemas.microsoft.com/office/word/2010/wordprocessingCanvas" xmlns:mc="http://schemas.openxmlformats.org/markup-compatibility/2006" xmlns:o="urn:schemas-microsoft-com:office:office" xmlns:r="http://schemas.openxmlformats.org/officeDocument/2006/relationships" xmlns:m="http://schemas.openxmlformats.org/officeDocument/2006/math" xmlns:v="urn:schemas-microsoft-com:vml" xmlns:wp14="http://schemas.microsoft.com/office/word/2010/wordprocessingDrawing" xmlns:wp="http://schemas.openxmlformats.org/drawingml/2006/wordprocessingDrawing" xmlns:w10="urn:schemas-microsoft-com:office:word" xmlns:w="http://schemas.openxmlformats.org/wordprocessingml/2006/main" xmlns:w14="http://schemas.microsoft.com/office/word/2010/wordml" xmlns:w15="http://schemas.microsoft.com/office/word/2012/wordml" xmlns:wpg="http://schemas.microsoft.com/office/word/2010/wordprocessingGroup" xmlns:wpi="http://schemas.microsoft.com/office/word/2010/wordprocessingInk" xmlns:wne="http://schemas.microsoft.com/office/word/2006/wordml" xmlns:wps="http://schemas.microsoft.com/office/word/2010/wordprocessingShape" mc:Ignorable="w14 w15 wp14">
   <w:p>
     <w:pPr>
       <w:spacing w:after="0"/>
@@ -3229,7 +4197,7 @@
     <w:r>
       <w:rPr>
         <w:noProof/>
-        <w:lang w:val="fr-FR" w:eastAsia="fr-FR"/>
+        <w:lang w:val="en-US" w:eastAsia="en-US"/>
       </w:rPr>
       <w:drawing>
         <wp:anchor distT="0" distB="0" distL="114300" distR="114300" simplePos="0" relativeHeight="251659264" behindDoc="1" locked="0" layoutInCell="1" allowOverlap="0" wp14:anchorId="73125C4E" wp14:editId="226C1D24">
@@ -3316,7 +4284,7 @@
         <w:u w:val="none"/>
         <w:vertAlign w:val="superscript"/>
       </w:rPr>
-      <w:t>2</w:t>
+      <w:t>11</w:t>
     </w:r>
     <w:r>
       <w:rPr>
@@ -3334,33 +4302,17 @@
       </w:rPr>
       <w:t xml:space="preserve"> de </w:t>
     </w:r>
-    <w:r>
-      <w:fldChar w:fldCharType="begin"/>
-    </w:r>
-    <w:r>
-      <w:instrText xml:space="preserve"> NUMPAGES   \* MERGEFORMAT </w:instrText>
-    </w:r>
-    <w:r>
-      <w:fldChar w:fldCharType="separate"/>
-    </w:r>
-    <w:r>
-      <w:rPr>
-        <w:noProof/>
-        <w:sz w:val="34"/>
-        <w:u w:val="none"/>
-        <w:vertAlign w:val="superscript"/>
-      </w:rPr>
-      <w:t>10</w:t>
-    </w:r>
-    <w:r>
-      <w:rPr>
-        <w:noProof/>
-        <w:sz w:val="34"/>
-        <w:u w:val="none"/>
-        <w:vertAlign w:val="superscript"/>
-      </w:rPr>
-      <w:fldChar w:fldCharType="end"/>
-    </w:r>
+    <w:fldSimple w:instr=" NUMPAGES   \* MERGEFORMAT ">
+      <w:r>
+        <w:rPr>
+          <w:noProof/>
+          <w:sz w:val="34"/>
+          <w:u w:val="none"/>
+          <w:vertAlign w:val="superscript"/>
+        </w:rPr>
+        <w:t>11</w:t>
+      </w:r>
+    </w:fldSimple>
     <w:r>
       <w:rPr>
         <w:sz w:val="34"/>
@@ -3387,7 +4339,7 @@
 </file>
 
 <file path=word/footer3.xml><?xml version="1.0" encoding="utf-8"?>
-<w:ftr xmlns:wpc="http://schemas.microsoft.com/office/word/2010/wordprocessingCanvas" xmlns:cx="http://schemas.microsoft.com/office/drawing/2014/chartex" xmlns:mc="http://schemas.openxmlformats.org/markup-compatibility/2006" xmlns:o="urn:schemas-microsoft-com:office:office" xmlns:r="http://schemas.openxmlformats.org/officeDocument/2006/relationships" xmlns:m="http://schemas.openxmlformats.org/officeDocument/2006/math" xmlns:v="urn:schemas-microsoft-com:vml" xmlns:wp14="http://schemas.microsoft.com/office/word/2010/wordprocessingDrawing" xmlns:wp="http://schemas.openxmlformats.org/drawingml/2006/wordprocessingDrawing" xmlns:w10="urn:schemas-microsoft-com:office:word" xmlns:w="http://schemas.openxmlformats.org/wordprocessingml/2006/main" xmlns:w14="http://schemas.microsoft.com/office/word/2010/wordml" xmlns:w15="http://schemas.microsoft.com/office/word/2012/wordml" xmlns:w16se="http://schemas.microsoft.com/office/word/2015/wordml/symex" xmlns:wpg="http://schemas.microsoft.com/office/word/2010/wordprocessingGroup" xmlns:wpi="http://schemas.microsoft.com/office/word/2010/wordprocessingInk" xmlns:wne="http://schemas.microsoft.com/office/word/2006/wordml" xmlns:wps="http://schemas.microsoft.com/office/word/2010/wordprocessingShape" mc:Ignorable="w14 w15 w16se wp14">
+<w:ftr xmlns:wpc="http://schemas.microsoft.com/office/word/2010/wordprocessingCanvas" xmlns:mc="http://schemas.openxmlformats.org/markup-compatibility/2006" xmlns:o="urn:schemas-microsoft-com:office:office" xmlns:r="http://schemas.openxmlformats.org/officeDocument/2006/relationships" xmlns:m="http://schemas.openxmlformats.org/officeDocument/2006/math" xmlns:v="urn:schemas-microsoft-com:vml" xmlns:wp14="http://schemas.microsoft.com/office/word/2010/wordprocessingDrawing" xmlns:wp="http://schemas.openxmlformats.org/drawingml/2006/wordprocessingDrawing" xmlns:w10="urn:schemas-microsoft-com:office:word" xmlns:w="http://schemas.openxmlformats.org/wordprocessingml/2006/main" xmlns:w14="http://schemas.microsoft.com/office/word/2010/wordml" xmlns:w15="http://schemas.microsoft.com/office/word/2012/wordml" xmlns:wpg="http://schemas.microsoft.com/office/word/2010/wordprocessingGroup" xmlns:wpi="http://schemas.microsoft.com/office/word/2010/wordprocessingInk" xmlns:wne="http://schemas.microsoft.com/office/word/2006/wordml" xmlns:wps="http://schemas.microsoft.com/office/word/2010/wordprocessingShape" mc:Ignorable="w14 w15 wp14">
   <w:p>
     <w:pPr>
       <w:spacing w:after="160"/>
@@ -3398,7 +4350,7 @@
 </file>
 
 <file path=word/footnotes.xml><?xml version="1.0" encoding="utf-8"?>
-<w:footnotes xmlns:wpc="http://schemas.microsoft.com/office/word/2010/wordprocessingCanvas" xmlns:cx="http://schemas.microsoft.com/office/drawing/2014/chartex" xmlns:mc="http://schemas.openxmlformats.org/markup-compatibility/2006" xmlns:o="urn:schemas-microsoft-com:office:office" xmlns:r="http://schemas.openxmlformats.org/officeDocument/2006/relationships" xmlns:m="http://schemas.openxmlformats.org/officeDocument/2006/math" xmlns:v="urn:schemas-microsoft-com:vml" xmlns:wp14="http://schemas.microsoft.com/office/word/2010/wordprocessingDrawing" xmlns:wp="http://schemas.openxmlformats.org/drawingml/2006/wordprocessingDrawing" xmlns:w10="urn:schemas-microsoft-com:office:word" xmlns:w="http://schemas.openxmlformats.org/wordprocessingml/2006/main" xmlns:w14="http://schemas.microsoft.com/office/word/2010/wordml" xmlns:w15="http://schemas.microsoft.com/office/word/2012/wordml" xmlns:w16se="http://schemas.microsoft.com/office/word/2015/wordml/symex" xmlns:wpg="http://schemas.microsoft.com/office/word/2010/wordprocessingGroup" xmlns:wpi="http://schemas.microsoft.com/office/word/2010/wordprocessingInk" xmlns:wne="http://schemas.microsoft.com/office/word/2006/wordml" xmlns:wps="http://schemas.microsoft.com/office/word/2010/wordprocessingShape" mc:Ignorable="w14 w15 w16se wp14">
+<w:footnotes xmlns:wpc="http://schemas.microsoft.com/office/word/2010/wordprocessingCanvas" xmlns:mc="http://schemas.openxmlformats.org/markup-compatibility/2006" xmlns:o="urn:schemas-microsoft-com:office:office" xmlns:r="http://schemas.openxmlformats.org/officeDocument/2006/relationships" xmlns:m="http://schemas.openxmlformats.org/officeDocument/2006/math" xmlns:v="urn:schemas-microsoft-com:vml" xmlns:wp14="http://schemas.microsoft.com/office/word/2010/wordprocessingDrawing" xmlns:wp="http://schemas.openxmlformats.org/drawingml/2006/wordprocessingDrawing" xmlns:w10="urn:schemas-microsoft-com:office:word" xmlns:w="http://schemas.openxmlformats.org/wordprocessingml/2006/main" xmlns:w14="http://schemas.microsoft.com/office/word/2010/wordml" xmlns:w15="http://schemas.microsoft.com/office/word/2012/wordml" xmlns:wpg="http://schemas.microsoft.com/office/word/2010/wordprocessingGroup" xmlns:wpi="http://schemas.microsoft.com/office/word/2010/wordprocessingInk" xmlns:wne="http://schemas.microsoft.com/office/word/2006/wordml" xmlns:wps="http://schemas.microsoft.com/office/word/2010/wordprocessingShape" mc:Ignorable="w14 w15 wp14">
   <w:footnote w:type="separator" w:id="-1">
     <w:p>
       <w:pPr>
@@ -3423,7 +4375,7 @@
 </file>
 
 <file path=word/header1.xml><?xml version="1.0" encoding="utf-8"?>
-<w:hdr xmlns:wpc="http://schemas.microsoft.com/office/word/2010/wordprocessingCanvas" xmlns:cx="http://schemas.microsoft.com/office/drawing/2014/chartex" xmlns:mc="http://schemas.openxmlformats.org/markup-compatibility/2006" xmlns:o="urn:schemas-microsoft-com:office:office" xmlns:r="http://schemas.openxmlformats.org/officeDocument/2006/relationships" xmlns:m="http://schemas.openxmlformats.org/officeDocument/2006/math" xmlns:v="urn:schemas-microsoft-com:vml" xmlns:wp14="http://schemas.microsoft.com/office/word/2010/wordprocessingDrawing" xmlns:wp="http://schemas.openxmlformats.org/drawingml/2006/wordprocessingDrawing" xmlns:w10="urn:schemas-microsoft-com:office:word" xmlns:w="http://schemas.openxmlformats.org/wordprocessingml/2006/main" xmlns:w14="http://schemas.microsoft.com/office/word/2010/wordml" xmlns:w15="http://schemas.microsoft.com/office/word/2012/wordml" xmlns:w16se="http://schemas.microsoft.com/office/word/2015/wordml/symex" xmlns:wpg="http://schemas.microsoft.com/office/word/2010/wordprocessingGroup" xmlns:wpi="http://schemas.microsoft.com/office/word/2010/wordprocessingInk" xmlns:wne="http://schemas.microsoft.com/office/word/2006/wordml" xmlns:wps="http://schemas.microsoft.com/office/word/2010/wordprocessingShape" mc:Ignorable="w14 w15 w16se wp14">
+<w:hdr xmlns:wpc="http://schemas.microsoft.com/office/word/2010/wordprocessingCanvas" xmlns:mc="http://schemas.openxmlformats.org/markup-compatibility/2006" xmlns:o="urn:schemas-microsoft-com:office:office" xmlns:r="http://schemas.openxmlformats.org/officeDocument/2006/relationships" xmlns:m="http://schemas.openxmlformats.org/officeDocument/2006/math" xmlns:v="urn:schemas-microsoft-com:vml" xmlns:wp14="http://schemas.microsoft.com/office/word/2010/wordprocessingDrawing" xmlns:wp="http://schemas.openxmlformats.org/drawingml/2006/wordprocessingDrawing" xmlns:w10="urn:schemas-microsoft-com:office:word" xmlns:w="http://schemas.openxmlformats.org/wordprocessingml/2006/main" xmlns:w14="http://schemas.microsoft.com/office/word/2010/wordml" xmlns:w15="http://schemas.microsoft.com/office/word/2012/wordml" xmlns:wpg="http://schemas.microsoft.com/office/word/2010/wordprocessingGroup" xmlns:wpi="http://schemas.microsoft.com/office/word/2010/wordprocessingInk" xmlns:wne="http://schemas.microsoft.com/office/word/2006/wordml" xmlns:wps="http://schemas.microsoft.com/office/word/2010/wordprocessingShape" mc:Ignorable="w14 w15 wp14">
   <w:tbl>
     <w:tblPr>
       <w:tblStyle w:val="TableGrid"/>
@@ -3586,7 +4538,7 @@
 </file>
 
 <file path=word/header2.xml><?xml version="1.0" encoding="utf-8"?>
-<w:hdr xmlns:wpc="http://schemas.microsoft.com/office/word/2010/wordprocessingCanvas" xmlns:cx="http://schemas.microsoft.com/office/drawing/2014/chartex" xmlns:mc="http://schemas.openxmlformats.org/markup-compatibility/2006" xmlns:o="urn:schemas-microsoft-com:office:office" xmlns:r="http://schemas.openxmlformats.org/officeDocument/2006/relationships" xmlns:m="http://schemas.openxmlformats.org/officeDocument/2006/math" xmlns:v="urn:schemas-microsoft-com:vml" xmlns:wp14="http://schemas.microsoft.com/office/word/2010/wordprocessingDrawing" xmlns:wp="http://schemas.openxmlformats.org/drawingml/2006/wordprocessingDrawing" xmlns:w10="urn:schemas-microsoft-com:office:word" xmlns:w="http://schemas.openxmlformats.org/wordprocessingml/2006/main" xmlns:w14="http://schemas.microsoft.com/office/word/2010/wordml" xmlns:w15="http://schemas.microsoft.com/office/word/2012/wordml" xmlns:w16se="http://schemas.microsoft.com/office/word/2015/wordml/symex" xmlns:wpg="http://schemas.microsoft.com/office/word/2010/wordprocessingGroup" xmlns:wpi="http://schemas.microsoft.com/office/word/2010/wordprocessingInk" xmlns:wne="http://schemas.microsoft.com/office/word/2006/wordml" xmlns:wps="http://schemas.microsoft.com/office/word/2010/wordprocessingShape" mc:Ignorable="w14 w15 w16se wp14">
+<w:hdr xmlns:wpc="http://schemas.microsoft.com/office/word/2010/wordprocessingCanvas" xmlns:mc="http://schemas.openxmlformats.org/markup-compatibility/2006" xmlns:o="urn:schemas-microsoft-com:office:office" xmlns:r="http://schemas.openxmlformats.org/officeDocument/2006/relationships" xmlns:m="http://schemas.openxmlformats.org/officeDocument/2006/math" xmlns:v="urn:schemas-microsoft-com:vml" xmlns:wp14="http://schemas.microsoft.com/office/word/2010/wordprocessingDrawing" xmlns:wp="http://schemas.openxmlformats.org/drawingml/2006/wordprocessingDrawing" xmlns:w10="urn:schemas-microsoft-com:office:word" xmlns:w="http://schemas.openxmlformats.org/wordprocessingml/2006/main" xmlns:w14="http://schemas.microsoft.com/office/word/2010/wordml" xmlns:w15="http://schemas.microsoft.com/office/word/2012/wordml" xmlns:wpg="http://schemas.microsoft.com/office/word/2010/wordprocessingGroup" xmlns:wpi="http://schemas.microsoft.com/office/word/2010/wordprocessingInk" xmlns:wne="http://schemas.microsoft.com/office/word/2006/wordml" xmlns:wps="http://schemas.microsoft.com/office/word/2010/wordprocessingShape" mc:Ignorable="w14 w15 wp14">
   <w:tbl>
     <w:tblPr>
       <w:tblStyle w:val="TableGrid"/>
@@ -3742,7 +4694,7 @@
 </file>
 
 <file path=word/header3.xml><?xml version="1.0" encoding="utf-8"?>
-<w:hdr xmlns:wpc="http://schemas.microsoft.com/office/word/2010/wordprocessingCanvas" xmlns:cx="http://schemas.microsoft.com/office/drawing/2014/chartex" xmlns:mc="http://schemas.openxmlformats.org/markup-compatibility/2006" xmlns:o="urn:schemas-microsoft-com:office:office" xmlns:r="http://schemas.openxmlformats.org/officeDocument/2006/relationships" xmlns:m="http://schemas.openxmlformats.org/officeDocument/2006/math" xmlns:v="urn:schemas-microsoft-com:vml" xmlns:wp14="http://schemas.microsoft.com/office/word/2010/wordprocessingDrawing" xmlns:wp="http://schemas.openxmlformats.org/drawingml/2006/wordprocessingDrawing" xmlns:w10="urn:schemas-microsoft-com:office:word" xmlns:w="http://schemas.openxmlformats.org/wordprocessingml/2006/main" xmlns:w14="http://schemas.microsoft.com/office/word/2010/wordml" xmlns:w15="http://schemas.microsoft.com/office/word/2012/wordml" xmlns:w16se="http://schemas.microsoft.com/office/word/2015/wordml/symex" xmlns:wpg="http://schemas.microsoft.com/office/word/2010/wordprocessingGroup" xmlns:wpi="http://schemas.microsoft.com/office/word/2010/wordprocessingInk" xmlns:wne="http://schemas.microsoft.com/office/word/2006/wordml" xmlns:wps="http://schemas.microsoft.com/office/word/2010/wordprocessingShape" mc:Ignorable="w14 w15 w16se wp14">
+<w:hdr xmlns:wpc="http://schemas.microsoft.com/office/word/2010/wordprocessingCanvas" xmlns:mc="http://schemas.openxmlformats.org/markup-compatibility/2006" xmlns:o="urn:schemas-microsoft-com:office:office" xmlns:r="http://schemas.openxmlformats.org/officeDocument/2006/relationships" xmlns:m="http://schemas.openxmlformats.org/officeDocument/2006/math" xmlns:v="urn:schemas-microsoft-com:vml" xmlns:wp14="http://schemas.microsoft.com/office/word/2010/wordprocessingDrawing" xmlns:wp="http://schemas.openxmlformats.org/drawingml/2006/wordprocessingDrawing" xmlns:w10="urn:schemas-microsoft-com:office:word" xmlns:w="http://schemas.openxmlformats.org/wordprocessingml/2006/main" xmlns:w14="http://schemas.microsoft.com/office/word/2010/wordml" xmlns:w15="http://schemas.microsoft.com/office/word/2012/wordml" xmlns:wpg="http://schemas.microsoft.com/office/word/2010/wordprocessingGroup" xmlns:wpi="http://schemas.microsoft.com/office/word/2010/wordprocessingInk" xmlns:wne="http://schemas.microsoft.com/office/word/2006/wordml" xmlns:wps="http://schemas.microsoft.com/office/word/2010/wordprocessingShape" mc:Ignorable="w14 w15 wp14">
   <w:tbl>
     <w:tblPr>
       <w:tblStyle w:val="TableGrid"/>
@@ -3898,12 +4850,12 @@
 </file>
 
 <file path=word/numbering.xml><?xml version="1.0" encoding="utf-8"?>
-<w:numbering xmlns:wpc="http://schemas.microsoft.com/office/word/2010/wordprocessingCanvas" xmlns:cx="http://schemas.microsoft.com/office/drawing/2014/chartex" xmlns:mc="http://schemas.openxmlformats.org/markup-compatibility/2006" xmlns:o="urn:schemas-microsoft-com:office:office" xmlns:r="http://schemas.openxmlformats.org/officeDocument/2006/relationships" xmlns:m="http://schemas.openxmlformats.org/officeDocument/2006/math" xmlns:v="urn:schemas-microsoft-com:vml" xmlns:wp14="http://schemas.microsoft.com/office/word/2010/wordprocessingDrawing" xmlns:wp="http://schemas.openxmlformats.org/drawingml/2006/wordprocessingDrawing" xmlns:w10="urn:schemas-microsoft-com:office:word" xmlns:w="http://schemas.openxmlformats.org/wordprocessingml/2006/main" xmlns:w14="http://schemas.microsoft.com/office/word/2010/wordml" xmlns:w15="http://schemas.microsoft.com/office/word/2012/wordml" xmlns:w16se="http://schemas.microsoft.com/office/word/2015/wordml/symex" xmlns:wpg="http://schemas.microsoft.com/office/word/2010/wordprocessingGroup" xmlns:wpi="http://schemas.microsoft.com/office/word/2010/wordprocessingInk" xmlns:wne="http://schemas.microsoft.com/office/word/2006/wordml" xmlns:wps="http://schemas.microsoft.com/office/word/2010/wordprocessingShape" mc:Ignorable="w14 w15 w16se wp14">
-  <w:abstractNum w:abstractNumId="0" w15:restartNumberingAfterBreak="0">
+<w:numbering xmlns:wpc="http://schemas.microsoft.com/office/word/2010/wordprocessingCanvas" xmlns:mc="http://schemas.openxmlformats.org/markup-compatibility/2006" xmlns:o="urn:schemas-microsoft-com:office:office" xmlns:r="http://schemas.openxmlformats.org/officeDocument/2006/relationships" xmlns:m="http://schemas.openxmlformats.org/officeDocument/2006/math" xmlns:v="urn:schemas-microsoft-com:vml" xmlns:wp14="http://schemas.microsoft.com/office/word/2010/wordprocessingDrawing" xmlns:wp="http://schemas.openxmlformats.org/drawingml/2006/wordprocessingDrawing" xmlns:w10="urn:schemas-microsoft-com:office:word" xmlns:w="http://schemas.openxmlformats.org/wordprocessingml/2006/main" xmlns:w14="http://schemas.microsoft.com/office/word/2010/wordml" xmlns:w15="http://schemas.microsoft.com/office/word/2012/wordml" xmlns:wpg="http://schemas.microsoft.com/office/word/2010/wordprocessingGroup" xmlns:wpi="http://schemas.microsoft.com/office/word/2010/wordprocessingInk" xmlns:wne="http://schemas.microsoft.com/office/word/2006/wordml" xmlns:wps="http://schemas.microsoft.com/office/word/2010/wordprocessingShape" mc:Ignorable="w14 w15 wp14">
+  <w:abstractNum w:abstractNumId="0">
     <w:nsid w:val="16514D26"/>
     <w:multiLevelType w:val="hybridMultilevel"/>
-    <w:tmpl w:val="7F0C5C40"/>
-    <w:lvl w:ilvl="0" w:tplc="2C0A0011">
+    <w:tmpl w:val="573AA7EA"/>
+    <w:lvl w:ilvl="0" w:tplc="65B8C506">
       <w:start w:val="1"/>
       <w:numFmt w:val="decimal"/>
       <w:lvlText w:val="%1)"/>
@@ -3913,6 +4865,8 @@
       </w:pPr>
       <w:rPr>
         <w:rFonts w:hint="default"/>
+        <w:b/>
+        <w:sz w:val="24"/>
       </w:rPr>
     </w:lvl>
     <w:lvl w:ilvl="1" w:tplc="2C0A0019" w:tentative="1">
@@ -3995,7 +4949,7 @@
 </file>
 
 <file path=word/styles.xml><?xml version="1.0" encoding="utf-8"?>
-<w:styles xmlns:mc="http://schemas.openxmlformats.org/markup-compatibility/2006" xmlns:r="http://schemas.openxmlformats.org/officeDocument/2006/relationships" xmlns:w="http://schemas.openxmlformats.org/wordprocessingml/2006/main" xmlns:w14="http://schemas.microsoft.com/office/word/2010/wordml" xmlns:w15="http://schemas.microsoft.com/office/word/2012/wordml" xmlns:w16se="http://schemas.microsoft.com/office/word/2015/wordml/symex" mc:Ignorable="w14 w15 w16se">
+<w:styles xmlns:mc="http://schemas.openxmlformats.org/markup-compatibility/2006" xmlns:r="http://schemas.openxmlformats.org/officeDocument/2006/relationships" xmlns:w="http://schemas.openxmlformats.org/wordprocessingml/2006/main" xmlns:w14="http://schemas.microsoft.com/office/word/2010/wordml" xmlns:w15="http://schemas.microsoft.com/office/word/2012/wordml" mc:Ignorable="w14 w15">
   <w:docDefaults>
     <w:rPrDefault>
       <w:rPr>

</xml_diff>

<commit_message>
Cambio leyendas en select
</commit_message>
<xml_diff>
--- a/DOC/Entregafinal.docx
+++ b/DOC/Entregafinal.docx
@@ -19,7 +19,7 @@
       <w:r>
         <w:rPr>
           <w:noProof/>
-          <w:lang w:eastAsia="es-AR"/>
+          <w:lang w:val="en-US" w:eastAsia="en-US"/>
         </w:rPr>
         <mc:AlternateContent>
           <mc:Choice Requires="wps">
@@ -88,7 +88,7 @@
       <w:r>
         <w:rPr>
           <w:noProof/>
-          <w:lang w:eastAsia="es-AR"/>
+          <w:lang w:val="en-US" w:eastAsia="en-US"/>
         </w:rPr>
         <w:drawing>
           <wp:inline distT="0" distB="0" distL="0" distR="0">
@@ -252,12 +252,21 @@
           <w:u w:val="none"/>
         </w:rPr>
       </w:pPr>
+      <w:proofErr w:type="spellStart"/>
       <w:r>
         <w:rPr>
           <w:sz w:val="24"/>
           <w:u w:val="none"/>
         </w:rPr>
-        <w:t>Mur, Pablo</w:t>
+        <w:t>Mur</w:t>
+      </w:r>
+      <w:proofErr w:type="spellEnd"/>
+      <w:r>
+        <w:rPr>
+          <w:sz w:val="24"/>
+          <w:u w:val="none"/>
+        </w:rPr>
+        <w:t>, Pablo</w:t>
       </w:r>
     </w:p>
     <w:p>
@@ -286,13 +295,31 @@
           <w:u w:val="none"/>
         </w:rPr>
       </w:pPr>
+      <w:proofErr w:type="spellStart"/>
       <w:r>
         <w:rPr>
           <w:sz w:val="24"/>
           <w:u w:val="none"/>
         </w:rPr>
-        <w:t>Procopio, Demian</w:t>
-      </w:r>
+        <w:t>Procopio</w:t>
+      </w:r>
+      <w:proofErr w:type="spellEnd"/>
+      <w:r>
+        <w:rPr>
+          <w:sz w:val="24"/>
+          <w:u w:val="none"/>
+        </w:rPr>
+        <w:t xml:space="preserve">, </w:t>
+      </w:r>
+      <w:proofErr w:type="spellStart"/>
+      <w:r>
+        <w:rPr>
+          <w:sz w:val="24"/>
+          <w:u w:val="none"/>
+        </w:rPr>
+        <w:t>Demian</w:t>
+      </w:r>
+      <w:proofErr w:type="spellEnd"/>
     </w:p>
     <w:p>
       <w:pPr>
@@ -609,8 +636,13 @@
             <w:pPr>
               <w:pStyle w:val="Standard"/>
             </w:pPr>
+            <w:proofErr w:type="spellStart"/>
             <w:r>
-              <w:t>Antivero, Pablo Sebastián</w:t>
+              <w:t>Antivero</w:t>
+            </w:r>
+            <w:proofErr w:type="spellEnd"/>
+            <w:r>
+              <w:t>, Pablo Sebastián</w:t>
             </w:r>
           </w:p>
         </w:tc>
@@ -727,8 +759,21 @@
             <w:pPr>
               <w:pStyle w:val="Standard"/>
             </w:pPr>
+            <w:proofErr w:type="spellStart"/>
             <w:r>
-              <w:t>Pandullo, Julian Ignacio</w:t>
+              <w:t>Pandullo</w:t>
+            </w:r>
+            <w:proofErr w:type="spellEnd"/>
+            <w:r>
+              <w:t xml:space="preserve">, </w:t>
+            </w:r>
+            <w:proofErr w:type="spellStart"/>
+            <w:r>
+              <w:t>Julian</w:t>
+            </w:r>
+            <w:proofErr w:type="spellEnd"/>
+            <w:r>
+              <w:t xml:space="preserve"> Ignacio</w:t>
             </w:r>
           </w:p>
         </w:tc>
@@ -920,13 +965,35 @@
         <w:rPr>
           <w:u w:val="none"/>
         </w:rPr>
-        <w:t>a Base de Datos utilizada es MySQL</w:t>
-      </w:r>
-      <w:r>
-        <w:rPr>
-          <w:u w:val="none"/>
-        </w:rPr>
-        <w:t>, se debe definir el schema dd</w:t>
+        <w:t xml:space="preserve">a Base de Datos utilizada es </w:t>
+      </w:r>
+      <w:proofErr w:type="spellStart"/>
+      <w:r>
+        <w:rPr>
+          <w:u w:val="none"/>
+        </w:rPr>
+        <w:t>MySQL</w:t>
+      </w:r>
+      <w:proofErr w:type="spellEnd"/>
+      <w:r>
+        <w:rPr>
+          <w:u w:val="none"/>
+        </w:rPr>
+        <w:t xml:space="preserve">, se debe definir el </w:t>
+      </w:r>
+      <w:proofErr w:type="spellStart"/>
+      <w:r>
+        <w:rPr>
+          <w:u w:val="none"/>
+        </w:rPr>
+        <w:t>schema</w:t>
+      </w:r>
+      <w:proofErr w:type="spellEnd"/>
+      <w:r>
+        <w:rPr>
+          <w:u w:val="none"/>
+        </w:rPr>
+        <w:t xml:space="preserve"> dd</w:t>
       </w:r>
       <w:r>
         <w:rPr>
@@ -959,7 +1026,7 @@
       <w:r>
         <w:rPr>
           <w:noProof/>
-          <w:lang w:val="es-AR" w:eastAsia="es-AR"/>
+          <w:lang w:val="en-US" w:eastAsia="en-US"/>
         </w:rPr>
         <w:drawing>
           <wp:inline distT="0" distB="0" distL="0" distR="0" wp14:anchorId="425D0238" wp14:editId="052B060C">
@@ -1058,7 +1125,7 @@
       <w:r>
         <w:rPr>
           <w:noProof/>
-          <w:lang w:val="es-AR" w:eastAsia="es-AR"/>
+          <w:lang w:val="en-US" w:eastAsia="en-US"/>
         </w:rPr>
         <w:drawing>
           <wp:inline distT="0" distB="0" distL="0" distR="0" wp14:anchorId="71DF7955" wp14:editId="253E9636">
@@ -1178,6 +1245,7 @@
         </w:rPr>
         <w:t>“</w:t>
       </w:r>
+      <w:proofErr w:type="spellStart"/>
       <w:r>
         <w:rPr>
           <w:b/>
@@ -1185,6 +1253,7 @@
         </w:rPr>
         <w:t>Adapter</w:t>
       </w:r>
+      <w:proofErr w:type="spellEnd"/>
       <w:r>
         <w:rPr>
           <w:u w:val="none"/>
@@ -1246,7 +1315,105 @@
         <w:rPr>
           <w:u w:val="none"/>
         </w:rPr>
-        <w:t xml:space="preserve"> (también conocido como Recolector, Web spider o robot del Web) es un programa que hojea el World Wide Web de una manera metódica, automatizada. Otros nombres usados con menor frecuencia para los crawlers de la Web son hormigas, controladores paso a paso automáticos, bots, y gusanos (Kobayashi y Takeda, 2000). Los crawlers hacen uso de la estructura de grafo de la web para moverse de página a página, mediante una implementación del algoritmo de búsqueda breadth-first.</w:t>
+        <w:t xml:space="preserve"> (también conocido como Recolector, Web spider o robot del Web) es un programa que hojea el </w:t>
+      </w:r>
+      <w:proofErr w:type="spellStart"/>
+      <w:r>
+        <w:rPr>
+          <w:u w:val="none"/>
+        </w:rPr>
+        <w:t>World</w:t>
+      </w:r>
+      <w:proofErr w:type="spellEnd"/>
+      <w:r>
+        <w:rPr>
+          <w:u w:val="none"/>
+        </w:rPr>
+        <w:t xml:space="preserve"> Wide Web de una manera metódica, automatizada. Otros nombres usados con menor frecuencia para los </w:t>
+      </w:r>
+      <w:proofErr w:type="spellStart"/>
+      <w:r>
+        <w:rPr>
+          <w:u w:val="none"/>
+        </w:rPr>
+        <w:t>crawlers</w:t>
+      </w:r>
+      <w:proofErr w:type="spellEnd"/>
+      <w:r>
+        <w:rPr>
+          <w:u w:val="none"/>
+        </w:rPr>
+        <w:t xml:space="preserve"> de la Web son hormigas, controladores paso a paso automáticos, </w:t>
+      </w:r>
+      <w:proofErr w:type="spellStart"/>
+      <w:r>
+        <w:rPr>
+          <w:u w:val="none"/>
+        </w:rPr>
+        <w:t>bots</w:t>
+      </w:r>
+      <w:proofErr w:type="spellEnd"/>
+      <w:r>
+        <w:rPr>
+          <w:u w:val="none"/>
+        </w:rPr>
+        <w:t>, y gusanos (</w:t>
+      </w:r>
+      <w:proofErr w:type="spellStart"/>
+      <w:r>
+        <w:rPr>
+          <w:u w:val="none"/>
+        </w:rPr>
+        <w:t>Kobayashi</w:t>
+      </w:r>
+      <w:proofErr w:type="spellEnd"/>
+      <w:r>
+        <w:rPr>
+          <w:u w:val="none"/>
+        </w:rPr>
+        <w:t xml:space="preserve"> y </w:t>
+      </w:r>
+      <w:proofErr w:type="spellStart"/>
+      <w:r>
+        <w:rPr>
+          <w:u w:val="none"/>
+        </w:rPr>
+        <w:t>Takeda</w:t>
+      </w:r>
+      <w:proofErr w:type="spellEnd"/>
+      <w:r>
+        <w:rPr>
+          <w:u w:val="none"/>
+        </w:rPr>
+        <w:t xml:space="preserve">, 2000). Los </w:t>
+      </w:r>
+      <w:proofErr w:type="spellStart"/>
+      <w:r>
+        <w:rPr>
+          <w:u w:val="none"/>
+        </w:rPr>
+        <w:t>crawlers</w:t>
+      </w:r>
+      <w:proofErr w:type="spellEnd"/>
+      <w:r>
+        <w:rPr>
+          <w:u w:val="none"/>
+        </w:rPr>
+        <w:t xml:space="preserve"> hacen uso de la estructura de grafo de la web para moverse de página a página, mediante una implementación del algoritmo de búsqueda </w:t>
+      </w:r>
+      <w:proofErr w:type="spellStart"/>
+      <w:r>
+        <w:rPr>
+          <w:u w:val="none"/>
+        </w:rPr>
+        <w:t>breadth-first</w:t>
+      </w:r>
+      <w:proofErr w:type="spellEnd"/>
+      <w:r>
+        <w:rPr>
+          <w:u w:val="none"/>
+        </w:rPr>
+        <w:t>.</w:t>
       </w:r>
     </w:p>
     <w:p>
@@ -1257,11 +1424,103 @@
           <w:u w:val="none"/>
         </w:rPr>
       </w:pPr>
-      <w:r>
-        <w:rPr>
-          <w:u w:val="none"/>
-        </w:rPr>
-        <w:t xml:space="preserve">WebRACE (Zeinalipour-Yazti y Dikaiakos, 2002) es un módulo de crawling implementado en Java, y usado como parte de un sistema más genérico llamado eRACE. El sistema recibe peticiones de los usuarios para descargar Web pages, así que los actos del crawler en parte </w:t>
+      <w:proofErr w:type="spellStart"/>
+      <w:r>
+        <w:rPr>
+          <w:u w:val="none"/>
+        </w:rPr>
+        <w:t>WebRACE</w:t>
+      </w:r>
+      <w:proofErr w:type="spellEnd"/>
+      <w:r>
+        <w:rPr>
+          <w:u w:val="none"/>
+        </w:rPr>
+        <w:t xml:space="preserve"> (</w:t>
+      </w:r>
+      <w:proofErr w:type="spellStart"/>
+      <w:r>
+        <w:rPr>
+          <w:u w:val="none"/>
+        </w:rPr>
+        <w:t>Zeinalipour-Yazti</w:t>
+      </w:r>
+      <w:proofErr w:type="spellEnd"/>
+      <w:r>
+        <w:rPr>
+          <w:u w:val="none"/>
+        </w:rPr>
+        <w:t xml:space="preserve"> y </w:t>
+      </w:r>
+      <w:proofErr w:type="spellStart"/>
+      <w:r>
+        <w:rPr>
+          <w:u w:val="none"/>
+        </w:rPr>
+        <w:t>Dikaiakos</w:t>
+      </w:r>
+      <w:proofErr w:type="spellEnd"/>
+      <w:r>
+        <w:rPr>
+          <w:u w:val="none"/>
+        </w:rPr>
+        <w:t xml:space="preserve">, 2002) es un módulo de </w:t>
+      </w:r>
+      <w:proofErr w:type="spellStart"/>
+      <w:r>
+        <w:rPr>
+          <w:u w:val="none"/>
+        </w:rPr>
+        <w:t>crawling</w:t>
+      </w:r>
+      <w:proofErr w:type="spellEnd"/>
+      <w:r>
+        <w:rPr>
+          <w:u w:val="none"/>
+        </w:rPr>
+        <w:t xml:space="preserve"> implementado en Java, y usado como parte de un sistema más genérico llamado </w:t>
+      </w:r>
+      <w:proofErr w:type="spellStart"/>
+      <w:r>
+        <w:rPr>
+          <w:u w:val="none"/>
+        </w:rPr>
+        <w:t>eRACE</w:t>
+      </w:r>
+      <w:proofErr w:type="spellEnd"/>
+      <w:r>
+        <w:rPr>
+          <w:u w:val="none"/>
+        </w:rPr>
+        <w:t xml:space="preserve">. El sistema recibe peticiones de los usuarios para descargar Web </w:t>
+      </w:r>
+      <w:proofErr w:type="spellStart"/>
+      <w:r>
+        <w:rPr>
+          <w:u w:val="none"/>
+        </w:rPr>
+        <w:t>pages</w:t>
+      </w:r>
+      <w:proofErr w:type="spellEnd"/>
+      <w:r>
+        <w:rPr>
+          <w:u w:val="none"/>
+        </w:rPr>
+        <w:t xml:space="preserve">, así que los actos del </w:t>
+      </w:r>
+      <w:proofErr w:type="spellStart"/>
+      <w:r>
+        <w:rPr>
+          <w:u w:val="none"/>
+        </w:rPr>
+        <w:t>crawler</w:t>
+      </w:r>
+      <w:proofErr w:type="spellEnd"/>
+      <w:r>
+        <w:rPr>
+          <w:u w:val="none"/>
+        </w:rPr>
+        <w:t xml:space="preserve"> en parte </w:t>
       </w:r>
       <w:r>
         <w:rPr>
@@ -1285,7 +1544,105 @@
         <w:rPr>
           <w:u w:val="none"/>
         </w:rPr>
-        <w:t xml:space="preserve"> “suscripciones” a los Web pages que deben ser supervisados: cuando las páginas cambian, deben ser descargadas por el crawler y el suscriptor debe ser notificado. La característica más excepcional de WebRACE es que, mientras que la mayoría de los crawlers comienzan con un sistema de la “semilla” URLs, WebRACE está recibiendo continuamente URLs nuevos para comenzar.</w:t>
+        <w:t xml:space="preserve"> “suscripciones” a los Web </w:t>
+      </w:r>
+      <w:proofErr w:type="spellStart"/>
+      <w:r>
+        <w:rPr>
+          <w:u w:val="none"/>
+        </w:rPr>
+        <w:t>pages</w:t>
+      </w:r>
+      <w:proofErr w:type="spellEnd"/>
+      <w:r>
+        <w:rPr>
+          <w:u w:val="none"/>
+        </w:rPr>
+        <w:t xml:space="preserve"> que deben ser supervisados: cuando las páginas cambian, deben ser descargadas por el </w:t>
+      </w:r>
+      <w:proofErr w:type="spellStart"/>
+      <w:r>
+        <w:rPr>
+          <w:u w:val="none"/>
+        </w:rPr>
+        <w:t>crawler</w:t>
+      </w:r>
+      <w:proofErr w:type="spellEnd"/>
+      <w:r>
+        <w:rPr>
+          <w:u w:val="none"/>
+        </w:rPr>
+        <w:t xml:space="preserve"> y el suscriptor debe ser notificado. La característica más excepcional de </w:t>
+      </w:r>
+      <w:proofErr w:type="spellStart"/>
+      <w:r>
+        <w:rPr>
+          <w:u w:val="none"/>
+        </w:rPr>
+        <w:t>WebRACE</w:t>
+      </w:r>
+      <w:proofErr w:type="spellEnd"/>
+      <w:r>
+        <w:rPr>
+          <w:u w:val="none"/>
+        </w:rPr>
+        <w:t xml:space="preserve"> es que, mientras que la mayoría de los </w:t>
+      </w:r>
+      <w:proofErr w:type="spellStart"/>
+      <w:r>
+        <w:rPr>
+          <w:u w:val="none"/>
+        </w:rPr>
+        <w:t>crawlers</w:t>
+      </w:r>
+      <w:proofErr w:type="spellEnd"/>
+      <w:r>
+        <w:rPr>
+          <w:u w:val="none"/>
+        </w:rPr>
+        <w:t xml:space="preserve"> comienzan con un sistema de la “semilla” </w:t>
+      </w:r>
+      <w:proofErr w:type="spellStart"/>
+      <w:r>
+        <w:rPr>
+          <w:u w:val="none"/>
+        </w:rPr>
+        <w:t>URLs</w:t>
+      </w:r>
+      <w:proofErr w:type="spellEnd"/>
+      <w:r>
+        <w:rPr>
+          <w:u w:val="none"/>
+        </w:rPr>
+        <w:t xml:space="preserve">, </w:t>
+      </w:r>
+      <w:proofErr w:type="spellStart"/>
+      <w:r>
+        <w:rPr>
+          <w:u w:val="none"/>
+        </w:rPr>
+        <w:t>WebRACE</w:t>
+      </w:r>
+      <w:proofErr w:type="spellEnd"/>
+      <w:r>
+        <w:rPr>
+          <w:u w:val="none"/>
+        </w:rPr>
+        <w:t xml:space="preserve"> está recibiendo continuamente </w:t>
+      </w:r>
+      <w:proofErr w:type="spellStart"/>
+      <w:r>
+        <w:rPr>
+          <w:u w:val="none"/>
+        </w:rPr>
+        <w:t>URLs</w:t>
+      </w:r>
+      <w:proofErr w:type="spellEnd"/>
+      <w:r>
+        <w:rPr>
+          <w:u w:val="none"/>
+        </w:rPr>
+        <w:t xml:space="preserve"> nuevos para comenzar.</w:t>
       </w:r>
     </w:p>
     <w:p>
@@ -1313,7 +1670,21 @@
         <w:rPr>
           <w:u w:val="none"/>
         </w:rPr>
-        <w:t>Para realizar el proceso Batch offline,</w:t>
+        <w:t xml:space="preserve">Para realizar el proceso </w:t>
+      </w:r>
+      <w:proofErr w:type="spellStart"/>
+      <w:r>
+        <w:rPr>
+          <w:u w:val="none"/>
+        </w:rPr>
+        <w:t>Batch</w:t>
+      </w:r>
+      <w:proofErr w:type="spellEnd"/>
+      <w:r>
+        <w:rPr>
+          <w:u w:val="none"/>
+        </w:rPr>
+        <w:t xml:space="preserve"> offline,</w:t>
       </w:r>
       <w:r>
         <w:rPr>
@@ -1391,7 +1762,21 @@
         <w:rPr>
           <w:u w:val="none"/>
         </w:rPr>
-        <w:t xml:space="preserve"> una herramienta llamada Spring Batch.</w:t>
+        <w:t xml:space="preserve"> una herramienta llamada Spring </w:t>
+      </w:r>
+      <w:proofErr w:type="spellStart"/>
+      <w:r>
+        <w:rPr>
+          <w:u w:val="none"/>
+        </w:rPr>
+        <w:t>Batch</w:t>
+      </w:r>
+      <w:proofErr w:type="spellEnd"/>
+      <w:r>
+        <w:rPr>
+          <w:u w:val="none"/>
+        </w:rPr>
+        <w:t>.</w:t>
       </w:r>
     </w:p>
     <w:p>
@@ -1504,8 +1889,17 @@
           <w:b/>
           <w:u w:val="none"/>
         </w:rPr>
-        <w:t>procesos batch</w:t>
-      </w:r>
+        <w:t xml:space="preserve">procesos </w:t>
+      </w:r>
+      <w:proofErr w:type="spellStart"/>
+      <w:r>
+        <w:rPr>
+          <w:b/>
+          <w:u w:val="none"/>
+        </w:rPr>
+        <w:t>batch</w:t>
+      </w:r>
+      <w:proofErr w:type="spellEnd"/>
       <w:r>
         <w:rPr>
           <w:u w:val="none"/>
@@ -1561,13 +1955,92 @@
           <w:b/>
           <w:u w:val="none"/>
         </w:rPr>
-        <w:t>Spring Batch</w:t>
-      </w:r>
-      <w:r>
-        <w:rPr>
-          <w:u w:val="none"/>
-        </w:rPr>
-        <w:t xml:space="preserve"> es un framework ligero enfocado específicamente en la creación de procesos batch. Además de marcar unas directrices para el diseño de procesos, Spring Batch proporciona una gran cantidad de componentes que intentan dar soporte a las diferentes necesidades que suelen surgir a la hora de crear estos programas: trazas, transaccionalidad, contingencia, estadísticas, paralelismo, particionamiento, le</w:t>
+        <w:t xml:space="preserve">Spring </w:t>
+      </w:r>
+      <w:proofErr w:type="spellStart"/>
+      <w:r>
+        <w:rPr>
+          <w:b/>
+          <w:u w:val="none"/>
+        </w:rPr>
+        <w:t>Batch</w:t>
+      </w:r>
+      <w:proofErr w:type="spellEnd"/>
+      <w:r>
+        <w:rPr>
+          <w:u w:val="none"/>
+        </w:rPr>
+        <w:t xml:space="preserve"> es un </w:t>
+      </w:r>
+      <w:proofErr w:type="spellStart"/>
+      <w:r>
+        <w:rPr>
+          <w:u w:val="none"/>
+        </w:rPr>
+        <w:t>framework</w:t>
+      </w:r>
+      <w:proofErr w:type="spellEnd"/>
+      <w:r>
+        <w:rPr>
+          <w:u w:val="none"/>
+        </w:rPr>
+        <w:t xml:space="preserve"> ligero enfocado específicamente en la creación de procesos </w:t>
+      </w:r>
+      <w:proofErr w:type="spellStart"/>
+      <w:r>
+        <w:rPr>
+          <w:u w:val="none"/>
+        </w:rPr>
+        <w:t>batch</w:t>
+      </w:r>
+      <w:proofErr w:type="spellEnd"/>
+      <w:r>
+        <w:rPr>
+          <w:u w:val="none"/>
+        </w:rPr>
+        <w:t xml:space="preserve">. Además de marcar unas directrices para el diseño de procesos, Spring </w:t>
+      </w:r>
+      <w:proofErr w:type="spellStart"/>
+      <w:r>
+        <w:rPr>
+          <w:u w:val="none"/>
+        </w:rPr>
+        <w:t>Batch</w:t>
+      </w:r>
+      <w:proofErr w:type="spellEnd"/>
+      <w:r>
+        <w:rPr>
+          <w:u w:val="none"/>
+        </w:rPr>
+        <w:t xml:space="preserve"> proporciona una gran cantidad de componentes que intentan dar soporte a las diferentes necesidades que suelen surgir a la hora de crear estos programas: trazas, </w:t>
+      </w:r>
+      <w:proofErr w:type="spellStart"/>
+      <w:r>
+        <w:rPr>
+          <w:u w:val="none"/>
+        </w:rPr>
+        <w:t>transaccionalidad</w:t>
+      </w:r>
+      <w:proofErr w:type="spellEnd"/>
+      <w:r>
+        <w:rPr>
+          <w:u w:val="none"/>
+        </w:rPr>
+        <w:t xml:space="preserve">, contingencia, estadísticas, paralelismo, </w:t>
+      </w:r>
+      <w:proofErr w:type="spellStart"/>
+      <w:r>
+        <w:rPr>
+          <w:u w:val="none"/>
+        </w:rPr>
+        <w:t>particionamiento</w:t>
+      </w:r>
+      <w:proofErr w:type="spellEnd"/>
+      <w:r>
+        <w:rPr>
+          <w:u w:val="none"/>
+        </w:rPr>
+        <w:t>, le</w:t>
       </w:r>
       <w:r>
         <w:rPr>
@@ -1624,7 +2097,7 @@
       <w:r>
         <w:rPr>
           <w:noProof/>
-          <w:lang w:val="es-AR" w:eastAsia="es-AR"/>
+          <w:lang w:val="en-US" w:eastAsia="en-US"/>
         </w:rPr>
         <w:drawing>
           <wp:inline distT="0" distB="0" distL="0" distR="0" wp14:anchorId="23959B75" wp14:editId="1931B76D">
@@ -1678,6 +2151,7 @@
           <w:u w:val="none"/>
         </w:rPr>
       </w:pPr>
+      <w:proofErr w:type="spellStart"/>
       <w:r>
         <w:rPr>
           <w:b/>
@@ -1685,6 +2159,7 @@
         </w:rPr>
         <w:t>JobRepository</w:t>
       </w:r>
+      <w:proofErr w:type="spellEnd"/>
       <w:r>
         <w:rPr>
           <w:color w:val="FF0000"/>
@@ -1705,6 +2180,7 @@
           <w:u w:val="none"/>
         </w:rPr>
       </w:pPr>
+      <w:proofErr w:type="spellStart"/>
       <w:r>
         <w:rPr>
           <w:b/>
@@ -1712,6 +2188,7 @@
         </w:rPr>
         <w:t>JobLauncher</w:t>
       </w:r>
+      <w:proofErr w:type="spellEnd"/>
       <w:r>
         <w:t>:</w:t>
       </w:r>
@@ -1746,7 +2223,21 @@
         <w:rPr>
           <w:u w:val="none"/>
         </w:rPr>
-        <w:t xml:space="preserve"> es la representación del proceso. Un proceso, a su vez, es un contenedor de pasos (steps).</w:t>
+        <w:t xml:space="preserve"> es la representación del proceso. Un proceso, a su vez, es un contenedor de pasos (</w:t>
+      </w:r>
+      <w:proofErr w:type="spellStart"/>
+      <w:r>
+        <w:rPr>
+          <w:u w:val="none"/>
+        </w:rPr>
+        <w:t>steps</w:t>
+      </w:r>
+      <w:proofErr w:type="spellEnd"/>
+      <w:r>
+        <w:rPr>
+          <w:u w:val="none"/>
+        </w:rPr>
+        <w:t>).</w:t>
       </w:r>
     </w:p>
     <w:p>
@@ -1756,12 +2247,21 @@
           <w:u w:val="none"/>
         </w:rPr>
       </w:pPr>
+      <w:proofErr w:type="spellStart"/>
       <w:r>
         <w:rPr>
           <w:b/>
           <w:color w:val="FF0000"/>
         </w:rPr>
-        <w:t>Step:</w:t>
+        <w:t>Step</w:t>
+      </w:r>
+      <w:proofErr w:type="spellEnd"/>
+      <w:r>
+        <w:rPr>
+          <w:b/>
+          <w:color w:val="FF0000"/>
+        </w:rPr>
+        <w:t>:</w:t>
       </w:r>
       <w:r>
         <w:rPr>
@@ -1773,7 +2273,21 @@
         <w:rPr>
           <w:u w:val="none"/>
         </w:rPr>
-        <w:t>es un elemento independiente dentro de un Job (un proceso) que representa una de las fases de las que está compuesto dicho proceso. Un proceso (Job) debe tener, al menos, un step.</w:t>
+        <w:t xml:space="preserve">es un elemento independiente dentro de un Job (un proceso) que representa una de las fases de las que está compuesto dicho proceso. Un proceso (Job) debe tener, al menos, un </w:t>
+      </w:r>
+      <w:proofErr w:type="spellStart"/>
+      <w:r>
+        <w:rPr>
+          <w:u w:val="none"/>
+        </w:rPr>
+        <w:t>step</w:t>
+      </w:r>
+      <w:proofErr w:type="spellEnd"/>
+      <w:r>
+        <w:rPr>
+          <w:u w:val="none"/>
+        </w:rPr>
+        <w:t>.</w:t>
       </w:r>
     </w:p>
     <w:p>
@@ -2058,11 +2572,19 @@
           <w:u w:val="none"/>
         </w:rPr>
       </w:pPr>
-      <w:r>
-        <w:rPr>
-          <w:u w:val="none"/>
-        </w:rPr>
-        <w:t>hora de escalar la base</w:t>
+      <w:proofErr w:type="gramStart"/>
+      <w:r>
+        <w:rPr>
+          <w:u w:val="none"/>
+        </w:rPr>
+        <w:t>hora</w:t>
+      </w:r>
+      <w:proofErr w:type="gramEnd"/>
+      <w:r>
+        <w:rPr>
+          <w:u w:val="none"/>
+        </w:rPr>
+        <w:t xml:space="preserve"> de escalar la base</w:t>
       </w:r>
       <w:r>
         <w:rPr>
@@ -2137,7 +2659,21 @@
         <w:rPr>
           <w:u w:val="none"/>
         </w:rPr>
-        <w:t xml:space="preserve">el proyecto en vez de utilizar querys a la base de datos o archivos del sistema que son muy lentos. </w:t>
+        <w:t xml:space="preserve">el proyecto en vez de utilizar </w:t>
+      </w:r>
+      <w:proofErr w:type="spellStart"/>
+      <w:r>
+        <w:rPr>
+          <w:u w:val="none"/>
+        </w:rPr>
+        <w:t>querys</w:t>
+      </w:r>
+      <w:proofErr w:type="spellEnd"/>
+      <w:r>
+        <w:rPr>
+          <w:u w:val="none"/>
+        </w:rPr>
+        <w:t xml:space="preserve"> a la base de datos o archivos del sistema que son muy lentos. </w:t>
       </w:r>
       <w:r>
         <w:rPr>
@@ -2302,7 +2838,21 @@
         <w:rPr>
           <w:u w:val="none"/>
         </w:rPr>
-        <w:t xml:space="preserve">paquete de java NIO permitiendo acercarnos al manejo del sistema operativo. Este feature permite tener </w:t>
+        <w:t xml:space="preserve">paquete de java NIO permitiendo acercarnos al manejo del sistema operativo. Este </w:t>
+      </w:r>
+      <w:proofErr w:type="spellStart"/>
+      <w:r>
+        <w:rPr>
+          <w:u w:val="none"/>
+        </w:rPr>
+        <w:t>feature</w:t>
+      </w:r>
+      <w:proofErr w:type="spellEnd"/>
+      <w:r>
+        <w:rPr>
+          <w:u w:val="none"/>
+        </w:rPr>
+        <w:t xml:space="preserve"> permite tener </w:t>
       </w:r>
       <w:r>
         <w:rPr>
@@ -2328,6 +2878,7 @@
         </w:rPr>
         <w:t xml:space="preserve"> </w:t>
       </w:r>
+      <w:proofErr w:type="spellStart"/>
       <w:r>
         <w:rPr>
           <w:u w:val="none"/>
@@ -2340,6 +2891,7 @@
         </w:rPr>
         <w:t>’s</w:t>
       </w:r>
+      <w:proofErr w:type="spellEnd"/>
       <w:r>
         <w:rPr>
           <w:u w:val="none"/>
@@ -2404,7 +2956,21 @@
         <w:rPr>
           <w:u w:val="none"/>
         </w:rPr>
-        <w:t>para el stack.</w:t>
+        <w:t xml:space="preserve">para el </w:t>
+      </w:r>
+      <w:proofErr w:type="spellStart"/>
+      <w:r>
+        <w:rPr>
+          <w:u w:val="none"/>
+        </w:rPr>
+        <w:t>stack</w:t>
+      </w:r>
+      <w:proofErr w:type="spellEnd"/>
+      <w:r>
+        <w:rPr>
+          <w:u w:val="none"/>
+        </w:rPr>
+        <w:t>.</w:t>
       </w:r>
     </w:p>
     <w:p>
@@ -2546,11 +3112,47 @@
         </w:rPr>
         <w:t xml:space="preserve"> </w:t>
       </w:r>
-      <w:r>
-        <w:rPr>
-          <w:u w:val="none"/>
-        </w:rPr>
-        <w:t>Fork/Join mediante un framework para poder tener "multiprocesamiento". La idea es utilizar la mayor cantidad de hilos con tareas que puedan ser ejecutadas en paralelo para poder incrementar la performance del sistema</w:t>
+      <w:proofErr w:type="spellStart"/>
+      <w:r>
+        <w:rPr>
+          <w:u w:val="none"/>
+        </w:rPr>
+        <w:t>Fork</w:t>
+      </w:r>
+      <w:proofErr w:type="spellEnd"/>
+      <w:r>
+        <w:rPr>
+          <w:u w:val="none"/>
+        </w:rPr>
+        <w:t>/</w:t>
+      </w:r>
+      <w:proofErr w:type="spellStart"/>
+      <w:r>
+        <w:rPr>
+          <w:u w:val="none"/>
+        </w:rPr>
+        <w:t>Join</w:t>
+      </w:r>
+      <w:proofErr w:type="spellEnd"/>
+      <w:r>
+        <w:rPr>
+          <w:u w:val="none"/>
+        </w:rPr>
+        <w:t xml:space="preserve"> mediante un </w:t>
+      </w:r>
+      <w:proofErr w:type="spellStart"/>
+      <w:r>
+        <w:rPr>
+          <w:u w:val="none"/>
+        </w:rPr>
+        <w:t>framework</w:t>
+      </w:r>
+      <w:proofErr w:type="spellEnd"/>
+      <w:r>
+        <w:rPr>
+          <w:u w:val="none"/>
+        </w:rPr>
+        <w:t xml:space="preserve"> para poder tener "multiprocesamiento". La idea es utilizar la mayor cantidad de hilos con tareas que puedan ser ejecutadas en paralelo para poder incrementar la performance del sistema</w:t>
       </w:r>
     </w:p>
     <w:p>
@@ -2710,7 +3312,7 @@
         <w:rPr>
           <w:noProof/>
           <w:u w:val="none"/>
-          <w:lang w:val="es-AR" w:eastAsia="es-AR"/>
+          <w:lang w:val="en-US" w:eastAsia="en-US"/>
         </w:rPr>
         <w:drawing>
           <wp:inline distT="0" distB="0" distL="0" distR="0">
@@ -2778,13 +3380,55 @@
         <w:rPr>
           <w:u w:val="none"/>
         </w:rPr>
-        <w:t xml:space="preserve">Para la persistencia de datos utilizamos las anotaciones de “Hibernate” para cada columna. </w:t>
-      </w:r>
-      <w:r>
-        <w:rPr>
-          <w:u w:val="none"/>
-        </w:rPr>
-        <w:t>Al momento de realizar la persistencia de una herencia implementada a través de “Strategy” en objetos, decidimos realizar dicha persistencia por medio de una “Single Table”.</w:t>
+        <w:t>Para la persistencia de datos utilizamos las anotaciones de “</w:t>
+      </w:r>
+      <w:proofErr w:type="spellStart"/>
+      <w:r>
+        <w:rPr>
+          <w:u w:val="none"/>
+        </w:rPr>
+        <w:t>Hibernate</w:t>
+      </w:r>
+      <w:proofErr w:type="spellEnd"/>
+      <w:r>
+        <w:rPr>
+          <w:u w:val="none"/>
+        </w:rPr>
+        <w:t xml:space="preserve">” para cada columna. </w:t>
+      </w:r>
+      <w:r>
+        <w:rPr>
+          <w:u w:val="none"/>
+        </w:rPr>
+        <w:t>Al momento de realizar la persistencia de una herencia implementada a través de “</w:t>
+      </w:r>
+      <w:proofErr w:type="spellStart"/>
+      <w:r>
+        <w:rPr>
+          <w:u w:val="none"/>
+        </w:rPr>
+        <w:t>Strategy</w:t>
+      </w:r>
+      <w:proofErr w:type="spellEnd"/>
+      <w:r>
+        <w:rPr>
+          <w:u w:val="none"/>
+        </w:rPr>
+        <w:t xml:space="preserve">” en objetos, decidimos realizar dicha persistencia por medio de una “Single </w:t>
+      </w:r>
+      <w:proofErr w:type="spellStart"/>
+      <w:r>
+        <w:rPr>
+          <w:u w:val="none"/>
+        </w:rPr>
+        <w:t>Table</w:t>
+      </w:r>
+      <w:proofErr w:type="spellEnd"/>
+      <w:r>
+        <w:rPr>
+          <w:u w:val="none"/>
+        </w:rPr>
+        <w:t>”.</w:t>
       </w:r>
     </w:p>
     <w:p>
@@ -2798,7 +3442,35 @@
         <w:rPr>
           <w:u w:val="none"/>
         </w:rPr>
-        <w:t>La utilización del mapeo “Single Table” nos permite realizar queries polimórficos. A cambio de esto debemos permitir el costo de poseer un campo nulo en el peor de los casos. En base a esto y a que si optábamos por otro estilo de mapeo íbamos a tener más tablas implicando más accesos para acceder a los datos persistidos y, a su vez, tener campos repetidos</w:t>
+        <w:t xml:space="preserve">La utilización del mapeo “Single </w:t>
+      </w:r>
+      <w:proofErr w:type="spellStart"/>
+      <w:r>
+        <w:rPr>
+          <w:u w:val="none"/>
+        </w:rPr>
+        <w:t>Table</w:t>
+      </w:r>
+      <w:proofErr w:type="spellEnd"/>
+      <w:r>
+        <w:rPr>
+          <w:u w:val="none"/>
+        </w:rPr>
+        <w:t xml:space="preserve">” nos permite realizar </w:t>
+      </w:r>
+      <w:proofErr w:type="spellStart"/>
+      <w:r>
+        <w:rPr>
+          <w:u w:val="none"/>
+        </w:rPr>
+        <w:t>queries</w:t>
+      </w:r>
+      <w:proofErr w:type="spellEnd"/>
+      <w:r>
+        <w:rPr>
+          <w:u w:val="none"/>
+        </w:rPr>
+        <w:t xml:space="preserve"> polimórficos. A cambio de esto debemos permitir el costo de poseer un campo nulo en el peor de los casos. En base a esto y a que si optábamos por otro estilo de mapeo íbamos a tener más tablas implicando más accesos para acceder a los datos persistidos y, a su vez, tener campos repetidos</w:t>
       </w:r>
     </w:p>
     <w:p>
@@ -2898,7 +3570,7 @@
       <w:r>
         <w:rPr>
           <w:noProof/>
-          <w:lang w:val="es-AR" w:eastAsia="es-AR"/>
+          <w:lang w:val="en-US" w:eastAsia="en-US"/>
         </w:rPr>
         <w:drawing>
           <wp:inline distT="0" distB="0" distL="0" distR="0">
@@ -3084,7 +3756,7 @@
       <w:r>
         <w:rPr>
           <w:noProof/>
-          <w:lang w:val="es-AR" w:eastAsia="es-AR"/>
+          <w:lang w:val="en-US" w:eastAsia="en-US"/>
         </w:rPr>
         <w:drawing>
           <wp:inline distT="0" distB="0" distL="0" distR="0" wp14:anchorId="5260D4C0" wp14:editId="67CEAF33">
@@ -3190,7 +3862,7 @@
       <w:r>
         <w:rPr>
           <w:noProof/>
-          <w:lang w:val="es-AR" w:eastAsia="es-AR"/>
+          <w:lang w:val="en-US" w:eastAsia="en-US"/>
         </w:rPr>
         <w:drawing>
           <wp:inline distT="0" distB="0" distL="0" distR="0" wp14:anchorId="7570A7FB" wp14:editId="7DE93F51">
@@ -3315,7 +3987,7 @@
           <w:noProof/>
           <w:sz w:val="20"/>
           <w:szCs w:val="20"/>
-          <w:lang w:val="es-AR" w:eastAsia="es-AR"/>
+          <w:lang w:val="en-US" w:eastAsia="en-US"/>
         </w:rPr>
         <w:drawing>
           <wp:inline distT="0" distB="0" distL="0" distR="0">
@@ -3413,7 +4085,7 @@
           <w:noProof/>
           <w:sz w:val="20"/>
           <w:szCs w:val="20"/>
-          <w:lang w:val="es-AR" w:eastAsia="es-AR"/>
+          <w:lang w:val="en-US" w:eastAsia="en-US"/>
         </w:rPr>
         <w:drawing>
           <wp:inline distT="0" distB="0" distL="0" distR="0">
@@ -3656,7 +4328,14 @@
         <w:rPr>
           <w:u w:val="none"/>
         </w:rPr>
-        <w:t>Cada una de las condiciones devuelve una lista ordenada según el criterio de la condición. Estas listas ordenadas se agregan una a una a un Hash</w:t>
+        <w:t xml:space="preserve">Cada una de las condiciones devuelve una lista ordenada según el criterio de la condición. Estas listas ordenadas se agregan una a una a un </w:t>
+      </w:r>
+      <w:proofErr w:type="spellStart"/>
+      <w:r>
+        <w:rPr>
+          <w:u w:val="none"/>
+        </w:rPr>
+        <w:t>Hash</w:t>
       </w:r>
       <w:r>
         <w:rPr>
@@ -3668,7 +4347,14 @@
         <w:rPr>
           <w:u w:val="none"/>
         </w:rPr>
-        <w:t xml:space="preserve">ap que posee como clave el nombre de la condición, y como valor la lista ordenada. </w:t>
+        <w:t>ap</w:t>
+      </w:r>
+      <w:proofErr w:type="spellEnd"/>
+      <w:r>
+        <w:rPr>
+          <w:u w:val="none"/>
+        </w:rPr>
+        <w:t xml:space="preserve"> que posee como clave el nombre de la condición, y como valor la lista ordenada. </w:t>
       </w:r>
       <w:r>
         <w:rPr>
@@ -3693,7 +4379,23 @@
           <w:b/>
           <w:u w:val="none"/>
         </w:rPr>
-        <w:t xml:space="preserve">Puntos = (posicion[i] +1) * </w:t>
+        <w:t>Puntos = (</w:t>
+      </w:r>
+      <w:proofErr w:type="spellStart"/>
+      <w:r>
+        <w:rPr>
+          <w:b/>
+          <w:u w:val="none"/>
+        </w:rPr>
+        <w:t>posicion</w:t>
+      </w:r>
+      <w:proofErr w:type="spellEnd"/>
+      <w:r>
+        <w:rPr>
+          <w:b/>
+          <w:u w:val="none"/>
+        </w:rPr>
+        <w:t xml:space="preserve">[i] +1) * </w:t>
       </w:r>
       <w:r>
         <w:rPr>
@@ -3726,17 +4428,39 @@
           <w:u w:val="none"/>
         </w:rPr>
       </w:pPr>
+      <w:proofErr w:type="spellStart"/>
       <w:r>
         <w:rPr>
           <w:b/>
         </w:rPr>
-        <w:t>JavaFX:</w:t>
-      </w:r>
-      <w:r>
-        <w:rPr>
-          <w:u w:val="none"/>
-        </w:rPr>
-        <w:t xml:space="preserve"> para la utilización de este lenguaje se utilizó SceneBuilder y obtuvimos los siguientes resultados.</w:t>
+        <w:t>JavaFX</w:t>
+      </w:r>
+      <w:proofErr w:type="spellEnd"/>
+      <w:r>
+        <w:rPr>
+          <w:b/>
+        </w:rPr>
+        <w:t>:</w:t>
+      </w:r>
+      <w:r>
+        <w:rPr>
+          <w:u w:val="none"/>
+        </w:rPr>
+        <w:t xml:space="preserve"> para la utilización de este lenguaje se utilizó </w:t>
+      </w:r>
+      <w:proofErr w:type="spellStart"/>
+      <w:r>
+        <w:rPr>
+          <w:u w:val="none"/>
+        </w:rPr>
+        <w:t>SceneBuilder</w:t>
+      </w:r>
+      <w:proofErr w:type="spellEnd"/>
+      <w:r>
+        <w:rPr>
+          <w:u w:val="none"/>
+        </w:rPr>
+        <w:t xml:space="preserve"> y obtuvimos los siguientes resultados.</w:t>
       </w:r>
     </w:p>
     <w:p>
@@ -3764,7 +4488,7 @@
       <w:r>
         <w:rPr>
           <w:noProof/>
-          <w:lang w:val="es-AR" w:eastAsia="es-AR"/>
+          <w:lang w:val="en-US" w:eastAsia="en-US"/>
         </w:rPr>
         <w:drawing>
           <wp:anchor distT="0" distB="0" distL="114300" distR="114300" simplePos="0" relativeHeight="251667456" behindDoc="0" locked="0" layoutInCell="1" allowOverlap="1" wp14:anchorId="156D02A9" wp14:editId="120BD721">
@@ -3840,7 +4564,7 @@
       <w:r>
         <w:rPr>
           <w:noProof/>
-          <w:lang w:val="es-AR" w:eastAsia="es-AR"/>
+          <w:lang w:val="en-US" w:eastAsia="en-US"/>
         </w:rPr>
         <w:drawing>
           <wp:anchor distT="0" distB="0" distL="114300" distR="114300" simplePos="0" relativeHeight="251659264" behindDoc="0" locked="0" layoutInCell="1" allowOverlap="1" wp14:anchorId="65DD8621" wp14:editId="7E6F86B6">
@@ -3990,24 +4714,125 @@
           <w:b/>
           <w:lang w:val="es-AR"/>
         </w:rPr>
-        <w:t>API Rest:</w:t>
-      </w:r>
-      <w:r>
-        <w:rPr>
-          <w:u w:val="none"/>
+        <w:t xml:space="preserve">API </w:t>
+      </w:r>
+      <w:proofErr w:type="spellStart"/>
+      <w:r>
+        <w:rPr>
+          <w:b/>
           <w:lang w:val="es-AR"/>
         </w:rPr>
-        <w:t xml:space="preserve"> para la realización de la aplicación web se utilizó Spark junto a HandleBars para obtener las siguientes vistas</w:t>
-      </w:r>
-      <w:r>
-        <w:rPr>
-          <w:u w:val="none"/>
+        <w:t>Rest</w:t>
+      </w:r>
+      <w:proofErr w:type="spellEnd"/>
+      <w:r>
+        <w:rPr>
+          <w:b/>
           <w:lang w:val="es-AR"/>
         </w:rPr>
         <w:t>:</w:t>
       </w:r>
-      <w:bookmarkStart w:id="0" w:name="_GoBack"/>
-      <w:bookmarkEnd w:id="0"/>
+      <w:r>
+        <w:rPr>
+          <w:u w:val="none"/>
+          <w:lang w:val="es-AR"/>
+        </w:rPr>
+        <w:t xml:space="preserve"> para la realización de la aplicación web se utilizó </w:t>
+      </w:r>
+      <w:proofErr w:type="spellStart"/>
+      <w:r>
+        <w:rPr>
+          <w:u w:val="none"/>
+          <w:lang w:val="es-AR"/>
+        </w:rPr>
+        <w:t>Spark</w:t>
+      </w:r>
+      <w:proofErr w:type="spellEnd"/>
+      <w:r>
+        <w:rPr>
+          <w:u w:val="none"/>
+          <w:lang w:val="es-AR"/>
+        </w:rPr>
+        <w:t xml:space="preserve"> junto a </w:t>
+      </w:r>
+      <w:proofErr w:type="spellStart"/>
+      <w:r>
+        <w:rPr>
+          <w:u w:val="none"/>
+          <w:lang w:val="es-AR"/>
+        </w:rPr>
+        <w:t>HandleBars</w:t>
+      </w:r>
+      <w:proofErr w:type="spellEnd"/>
+      <w:r>
+        <w:rPr>
+          <w:u w:val="none"/>
+          <w:lang w:val="es-AR"/>
+        </w:rPr>
+        <w:t xml:space="preserve"> para obtener las siguientes vistas</w:t>
+      </w:r>
+      <w:r>
+        <w:rPr>
+          <w:u w:val="none"/>
+          <w:lang w:val="es-AR"/>
+        </w:rPr>
+        <w:t>:</w:t>
+      </w:r>
+      <w:r>
+        <w:rPr>
+          <w:noProof/>
+          <w:lang w:eastAsia="en-US"/>
+        </w:rPr>
+        <w:t xml:space="preserve"> </w:t>
+      </w:r>
+      <w:r>
+        <w:rPr>
+          <w:noProof/>
+          <w:lang w:val="en-US" w:eastAsia="en-US"/>
+        </w:rPr>
+        <w:drawing>
+          <wp:inline distT="0" distB="0" distL="0" distR="0" wp14:anchorId="43710966" wp14:editId="62826AD0">
+            <wp:extent cx="6645910" cy="3276600"/>
+            <wp:effectExtent l="0" t="0" r="2540" b="0"/>
+            <wp:docPr id="2" name="Imagen 2"/>
+            <wp:cNvGraphicFramePr>
+              <a:graphicFrameLocks xmlns:a="http://schemas.openxmlformats.org/drawingml/2006/main" noChangeAspect="1"/>
+            </wp:cNvGraphicFramePr>
+            <a:graphic xmlns:a="http://schemas.openxmlformats.org/drawingml/2006/main">
+              <a:graphicData uri="http://schemas.openxmlformats.org/drawingml/2006/picture">
+                <pic:pic xmlns:pic="http://schemas.openxmlformats.org/drawingml/2006/picture">
+                  <pic:nvPicPr>
+                    <pic:cNvPr id="1" name=""/>
+                    <pic:cNvPicPr/>
+                  </pic:nvPicPr>
+                  <pic:blipFill rotWithShape="1">
+                    <a:blip r:embed="rId19"/>
+                    <a:srcRect t="9173" b="3176"/>
+                    <a:stretch/>
+                  </pic:blipFill>
+                  <pic:spPr bwMode="auto">
+                    <a:xfrm>
+                      <a:off x="0" y="0"/>
+                      <a:ext cx="6645910" cy="3276600"/>
+                    </a:xfrm>
+                    <a:prstGeom prst="rect">
+                      <a:avLst/>
+                    </a:prstGeom>
+                    <a:ln>
+                      <a:noFill/>
+                    </a:ln>
+                    <a:extLst>
+                      <a:ext uri="{53640926-AAD7-44D8-BBD7-CCE9431645EC}">
+                        <a14:shadowObscured xmlns:a14="http://schemas.microsoft.com/office/drawing/2010/main"/>
+                      </a:ext>
+                    </a:extLst>
+                  </pic:spPr>
+                </pic:pic>
+              </a:graphicData>
+            </a:graphic>
+          </wp:inline>
+        </w:drawing>
+      </w:r>
     </w:p>
     <w:p>
       <w:pPr>
@@ -4015,18 +4840,200 @@
           <w:tab w:val="left" w:pos="2145"/>
         </w:tabs>
         <w:rPr>
+          <w:noProof/>
+          <w:lang w:eastAsia="en-US"/>
+        </w:rPr>
+      </w:pPr>
+      <w:r>
+        <w:rPr>
+          <w:noProof/>
+          <w:lang w:val="en-US" w:eastAsia="en-US"/>
+        </w:rPr>
+        <w:drawing>
+          <wp:inline distT="0" distB="0" distL="0" distR="0" wp14:anchorId="6E39130B" wp14:editId="37EC5225">
+            <wp:extent cx="6645910" cy="2686050"/>
+            <wp:effectExtent l="0" t="0" r="2540" b="0"/>
+            <wp:docPr id="14" name="Imagen 14"/>
+            <wp:cNvGraphicFramePr>
+              <a:graphicFrameLocks xmlns:a="http://schemas.openxmlformats.org/drawingml/2006/main" noChangeAspect="1"/>
+            </wp:cNvGraphicFramePr>
+            <a:graphic xmlns:a="http://schemas.openxmlformats.org/drawingml/2006/main">
+              <a:graphicData uri="http://schemas.openxmlformats.org/drawingml/2006/picture">
+                <pic:pic xmlns:pic="http://schemas.openxmlformats.org/drawingml/2006/picture">
+                  <pic:nvPicPr>
+                    <pic:cNvPr id="1" name=""/>
+                    <pic:cNvPicPr/>
+                  </pic:nvPicPr>
+                  <pic:blipFill rotWithShape="1">
+                    <a:blip r:embed="rId20"/>
+                    <a:srcRect t="9343" b="18804"/>
+                    <a:stretch/>
+                  </pic:blipFill>
+                  <pic:spPr bwMode="auto">
+                    <a:xfrm>
+                      <a:off x="0" y="0"/>
+                      <a:ext cx="6645910" cy="2686050"/>
+                    </a:xfrm>
+                    <a:prstGeom prst="rect">
+                      <a:avLst/>
+                    </a:prstGeom>
+                    <a:ln>
+                      <a:noFill/>
+                    </a:ln>
+                    <a:extLst>
+                      <a:ext uri="{53640926-AAD7-44D8-BBD7-CCE9431645EC}">
+                        <a14:shadowObscured xmlns:a14="http://schemas.microsoft.com/office/drawing/2010/main"/>
+                      </a:ext>
+                    </a:extLst>
+                  </pic:spPr>
+                </pic:pic>
+              </a:graphicData>
+            </a:graphic>
+          </wp:inline>
+        </w:drawing>
+      </w:r>
+    </w:p>
+    <w:p>
+      <w:pPr>
+        <w:tabs>
+          <w:tab w:val="left" w:pos="2145"/>
+        </w:tabs>
+        <w:rPr>
+          <w:noProof/>
+          <w:lang w:eastAsia="en-US"/>
+        </w:rPr>
+      </w:pPr>
+    </w:p>
+    <w:p>
+      <w:pPr>
+        <w:tabs>
+          <w:tab w:val="left" w:pos="2145"/>
+        </w:tabs>
+        <w:rPr>
+          <w:noProof/>
+          <w:lang w:eastAsia="en-US"/>
+        </w:rPr>
+      </w:pPr>
+    </w:p>
+    <w:p>
+      <w:pPr>
+        <w:tabs>
+          <w:tab w:val="left" w:pos="2145"/>
+        </w:tabs>
+        <w:rPr>
+          <w:noProof/>
+          <w:lang w:eastAsia="en-US"/>
+        </w:rPr>
+      </w:pPr>
+      <w:r>
+        <w:rPr>
+          <w:noProof/>
+          <w:lang w:val="en-US" w:eastAsia="en-US"/>
+        </w:rPr>
+        <w:lastRenderedPageBreak/>
+        <w:drawing>
+          <wp:anchor distT="0" distB="0" distL="114300" distR="114300" simplePos="0" relativeHeight="251669504" behindDoc="0" locked="0" layoutInCell="1" allowOverlap="1">
+            <wp:simplePos x="0" y="0"/>
+            <wp:positionH relativeFrom="margin">
+              <wp:align>right</wp:align>
+            </wp:positionH>
+            <wp:positionV relativeFrom="paragraph">
+              <wp:posOffset>321310</wp:posOffset>
+            </wp:positionV>
+            <wp:extent cx="6645910" cy="2159000"/>
+            <wp:effectExtent l="0" t="0" r="2540" b="0"/>
+            <wp:wrapThrough wrapText="bothSides">
+              <wp:wrapPolygon edited="0">
+                <wp:start x="0" y="0"/>
+                <wp:lineTo x="0" y="21346"/>
+                <wp:lineTo x="21546" y="21346"/>
+                <wp:lineTo x="21546" y="0"/>
+                <wp:lineTo x="0" y="0"/>
+              </wp:wrapPolygon>
+            </wp:wrapThrough>
+            <wp:docPr id="15" name="Imagen 15"/>
+            <wp:cNvGraphicFramePr>
+              <a:graphicFrameLocks xmlns:a="http://schemas.openxmlformats.org/drawingml/2006/main" noChangeAspect="1"/>
+            </wp:cNvGraphicFramePr>
+            <a:graphic xmlns:a="http://schemas.openxmlformats.org/drawingml/2006/main">
+              <a:graphicData uri="http://schemas.openxmlformats.org/drawingml/2006/picture">
+                <pic:pic xmlns:pic="http://schemas.openxmlformats.org/drawingml/2006/picture">
+                  <pic:nvPicPr>
+                    <pic:cNvPr id="1" name=""/>
+                    <pic:cNvPicPr/>
+                  </pic:nvPicPr>
+                  <pic:blipFill rotWithShape="1">
+                    <a:blip r:embed="rId21" cstate="print">
+                      <a:extLst>
+                        <a:ext uri="{28A0092B-C50C-407E-A947-70E740481C1C}">
+                          <a14:useLocalDpi xmlns:a14="http://schemas.microsoft.com/office/drawing/2010/main" val="0"/>
+                        </a:ext>
+                      </a:extLst>
+                    </a:blip>
+                    <a:srcRect t="9682" b="32563"/>
+                    <a:stretch/>
+                  </pic:blipFill>
+                  <pic:spPr bwMode="auto">
+                    <a:xfrm>
+                      <a:off x="0" y="0"/>
+                      <a:ext cx="6645910" cy="2159000"/>
+                    </a:xfrm>
+                    <a:prstGeom prst="rect">
+                      <a:avLst/>
+                    </a:prstGeom>
+                    <a:ln>
+                      <a:noFill/>
+                    </a:ln>
+                    <a:extLst>
+                      <a:ext uri="{53640926-AAD7-44D8-BBD7-CCE9431645EC}">
+                        <a14:shadowObscured xmlns:a14="http://schemas.microsoft.com/office/drawing/2010/main"/>
+                      </a:ext>
+                    </a:extLst>
+                  </pic:spPr>
+                </pic:pic>
+              </a:graphicData>
+            </a:graphic>
+            <wp14:sizeRelH relativeFrom="page">
+              <wp14:pctWidth>0</wp14:pctWidth>
+            </wp14:sizeRelH>
+            <wp14:sizeRelV relativeFrom="page">
+              <wp14:pctHeight>0</wp14:pctHeight>
+            </wp14:sizeRelV>
+          </wp:anchor>
+        </w:drawing>
+      </w:r>
+    </w:p>
+    <w:p>
+      <w:pPr>
+        <w:tabs>
+          <w:tab w:val="left" w:pos="2145"/>
+        </w:tabs>
+        <w:rPr>
+          <w:noProof/>
+          <w:lang w:eastAsia="en-US"/>
+        </w:rPr>
+      </w:pPr>
+    </w:p>
+    <w:p>
+      <w:pPr>
+        <w:tabs>
+          <w:tab w:val="left" w:pos="2145"/>
+        </w:tabs>
+        <w:rPr>
           <w:u w:val="none"/>
           <w:lang w:val="es-AR"/>
         </w:rPr>
       </w:pPr>
+      <w:bookmarkStart w:id="0" w:name="_GoBack"/>
+      <w:bookmarkEnd w:id="0"/>
     </w:p>
     <w:sectPr>
-      <w:headerReference w:type="even" r:id="rId19"/>
-      <w:headerReference w:type="default" r:id="rId20"/>
-      <w:footerReference w:type="even" r:id="rId21"/>
-      <w:footerReference w:type="default" r:id="rId22"/>
-      <w:headerReference w:type="first" r:id="rId23"/>
-      <w:footerReference w:type="first" r:id="rId24"/>
+      <w:headerReference w:type="even" r:id="rId22"/>
+      <w:headerReference w:type="default" r:id="rId23"/>
+      <w:footerReference w:type="even" r:id="rId24"/>
+      <w:footerReference w:type="default" r:id="rId25"/>
+      <w:headerReference w:type="first" r:id="rId26"/>
+      <w:footerReference w:type="first" r:id="rId27"/>
       <w:pgSz w:w="11906" w:h="16838"/>
       <w:pgMar w:top="720" w:right="720" w:bottom="720" w:left="720" w:header="720" w:footer="720" w:gutter="0"/>
       <w:cols w:space="720"/>
@@ -4112,7 +5119,7 @@
     <w:r>
       <w:rPr>
         <w:noProof/>
-        <w:lang w:val="es-AR" w:eastAsia="es-AR"/>
+        <w:lang w:val="en-US" w:eastAsia="en-US"/>
       </w:rPr>
       <w:drawing>
         <wp:anchor distT="0" distB="0" distL="114300" distR="114300" simplePos="0" relativeHeight="251658240" behindDoc="1" locked="0" layoutInCell="1" allowOverlap="0" wp14:anchorId="07181531" wp14:editId="41F1ACBA">
@@ -4216,33 +5223,17 @@
       </w:rPr>
       <w:t xml:space="preserve"> de </w:t>
     </w:r>
-    <w:r>
-      <w:fldChar w:fldCharType="begin"/>
-    </w:r>
-    <w:r>
-      <w:instrText xml:space="preserve"> NUMPAGES   \* MERGEFORMAT </w:instrText>
-    </w:r>
-    <w:r>
-      <w:fldChar w:fldCharType="separate"/>
-    </w:r>
-    <w:r>
-      <w:rPr>
-        <w:noProof/>
-        <w:sz w:val="34"/>
-        <w:u w:val="none"/>
-        <w:vertAlign w:val="superscript"/>
-      </w:rPr>
-      <w:t>10</w:t>
-    </w:r>
-    <w:r>
-      <w:rPr>
-        <w:noProof/>
-        <w:sz w:val="34"/>
-        <w:u w:val="none"/>
-        <w:vertAlign w:val="superscript"/>
-      </w:rPr>
-      <w:fldChar w:fldCharType="end"/>
-    </w:r>
+    <w:fldSimple w:instr=" NUMPAGES   \* MERGEFORMAT ">
+      <w:r>
+        <w:rPr>
+          <w:noProof/>
+          <w:sz w:val="34"/>
+          <w:u w:val="none"/>
+          <w:vertAlign w:val="superscript"/>
+        </w:rPr>
+        <w:t>10</w:t>
+      </w:r>
+    </w:fldSimple>
     <w:r>
       <w:rPr>
         <w:sz w:val="34"/>
@@ -4318,7 +5309,7 @@
     <w:r>
       <w:rPr>
         <w:noProof/>
-        <w:lang w:val="es-AR" w:eastAsia="es-AR"/>
+        <w:lang w:val="en-US" w:eastAsia="en-US"/>
       </w:rPr>
       <w:drawing>
         <wp:anchor distT="0" distB="0" distL="114300" distR="114300" simplePos="0" relativeHeight="251659264" behindDoc="1" locked="0" layoutInCell="1" allowOverlap="0" wp14:anchorId="73125C4E" wp14:editId="226C1D24">
@@ -4405,7 +5396,7 @@
         <w:u w:val="none"/>
         <w:vertAlign w:val="superscript"/>
       </w:rPr>
-      <w:t>12</w:t>
+      <w:t>13</w:t>
     </w:r>
     <w:r>
       <w:rPr>
@@ -4423,33 +5414,17 @@
       </w:rPr>
       <w:t xml:space="preserve"> de </w:t>
     </w:r>
-    <w:r>
-      <w:fldChar w:fldCharType="begin"/>
-    </w:r>
-    <w:r>
-      <w:instrText xml:space="preserve"> NUMPAGES   \* MERGEFORMAT </w:instrText>
-    </w:r>
-    <w:r>
-      <w:fldChar w:fldCharType="separate"/>
-    </w:r>
-    <w:r>
-      <w:rPr>
-        <w:noProof/>
-        <w:sz w:val="34"/>
-        <w:u w:val="none"/>
-        <w:vertAlign w:val="superscript"/>
-      </w:rPr>
-      <w:t>12</w:t>
-    </w:r>
-    <w:r>
-      <w:rPr>
-        <w:noProof/>
-        <w:sz w:val="34"/>
-        <w:u w:val="none"/>
-        <w:vertAlign w:val="superscript"/>
-      </w:rPr>
-      <w:fldChar w:fldCharType="end"/>
-    </w:r>
+    <w:fldSimple w:instr=" NUMPAGES   \* MERGEFORMAT ">
+      <w:r>
+        <w:rPr>
+          <w:noProof/>
+          <w:sz w:val="34"/>
+          <w:u w:val="none"/>
+          <w:vertAlign w:val="superscript"/>
+        </w:rPr>
+        <w:t>13</w:t>
+      </w:r>
+    </w:fldSimple>
     <w:r>
       <w:rPr>
         <w:sz w:val="34"/>
@@ -4588,7 +5563,7 @@
         <w:sz w:val="24"/>
         <w:szCs w:val="24"/>
       </w:rPr>
-      <w:t>12</w:t>
+      <w:t>13</w:t>
     </w:r>
     <w:r>
       <w:rPr>
@@ -5110,7 +6085,7 @@
 
 <file path=word/numbering.xml><?xml version="1.0" encoding="utf-8"?>
 <w:numbering xmlns:wpc="http://schemas.microsoft.com/office/word/2010/wordprocessingCanvas" xmlns:mc="http://schemas.openxmlformats.org/markup-compatibility/2006" xmlns:o="urn:schemas-microsoft-com:office:office" xmlns:r="http://schemas.openxmlformats.org/officeDocument/2006/relationships" xmlns:m="http://schemas.openxmlformats.org/officeDocument/2006/math" xmlns:v="urn:schemas-microsoft-com:vml" xmlns:wp14="http://schemas.microsoft.com/office/word/2010/wordprocessingDrawing" xmlns:wp="http://schemas.openxmlformats.org/drawingml/2006/wordprocessingDrawing" xmlns:w10="urn:schemas-microsoft-com:office:word" xmlns:w="http://schemas.openxmlformats.org/wordprocessingml/2006/main" xmlns:w14="http://schemas.microsoft.com/office/word/2010/wordml" xmlns:w15="http://schemas.microsoft.com/office/word/2012/wordml" xmlns:wpg="http://schemas.microsoft.com/office/word/2010/wordprocessingGroup" xmlns:wpi="http://schemas.microsoft.com/office/word/2010/wordprocessingInk" xmlns:wne="http://schemas.microsoft.com/office/word/2006/wordml" xmlns:wps="http://schemas.microsoft.com/office/word/2010/wordprocessingShape" mc:Ignorable="w14 w15 wp14">
-  <w:abstractNum w:abstractNumId="0">
+  <w:abstractNum w:abstractNumId="0" w15:restartNumberingAfterBreak="0">
     <w:nsid w:val="16514D26"/>
     <w:multiLevelType w:val="hybridMultilevel"/>
     <w:tmpl w:val="573AA7EA"/>

</xml_diff>

<commit_message>
Terminando doc entrega final v2
</commit_message>
<xml_diff>
--- a/DOC/Entregafinal.docx
+++ b/DOC/Entregafinal.docx
@@ -4709,91 +4709,185 @@
           <w:lang w:val="es-AR"/>
         </w:rPr>
       </w:pPr>
-      <w:r>
-        <w:rPr>
-          <w:b/>
-          <w:lang w:val="es-AR"/>
-        </w:rPr>
-        <w:t xml:space="preserve">API </w:t>
-      </w:r>
-      <w:proofErr w:type="spellStart"/>
-      <w:r>
-        <w:rPr>
-          <w:b/>
-          <w:lang w:val="es-AR"/>
-        </w:rPr>
-        <w:t>Rest</w:t>
-      </w:r>
-      <w:proofErr w:type="spellEnd"/>
-      <w:r>
-        <w:rPr>
-          <w:b/>
-          <w:lang w:val="es-AR"/>
-        </w:rPr>
-        <w:t>:</w:t>
-      </w:r>
-      <w:r>
-        <w:rPr>
-          <w:u w:val="none"/>
-          <w:lang w:val="es-AR"/>
-        </w:rPr>
-        <w:t xml:space="preserve"> para la realización de la aplicación web se utilizó </w:t>
-      </w:r>
-      <w:proofErr w:type="spellStart"/>
-      <w:r>
-        <w:rPr>
-          <w:u w:val="none"/>
-          <w:lang w:val="es-AR"/>
-        </w:rPr>
-        <w:t>Spark</w:t>
-      </w:r>
-      <w:proofErr w:type="spellEnd"/>
-      <w:r>
-        <w:rPr>
-          <w:u w:val="none"/>
-          <w:lang w:val="es-AR"/>
-        </w:rPr>
-        <w:t xml:space="preserve"> junto a </w:t>
-      </w:r>
-      <w:proofErr w:type="spellStart"/>
-      <w:r>
-        <w:rPr>
-          <w:u w:val="none"/>
-          <w:lang w:val="es-AR"/>
-        </w:rPr>
-        <w:t>HandleBars</w:t>
-      </w:r>
-      <w:proofErr w:type="spellEnd"/>
-      <w:r>
-        <w:rPr>
-          <w:u w:val="none"/>
-          <w:lang w:val="es-AR"/>
-        </w:rPr>
-        <w:t xml:space="preserve"> para obtener las siguientes vistas</w:t>
-      </w:r>
-      <w:r>
-        <w:rPr>
-          <w:u w:val="none"/>
-          <w:lang w:val="es-AR"/>
-        </w:rPr>
-        <w:t>:</w:t>
-      </w:r>
-      <w:r>
-        <w:rPr>
-          <w:noProof/>
-          <w:lang w:eastAsia="en-US"/>
-        </w:rPr>
-        <w:t xml:space="preserve"> </w:t>
-      </w:r>
+      <w:bookmarkStart w:id="0" w:name="_GoBack"/>
       <w:r>
         <w:rPr>
           <w:noProof/>
           <w:lang w:val="en-US" w:eastAsia="en-US"/>
         </w:rPr>
         <w:drawing>
-          <wp:inline distT="0" distB="0" distL="0" distR="0" wp14:anchorId="43710966" wp14:editId="62826AD0">
+          <wp:anchor distT="0" distB="0" distL="114300" distR="114300" simplePos="0" relativeHeight="251674624" behindDoc="0" locked="0" layoutInCell="1" allowOverlap="1">
+            <wp:simplePos x="0" y="0"/>
+            <wp:positionH relativeFrom="margin">
+              <wp:posOffset>-1270</wp:posOffset>
+            </wp:positionH>
+            <wp:positionV relativeFrom="paragraph">
+              <wp:posOffset>5514975</wp:posOffset>
+            </wp:positionV>
+            <wp:extent cx="6645910" cy="2686050"/>
+            <wp:effectExtent l="0" t="0" r="2540" b="0"/>
+            <wp:wrapThrough wrapText="bothSides">
+              <wp:wrapPolygon edited="0">
+                <wp:start x="0" y="0"/>
+                <wp:lineTo x="0" y="21447"/>
+                <wp:lineTo x="21546" y="21447"/>
+                <wp:lineTo x="21546" y="0"/>
+                <wp:lineTo x="0" y="0"/>
+              </wp:wrapPolygon>
+            </wp:wrapThrough>
+            <wp:docPr id="14" name="Imagen 14"/>
+            <wp:cNvGraphicFramePr>
+              <a:graphicFrameLocks xmlns:a="http://schemas.openxmlformats.org/drawingml/2006/main" noChangeAspect="1"/>
+            </wp:cNvGraphicFramePr>
+            <a:graphic xmlns:a="http://schemas.openxmlformats.org/drawingml/2006/main">
+              <a:graphicData uri="http://schemas.openxmlformats.org/drawingml/2006/picture">
+                <pic:pic xmlns:pic="http://schemas.openxmlformats.org/drawingml/2006/picture">
+                  <pic:nvPicPr>
+                    <pic:cNvPr id="1" name=""/>
+                    <pic:cNvPicPr/>
+                  </pic:nvPicPr>
+                  <pic:blipFill rotWithShape="1">
+                    <a:blip r:embed="rId19" cstate="print">
+                      <a:extLst>
+                        <a:ext uri="{28A0092B-C50C-407E-A947-70E740481C1C}">
+                          <a14:useLocalDpi xmlns:a14="http://schemas.microsoft.com/office/drawing/2010/main" val="0"/>
+                        </a:ext>
+                      </a:extLst>
+                    </a:blip>
+                    <a:srcRect t="9343" b="18804"/>
+                    <a:stretch/>
+                  </pic:blipFill>
+                  <pic:spPr bwMode="auto">
+                    <a:xfrm>
+                      <a:off x="0" y="0"/>
+                      <a:ext cx="6645910" cy="2686050"/>
+                    </a:xfrm>
+                    <a:prstGeom prst="rect">
+                      <a:avLst/>
+                    </a:prstGeom>
+                    <a:ln>
+                      <a:noFill/>
+                    </a:ln>
+                    <a:extLst>
+                      <a:ext uri="{53640926-AAD7-44D8-BBD7-CCE9431645EC}">
+                        <a14:shadowObscured xmlns:a14="http://schemas.microsoft.com/office/drawing/2010/main"/>
+                      </a:ext>
+                    </a:extLst>
+                  </pic:spPr>
+                </pic:pic>
+              </a:graphicData>
+            </a:graphic>
+            <wp14:sizeRelH relativeFrom="page">
+              <wp14:pctWidth>0</wp14:pctWidth>
+            </wp14:sizeRelH>
+            <wp14:sizeRelV relativeFrom="page">
+              <wp14:pctHeight>0</wp14:pctHeight>
+            </wp14:sizeRelV>
+          </wp:anchor>
+        </w:drawing>
+      </w:r>
+      <w:bookmarkEnd w:id="0"/>
+      <w:r>
+        <w:rPr>
+          <w:noProof/>
+          <w:lang w:val="en-US" w:eastAsia="en-US"/>
+        </w:rPr>
+        <w:drawing>
+          <wp:anchor distT="0" distB="0" distL="114300" distR="114300" simplePos="0" relativeHeight="251672576" behindDoc="0" locked="0" layoutInCell="1" allowOverlap="1">
+            <wp:simplePos x="0" y="0"/>
+            <wp:positionH relativeFrom="margin">
+              <wp:align>right</wp:align>
+            </wp:positionH>
+            <wp:positionV relativeFrom="paragraph">
+              <wp:posOffset>3777615</wp:posOffset>
+            </wp:positionV>
+            <wp:extent cx="6645910" cy="1606550"/>
+            <wp:effectExtent l="0" t="0" r="2540" b="0"/>
+            <wp:wrapThrough wrapText="bothSides">
+              <wp:wrapPolygon edited="0">
+                <wp:start x="0" y="0"/>
+                <wp:lineTo x="0" y="21258"/>
+                <wp:lineTo x="21546" y="21258"/>
+                <wp:lineTo x="21546" y="0"/>
+                <wp:lineTo x="0" y="0"/>
+              </wp:wrapPolygon>
+            </wp:wrapThrough>
+            <wp:docPr id="19" name="Imagen 19"/>
+            <wp:cNvGraphicFramePr>
+              <a:graphicFrameLocks xmlns:a="http://schemas.openxmlformats.org/drawingml/2006/main" noChangeAspect="1"/>
+            </wp:cNvGraphicFramePr>
+            <a:graphic xmlns:a="http://schemas.openxmlformats.org/drawingml/2006/main">
+              <a:graphicData uri="http://schemas.openxmlformats.org/drawingml/2006/picture">
+                <pic:pic xmlns:pic="http://schemas.openxmlformats.org/drawingml/2006/picture">
+                  <pic:nvPicPr>
+                    <pic:cNvPr id="1" name=""/>
+                    <pic:cNvPicPr/>
+                  </pic:nvPicPr>
+                  <pic:blipFill rotWithShape="1">
+                    <a:blip r:embed="rId20" cstate="print">
+                      <a:extLst>
+                        <a:ext uri="{28A0092B-C50C-407E-A947-70E740481C1C}">
+                          <a14:useLocalDpi xmlns:a14="http://schemas.microsoft.com/office/drawing/2010/main" val="0"/>
+                        </a:ext>
+                      </a:extLst>
+                    </a:blip>
+                    <a:srcRect t="9682" b="47342"/>
+                    <a:stretch/>
+                  </pic:blipFill>
+                  <pic:spPr bwMode="auto">
+                    <a:xfrm>
+                      <a:off x="0" y="0"/>
+                      <a:ext cx="6645910" cy="1606550"/>
+                    </a:xfrm>
+                    <a:prstGeom prst="rect">
+                      <a:avLst/>
+                    </a:prstGeom>
+                    <a:ln>
+                      <a:noFill/>
+                    </a:ln>
+                    <a:extLst>
+                      <a:ext uri="{53640926-AAD7-44D8-BBD7-CCE9431645EC}">
+                        <a14:shadowObscured xmlns:a14="http://schemas.microsoft.com/office/drawing/2010/main"/>
+                      </a:ext>
+                    </a:extLst>
+                  </pic:spPr>
+                </pic:pic>
+              </a:graphicData>
+            </a:graphic>
+            <wp14:sizeRelH relativeFrom="page">
+              <wp14:pctWidth>0</wp14:pctWidth>
+            </wp14:sizeRelH>
+            <wp14:sizeRelV relativeFrom="page">
+              <wp14:pctHeight>0</wp14:pctHeight>
+            </wp14:sizeRelV>
+          </wp:anchor>
+        </w:drawing>
+      </w:r>
+      <w:r>
+        <w:rPr>
+          <w:noProof/>
+          <w:lang w:val="en-US" w:eastAsia="en-US"/>
+        </w:rPr>
+        <w:drawing>
+          <wp:anchor distT="0" distB="0" distL="114300" distR="114300" simplePos="0" relativeHeight="251673600" behindDoc="0" locked="0" layoutInCell="1" allowOverlap="1">
+            <wp:simplePos x="0" y="0"/>
+            <wp:positionH relativeFrom="margin">
+              <wp:align>right</wp:align>
+            </wp:positionH>
+            <wp:positionV relativeFrom="paragraph">
+              <wp:posOffset>393065</wp:posOffset>
+            </wp:positionV>
             <wp:extent cx="6645910" cy="3276600"/>
             <wp:effectExtent l="0" t="0" r="2540" b="0"/>
+            <wp:wrapThrough wrapText="bothSides">
+              <wp:wrapPolygon edited="0">
+                <wp:start x="0" y="0"/>
+                <wp:lineTo x="0" y="21474"/>
+                <wp:lineTo x="21546" y="21474"/>
+                <wp:lineTo x="21546" y="0"/>
+                <wp:lineTo x="0" y="0"/>
+              </wp:wrapPolygon>
+            </wp:wrapThrough>
             <wp:docPr id="2" name="Imagen 2"/>
             <wp:cNvGraphicFramePr>
               <a:graphicFrameLocks xmlns:a="http://schemas.openxmlformats.org/drawingml/2006/main" noChangeAspect="1"/>
@@ -4806,7 +4900,13 @@
                     <pic:cNvPicPr/>
                   </pic:nvPicPr>
                   <pic:blipFill rotWithShape="1">
-                    <a:blip r:embed="rId19"/>
+                    <a:blip r:embed="rId21" cstate="print">
+                      <a:extLst>
+                        <a:ext uri="{28A0092B-C50C-407E-A947-70E740481C1C}">
+                          <a14:useLocalDpi xmlns:a14="http://schemas.microsoft.com/office/drawing/2010/main" val="0"/>
+                        </a:ext>
+                      </a:extLst>
+                    </a:blip>
                     <a:srcRect t="9173" b="3176"/>
                     <a:stretch/>
                   </pic:blipFill>
@@ -4830,8 +4930,90 @@
                 </pic:pic>
               </a:graphicData>
             </a:graphic>
-          </wp:inline>
+            <wp14:sizeRelH relativeFrom="page">
+              <wp14:pctWidth>0</wp14:pctWidth>
+            </wp14:sizeRelH>
+            <wp14:sizeRelV relativeFrom="page">
+              <wp14:pctHeight>0</wp14:pctHeight>
+            </wp14:sizeRelV>
+          </wp:anchor>
         </w:drawing>
+      </w:r>
+      <w:r>
+        <w:rPr>
+          <w:b/>
+          <w:lang w:val="es-AR"/>
+        </w:rPr>
+        <w:t xml:space="preserve">API </w:t>
+      </w:r>
+      <w:proofErr w:type="spellStart"/>
+      <w:r>
+        <w:rPr>
+          <w:b/>
+          <w:lang w:val="es-AR"/>
+        </w:rPr>
+        <w:t>Rest</w:t>
+      </w:r>
+      <w:proofErr w:type="spellEnd"/>
+      <w:r>
+        <w:rPr>
+          <w:b/>
+          <w:lang w:val="es-AR"/>
+        </w:rPr>
+        <w:t>:</w:t>
+      </w:r>
+      <w:r>
+        <w:rPr>
+          <w:u w:val="none"/>
+          <w:lang w:val="es-AR"/>
+        </w:rPr>
+        <w:t xml:space="preserve"> para la realización de la aplicación web se utilizó </w:t>
+      </w:r>
+      <w:proofErr w:type="spellStart"/>
+      <w:r>
+        <w:rPr>
+          <w:u w:val="none"/>
+          <w:lang w:val="es-AR"/>
+        </w:rPr>
+        <w:t>Spark</w:t>
+      </w:r>
+      <w:proofErr w:type="spellEnd"/>
+      <w:r>
+        <w:rPr>
+          <w:u w:val="none"/>
+          <w:lang w:val="es-AR"/>
+        </w:rPr>
+        <w:t xml:space="preserve"> junto a </w:t>
+      </w:r>
+      <w:proofErr w:type="spellStart"/>
+      <w:r>
+        <w:rPr>
+          <w:u w:val="none"/>
+          <w:lang w:val="es-AR"/>
+        </w:rPr>
+        <w:t>HandleBars</w:t>
+      </w:r>
+      <w:proofErr w:type="spellEnd"/>
+      <w:r>
+        <w:rPr>
+          <w:u w:val="none"/>
+          <w:lang w:val="es-AR"/>
+        </w:rPr>
+        <w:t xml:space="preserve"> para obtener las siguientes vistas</w:t>
+      </w:r>
+      <w:r>
+        <w:rPr>
+          <w:u w:val="none"/>
+          <w:lang w:val="es-AR"/>
+        </w:rPr>
+        <w:t>:</w:t>
+      </w:r>
+      <w:r>
+        <w:rPr>
+          <w:noProof/>
+          <w:lang w:eastAsia="en-US"/>
+        </w:rPr>
+        <w:t xml:space="preserve"> </w:t>
       </w:r>
     </w:p>
     <w:p>
@@ -4844,16 +5026,65 @@
           <w:lang w:eastAsia="en-US"/>
         </w:rPr>
       </w:pPr>
+    </w:p>
+    <w:p>
+      <w:pPr>
+        <w:tabs>
+          <w:tab w:val="left" w:pos="2145"/>
+        </w:tabs>
+        <w:rPr>
+          <w:noProof/>
+          <w:lang w:eastAsia="en-US"/>
+        </w:rPr>
+      </w:pPr>
+    </w:p>
+    <w:p>
+      <w:pPr>
+        <w:tabs>
+          <w:tab w:val="left" w:pos="2145"/>
+        </w:tabs>
+        <w:rPr>
+          <w:noProof/>
+          <w:lang w:eastAsia="en-US"/>
+        </w:rPr>
+      </w:pPr>
+    </w:p>
+    <w:p>
+      <w:pPr>
+        <w:tabs>
+          <w:tab w:val="left" w:pos="2145"/>
+        </w:tabs>
+        <w:rPr>
+          <w:noProof/>
+          <w:lang w:eastAsia="en-US"/>
+        </w:rPr>
+      </w:pPr>
       <w:r>
         <w:rPr>
           <w:noProof/>
           <w:lang w:val="en-US" w:eastAsia="en-US"/>
         </w:rPr>
         <w:drawing>
-          <wp:inline distT="0" distB="0" distL="0" distR="0" wp14:anchorId="6E39130B" wp14:editId="37EC5225">
-            <wp:extent cx="6645910" cy="2686050"/>
-            <wp:effectExtent l="0" t="0" r="2540" b="0"/>
-            <wp:docPr id="14" name="Imagen 14"/>
+          <wp:anchor distT="0" distB="0" distL="114300" distR="114300" simplePos="0" relativeHeight="251671552" behindDoc="0" locked="0" layoutInCell="1" allowOverlap="1">
+            <wp:simplePos x="0" y="0"/>
+            <wp:positionH relativeFrom="margin">
+              <wp:align>right</wp:align>
+            </wp:positionH>
+            <wp:positionV relativeFrom="paragraph">
+              <wp:posOffset>4608195</wp:posOffset>
+            </wp:positionV>
+            <wp:extent cx="6645910" cy="3289300"/>
+            <wp:effectExtent l="0" t="0" r="2540" b="6350"/>
+            <wp:wrapThrough wrapText="bothSides">
+              <wp:wrapPolygon edited="0">
+                <wp:start x="0" y="0"/>
+                <wp:lineTo x="0" y="21517"/>
+                <wp:lineTo x="21546" y="21517"/>
+                <wp:lineTo x="21546" y="0"/>
+                <wp:lineTo x="0" y="0"/>
+              </wp:wrapPolygon>
+            </wp:wrapThrough>
+            <wp:docPr id="18" name="Imagen 18"/>
             <wp:cNvGraphicFramePr>
               <a:graphicFrameLocks xmlns:a="http://schemas.openxmlformats.org/drawingml/2006/main" noChangeAspect="1"/>
             </wp:cNvGraphicFramePr>
@@ -4865,14 +5096,20 @@
                     <pic:cNvPicPr/>
                   </pic:nvPicPr>
                   <pic:blipFill rotWithShape="1">
-                    <a:blip r:embed="rId20"/>
-                    <a:srcRect t="9343" b="18804"/>
+                    <a:blip r:embed="rId22" cstate="print">
+                      <a:extLst>
+                        <a:ext uri="{28A0092B-C50C-407E-A947-70E740481C1C}">
+                          <a14:useLocalDpi xmlns:a14="http://schemas.microsoft.com/office/drawing/2010/main" val="0"/>
+                        </a:ext>
+                      </a:extLst>
+                    </a:blip>
+                    <a:srcRect t="9512" b="2497"/>
                     <a:stretch/>
                   </pic:blipFill>
                   <pic:spPr bwMode="auto">
                     <a:xfrm>
                       <a:off x="0" y="0"/>
-                      <a:ext cx="6645910" cy="2686050"/>
+                      <a:ext cx="6645910" cy="3289300"/>
                     </a:xfrm>
                     <a:prstGeom prst="rect">
                       <a:avLst/>
@@ -4889,48 +5126,96 @@
                 </pic:pic>
               </a:graphicData>
             </a:graphic>
-          </wp:inline>
+            <wp14:sizeRelH relativeFrom="page">
+              <wp14:pctWidth>0</wp14:pctWidth>
+            </wp14:sizeRelH>
+            <wp14:sizeRelV relativeFrom="page">
+              <wp14:pctHeight>0</wp14:pctHeight>
+            </wp14:sizeRelV>
+          </wp:anchor>
         </w:drawing>
       </w:r>
-    </w:p>
-    <w:p>
-      <w:pPr>
-        <w:tabs>
-          <w:tab w:val="left" w:pos="2145"/>
-        </w:tabs>
-        <w:rPr>
-          <w:noProof/>
-          <w:lang w:eastAsia="en-US"/>
-        </w:rPr>
-      </w:pPr>
-    </w:p>
-    <w:p>
-      <w:pPr>
-        <w:tabs>
-          <w:tab w:val="left" w:pos="2145"/>
-        </w:tabs>
-        <w:rPr>
-          <w:noProof/>
-          <w:lang w:eastAsia="en-US"/>
-        </w:rPr>
-      </w:pPr>
-    </w:p>
-    <w:p>
-      <w:pPr>
-        <w:tabs>
-          <w:tab w:val="left" w:pos="2145"/>
-        </w:tabs>
-        <w:rPr>
-          <w:noProof/>
-          <w:lang w:eastAsia="en-US"/>
-        </w:rPr>
-      </w:pPr>
       <w:r>
         <w:rPr>
           <w:noProof/>
           <w:lang w:val="en-US" w:eastAsia="en-US"/>
         </w:rPr>
-        <w:lastRenderedPageBreak/>
+        <w:drawing>
+          <wp:anchor distT="0" distB="0" distL="114300" distR="114300" simplePos="0" relativeHeight="251670528" behindDoc="0" locked="0" layoutInCell="1" allowOverlap="1">
+            <wp:simplePos x="0" y="0"/>
+            <wp:positionH relativeFrom="margin">
+              <wp:align>right</wp:align>
+            </wp:positionH>
+            <wp:positionV relativeFrom="paragraph">
+              <wp:posOffset>2677795</wp:posOffset>
+            </wp:positionV>
+            <wp:extent cx="6645910" cy="1803400"/>
+            <wp:effectExtent l="0" t="0" r="2540" b="6350"/>
+            <wp:wrapThrough wrapText="bothSides">
+              <wp:wrapPolygon edited="0">
+                <wp:start x="0" y="0"/>
+                <wp:lineTo x="0" y="21448"/>
+                <wp:lineTo x="21546" y="21448"/>
+                <wp:lineTo x="21546" y="0"/>
+                <wp:lineTo x="0" y="0"/>
+              </wp:wrapPolygon>
+            </wp:wrapThrough>
+            <wp:docPr id="17" name="Imagen 17"/>
+            <wp:cNvGraphicFramePr>
+              <a:graphicFrameLocks xmlns:a="http://schemas.openxmlformats.org/drawingml/2006/main" noChangeAspect="1"/>
+            </wp:cNvGraphicFramePr>
+            <a:graphic xmlns:a="http://schemas.openxmlformats.org/drawingml/2006/main">
+              <a:graphicData uri="http://schemas.openxmlformats.org/drawingml/2006/picture">
+                <pic:pic xmlns:pic="http://schemas.openxmlformats.org/drawingml/2006/picture">
+                  <pic:nvPicPr>
+                    <pic:cNvPr id="1" name=""/>
+                    <pic:cNvPicPr/>
+                  </pic:nvPicPr>
+                  <pic:blipFill rotWithShape="1">
+                    <a:blip r:embed="rId23" cstate="print">
+                      <a:extLst>
+                        <a:ext uri="{28A0092B-C50C-407E-A947-70E740481C1C}">
+                          <a14:useLocalDpi xmlns:a14="http://schemas.microsoft.com/office/drawing/2010/main" val="0"/>
+                        </a:ext>
+                      </a:extLst>
+                    </a:blip>
+                    <a:srcRect t="10022" b="41736"/>
+                    <a:stretch/>
+                  </pic:blipFill>
+                  <pic:spPr bwMode="auto">
+                    <a:xfrm>
+                      <a:off x="0" y="0"/>
+                      <a:ext cx="6645910" cy="1803400"/>
+                    </a:xfrm>
+                    <a:prstGeom prst="rect">
+                      <a:avLst/>
+                    </a:prstGeom>
+                    <a:ln>
+                      <a:noFill/>
+                    </a:ln>
+                    <a:extLst>
+                      <a:ext uri="{53640926-AAD7-44D8-BBD7-CCE9431645EC}">
+                        <a14:shadowObscured xmlns:a14="http://schemas.microsoft.com/office/drawing/2010/main"/>
+                      </a:ext>
+                    </a:extLst>
+                  </pic:spPr>
+                </pic:pic>
+              </a:graphicData>
+            </a:graphic>
+            <wp14:sizeRelH relativeFrom="page">
+              <wp14:pctWidth>0</wp14:pctWidth>
+            </wp14:sizeRelH>
+            <wp14:sizeRelV relativeFrom="page">
+              <wp14:pctHeight>0</wp14:pctHeight>
+            </wp14:sizeRelV>
+          </wp:anchor>
+        </w:drawing>
+      </w:r>
+      <w:r>
+        <w:rPr>
+          <w:noProof/>
+          <w:lang w:val="en-US" w:eastAsia="en-US"/>
+        </w:rPr>
         <w:drawing>
           <wp:anchor distT="0" distB="0" distL="114300" distR="114300" simplePos="0" relativeHeight="251669504" behindDoc="0" locked="0" layoutInCell="1" allowOverlap="1">
             <wp:simplePos x="0" y="0"/>
@@ -4963,7 +5248,7 @@
                     <pic:cNvPicPr/>
                   </pic:nvPicPr>
                   <pic:blipFill rotWithShape="1">
-                    <a:blip r:embed="rId21" cstate="print">
+                    <a:blip r:embed="rId24" cstate="print">
                       <a:extLst>
                         <a:ext uri="{28A0092B-C50C-407E-A947-70E740481C1C}">
                           <a14:useLocalDpi xmlns:a14="http://schemas.microsoft.com/office/drawing/2010/main" val="0"/>
@@ -5024,16 +5309,14 @@
           <w:lang w:val="es-AR"/>
         </w:rPr>
       </w:pPr>
-      <w:bookmarkStart w:id="0" w:name="_GoBack"/>
-      <w:bookmarkEnd w:id="0"/>
     </w:p>
     <w:sectPr>
-      <w:headerReference w:type="even" r:id="rId22"/>
-      <w:headerReference w:type="default" r:id="rId23"/>
-      <w:footerReference w:type="even" r:id="rId24"/>
-      <w:footerReference w:type="default" r:id="rId25"/>
-      <w:headerReference w:type="first" r:id="rId26"/>
-      <w:footerReference w:type="first" r:id="rId27"/>
+      <w:headerReference w:type="even" r:id="rId25"/>
+      <w:headerReference w:type="default" r:id="rId26"/>
+      <w:footerReference w:type="even" r:id="rId27"/>
+      <w:footerReference w:type="default" r:id="rId28"/>
+      <w:headerReference w:type="first" r:id="rId29"/>
+      <w:footerReference w:type="first" r:id="rId30"/>
       <w:pgSz w:w="11906" w:h="16838"/>
       <w:pgMar w:top="720" w:right="720" w:bottom="720" w:left="720" w:header="720" w:footer="720" w:gutter="0"/>
       <w:cols w:space="720"/>
@@ -5223,17 +5506,33 @@
       </w:rPr>
       <w:t xml:space="preserve"> de </w:t>
     </w:r>
-    <w:fldSimple w:instr=" NUMPAGES   \* MERGEFORMAT ">
-      <w:r>
-        <w:rPr>
-          <w:noProof/>
-          <w:sz w:val="34"/>
-          <w:u w:val="none"/>
-          <w:vertAlign w:val="superscript"/>
-        </w:rPr>
-        <w:t>10</w:t>
-      </w:r>
-    </w:fldSimple>
+    <w:r>
+      <w:fldChar w:fldCharType="begin"/>
+    </w:r>
+    <w:r>
+      <w:instrText xml:space="preserve"> NUMPAGES   \* MERGEFORMAT </w:instrText>
+    </w:r>
+    <w:r>
+      <w:fldChar w:fldCharType="separate"/>
+    </w:r>
+    <w:r>
+      <w:rPr>
+        <w:noProof/>
+        <w:sz w:val="34"/>
+        <w:u w:val="none"/>
+        <w:vertAlign w:val="superscript"/>
+      </w:rPr>
+      <w:t>10</w:t>
+    </w:r>
+    <w:r>
+      <w:rPr>
+        <w:noProof/>
+        <w:sz w:val="34"/>
+        <w:u w:val="none"/>
+        <w:vertAlign w:val="superscript"/>
+      </w:rPr>
+      <w:fldChar w:fldCharType="end"/>
+    </w:r>
     <w:r>
       <w:rPr>
         <w:sz w:val="34"/>
@@ -5414,17 +5713,33 @@
       </w:rPr>
       <w:t xml:space="preserve"> de </w:t>
     </w:r>
-    <w:fldSimple w:instr=" NUMPAGES   \* MERGEFORMAT ">
-      <w:r>
-        <w:rPr>
-          <w:noProof/>
-          <w:sz w:val="34"/>
-          <w:u w:val="none"/>
-          <w:vertAlign w:val="superscript"/>
-        </w:rPr>
-        <w:t>13</w:t>
-      </w:r>
-    </w:fldSimple>
+    <w:r>
+      <w:fldChar w:fldCharType="begin"/>
+    </w:r>
+    <w:r>
+      <w:instrText xml:space="preserve"> NUMPAGES   \* MERGEFORMAT </w:instrText>
+    </w:r>
+    <w:r>
+      <w:fldChar w:fldCharType="separate"/>
+    </w:r>
+    <w:r>
+      <w:rPr>
+        <w:noProof/>
+        <w:sz w:val="34"/>
+        <w:u w:val="none"/>
+        <w:vertAlign w:val="superscript"/>
+      </w:rPr>
+      <w:t>13</w:t>
+    </w:r>
+    <w:r>
+      <w:rPr>
+        <w:noProof/>
+        <w:sz w:val="34"/>
+        <w:u w:val="none"/>
+        <w:vertAlign w:val="superscript"/>
+      </w:rPr>
+      <w:fldChar w:fldCharType="end"/>
+    </w:r>
     <w:r>
       <w:rPr>
         <w:sz w:val="34"/>

</xml_diff>

<commit_message>
genero pdf entrega final
</commit_message>
<xml_diff>
--- a/DOC/Entregafinal.docx
+++ b/DOC/Entregafinal.docx
@@ -1,6 +1,6 @@
 
 <file path=word/document.xml><?xml version="1.0" encoding="utf-8"?>
-<w:document xmlns:wpc="http://schemas.microsoft.com/office/word/2010/wordprocessingCanvas" xmlns:mc="http://schemas.openxmlformats.org/markup-compatibility/2006" xmlns:o="urn:schemas-microsoft-com:office:office" xmlns:r="http://schemas.openxmlformats.org/officeDocument/2006/relationships" xmlns:m="http://schemas.openxmlformats.org/officeDocument/2006/math" xmlns:v="urn:schemas-microsoft-com:vml" xmlns:wp14="http://schemas.microsoft.com/office/word/2010/wordprocessingDrawing" xmlns:wp="http://schemas.openxmlformats.org/drawingml/2006/wordprocessingDrawing" xmlns:w10="urn:schemas-microsoft-com:office:word" xmlns:w="http://schemas.openxmlformats.org/wordprocessingml/2006/main" xmlns:w14="http://schemas.microsoft.com/office/word/2010/wordml" xmlns:wpg="http://schemas.microsoft.com/office/word/2010/wordprocessingGroup" xmlns:wpi="http://schemas.microsoft.com/office/word/2010/wordprocessingInk" xmlns:wne="http://schemas.microsoft.com/office/word/2006/wordml" xmlns:wps="http://schemas.microsoft.com/office/word/2010/wordprocessingShape" mc:Ignorable="w14 wp14">
+<w:document xmlns:wpc="http://schemas.microsoft.com/office/word/2010/wordprocessingCanvas" xmlns:mc="http://schemas.openxmlformats.org/markup-compatibility/2006" xmlns:o="urn:schemas-microsoft-com:office:office" xmlns:r="http://schemas.openxmlformats.org/officeDocument/2006/relationships" xmlns:m="http://schemas.openxmlformats.org/officeDocument/2006/math" xmlns:v="urn:schemas-microsoft-com:vml" xmlns:wp14="http://schemas.microsoft.com/office/word/2010/wordprocessingDrawing" xmlns:wp="http://schemas.openxmlformats.org/drawingml/2006/wordprocessingDrawing" xmlns:w10="urn:schemas-microsoft-com:office:word" xmlns:w="http://schemas.openxmlformats.org/wordprocessingml/2006/main" xmlns:w14="http://schemas.microsoft.com/office/word/2010/wordml" xmlns:w15="http://schemas.microsoft.com/office/word/2012/wordml" xmlns:wpg="http://schemas.microsoft.com/office/word/2010/wordprocessingGroup" xmlns:wpi="http://schemas.microsoft.com/office/word/2010/wordprocessingInk" xmlns:wne="http://schemas.microsoft.com/office/word/2006/wordml" xmlns:wps="http://schemas.microsoft.com/office/word/2010/wordprocessingShape" mc:Ignorable="w14 w15 wp14">
   <w:body>
     <w:p>
       <w:pPr>
@@ -13,13 +13,13 @@
     </w:p>
     <w:p>
       <w:pPr>
-        <w:pStyle w:val="Epgrafe"/>
+        <w:pStyle w:val="Descripcin"/>
         <w:jc w:val="center"/>
       </w:pPr>
       <w:r>
         <w:rPr>
           <w:noProof/>
-          <w:lang w:eastAsia="es-AR"/>
+          <w:lang w:val="en-US" w:eastAsia="en-US"/>
         </w:rPr>
         <mc:AlternateContent>
           <mc:Choice Requires="wps">
@@ -76,9 +76,9 @@
               </wp:anchor>
             </w:drawing>
           </mc:Choice>
-          <mc:Fallback xmlns:w15="http://schemas.microsoft.com/office/word/2012/wordml">
+          <mc:Fallback>
             <w:pict>
-              <v:line w14:anchorId="086999CB" id="Conector recto 13" o:spid="_x0000_s1026" style="position:absolute;z-index:251668480;visibility:visible;mso-wrap-style:square;mso-wrap-distance-left:9pt;mso-wrap-distance-top:0;mso-wrap-distance-right:9pt;mso-wrap-distance-bottom:0;mso-position-horizontal:absolute;mso-position-horizontal-relative:text;mso-position-vertical:absolute;mso-position-vertical-relative:text" from="-1.5pt,134.2pt" to="522pt,134.2pt" o:gfxdata="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" strokecolor="black [3213]" strokeweight="2pt">
+              <v:line w14:anchorId="2ACAE17C" id="Conector recto 13" o:spid="_x0000_s1026" style="position:absolute;z-index:251668480;visibility:visible;mso-wrap-style:square;mso-wrap-distance-left:9pt;mso-wrap-distance-top:0;mso-wrap-distance-right:9pt;mso-wrap-distance-bottom:0;mso-position-horizontal:absolute;mso-position-horizontal-relative:text;mso-position-vertical:absolute;mso-position-vertical-relative:text" from="-1.5pt,134.2pt" to="522pt,134.2pt" o:gfxdata="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" strokecolor="black [3213]" strokeweight="2pt">
                 <v:stroke joinstyle="miter"/>
               </v:line>
             </w:pict>
@@ -88,7 +88,7 @@
       <w:r>
         <w:rPr>
           <w:noProof/>
-          <w:lang w:eastAsia="es-AR"/>
+          <w:lang w:val="en-US" w:eastAsia="en-US"/>
         </w:rPr>
         <w:drawing>
           <wp:inline distT="0" distB="0" distL="0" distR="0">
@@ -108,7 +108,7 @@
                     </pic:cNvPicPr>
                   </pic:nvPicPr>
                   <pic:blipFill>
-                    <a:blip r:embed="rId8">
+                    <a:blip r:embed="rId7">
                       <a:extLst>
                         <a:ext uri="{28A0092B-C50C-407E-A947-70E740481C1C}">
                           <a14:useLocalDpi xmlns:a14="http://schemas.microsoft.com/office/drawing/2010/main" val="0"/>
@@ -142,7 +142,7 @@
     </w:p>
     <w:p>
       <w:pPr>
-        <w:pStyle w:val="Epgrafe"/>
+        <w:pStyle w:val="Descripcin"/>
       </w:pPr>
       <w:r>
         <w:t>AÑO  2017</w:t>
@@ -799,11 +799,23 @@
         <w:rPr>
           <w:sz w:val="24"/>
         </w:rPr>
-        <w:t>__</w:t>
+        <w:t>_</w:t>
       </w:r>
       <w:r>
         <w:rPr>
           <w:sz w:val="24"/>
+        </w:rPr>
+        <w:t>02</w:t>
+      </w:r>
+      <w:r>
+        <w:rPr>
+          <w:sz w:val="24"/>
+        </w:rPr>
+        <w:t>_</w:t>
+      </w:r>
+      <w:r>
+        <w:rPr>
+          <w:sz w:val="24"/>
           <w:u w:val="none"/>
         </w:rPr>
         <w:t xml:space="preserve">/ </w:t>
@@ -812,11 +824,23 @@
         <w:rPr>
           <w:sz w:val="24"/>
         </w:rPr>
-        <w:t>__</w:t>
+        <w:t>_</w:t>
       </w:r>
       <w:r>
         <w:rPr>
           <w:sz w:val="24"/>
+        </w:rPr>
+        <w:t>02</w:t>
+      </w:r>
+      <w:r>
+        <w:rPr>
+          <w:sz w:val="24"/>
+        </w:rPr>
+        <w:t>_</w:t>
+      </w:r>
+      <w:r>
+        <w:rPr>
+          <w:sz w:val="24"/>
           <w:u w:val="none"/>
         </w:rPr>
         <w:t>/ 2018</w:t>
@@ -824,7 +848,7 @@
     </w:p>
     <w:p>
       <w:pPr>
-        <w:pStyle w:val="Ttulo"/>
+        <w:pStyle w:val="Puesto"/>
         <w:ind w:firstLine="0"/>
         <w:jc w:val="left"/>
         <w:rPr>
@@ -959,13 +983,112 @@
       <w:r>
         <w:rPr>
           <w:noProof/>
-          <w:lang w:val="es-AR" w:eastAsia="es-AR"/>
+          <w:lang w:val="en-US" w:eastAsia="en-US"/>
         </w:rPr>
         <w:drawing>
           <wp:inline distT="0" distB="0" distL="0" distR="0" wp14:anchorId="425D0238" wp14:editId="052B060C">
             <wp:extent cx="2438400" cy="1524000"/>
             <wp:effectExtent l="0" t="0" r="0" b="0"/>
             <wp:docPr id="5" name="Imagen 5"/>
+            <wp:cNvGraphicFramePr>
+              <a:graphicFrameLocks xmlns:a="http://schemas.openxmlformats.org/drawingml/2006/main" noChangeAspect="1"/>
+            </wp:cNvGraphicFramePr>
+            <a:graphic xmlns:a="http://schemas.openxmlformats.org/drawingml/2006/main">
+              <a:graphicData uri="http://schemas.openxmlformats.org/drawingml/2006/picture">
+                <pic:pic xmlns:pic="http://schemas.openxmlformats.org/drawingml/2006/picture">
+                  <pic:nvPicPr>
+                    <pic:cNvPr id="0" name=""/>
+                    <pic:cNvPicPr/>
+                  </pic:nvPicPr>
+                  <pic:blipFill>
+                    <a:blip r:embed="rId8"/>
+                    <a:stretch>
+                      <a:fillRect/>
+                    </a:stretch>
+                  </pic:blipFill>
+                  <pic:spPr>
+                    <a:xfrm>
+                      <a:off x="0" y="0"/>
+                      <a:ext cx="2438400" cy="1524000"/>
+                    </a:xfrm>
+                    <a:prstGeom prst="rect">
+                      <a:avLst/>
+                    </a:prstGeom>
+                  </pic:spPr>
+                </pic:pic>
+              </a:graphicData>
+            </a:graphic>
+          </wp:inline>
+        </w:drawing>
+      </w:r>
+    </w:p>
+    <w:p>
+      <w:pPr>
+        <w:ind w:left="715"/>
+        <w:rPr>
+          <w:u w:val="none"/>
+        </w:rPr>
+      </w:pPr>
+    </w:p>
+    <w:p>
+      <w:pPr>
+        <w:ind w:left="715"/>
+        <w:rPr>
+          <w:u w:val="none"/>
+        </w:rPr>
+      </w:pPr>
+    </w:p>
+    <w:p>
+      <w:pPr>
+        <w:ind w:left="715"/>
+        <w:rPr>
+          <w:u w:val="none"/>
+        </w:rPr>
+      </w:pPr>
+      <w:r>
+        <w:rPr>
+          <w:u w:val="none"/>
+        </w:rPr>
+        <w:t xml:space="preserve">Ejecutar la clase </w:t>
+      </w:r>
+      <w:r>
+        <w:rPr>
+          <w:u w:val="none"/>
+        </w:rPr>
+        <w:t>#Bdloader.java</w:t>
+      </w:r>
+      <w:r>
+        <w:rPr>
+          <w:u w:val="none"/>
+        </w:rPr>
+        <w:t>, para iniciar la carga de datos en la DB.</w:t>
+      </w:r>
+    </w:p>
+    <w:p>
+      <w:pPr>
+        <w:ind w:left="715"/>
+        <w:rPr>
+          <w:u w:val="none"/>
+        </w:rPr>
+      </w:pPr>
+    </w:p>
+    <w:p>
+      <w:pPr>
+        <w:ind w:left="715"/>
+        <w:rPr>
+          <w:u w:val="none"/>
+        </w:rPr>
+      </w:pPr>
+      <w:r>
+        <w:rPr>
+          <w:noProof/>
+          <w:lang w:val="en-US" w:eastAsia="en-US"/>
+        </w:rPr>
+        <w:drawing>
+          <wp:inline distT="0" distB="0" distL="0" distR="0" wp14:anchorId="71DF7955" wp14:editId="253E9636">
+            <wp:extent cx="2343150" cy="552450"/>
+            <wp:effectExtent l="0" t="0" r="0" b="0"/>
+            <wp:docPr id="8" name="Imagen 8"/>
             <wp:cNvGraphicFramePr>
               <a:graphicFrameLocks xmlns:a="http://schemas.openxmlformats.org/drawingml/2006/main" noChangeAspect="1"/>
             </wp:cNvGraphicFramePr>
@@ -985,7 +1108,7 @@
                   <pic:spPr>
                     <a:xfrm>
                       <a:off x="0" y="0"/>
-                      <a:ext cx="2438400" cy="1524000"/>
+                      <a:ext cx="2343150" cy="552450"/>
                     </a:xfrm>
                     <a:prstGeom prst="rect">
                       <a:avLst/>
@@ -1008,49 +1131,516 @@
     </w:p>
     <w:p>
       <w:pPr>
-        <w:ind w:left="715"/>
-        <w:rPr>
-          <w:u w:val="none"/>
-        </w:rPr>
-      </w:pPr>
-    </w:p>
-    <w:p>
-      <w:pPr>
-        <w:ind w:left="715"/>
-        <w:rPr>
-          <w:u w:val="none"/>
-        </w:rPr>
-      </w:pPr>
-      <w:r>
-        <w:rPr>
-          <w:u w:val="none"/>
-        </w:rPr>
-        <w:t xml:space="preserve">Ejecutar la clase </w:t>
-      </w:r>
-      <w:r>
-        <w:rPr>
-          <w:u w:val="none"/>
-        </w:rPr>
-        <w:t>#Bdloader.java</w:t>
-      </w:r>
-      <w:r>
-        <w:rPr>
-          <w:u w:val="none"/>
-        </w:rPr>
-        <w:t>, para iniciar la carga de datos en la DB.</w:t>
-      </w:r>
-    </w:p>
-    <w:p>
-      <w:pPr>
-        <w:ind w:left="715"/>
-        <w:rPr>
-          <w:u w:val="none"/>
-        </w:rPr>
-      </w:pPr>
-    </w:p>
-    <w:p>
-      <w:pPr>
-        <w:ind w:left="715"/>
+        <w:pStyle w:val="Prrafodelista"/>
+        <w:numPr>
+          <w:ilvl w:val="0"/>
+          <w:numId w:val="1"/>
+        </w:numPr>
+        <w:spacing w:after="105"/>
+        <w:rPr>
+          <w:u w:val="none"/>
+        </w:rPr>
+      </w:pPr>
+      <w:r>
+        <w:rPr>
+          <w:u w:val="none"/>
+        </w:rPr>
+        <w:t xml:space="preserve">Para introducir </w:t>
+      </w:r>
+      <w:r>
+        <w:rPr>
+          <w:u w:val="none"/>
+        </w:rPr>
+        <w:t>múltiples</w:t>
+      </w:r>
+      <w:r>
+        <w:rPr>
+          <w:u w:val="none"/>
+        </w:rPr>
+        <w:t xml:space="preserve"> fuentes </w:t>
+      </w:r>
+      <w:r>
+        <w:rPr>
+          <w:u w:val="none"/>
+        </w:rPr>
+        <w:t xml:space="preserve">optamos por la utilización de un </w:t>
+      </w:r>
+      <w:r>
+        <w:rPr>
+          <w:b/>
+          <w:u w:val="none"/>
+        </w:rPr>
+        <w:t>Crawler</w:t>
+      </w:r>
+      <w:r>
+        <w:rPr>
+          <w:u w:val="none"/>
+        </w:rPr>
+        <w:t>, el cual lo implementaríamos a</w:t>
+      </w:r>
+      <w:r>
+        <w:rPr>
+          <w:u w:val="none"/>
+        </w:rPr>
+        <w:t xml:space="preserve"> nuestro proyecto </w:t>
+      </w:r>
+      <w:r>
+        <w:rPr>
+          <w:u w:val="none"/>
+        </w:rPr>
+        <w:t>mediante el patrón de diseño llamado</w:t>
+      </w:r>
+      <w:r>
+        <w:rPr>
+          <w:u w:val="none"/>
+        </w:rPr>
+        <w:t xml:space="preserve"> </w:t>
+      </w:r>
+      <w:r>
+        <w:rPr>
+          <w:u w:val="none"/>
+        </w:rPr>
+        <w:t>“</w:t>
+      </w:r>
+      <w:r>
+        <w:rPr>
+          <w:b/>
+          <w:u w:val="none"/>
+        </w:rPr>
+        <w:t>Adapter</w:t>
+      </w:r>
+      <w:r>
+        <w:rPr>
+          <w:u w:val="none"/>
+        </w:rPr>
+        <w:t>”</w:t>
+      </w:r>
+      <w:r>
+        <w:rPr>
+          <w:u w:val="none"/>
+        </w:rPr>
+        <w:t>.</w:t>
+      </w:r>
+    </w:p>
+    <w:p>
+      <w:pPr>
+        <w:spacing w:after="105"/>
+        <w:rPr>
+          <w:u w:val="none"/>
+        </w:rPr>
+      </w:pPr>
+      <w:r>
+        <w:rPr>
+          <w:b/>
+          <w:bCs/>
+        </w:rPr>
+        <w:t>¿Qué es un C</w:t>
+      </w:r>
+      <w:r>
+        <w:rPr>
+          <w:b/>
+          <w:bCs/>
+        </w:rPr>
+        <w:t>rawler?</w:t>
+      </w:r>
+      <w:r>
+        <w:br/>
+      </w:r>
+      <w:r>
+        <w:rPr>
+          <w:u w:val="none"/>
+        </w:rPr>
+        <w:t xml:space="preserve">Un </w:t>
+      </w:r>
+      <w:r>
+        <w:rPr>
+          <w:b/>
+          <w:u w:val="none"/>
+        </w:rPr>
+        <w:t>C</w:t>
+      </w:r>
+      <w:r>
+        <w:rPr>
+          <w:b/>
+          <w:u w:val="none"/>
+        </w:rPr>
+        <w:t>rawler</w:t>
+      </w:r>
+      <w:r>
+        <w:rPr>
+          <w:u w:val="none"/>
+        </w:rPr>
+        <w:t xml:space="preserve"> (también conocido como Recolector, Web spider o robot del Web) es un programa que hojea el World Wide Web de una manera metódica, automatizada. Otros nombres usados con menor frecuencia para los crawlers de la Web son hormigas, controladores paso a paso automáticos, bots, y gusanos (Kobayashi y Takeda, 2000). Los crawlers hacen uso de la estructura de grafo de la web para moverse de página a página, mediante una implementación del algoritmo de búsqueda breadth-first.</w:t>
+      </w:r>
+    </w:p>
+    <w:p>
+      <w:pPr>
+        <w:spacing w:after="105"/>
+        <w:ind w:firstLine="686"/>
+        <w:rPr>
+          <w:u w:val="none"/>
+        </w:rPr>
+      </w:pPr>
+      <w:r>
+        <w:rPr>
+          <w:u w:val="none"/>
+        </w:rPr>
+        <w:t xml:space="preserve">WebRACE (Zeinalipour-Yazti y Dikaiakos, 2002) es un módulo de crawling implementado en Java, y usado como parte de un sistema más genérico llamado eRACE. El sistema recibe peticiones de los usuarios para descargar Web pages, así que los actos del crawler en parte </w:t>
+      </w:r>
+      <w:r>
+        <w:rPr>
+          <w:u w:val="none"/>
+        </w:rPr>
+        <w:t>funcionan</w:t>
+      </w:r>
+      <w:r>
+        <w:rPr>
+          <w:u w:val="none"/>
+        </w:rPr>
+        <w:t xml:space="preserve"> como proxy server inteligente. El sistema también maneja los pedidos</w:t>
+      </w:r>
+      <w:r>
+        <w:rPr>
+          <w:u w:val="none"/>
+        </w:rPr>
+        <w:t xml:space="preserve"> o</w:t>
+      </w:r>
+      <w:r>
+        <w:rPr>
+          <w:u w:val="none"/>
+        </w:rPr>
+        <w:t xml:space="preserve"> “suscripciones” a los Web pages que deben ser supervisados: cuando las páginas cambian, deben ser descargadas por el crawler y el suscriptor debe ser notificado. La característica más excepcional de WebRACE es que, mientras que la mayoría de los crawlers comienzan con un sistema de la “semilla” URLs, WebRACE está recibiendo continuamente URLs nuevos para comenzar.</w:t>
+      </w:r>
+    </w:p>
+    <w:p>
+      <w:pPr>
+        <w:spacing w:after="105"/>
+        <w:ind w:left="0" w:firstLine="0"/>
+        <w:rPr>
+          <w:u w:val="none"/>
+        </w:rPr>
+      </w:pPr>
+    </w:p>
+    <w:p>
+      <w:pPr>
+        <w:pStyle w:val="Prrafodelista"/>
+        <w:numPr>
+          <w:ilvl w:val="0"/>
+          <w:numId w:val="1"/>
+        </w:numPr>
+        <w:spacing w:after="105"/>
+        <w:rPr>
+          <w:u w:val="none"/>
+        </w:rPr>
+      </w:pPr>
+      <w:r>
+        <w:rPr>
+          <w:u w:val="none"/>
+        </w:rPr>
+        <w:t>Para realizar el proceso Batch offline,</w:t>
+      </w:r>
+      <w:r>
+        <w:rPr>
+          <w:u w:val="none"/>
+        </w:rPr>
+        <w:t xml:space="preserve"> encargado de la carga de datos, se ejecutará</w:t>
+      </w:r>
+      <w:r>
+        <w:rPr>
+          <w:u w:val="none"/>
+        </w:rPr>
+        <w:t xml:space="preserve"> todos lo</w:t>
+      </w:r>
+      <w:r>
+        <w:rPr>
+          <w:u w:val="none"/>
+        </w:rPr>
+        <w:t xml:space="preserve">s </w:t>
+      </w:r>
+      <w:r>
+        <w:rPr>
+          <w:u w:val="none"/>
+        </w:rPr>
+        <w:t>días a las 24</w:t>
+      </w:r>
+      <w:r>
+        <w:rPr>
+          <w:u w:val="none"/>
+        </w:rPr>
+        <w:t>:00</w:t>
+      </w:r>
+      <w:r>
+        <w:rPr>
+          <w:u w:val="none"/>
+        </w:rPr>
+        <w:t>hs</w:t>
+      </w:r>
+      <w:r>
+        <w:rPr>
+          <w:u w:val="none"/>
+        </w:rPr>
+        <w:t>.</w:t>
+      </w:r>
+      <w:r>
+        <w:rPr>
+          <w:u w:val="none"/>
+        </w:rPr>
+        <w:t xml:space="preserve"> </w:t>
+      </w:r>
+      <w:r>
+        <w:rPr>
+          <w:u w:val="none"/>
+        </w:rPr>
+        <w:t xml:space="preserve">Para dicho </w:t>
+      </w:r>
+      <w:r>
+        <w:rPr>
+          <w:u w:val="none"/>
+        </w:rPr>
+        <w:t xml:space="preserve">proceso </w:t>
+      </w:r>
+      <w:r>
+        <w:rPr>
+          <w:u w:val="none"/>
+        </w:rPr>
+        <w:t xml:space="preserve">se </w:t>
+      </w:r>
+      <w:r>
+        <w:rPr>
+          <w:u w:val="none"/>
+        </w:rPr>
+        <w:t>utilizará</w:t>
+      </w:r>
+      <w:r>
+        <w:rPr>
+          <w:u w:val="none"/>
+        </w:rPr>
+        <w:t xml:space="preserve"> una herramienta llamada Spring Batch.</w:t>
+      </w:r>
+    </w:p>
+    <w:p>
+      <w:pPr>
+        <w:pStyle w:val="Prrafodelista"/>
+        <w:spacing w:after="105"/>
+        <w:ind w:firstLine="0"/>
+        <w:rPr>
+          <w:u w:val="none"/>
+        </w:rPr>
+      </w:pPr>
+    </w:p>
+    <w:p>
+      <w:pPr>
+        <w:pStyle w:val="Prrafodelista"/>
+        <w:spacing w:after="105"/>
+        <w:ind w:firstLine="0"/>
+        <w:rPr>
+          <w:u w:val="none"/>
+        </w:rPr>
+      </w:pPr>
+    </w:p>
+    <w:p>
+      <w:pPr>
+        <w:pStyle w:val="Prrafodelista"/>
+        <w:spacing w:after="105"/>
+        <w:ind w:firstLine="0"/>
+        <w:rPr>
+          <w:u w:val="none"/>
+        </w:rPr>
+      </w:pPr>
+    </w:p>
+    <w:p>
+      <w:pPr>
+        <w:pStyle w:val="Prrafodelista"/>
+        <w:spacing w:after="105"/>
+        <w:ind w:firstLine="0"/>
+        <w:rPr>
+          <w:u w:val="none"/>
+        </w:rPr>
+      </w:pPr>
+    </w:p>
+    <w:p>
+      <w:pPr>
+        <w:pStyle w:val="Prrafodelista"/>
+        <w:spacing w:after="105"/>
+        <w:ind w:firstLine="0"/>
+        <w:rPr>
+          <w:u w:val="none"/>
+        </w:rPr>
+      </w:pPr>
+    </w:p>
+    <w:p>
+      <w:pPr>
+        <w:pStyle w:val="Prrafodelista"/>
+        <w:spacing w:after="105"/>
+        <w:ind w:firstLine="0"/>
+        <w:rPr>
+          <w:u w:val="none"/>
+        </w:rPr>
+      </w:pPr>
+    </w:p>
+    <w:p>
+      <w:pPr>
+        <w:pStyle w:val="Prrafodelista"/>
+        <w:spacing w:after="105"/>
+        <w:ind w:firstLine="0"/>
+        <w:rPr>
+          <w:u w:val="none"/>
+        </w:rPr>
+      </w:pPr>
+    </w:p>
+    <w:p>
+      <w:pPr>
+        <w:pStyle w:val="Prrafodelista"/>
+        <w:spacing w:after="105"/>
+        <w:ind w:firstLine="0"/>
+        <w:rPr>
+          <w:u w:val="none"/>
+        </w:rPr>
+      </w:pPr>
+    </w:p>
+    <w:p>
+      <w:pPr>
+        <w:pStyle w:val="Prrafodelista"/>
+        <w:spacing w:after="105"/>
+        <w:ind w:firstLine="0"/>
+        <w:rPr>
+          <w:u w:val="none"/>
+        </w:rPr>
+      </w:pPr>
+    </w:p>
+    <w:p>
+      <w:pPr>
+        <w:pStyle w:val="Prrafodelista"/>
+        <w:spacing w:after="105"/>
+        <w:ind w:firstLine="0"/>
+        <w:rPr>
+          <w:u w:val="none"/>
+        </w:rPr>
+      </w:pPr>
+      <w:r>
+        <w:rPr>
+          <w:u w:val="none"/>
+        </w:rPr>
+        <w:t xml:space="preserve">Los </w:t>
+      </w:r>
+      <w:r>
+        <w:rPr>
+          <w:b/>
+          <w:u w:val="none"/>
+        </w:rPr>
+        <w:t>procesos batch</w:t>
+      </w:r>
+      <w:r>
+        <w:rPr>
+          <w:u w:val="none"/>
+        </w:rPr>
+        <w:t xml:space="preserve"> son aquellos programas que se lanzan genera</w:t>
+      </w:r>
+      <w:r>
+        <w:rPr>
+          <w:u w:val="none"/>
+        </w:rPr>
+        <w:t>l</w:t>
+      </w:r>
+      <w:r>
+        <w:rPr>
+          <w:u w:val="none"/>
+        </w:rPr>
+        <w:t xml:space="preserve">mente de manera programada y que no requieren ningún tipo de intervención humana. Suelen ser procesos relativamente pesados, que tratan una gran cantidad de información, por lo que </w:t>
+      </w:r>
+      <w:r>
+        <w:rPr>
+          <w:u w:val="none"/>
+        </w:rPr>
+        <w:t>normalmente</w:t>
+      </w:r>
+      <w:r>
+        <w:rPr>
+          <w:u w:val="none"/>
+        </w:rPr>
+        <w:t xml:space="preserve"> se ejecutan en horarios con baja carga de trabajo para no influir en el entorno transaccional.</w:t>
+      </w:r>
+    </w:p>
+    <w:p>
+      <w:pPr>
+        <w:pStyle w:val="Prrafodelista"/>
+        <w:spacing w:after="105"/>
+        <w:ind w:firstLine="0"/>
+        <w:rPr>
+          <w:u w:val="none"/>
+        </w:rPr>
+      </w:pPr>
+    </w:p>
+    <w:p>
+      <w:pPr>
+        <w:pStyle w:val="Prrafodelista"/>
+        <w:spacing w:after="105"/>
+        <w:ind w:firstLine="0"/>
+        <w:rPr>
+          <w:u w:val="none"/>
+        </w:rPr>
+      </w:pPr>
+      <w:r>
+        <w:rPr>
+          <w:b/>
+          <w:u w:val="none"/>
+        </w:rPr>
+        <w:t>Spring Batch</w:t>
+      </w:r>
+      <w:r>
+        <w:rPr>
+          <w:u w:val="none"/>
+        </w:rPr>
+        <w:t xml:space="preserve"> es un framework ligero enfocado específicamente en la creación de procesos batch. Además de marcar unas directrices para el diseño de procesos, Spring Batch proporciona una gran cantidad de componentes que intentan dar soporte a las diferentes necesidades que suelen surgir a la hora de crear estos programas: trazas, transaccionalidad, contingencia, estadísticas, paralelismo, particionamiento, le</w:t>
+      </w:r>
+      <w:r>
+        <w:rPr>
+          <w:u w:val="none"/>
+        </w:rPr>
+        <w:t>ctura y escritura de datos, etc.</w:t>
+      </w:r>
+    </w:p>
+    <w:p>
+      <w:pPr>
+        <w:pStyle w:val="Prrafodelista"/>
+        <w:spacing w:after="105"/>
+        <w:ind w:firstLine="0"/>
+        <w:rPr>
+          <w:u w:val="none"/>
+        </w:rPr>
+      </w:pPr>
+    </w:p>
+    <w:p>
+      <w:pPr>
+        <w:pStyle w:val="Prrafodelista"/>
+        <w:spacing w:after="105"/>
+        <w:ind w:firstLine="0"/>
+        <w:rPr>
+          <w:b/>
+        </w:rPr>
+      </w:pPr>
+      <w:r>
+        <w:rPr>
+          <w:b/>
+        </w:rPr>
+        <w:t>Componentes Principales:</w:t>
+      </w:r>
+    </w:p>
+    <w:p>
+      <w:pPr>
+        <w:pStyle w:val="Prrafodelista"/>
+        <w:spacing w:after="105"/>
+        <w:ind w:firstLine="0"/>
+        <w:rPr>
+          <w:u w:val="none"/>
+        </w:rPr>
+      </w:pPr>
+    </w:p>
+    <w:p>
+      <w:pPr>
+        <w:pStyle w:val="Prrafodelista"/>
+        <w:spacing w:after="105"/>
+        <w:ind w:firstLine="0"/>
         <w:rPr>
           <w:u w:val="none"/>
         </w:rPr>
@@ -1058,13 +1648,13 @@
       <w:r>
         <w:rPr>
           <w:noProof/>
-          <w:lang w:val="es-AR" w:eastAsia="es-AR"/>
+          <w:lang w:val="en-US" w:eastAsia="en-US"/>
         </w:rPr>
         <w:drawing>
-          <wp:inline distT="0" distB="0" distL="0" distR="0" wp14:anchorId="71DF7955" wp14:editId="253E9636">
-            <wp:extent cx="2343150" cy="552450"/>
-            <wp:effectExtent l="0" t="0" r="0" b="0"/>
-            <wp:docPr id="8" name="Imagen 8"/>
+          <wp:inline distT="0" distB="0" distL="0" distR="0" wp14:anchorId="23959B75" wp14:editId="1931B76D">
+            <wp:extent cx="5612130" cy="2319020"/>
+            <wp:effectExtent l="0" t="0" r="7620" b="5080"/>
+            <wp:docPr id="12" name="Imagen 12"/>
             <wp:cNvGraphicFramePr>
               <a:graphicFrameLocks xmlns:a="http://schemas.openxmlformats.org/drawingml/2006/main" noChangeAspect="1"/>
             </wp:cNvGraphicFramePr>
@@ -1084,572 +1674,6 @@
                   <pic:spPr>
                     <a:xfrm>
                       <a:off x="0" y="0"/>
-                      <a:ext cx="2343150" cy="552450"/>
-                    </a:xfrm>
-                    <a:prstGeom prst="rect">
-                      <a:avLst/>
-                    </a:prstGeom>
-                  </pic:spPr>
-                </pic:pic>
-              </a:graphicData>
-            </a:graphic>
-          </wp:inline>
-        </w:drawing>
-      </w:r>
-    </w:p>
-    <w:p>
-      <w:pPr>
-        <w:ind w:left="715"/>
-        <w:rPr>
-          <w:u w:val="none"/>
-        </w:rPr>
-      </w:pPr>
-    </w:p>
-    <w:p>
-      <w:pPr>
-        <w:pStyle w:val="Prrafodelista"/>
-        <w:numPr>
-          <w:ilvl w:val="0"/>
-          <w:numId w:val="1"/>
-        </w:numPr>
-        <w:spacing w:after="105"/>
-        <w:rPr>
-          <w:u w:val="none"/>
-        </w:rPr>
-      </w:pPr>
-      <w:r>
-        <w:rPr>
-          <w:u w:val="none"/>
-        </w:rPr>
-        <w:t xml:space="preserve">Para introducir </w:t>
-      </w:r>
-      <w:r>
-        <w:rPr>
-          <w:u w:val="none"/>
-        </w:rPr>
-        <w:t>múltiples</w:t>
-      </w:r>
-      <w:r>
-        <w:rPr>
-          <w:u w:val="none"/>
-        </w:rPr>
-        <w:t xml:space="preserve"> fuentes </w:t>
-      </w:r>
-      <w:r>
-        <w:rPr>
-          <w:u w:val="none"/>
-        </w:rPr>
-        <w:t xml:space="preserve">optamos por la utilización de un </w:t>
-      </w:r>
-      <w:r>
-        <w:rPr>
-          <w:b/>
-          <w:u w:val="none"/>
-        </w:rPr>
-        <w:t>Crawler</w:t>
-      </w:r>
-      <w:r>
-        <w:rPr>
-          <w:u w:val="none"/>
-        </w:rPr>
-        <w:t>, el cual lo implementaríamos a</w:t>
-      </w:r>
-      <w:r>
-        <w:rPr>
-          <w:u w:val="none"/>
-        </w:rPr>
-        <w:t xml:space="preserve"> nuestro proyecto </w:t>
-      </w:r>
-      <w:r>
-        <w:rPr>
-          <w:u w:val="none"/>
-        </w:rPr>
-        <w:t>mediante el patrón de diseño llamado</w:t>
-      </w:r>
-      <w:r>
-        <w:rPr>
-          <w:u w:val="none"/>
-        </w:rPr>
-        <w:t xml:space="preserve"> </w:t>
-      </w:r>
-      <w:r>
-        <w:rPr>
-          <w:u w:val="none"/>
-        </w:rPr>
-        <w:t>“</w:t>
-      </w:r>
-      <w:r>
-        <w:rPr>
-          <w:b/>
-          <w:u w:val="none"/>
-        </w:rPr>
-        <w:t>Adapter</w:t>
-      </w:r>
-      <w:r>
-        <w:rPr>
-          <w:u w:val="none"/>
-        </w:rPr>
-        <w:t>”</w:t>
-      </w:r>
-      <w:r>
-        <w:rPr>
-          <w:u w:val="none"/>
-        </w:rPr>
-        <w:t>.</w:t>
-      </w:r>
-    </w:p>
-    <w:p>
-      <w:pPr>
-        <w:spacing w:after="105"/>
-        <w:rPr>
-          <w:u w:val="none"/>
-        </w:rPr>
-      </w:pPr>
-      <w:r>
-        <w:rPr>
-          <w:b/>
-          <w:bCs/>
-        </w:rPr>
-        <w:t>¿Qué es un C</w:t>
-      </w:r>
-      <w:r>
-        <w:rPr>
-          <w:b/>
-          <w:bCs/>
-        </w:rPr>
-        <w:t>rawler?</w:t>
-      </w:r>
-      <w:r>
-        <w:br/>
-      </w:r>
-      <w:r>
-        <w:rPr>
-          <w:u w:val="none"/>
-        </w:rPr>
-        <w:t xml:space="preserve">Un </w:t>
-      </w:r>
-      <w:r>
-        <w:rPr>
-          <w:b/>
-          <w:u w:val="none"/>
-        </w:rPr>
-        <w:t>C</w:t>
-      </w:r>
-      <w:r>
-        <w:rPr>
-          <w:b/>
-          <w:u w:val="none"/>
-        </w:rPr>
-        <w:t>rawler</w:t>
-      </w:r>
-      <w:r>
-        <w:rPr>
-          <w:u w:val="none"/>
-        </w:rPr>
-        <w:t xml:space="preserve"> (también conocido como Recolector, Web spider o robot del Web) es un programa que hojea el World Wide Web de una manera metódica, automatizada. Otros nombres usados con menor frecuencia para los crawlers de la Web son hormigas, controladores paso a paso automáticos, bots, y gusanos (Kobayashi y Takeda, 2000). Los crawlers hacen uso de la estructura de grafo de la web para moverse de página a página, mediante una implementación del algoritmo de búsqueda breadth-first.</w:t>
-      </w:r>
-    </w:p>
-    <w:p>
-      <w:pPr>
-        <w:spacing w:after="105"/>
-        <w:ind w:firstLine="686"/>
-        <w:rPr>
-          <w:u w:val="none"/>
-        </w:rPr>
-      </w:pPr>
-      <w:r>
-        <w:rPr>
-          <w:u w:val="none"/>
-        </w:rPr>
-        <w:t xml:space="preserve">WebRACE (Zeinalipour-Yazti y Dikaiakos, 2002) es un módulo de crawling implementado en Java, y usado como parte de un sistema más genérico llamado eRACE. El sistema recibe peticiones de los usuarios para descargar Web pages, así que los actos del crawler en parte </w:t>
-      </w:r>
-      <w:r>
-        <w:rPr>
-          <w:u w:val="none"/>
-        </w:rPr>
-        <w:t>funcionan</w:t>
-      </w:r>
-      <w:r>
-        <w:rPr>
-          <w:u w:val="none"/>
-        </w:rPr>
-        <w:t xml:space="preserve"> como proxy server inteligente. El sistema también maneja los pedidos</w:t>
-      </w:r>
-      <w:r>
-        <w:rPr>
-          <w:u w:val="none"/>
-        </w:rPr>
-        <w:t xml:space="preserve"> o</w:t>
-      </w:r>
-      <w:r>
-        <w:rPr>
-          <w:u w:val="none"/>
-        </w:rPr>
-        <w:t xml:space="preserve"> “suscripciones” a los Web pages que deben ser supervisados: cuando las páginas cambian, deben ser descargadas por el crawler y el suscriptor debe ser notificado. La característica más excepcional de WebRACE es que, mientras que la mayoría de los crawlers comienzan con un sistema de la “semilla” URLs, WebRACE está recibiendo continuamente URLs nuevos para comenzar.</w:t>
-      </w:r>
-    </w:p>
-    <w:p>
-      <w:pPr>
-        <w:spacing w:after="105"/>
-        <w:ind w:left="0" w:firstLine="0"/>
-        <w:rPr>
-          <w:u w:val="none"/>
-        </w:rPr>
-      </w:pPr>
-    </w:p>
-    <w:p>
-      <w:pPr>
-        <w:pStyle w:val="Prrafodelista"/>
-        <w:numPr>
-          <w:ilvl w:val="0"/>
-          <w:numId w:val="1"/>
-        </w:numPr>
-        <w:spacing w:after="105"/>
-        <w:rPr>
-          <w:u w:val="none"/>
-        </w:rPr>
-      </w:pPr>
-      <w:r>
-        <w:rPr>
-          <w:u w:val="none"/>
-        </w:rPr>
-        <w:t>Para realizar el proceso Batch offline,</w:t>
-      </w:r>
-      <w:r>
-        <w:rPr>
-          <w:u w:val="none"/>
-        </w:rPr>
-        <w:t xml:space="preserve"> encargado de la carga de datos, se ejecutará</w:t>
-      </w:r>
-      <w:r>
-        <w:rPr>
-          <w:u w:val="none"/>
-        </w:rPr>
-        <w:t xml:space="preserve"> todos lo</w:t>
-      </w:r>
-      <w:r>
-        <w:rPr>
-          <w:u w:val="none"/>
-        </w:rPr>
-        <w:t xml:space="preserve">s </w:t>
-      </w:r>
-      <w:r>
-        <w:rPr>
-          <w:u w:val="none"/>
-        </w:rPr>
-        <w:t>días a las 24</w:t>
-      </w:r>
-      <w:r>
-        <w:rPr>
-          <w:u w:val="none"/>
-        </w:rPr>
-        <w:t>:00</w:t>
-      </w:r>
-      <w:r>
-        <w:rPr>
-          <w:u w:val="none"/>
-        </w:rPr>
-        <w:t>hs</w:t>
-      </w:r>
-      <w:r>
-        <w:rPr>
-          <w:u w:val="none"/>
-        </w:rPr>
-        <w:t>.</w:t>
-      </w:r>
-      <w:r>
-        <w:rPr>
-          <w:u w:val="none"/>
-        </w:rPr>
-        <w:t xml:space="preserve"> </w:t>
-      </w:r>
-      <w:r>
-        <w:rPr>
-          <w:u w:val="none"/>
-        </w:rPr>
-        <w:t xml:space="preserve">Para dicho </w:t>
-      </w:r>
-      <w:r>
-        <w:rPr>
-          <w:u w:val="none"/>
-        </w:rPr>
-        <w:t xml:space="preserve">proceso </w:t>
-      </w:r>
-      <w:r>
-        <w:rPr>
-          <w:u w:val="none"/>
-        </w:rPr>
-        <w:t xml:space="preserve">se </w:t>
-      </w:r>
-      <w:r>
-        <w:rPr>
-          <w:u w:val="none"/>
-        </w:rPr>
-        <w:t>utilizará</w:t>
-      </w:r>
-      <w:r>
-        <w:rPr>
-          <w:u w:val="none"/>
-        </w:rPr>
-        <w:t xml:space="preserve"> una herramienta llamada Spring Batch.</w:t>
-      </w:r>
-    </w:p>
-    <w:p>
-      <w:pPr>
-        <w:pStyle w:val="Prrafodelista"/>
-        <w:spacing w:after="105"/>
-        <w:ind w:firstLine="0"/>
-        <w:rPr>
-          <w:u w:val="none"/>
-        </w:rPr>
-      </w:pPr>
-    </w:p>
-    <w:p>
-      <w:pPr>
-        <w:pStyle w:val="Prrafodelista"/>
-        <w:spacing w:after="105"/>
-        <w:ind w:firstLine="0"/>
-        <w:rPr>
-          <w:u w:val="none"/>
-        </w:rPr>
-      </w:pPr>
-    </w:p>
-    <w:p>
-      <w:pPr>
-        <w:pStyle w:val="Prrafodelista"/>
-        <w:spacing w:after="105"/>
-        <w:ind w:firstLine="0"/>
-        <w:rPr>
-          <w:u w:val="none"/>
-        </w:rPr>
-      </w:pPr>
-    </w:p>
-    <w:p>
-      <w:pPr>
-        <w:pStyle w:val="Prrafodelista"/>
-        <w:spacing w:after="105"/>
-        <w:ind w:firstLine="0"/>
-        <w:rPr>
-          <w:u w:val="none"/>
-        </w:rPr>
-      </w:pPr>
-    </w:p>
-    <w:p>
-      <w:pPr>
-        <w:pStyle w:val="Prrafodelista"/>
-        <w:spacing w:after="105"/>
-        <w:ind w:firstLine="0"/>
-        <w:rPr>
-          <w:u w:val="none"/>
-        </w:rPr>
-      </w:pPr>
-    </w:p>
-    <w:p>
-      <w:pPr>
-        <w:pStyle w:val="Prrafodelista"/>
-        <w:spacing w:after="105"/>
-        <w:ind w:firstLine="0"/>
-        <w:rPr>
-          <w:u w:val="none"/>
-        </w:rPr>
-      </w:pPr>
-    </w:p>
-    <w:p>
-      <w:pPr>
-        <w:pStyle w:val="Prrafodelista"/>
-        <w:spacing w:after="105"/>
-        <w:ind w:firstLine="0"/>
-        <w:rPr>
-          <w:u w:val="none"/>
-        </w:rPr>
-      </w:pPr>
-    </w:p>
-    <w:p>
-      <w:pPr>
-        <w:pStyle w:val="Prrafodelista"/>
-        <w:spacing w:after="105"/>
-        <w:ind w:firstLine="0"/>
-        <w:rPr>
-          <w:u w:val="none"/>
-        </w:rPr>
-      </w:pPr>
-    </w:p>
-    <w:p>
-      <w:pPr>
-        <w:pStyle w:val="Prrafodelista"/>
-        <w:spacing w:after="105"/>
-        <w:ind w:firstLine="0"/>
-        <w:rPr>
-          <w:u w:val="none"/>
-        </w:rPr>
-      </w:pPr>
-    </w:p>
-    <w:p>
-      <w:pPr>
-        <w:pStyle w:val="Prrafodelista"/>
-        <w:spacing w:after="105"/>
-        <w:ind w:firstLine="0"/>
-        <w:rPr>
-          <w:u w:val="none"/>
-        </w:rPr>
-      </w:pPr>
-      <w:r>
-        <w:rPr>
-          <w:u w:val="none"/>
-        </w:rPr>
-        <w:t xml:space="preserve">Los </w:t>
-      </w:r>
-      <w:r>
-        <w:rPr>
-          <w:b/>
-          <w:u w:val="none"/>
-        </w:rPr>
-        <w:t>procesos batch</w:t>
-      </w:r>
-      <w:r>
-        <w:rPr>
-          <w:u w:val="none"/>
-        </w:rPr>
-        <w:t xml:space="preserve"> son aquellos programas que se lanzan genera</w:t>
-      </w:r>
-      <w:r>
-        <w:rPr>
-          <w:u w:val="none"/>
-        </w:rPr>
-        <w:t>l</w:t>
-      </w:r>
-      <w:r>
-        <w:rPr>
-          <w:u w:val="none"/>
-        </w:rPr>
-        <w:t xml:space="preserve">mente de manera programada y que no requieren ningún tipo de intervención humana. Suelen ser procesos relativamente pesados, que tratan una gran cantidad de información, por lo que </w:t>
-      </w:r>
-      <w:r>
-        <w:rPr>
-          <w:u w:val="none"/>
-        </w:rPr>
-        <w:t>normalmente</w:t>
-      </w:r>
-      <w:r>
-        <w:rPr>
-          <w:u w:val="none"/>
-        </w:rPr>
-        <w:t xml:space="preserve"> se ejecutan en horarios con baja carga de trabajo para no influir en el entorno transaccional.</w:t>
-      </w:r>
-    </w:p>
-    <w:p>
-      <w:pPr>
-        <w:pStyle w:val="Prrafodelista"/>
-        <w:spacing w:after="105"/>
-        <w:ind w:firstLine="0"/>
-        <w:rPr>
-          <w:u w:val="none"/>
-        </w:rPr>
-      </w:pPr>
-    </w:p>
-    <w:p>
-      <w:pPr>
-        <w:pStyle w:val="Prrafodelista"/>
-        <w:spacing w:after="105"/>
-        <w:ind w:firstLine="0"/>
-        <w:rPr>
-          <w:u w:val="none"/>
-        </w:rPr>
-      </w:pPr>
-      <w:r>
-        <w:rPr>
-          <w:b/>
-          <w:u w:val="none"/>
-        </w:rPr>
-        <w:t>Spring Batch</w:t>
-      </w:r>
-      <w:r>
-        <w:rPr>
-          <w:u w:val="none"/>
-        </w:rPr>
-        <w:t xml:space="preserve"> es un framework ligero enfocado específicamente en la creación de procesos batch. Además de marcar unas directrices para el diseño de procesos, Spring Batch proporciona una gran cantidad de componentes que intentan dar soporte a las diferentes necesidades que suelen surgir a la hora de crear estos programas: trazas, transaccionalidad, contingencia, estadísticas, paralelismo, particionamiento, le</w:t>
-      </w:r>
-      <w:r>
-        <w:rPr>
-          <w:u w:val="none"/>
-        </w:rPr>
-        <w:t>ctura y escritura de datos, etc.</w:t>
-      </w:r>
-    </w:p>
-    <w:p>
-      <w:pPr>
-        <w:pStyle w:val="Prrafodelista"/>
-        <w:spacing w:after="105"/>
-        <w:ind w:firstLine="0"/>
-        <w:rPr>
-          <w:u w:val="none"/>
-        </w:rPr>
-      </w:pPr>
-    </w:p>
-    <w:p>
-      <w:pPr>
-        <w:pStyle w:val="Prrafodelista"/>
-        <w:spacing w:after="105"/>
-        <w:ind w:firstLine="0"/>
-        <w:rPr>
-          <w:b/>
-        </w:rPr>
-      </w:pPr>
-      <w:r>
-        <w:rPr>
-          <w:b/>
-        </w:rPr>
-        <w:t>Componentes Principales:</w:t>
-      </w:r>
-    </w:p>
-    <w:p>
-      <w:pPr>
-        <w:pStyle w:val="Prrafodelista"/>
-        <w:spacing w:after="105"/>
-        <w:ind w:firstLine="0"/>
-        <w:rPr>
-          <w:u w:val="none"/>
-        </w:rPr>
-      </w:pPr>
-    </w:p>
-    <w:p>
-      <w:pPr>
-        <w:pStyle w:val="Prrafodelista"/>
-        <w:spacing w:after="105"/>
-        <w:ind w:firstLine="0"/>
-        <w:rPr>
-          <w:u w:val="none"/>
-        </w:rPr>
-      </w:pPr>
-      <w:r>
-        <w:rPr>
-          <w:noProof/>
-          <w:lang w:val="es-AR" w:eastAsia="es-AR"/>
-        </w:rPr>
-        <w:drawing>
-          <wp:inline distT="0" distB="0" distL="0" distR="0" wp14:anchorId="23959B75" wp14:editId="1931B76D">
-            <wp:extent cx="5612130" cy="2319020"/>
-            <wp:effectExtent l="0" t="0" r="7620" b="5080"/>
-            <wp:docPr id="12" name="Imagen 12"/>
-            <wp:cNvGraphicFramePr>
-              <a:graphicFrameLocks xmlns:a="http://schemas.openxmlformats.org/drawingml/2006/main" noChangeAspect="1"/>
-            </wp:cNvGraphicFramePr>
-            <a:graphic xmlns:a="http://schemas.openxmlformats.org/drawingml/2006/main">
-              <a:graphicData uri="http://schemas.openxmlformats.org/drawingml/2006/picture">
-                <pic:pic xmlns:pic="http://schemas.openxmlformats.org/drawingml/2006/picture">
-                  <pic:nvPicPr>
-                    <pic:cNvPr id="0" name=""/>
-                    <pic:cNvPicPr/>
-                  </pic:nvPicPr>
-                  <pic:blipFill>
-                    <a:blip r:embed="rId11"/>
-                    <a:stretch>
-                      <a:fillRect/>
-                    </a:stretch>
-                  </pic:blipFill>
-                  <pic:spPr>
-                    <a:xfrm>
-                      <a:off x="0" y="0"/>
                       <a:ext cx="5612130" cy="2319020"/>
                     </a:xfrm>
                     <a:prstGeom prst="rect">
@@ -2710,7 +2734,7 @@
         <w:rPr>
           <w:noProof/>
           <w:u w:val="none"/>
-          <w:lang w:val="es-AR" w:eastAsia="es-AR"/>
+          <w:lang w:val="en-US" w:eastAsia="en-US"/>
         </w:rPr>
         <w:drawing>
           <wp:inline distT="0" distB="0" distL="0" distR="0">
@@ -2730,7 +2754,7 @@
                     </pic:cNvPicPr>
                   </pic:nvPicPr>
                   <pic:blipFill>
-                    <a:blip r:embed="rId12">
+                    <a:blip r:embed="rId11">
                       <a:extLst>
                         <a:ext uri="{28A0092B-C50C-407E-A947-70E740481C1C}">
                           <a14:useLocalDpi xmlns:a14="http://schemas.microsoft.com/office/drawing/2010/main" val="0"/>
@@ -2898,7 +2922,7 @@
       <w:r>
         <w:rPr>
           <w:noProof/>
-          <w:lang w:val="es-AR" w:eastAsia="es-AR"/>
+          <w:lang w:val="en-US" w:eastAsia="en-US"/>
         </w:rPr>
         <w:drawing>
           <wp:inline distT="0" distB="0" distL="0" distR="0">
@@ -2918,7 +2942,7 @@
                     </pic:cNvPicPr>
                   </pic:nvPicPr>
                   <pic:blipFill>
-                    <a:blip r:embed="rId13" cstate="print">
+                    <a:blip r:embed="rId12" cstate="print">
                       <a:extLst>
                         <a:ext uri="{28A0092B-C50C-407E-A947-70E740481C1C}">
                           <a14:useLocalDpi xmlns:a14="http://schemas.microsoft.com/office/drawing/2010/main" val="0"/>
@@ -3084,7 +3108,7 @@
       <w:r>
         <w:rPr>
           <w:noProof/>
-          <w:lang w:val="es-AR" w:eastAsia="es-AR"/>
+          <w:lang w:val="en-US" w:eastAsia="en-US"/>
         </w:rPr>
         <w:drawing>
           <wp:inline distT="0" distB="0" distL="0" distR="0" wp14:anchorId="5260D4C0" wp14:editId="67CEAF33">
@@ -3100,7 +3124,7 @@
                     <pic:cNvPicPr/>
                   </pic:nvPicPr>
                   <pic:blipFill>
-                    <a:blip r:embed="rId14"/>
+                    <a:blip r:embed="rId13"/>
                     <a:stretch>
                       <a:fillRect/>
                     </a:stretch>
@@ -3190,7 +3214,7 @@
       <w:r>
         <w:rPr>
           <w:noProof/>
-          <w:lang w:val="es-AR" w:eastAsia="es-AR"/>
+          <w:lang w:val="en-US" w:eastAsia="en-US"/>
         </w:rPr>
         <w:drawing>
           <wp:inline distT="0" distB="0" distL="0" distR="0" wp14:anchorId="7570A7FB" wp14:editId="7DE93F51">
@@ -3206,7 +3230,7 @@
                     <pic:cNvPicPr/>
                   </pic:nvPicPr>
                   <pic:blipFill>
-                    <a:blip r:embed="rId15"/>
+                    <a:blip r:embed="rId14"/>
                     <a:stretch>
                       <a:fillRect/>
                     </a:stretch>
@@ -3315,7 +3339,7 @@
           <w:noProof/>
           <w:sz w:val="20"/>
           <w:szCs w:val="20"/>
-          <w:lang w:val="es-AR" w:eastAsia="es-AR"/>
+          <w:lang w:val="en-US" w:eastAsia="en-US"/>
         </w:rPr>
         <w:drawing>
           <wp:inline distT="0" distB="0" distL="0" distR="0">
@@ -3335,7 +3359,7 @@
                     </pic:cNvPicPr>
                   </pic:nvPicPr>
                   <pic:blipFill>
-                    <a:blip r:embed="rId16">
+                    <a:blip r:embed="rId15">
                       <a:extLst>
                         <a:ext uri="{28A0092B-C50C-407E-A947-70E740481C1C}">
                           <a14:useLocalDpi xmlns:a14="http://schemas.microsoft.com/office/drawing/2010/main" val="0"/>
@@ -3413,7 +3437,7 @@
           <w:noProof/>
           <w:sz w:val="20"/>
           <w:szCs w:val="20"/>
-          <w:lang w:val="es-AR" w:eastAsia="es-AR"/>
+          <w:lang w:val="en-US" w:eastAsia="en-US"/>
         </w:rPr>
         <w:drawing>
           <wp:inline distT="0" distB="0" distL="0" distR="0">
@@ -3433,7 +3457,7 @@
                     </pic:cNvPicPr>
                   </pic:nvPicPr>
                   <pic:blipFill>
-                    <a:blip r:embed="rId17">
+                    <a:blip r:embed="rId16">
                       <a:extLst>
                         <a:ext uri="{28A0092B-C50C-407E-A947-70E740481C1C}">
                           <a14:useLocalDpi xmlns:a14="http://schemas.microsoft.com/office/drawing/2010/main" val="0"/>
@@ -3764,7 +3788,7 @@
       <w:r>
         <w:rPr>
           <w:noProof/>
-          <w:lang w:val="es-AR" w:eastAsia="es-AR"/>
+          <w:lang w:val="en-US" w:eastAsia="en-US"/>
         </w:rPr>
         <w:drawing>
           <wp:anchor distT="0" distB="0" distL="114300" distR="114300" simplePos="0" relativeHeight="251667456" behindDoc="0" locked="0" layoutInCell="1" allowOverlap="1" wp14:anchorId="156D02A9" wp14:editId="120BD721">
@@ -3798,7 +3822,7 @@
                     <pic:cNvPicPr/>
                   </pic:nvPicPr>
                   <pic:blipFill rotWithShape="1">
-                    <a:blip r:embed="rId18" cstate="print">
+                    <a:blip r:embed="rId17" cstate="print">
                       <a:extLst>
                         <a:ext uri="{28A0092B-C50C-407E-A947-70E740481C1C}">
                           <a14:useLocalDpi xmlns:a14="http://schemas.microsoft.com/office/drawing/2010/main" val="0"/>
@@ -3840,7 +3864,7 @@
       <w:r>
         <w:rPr>
           <w:noProof/>
-          <w:lang w:val="es-AR" w:eastAsia="es-AR"/>
+          <w:lang w:val="en-US" w:eastAsia="en-US"/>
         </w:rPr>
         <w:drawing>
           <wp:anchor distT="0" distB="0" distL="114300" distR="114300" simplePos="0" relativeHeight="251659264" behindDoc="0" locked="0" layoutInCell="1" allowOverlap="1" wp14:anchorId="65DD8621" wp14:editId="7E6F86B6">
@@ -3874,7 +3898,7 @@
                     <pic:cNvPicPr/>
                   </pic:nvPicPr>
                   <pic:blipFill rotWithShape="1">
-                    <a:blip r:embed="rId19" cstate="print">
+                    <a:blip r:embed="rId18" cstate="print">
                       <a:extLst>
                         <a:ext uri="{28A0092B-C50C-407E-A947-70E740481C1C}">
                           <a14:useLocalDpi xmlns:a14="http://schemas.microsoft.com/office/drawing/2010/main" val="0"/>
@@ -3988,7 +4012,7 @@
       <w:r>
         <w:rPr>
           <w:noProof/>
-          <w:lang w:val="es-AR" w:eastAsia="es-AR"/>
+          <w:lang w:val="en-US" w:eastAsia="en-US"/>
         </w:rPr>
         <w:drawing>
           <wp:anchor distT="0" distB="0" distL="114300" distR="114300" simplePos="0" relativeHeight="251674624" behindDoc="0" locked="0" layoutInCell="1" allowOverlap="1">
@@ -4022,7 +4046,7 @@
                     <pic:cNvPicPr/>
                   </pic:nvPicPr>
                   <pic:blipFill rotWithShape="1">
-                    <a:blip r:embed="rId20" cstate="print">
+                    <a:blip r:embed="rId19" cstate="print">
                       <a:extLst>
                         <a:ext uri="{28A0092B-C50C-407E-A947-70E740481C1C}">
                           <a14:useLocalDpi xmlns:a14="http://schemas.microsoft.com/office/drawing/2010/main" val="0"/>
@@ -4064,7 +4088,7 @@
       <w:r>
         <w:rPr>
           <w:noProof/>
-          <w:lang w:val="es-AR" w:eastAsia="es-AR"/>
+          <w:lang w:val="en-US" w:eastAsia="en-US"/>
         </w:rPr>
         <w:drawing>
           <wp:anchor distT="0" distB="0" distL="114300" distR="114300" simplePos="0" relativeHeight="251672576" behindDoc="0" locked="0" layoutInCell="1" allowOverlap="1">
@@ -4098,7 +4122,7 @@
                     <pic:cNvPicPr/>
                   </pic:nvPicPr>
                   <pic:blipFill rotWithShape="1">
-                    <a:blip r:embed="rId21" cstate="print">
+                    <a:blip r:embed="rId20" cstate="print">
                       <a:extLst>
                         <a:ext uri="{28A0092B-C50C-407E-A947-70E740481C1C}">
                           <a14:useLocalDpi xmlns:a14="http://schemas.microsoft.com/office/drawing/2010/main" val="0"/>
@@ -4140,7 +4164,7 @@
       <w:r>
         <w:rPr>
           <w:noProof/>
-          <w:lang w:val="es-AR" w:eastAsia="es-AR"/>
+          <w:lang w:val="en-US" w:eastAsia="en-US"/>
         </w:rPr>
         <w:drawing>
           <wp:anchor distT="0" distB="0" distL="114300" distR="114300" simplePos="0" relativeHeight="251673600" behindDoc="0" locked="0" layoutInCell="1" allowOverlap="1">
@@ -4174,7 +4198,7 @@
                     <pic:cNvPicPr/>
                   </pic:nvPicPr>
                   <pic:blipFill rotWithShape="1">
-                    <a:blip r:embed="rId22" cstate="print">
+                    <a:blip r:embed="rId21" cstate="print">
                       <a:extLst>
                         <a:ext uri="{28A0092B-C50C-407E-A947-70E740481C1C}">
                           <a14:useLocalDpi xmlns:a14="http://schemas.microsoft.com/office/drawing/2010/main" val="0"/>
@@ -4288,7 +4312,7 @@
       <w:r>
         <w:rPr>
           <w:noProof/>
-          <w:lang w:val="es-AR" w:eastAsia="es-AR"/>
+          <w:lang w:val="en-US" w:eastAsia="en-US"/>
         </w:rPr>
         <w:drawing>
           <wp:anchor distT="0" distB="0" distL="114300" distR="114300" simplePos="0" relativeHeight="251671552" behindDoc="0" locked="0" layoutInCell="1" allowOverlap="1">
@@ -4322,7 +4346,7 @@
                     <pic:cNvPicPr/>
                   </pic:nvPicPr>
                   <pic:blipFill rotWithShape="1">
-                    <a:blip r:embed="rId23" cstate="print">
+                    <a:blip r:embed="rId22" cstate="print">
                       <a:extLst>
                         <a:ext uri="{28A0092B-C50C-407E-A947-70E740481C1C}">
                           <a14:useLocalDpi xmlns:a14="http://schemas.microsoft.com/office/drawing/2010/main" val="0"/>
@@ -4364,7 +4388,7 @@
       <w:r>
         <w:rPr>
           <w:noProof/>
-          <w:lang w:val="es-AR" w:eastAsia="es-AR"/>
+          <w:lang w:val="en-US" w:eastAsia="en-US"/>
         </w:rPr>
         <w:drawing>
           <wp:anchor distT="0" distB="0" distL="114300" distR="114300" simplePos="0" relativeHeight="251670528" behindDoc="0" locked="0" layoutInCell="1" allowOverlap="1">
@@ -4398,7 +4422,7 @@
                     <pic:cNvPicPr/>
                   </pic:nvPicPr>
                   <pic:blipFill rotWithShape="1">
-                    <a:blip r:embed="rId24" cstate="print">
+                    <a:blip r:embed="rId23" cstate="print">
                       <a:extLst>
                         <a:ext uri="{28A0092B-C50C-407E-A947-70E740481C1C}">
                           <a14:useLocalDpi xmlns:a14="http://schemas.microsoft.com/office/drawing/2010/main" val="0"/>
@@ -4440,7 +4464,7 @@
       <w:r>
         <w:rPr>
           <w:noProof/>
-          <w:lang w:val="es-AR" w:eastAsia="es-AR"/>
+          <w:lang w:val="en-US" w:eastAsia="en-US"/>
         </w:rPr>
         <w:drawing>
           <wp:anchor distT="0" distB="0" distL="114300" distR="114300" simplePos="0" relativeHeight="251669504" behindDoc="0" locked="0" layoutInCell="1" allowOverlap="1">
@@ -4474,7 +4498,7 @@
                     <pic:cNvPicPr/>
                   </pic:nvPicPr>
                   <pic:blipFill rotWithShape="1">
-                    <a:blip r:embed="rId25" cstate="print">
+                    <a:blip r:embed="rId24" cstate="print">
                       <a:extLst>
                         <a:ext uri="{28A0092B-C50C-407E-A947-70E740481C1C}">
                           <a14:useLocalDpi xmlns:a14="http://schemas.microsoft.com/office/drawing/2010/main" val="0"/>
@@ -4575,48 +4599,35 @@
           <w:tab w:val="left" w:pos="2145"/>
         </w:tabs>
         <w:rPr>
-          <w:u w:val="none"/>
+          <w:b/>
           <w:lang w:val="es-AR"/>
         </w:rPr>
       </w:pPr>
       <w:r>
         <w:rPr>
-          <w:u w:val="none"/>
-          <w:lang w:val="es-AR"/>
-        </w:rPr>
-        <w:t>Diagrama de Despliegue</w:t>
-      </w:r>
-    </w:p>
-    <w:p>
-      <w:pPr>
-        <w:tabs>
-          <w:tab w:val="left" w:pos="2145"/>
-        </w:tabs>
-        <w:rPr>
-          <w:u w:val="none"/>
-          <w:lang w:val="es-AR"/>
-        </w:rPr>
-      </w:pPr>
-    </w:p>
-    <w:p>
-      <w:pPr>
-        <w:tabs>
-          <w:tab w:val="left" w:pos="2145"/>
-        </w:tabs>
-        <w:rPr>
-          <w:u w:val="none"/>
-          <w:lang w:val="es-AR"/>
-        </w:rPr>
-      </w:pPr>
-      <w:r>
-        <w:rPr>
           <w:noProof/>
-          <w:lang w:val="es-AR" w:eastAsia="es-AR"/>
+          <w:lang w:val="en-US" w:eastAsia="en-US"/>
         </w:rPr>
         <w:drawing>
-          <wp:inline distT="0" distB="0" distL="0" distR="0">
+          <wp:anchor distT="0" distB="0" distL="114300" distR="114300" simplePos="0" relativeHeight="251657216" behindDoc="0" locked="0" layoutInCell="1" allowOverlap="1">
+            <wp:simplePos x="0" y="0"/>
+            <wp:positionH relativeFrom="column">
+              <wp:posOffset>-2540</wp:posOffset>
+            </wp:positionH>
+            <wp:positionV relativeFrom="paragraph">
+              <wp:posOffset>329565</wp:posOffset>
+            </wp:positionV>
             <wp:extent cx="6645910" cy="4459548"/>
             <wp:effectExtent l="0" t="0" r="2540" b="0"/>
+            <wp:wrapThrough wrapText="bothSides">
+              <wp:wrapPolygon edited="0">
+                <wp:start x="0" y="0"/>
+                <wp:lineTo x="0" y="21502"/>
+                <wp:lineTo x="21546" y="21502"/>
+                <wp:lineTo x="21546" y="0"/>
+                <wp:lineTo x="0" y="0"/>
+              </wp:wrapPolygon>
+            </wp:wrapThrough>
             <wp:docPr id="16" name="Imagen 16" descr="https://documents.lucidchart.com/documents/50f30f72-f419-46b1-be5e-03d8ce40039c/pages/0_0?a=322&amp;x=29&amp;y=286&amp;w=1122&amp;h=754&amp;store=1&amp;accept=image%2F*&amp;auth=LCA%20d9072f146503c68696400b57130b88cf79305a27-ts%3D1518113246"/>
             <wp:cNvGraphicFramePr>
               <a:graphicFrameLocks xmlns:a="http://schemas.openxmlformats.org/drawingml/2006/main" noChangeAspect="1"/>
@@ -4631,7 +4642,7 @@
                     </pic:cNvPicPr>
                   </pic:nvPicPr>
                   <pic:blipFill>
-                    <a:blip r:embed="rId26">
+                    <a:blip r:embed="rId25">
                       <a:extLst>
                         <a:ext uri="{28A0092B-C50C-407E-A947-70E740481C1C}">
                           <a14:useLocalDpi xmlns:a14="http://schemas.microsoft.com/office/drawing/2010/main" val="0"/>
@@ -4659,19 +4670,61 @@
                 </pic:pic>
               </a:graphicData>
             </a:graphic>
-          </wp:inline>
+            <wp14:sizeRelH relativeFrom="page">
+              <wp14:pctWidth>0</wp14:pctWidth>
+            </wp14:sizeRelH>
+            <wp14:sizeRelV relativeFrom="page">
+              <wp14:pctHeight>0</wp14:pctHeight>
+            </wp14:sizeRelV>
+          </wp:anchor>
         </w:drawing>
       </w:r>
+      <w:r>
+        <w:rPr>
+          <w:b/>
+          <w:lang w:val="es-AR"/>
+        </w:rPr>
+        <w:t>Diagrama de Despliegue</w:t>
+      </w:r>
+      <w:r>
+        <w:rPr>
+          <w:b/>
+          <w:lang w:val="es-AR"/>
+        </w:rPr>
+        <w:t>:</w:t>
+      </w:r>
+    </w:p>
+    <w:p>
+      <w:pPr>
+        <w:tabs>
+          <w:tab w:val="left" w:pos="2145"/>
+        </w:tabs>
+        <w:rPr>
+          <w:u w:val="none"/>
+          <w:lang w:val="es-AR"/>
+        </w:rPr>
+      </w:pPr>
+    </w:p>
+    <w:p>
+      <w:pPr>
+        <w:tabs>
+          <w:tab w:val="left" w:pos="2145"/>
+        </w:tabs>
+        <w:rPr>
+          <w:u w:val="none"/>
+          <w:lang w:val="es-AR"/>
+        </w:rPr>
+      </w:pPr>
       <w:bookmarkStart w:id="0" w:name="_GoBack"/>
       <w:bookmarkEnd w:id="0"/>
     </w:p>
     <w:sectPr>
-      <w:headerReference w:type="even" r:id="rId27"/>
-      <w:headerReference w:type="default" r:id="rId28"/>
-      <w:footerReference w:type="even" r:id="rId29"/>
-      <w:footerReference w:type="default" r:id="rId30"/>
-      <w:headerReference w:type="first" r:id="rId31"/>
-      <w:footerReference w:type="first" r:id="rId32"/>
+      <w:headerReference w:type="even" r:id="rId26"/>
+      <w:headerReference w:type="default" r:id="rId27"/>
+      <w:footerReference w:type="even" r:id="rId28"/>
+      <w:footerReference w:type="default" r:id="rId29"/>
+      <w:headerReference w:type="first" r:id="rId30"/>
+      <w:footerReference w:type="first" r:id="rId31"/>
       <w:pgSz w:w="11906" w:h="16838"/>
       <w:pgMar w:top="720" w:right="720" w:bottom="720" w:left="720" w:header="720" w:footer="720" w:gutter="0"/>
       <w:cols w:space="720"/>
@@ -4683,7 +4736,7 @@
 </file>
 
 <file path=word/endnotes.xml><?xml version="1.0" encoding="utf-8"?>
-<w:endnotes xmlns:wpc="http://schemas.microsoft.com/office/word/2010/wordprocessingCanvas" xmlns:mc="http://schemas.openxmlformats.org/markup-compatibility/2006" xmlns:o="urn:schemas-microsoft-com:office:office" xmlns:r="http://schemas.openxmlformats.org/officeDocument/2006/relationships" xmlns:m="http://schemas.openxmlformats.org/officeDocument/2006/math" xmlns:v="urn:schemas-microsoft-com:vml" xmlns:wp14="http://schemas.microsoft.com/office/word/2010/wordprocessingDrawing" xmlns:wp="http://schemas.openxmlformats.org/drawingml/2006/wordprocessingDrawing" xmlns:w10="urn:schemas-microsoft-com:office:word" xmlns:w="http://schemas.openxmlformats.org/wordprocessingml/2006/main" xmlns:w14="http://schemas.microsoft.com/office/word/2010/wordml" xmlns:wpg="http://schemas.microsoft.com/office/word/2010/wordprocessingGroup" xmlns:wpi="http://schemas.microsoft.com/office/word/2010/wordprocessingInk" xmlns:wne="http://schemas.microsoft.com/office/word/2006/wordml" xmlns:wps="http://schemas.microsoft.com/office/word/2010/wordprocessingShape" mc:Ignorable="w14 wp14">
+<w:endnotes xmlns:wpc="http://schemas.microsoft.com/office/word/2010/wordprocessingCanvas" xmlns:mc="http://schemas.openxmlformats.org/markup-compatibility/2006" xmlns:o="urn:schemas-microsoft-com:office:office" xmlns:r="http://schemas.openxmlformats.org/officeDocument/2006/relationships" xmlns:m="http://schemas.openxmlformats.org/officeDocument/2006/math" xmlns:v="urn:schemas-microsoft-com:vml" xmlns:wp14="http://schemas.microsoft.com/office/word/2010/wordprocessingDrawing" xmlns:wp="http://schemas.openxmlformats.org/drawingml/2006/wordprocessingDrawing" xmlns:w10="urn:schemas-microsoft-com:office:word" xmlns:w="http://schemas.openxmlformats.org/wordprocessingml/2006/main" xmlns:w14="http://schemas.microsoft.com/office/word/2010/wordml" xmlns:w15="http://schemas.microsoft.com/office/word/2012/wordml" xmlns:wpg="http://schemas.microsoft.com/office/word/2010/wordprocessingGroup" xmlns:wpi="http://schemas.microsoft.com/office/word/2010/wordprocessingInk" xmlns:wne="http://schemas.microsoft.com/office/word/2006/wordml" xmlns:wps="http://schemas.microsoft.com/office/word/2010/wordprocessingShape" mc:Ignorable="w14 w15 wp14">
   <w:endnote w:type="separator" w:id="-1">
     <w:p>
       <w:pPr>
@@ -4708,7 +4761,7 @@
 </file>
 
 <file path=word/footer1.xml><?xml version="1.0" encoding="utf-8"?>
-<w:ftr xmlns:wpc="http://schemas.microsoft.com/office/word/2010/wordprocessingCanvas" xmlns:mc="http://schemas.openxmlformats.org/markup-compatibility/2006" xmlns:o="urn:schemas-microsoft-com:office:office" xmlns:r="http://schemas.openxmlformats.org/officeDocument/2006/relationships" xmlns:m="http://schemas.openxmlformats.org/officeDocument/2006/math" xmlns:v="urn:schemas-microsoft-com:vml" xmlns:wp14="http://schemas.microsoft.com/office/word/2010/wordprocessingDrawing" xmlns:wp="http://schemas.openxmlformats.org/drawingml/2006/wordprocessingDrawing" xmlns:w10="urn:schemas-microsoft-com:office:word" xmlns:w="http://schemas.openxmlformats.org/wordprocessingml/2006/main" xmlns:w14="http://schemas.microsoft.com/office/word/2010/wordml" xmlns:wpg="http://schemas.microsoft.com/office/word/2010/wordprocessingGroup" xmlns:wpi="http://schemas.microsoft.com/office/word/2010/wordprocessingInk" xmlns:wne="http://schemas.microsoft.com/office/word/2006/wordml" xmlns:wps="http://schemas.microsoft.com/office/word/2010/wordprocessingShape" mc:Ignorable="w14 wp14">
+<w:ftr xmlns:wpc="http://schemas.microsoft.com/office/word/2010/wordprocessingCanvas" xmlns:mc="http://schemas.openxmlformats.org/markup-compatibility/2006" xmlns:o="urn:schemas-microsoft-com:office:office" xmlns:r="http://schemas.openxmlformats.org/officeDocument/2006/relationships" xmlns:m="http://schemas.openxmlformats.org/officeDocument/2006/math" xmlns:v="urn:schemas-microsoft-com:vml" xmlns:wp14="http://schemas.microsoft.com/office/word/2010/wordprocessingDrawing" xmlns:wp="http://schemas.openxmlformats.org/drawingml/2006/wordprocessingDrawing" xmlns:w10="urn:schemas-microsoft-com:office:word" xmlns:w="http://schemas.openxmlformats.org/wordprocessingml/2006/main" xmlns:w14="http://schemas.microsoft.com/office/word/2010/wordml" xmlns:w15="http://schemas.microsoft.com/office/word/2012/wordml" xmlns:wpg="http://schemas.microsoft.com/office/word/2010/wordprocessingGroup" xmlns:wpi="http://schemas.microsoft.com/office/word/2010/wordprocessingInk" xmlns:wne="http://schemas.microsoft.com/office/word/2006/wordml" xmlns:wps="http://schemas.microsoft.com/office/word/2010/wordprocessingShape" mc:Ignorable="w14 w15 wp14">
   <w:p>
     <w:pPr>
       <w:spacing w:after="0"/>
@@ -4757,7 +4810,7 @@
     <w:r>
       <w:rPr>
         <w:noProof/>
-        <w:lang w:val="es-AR" w:eastAsia="es-AR"/>
+        <w:lang w:val="en-US" w:eastAsia="en-US"/>
       </w:rPr>
       <w:drawing>
         <wp:anchor distT="0" distB="0" distL="114300" distR="114300" simplePos="0" relativeHeight="251658240" behindDoc="1" locked="0" layoutInCell="1" allowOverlap="0" wp14:anchorId="07181531" wp14:editId="41F1ACBA">
@@ -4861,17 +4914,33 @@
       </w:rPr>
       <w:t xml:space="preserve"> de </w:t>
     </w:r>
-    <w:fldSimple w:instr=" NUMPAGES   \* MERGEFORMAT ">
-      <w:r>
-        <w:rPr>
-          <w:noProof/>
-          <w:sz w:val="34"/>
-          <w:u w:val="none"/>
-          <w:vertAlign w:val="superscript"/>
-        </w:rPr>
-        <w:t>10</w:t>
-      </w:r>
-    </w:fldSimple>
+    <w:r>
+      <w:fldChar w:fldCharType="begin"/>
+    </w:r>
+    <w:r>
+      <w:instrText xml:space="preserve"> NUMPAGES   \* MERGEFORMAT </w:instrText>
+    </w:r>
+    <w:r>
+      <w:fldChar w:fldCharType="separate"/>
+    </w:r>
+    <w:r>
+      <w:rPr>
+        <w:noProof/>
+        <w:sz w:val="34"/>
+        <w:u w:val="none"/>
+        <w:vertAlign w:val="superscript"/>
+      </w:rPr>
+      <w:t>14</w:t>
+    </w:r>
+    <w:r>
+      <w:rPr>
+        <w:noProof/>
+        <w:sz w:val="34"/>
+        <w:u w:val="none"/>
+        <w:vertAlign w:val="superscript"/>
+      </w:rPr>
+      <w:fldChar w:fldCharType="end"/>
+    </w:r>
     <w:r>
       <w:rPr>
         <w:sz w:val="34"/>
@@ -4898,7 +4967,7 @@
 </file>
 
 <file path=word/footer2.xml><?xml version="1.0" encoding="utf-8"?>
-<w:ftr xmlns:wpc="http://schemas.microsoft.com/office/word/2010/wordprocessingCanvas" xmlns:mc="http://schemas.openxmlformats.org/markup-compatibility/2006" xmlns:o="urn:schemas-microsoft-com:office:office" xmlns:r="http://schemas.openxmlformats.org/officeDocument/2006/relationships" xmlns:m="http://schemas.openxmlformats.org/officeDocument/2006/math" xmlns:v="urn:schemas-microsoft-com:vml" xmlns:wp14="http://schemas.microsoft.com/office/word/2010/wordprocessingDrawing" xmlns:wp="http://schemas.openxmlformats.org/drawingml/2006/wordprocessingDrawing" xmlns:w10="urn:schemas-microsoft-com:office:word" xmlns:w="http://schemas.openxmlformats.org/wordprocessingml/2006/main" xmlns:w14="http://schemas.microsoft.com/office/word/2010/wordml" xmlns:wpg="http://schemas.microsoft.com/office/word/2010/wordprocessingGroup" xmlns:wpi="http://schemas.microsoft.com/office/word/2010/wordprocessingInk" xmlns:wne="http://schemas.microsoft.com/office/word/2006/wordml" xmlns:wps="http://schemas.microsoft.com/office/word/2010/wordprocessingShape" mc:Ignorable="w14 wp14">
+<w:ftr xmlns:wpc="http://schemas.microsoft.com/office/word/2010/wordprocessingCanvas" xmlns:mc="http://schemas.openxmlformats.org/markup-compatibility/2006" xmlns:o="urn:schemas-microsoft-com:office:office" xmlns:r="http://schemas.openxmlformats.org/officeDocument/2006/relationships" xmlns:m="http://schemas.openxmlformats.org/officeDocument/2006/math" xmlns:v="urn:schemas-microsoft-com:vml" xmlns:wp14="http://schemas.microsoft.com/office/word/2010/wordprocessingDrawing" xmlns:wp="http://schemas.openxmlformats.org/drawingml/2006/wordprocessingDrawing" xmlns:w10="urn:schemas-microsoft-com:office:word" xmlns:w="http://schemas.openxmlformats.org/wordprocessingml/2006/main" xmlns:w14="http://schemas.microsoft.com/office/word/2010/wordml" xmlns:w15="http://schemas.microsoft.com/office/word/2012/wordml" xmlns:wpg="http://schemas.microsoft.com/office/word/2010/wordprocessingGroup" xmlns:wpi="http://schemas.microsoft.com/office/word/2010/wordprocessingInk" xmlns:wne="http://schemas.microsoft.com/office/word/2006/wordml" xmlns:wps="http://schemas.microsoft.com/office/word/2010/wordprocessingShape" mc:Ignorable="w14 w15 wp14">
   <w:p>
     <w:pPr>
       <w:spacing w:after="0"/>
@@ -4947,7 +5016,7 @@
     <w:r>
       <w:rPr>
         <w:noProof/>
-        <w:lang w:val="es-AR" w:eastAsia="es-AR"/>
+        <w:lang w:val="en-US" w:eastAsia="en-US"/>
       </w:rPr>
       <w:drawing>
         <wp:anchor distT="0" distB="0" distL="114300" distR="114300" simplePos="0" relativeHeight="251659264" behindDoc="1" locked="0" layoutInCell="1" allowOverlap="0" wp14:anchorId="73125C4E" wp14:editId="226C1D24">
@@ -5034,7 +5103,7 @@
         <w:u w:val="none"/>
         <w:vertAlign w:val="superscript"/>
       </w:rPr>
-      <w:t>13</w:t>
+      <w:t>14</w:t>
     </w:r>
     <w:r>
       <w:rPr>
@@ -5052,17 +5121,33 @@
       </w:rPr>
       <w:t xml:space="preserve"> de </w:t>
     </w:r>
-    <w:fldSimple w:instr=" NUMPAGES   \* MERGEFORMAT ">
-      <w:r>
-        <w:rPr>
-          <w:noProof/>
-          <w:sz w:val="34"/>
-          <w:u w:val="none"/>
-          <w:vertAlign w:val="superscript"/>
-        </w:rPr>
-        <w:t>14</w:t>
-      </w:r>
-    </w:fldSimple>
+    <w:r>
+      <w:fldChar w:fldCharType="begin"/>
+    </w:r>
+    <w:r>
+      <w:instrText xml:space="preserve"> NUMPAGES   \* MERGEFORMAT </w:instrText>
+    </w:r>
+    <w:r>
+      <w:fldChar w:fldCharType="separate"/>
+    </w:r>
+    <w:r>
+      <w:rPr>
+        <w:noProof/>
+        <w:sz w:val="34"/>
+        <w:u w:val="none"/>
+        <w:vertAlign w:val="superscript"/>
+      </w:rPr>
+      <w:t>14</w:t>
+    </w:r>
+    <w:r>
+      <w:rPr>
+        <w:noProof/>
+        <w:sz w:val="34"/>
+        <w:u w:val="none"/>
+        <w:vertAlign w:val="superscript"/>
+      </w:rPr>
+      <w:fldChar w:fldCharType="end"/>
+    </w:r>
     <w:r>
       <w:rPr>
         <w:sz w:val="34"/>
@@ -5089,7 +5174,7 @@
 </file>
 
 <file path=word/footer3.xml><?xml version="1.0" encoding="utf-8"?>
-<w:ftr xmlns:wpc="http://schemas.microsoft.com/office/word/2010/wordprocessingCanvas" xmlns:mc="http://schemas.openxmlformats.org/markup-compatibility/2006" xmlns:o="urn:schemas-microsoft-com:office:office" xmlns:r="http://schemas.openxmlformats.org/officeDocument/2006/relationships" xmlns:m="http://schemas.openxmlformats.org/officeDocument/2006/math" xmlns:v="urn:schemas-microsoft-com:vml" xmlns:wp14="http://schemas.microsoft.com/office/word/2010/wordprocessingDrawing" xmlns:wp="http://schemas.openxmlformats.org/drawingml/2006/wordprocessingDrawing" xmlns:w10="urn:schemas-microsoft-com:office:word" xmlns:w="http://schemas.openxmlformats.org/wordprocessingml/2006/main" xmlns:w14="http://schemas.microsoft.com/office/word/2010/wordml" xmlns:wpg="http://schemas.microsoft.com/office/word/2010/wordprocessingGroup" xmlns:wpi="http://schemas.microsoft.com/office/word/2010/wordprocessingInk" xmlns:wne="http://schemas.microsoft.com/office/word/2006/wordml" xmlns:wps="http://schemas.microsoft.com/office/word/2010/wordprocessingShape" mc:Ignorable="w14 wp14">
+<w:ftr xmlns:wpc="http://schemas.microsoft.com/office/word/2010/wordprocessingCanvas" xmlns:mc="http://schemas.openxmlformats.org/markup-compatibility/2006" xmlns:o="urn:schemas-microsoft-com:office:office" xmlns:r="http://schemas.openxmlformats.org/officeDocument/2006/relationships" xmlns:m="http://schemas.openxmlformats.org/officeDocument/2006/math" xmlns:v="urn:schemas-microsoft-com:vml" xmlns:wp14="http://schemas.microsoft.com/office/word/2010/wordprocessingDrawing" xmlns:wp="http://schemas.openxmlformats.org/drawingml/2006/wordprocessingDrawing" xmlns:w10="urn:schemas-microsoft-com:office:word" xmlns:w="http://schemas.openxmlformats.org/wordprocessingml/2006/main" xmlns:w14="http://schemas.microsoft.com/office/word/2010/wordml" xmlns:w15="http://schemas.microsoft.com/office/word/2012/wordml" xmlns:wpg="http://schemas.microsoft.com/office/word/2010/wordprocessingGroup" xmlns:wpi="http://schemas.microsoft.com/office/word/2010/wordprocessingInk" xmlns:wne="http://schemas.microsoft.com/office/word/2006/wordml" xmlns:wps="http://schemas.microsoft.com/office/word/2010/wordprocessingShape" mc:Ignorable="w14 w15 wp14">
   <w:p>
     <w:pPr>
       <w:tabs>
@@ -5201,7 +5286,7 @@
         <w:sz w:val="24"/>
         <w:szCs w:val="24"/>
       </w:rPr>
-      <w:t>3</w:t>
+      <w:t>14</w:t>
     </w:r>
     <w:r>
       <w:rPr>
@@ -5222,7 +5307,7 @@
 </file>
 
 <file path=word/footnotes.xml><?xml version="1.0" encoding="utf-8"?>
-<w:footnotes xmlns:wpc="http://schemas.microsoft.com/office/word/2010/wordprocessingCanvas" xmlns:mc="http://schemas.openxmlformats.org/markup-compatibility/2006" xmlns:o="urn:schemas-microsoft-com:office:office" xmlns:r="http://schemas.openxmlformats.org/officeDocument/2006/relationships" xmlns:m="http://schemas.openxmlformats.org/officeDocument/2006/math" xmlns:v="urn:schemas-microsoft-com:vml" xmlns:wp14="http://schemas.microsoft.com/office/word/2010/wordprocessingDrawing" xmlns:wp="http://schemas.openxmlformats.org/drawingml/2006/wordprocessingDrawing" xmlns:w10="urn:schemas-microsoft-com:office:word" xmlns:w="http://schemas.openxmlformats.org/wordprocessingml/2006/main" xmlns:w14="http://schemas.microsoft.com/office/word/2010/wordml" xmlns:wpg="http://schemas.microsoft.com/office/word/2010/wordprocessingGroup" xmlns:wpi="http://schemas.microsoft.com/office/word/2010/wordprocessingInk" xmlns:wne="http://schemas.microsoft.com/office/word/2006/wordml" xmlns:wps="http://schemas.microsoft.com/office/word/2010/wordprocessingShape" mc:Ignorable="w14 wp14">
+<w:footnotes xmlns:wpc="http://schemas.microsoft.com/office/word/2010/wordprocessingCanvas" xmlns:mc="http://schemas.openxmlformats.org/markup-compatibility/2006" xmlns:o="urn:schemas-microsoft-com:office:office" xmlns:r="http://schemas.openxmlformats.org/officeDocument/2006/relationships" xmlns:m="http://schemas.openxmlformats.org/officeDocument/2006/math" xmlns:v="urn:schemas-microsoft-com:vml" xmlns:wp14="http://schemas.microsoft.com/office/word/2010/wordprocessingDrawing" xmlns:wp="http://schemas.openxmlformats.org/drawingml/2006/wordprocessingDrawing" xmlns:w10="urn:schemas-microsoft-com:office:word" xmlns:w="http://schemas.openxmlformats.org/wordprocessingml/2006/main" xmlns:w14="http://schemas.microsoft.com/office/word/2010/wordml" xmlns:w15="http://schemas.microsoft.com/office/word/2012/wordml" xmlns:wpg="http://schemas.microsoft.com/office/word/2010/wordprocessingGroup" xmlns:wpi="http://schemas.microsoft.com/office/word/2010/wordprocessingInk" xmlns:wne="http://schemas.microsoft.com/office/word/2006/wordml" xmlns:wps="http://schemas.microsoft.com/office/word/2010/wordprocessingShape" mc:Ignorable="w14 w15 wp14">
   <w:footnote w:type="separator" w:id="-1">
     <w:p>
       <w:pPr>
@@ -5247,7 +5332,7 @@
 </file>
 
 <file path=word/header1.xml><?xml version="1.0" encoding="utf-8"?>
-<w:hdr xmlns:wpc="http://schemas.microsoft.com/office/word/2010/wordprocessingCanvas" xmlns:mc="http://schemas.openxmlformats.org/markup-compatibility/2006" xmlns:o="urn:schemas-microsoft-com:office:office" xmlns:r="http://schemas.openxmlformats.org/officeDocument/2006/relationships" xmlns:m="http://schemas.openxmlformats.org/officeDocument/2006/math" xmlns:v="urn:schemas-microsoft-com:vml" xmlns:wp14="http://schemas.microsoft.com/office/word/2010/wordprocessingDrawing" xmlns:wp="http://schemas.openxmlformats.org/drawingml/2006/wordprocessingDrawing" xmlns:w10="urn:schemas-microsoft-com:office:word" xmlns:w="http://schemas.openxmlformats.org/wordprocessingml/2006/main" xmlns:w14="http://schemas.microsoft.com/office/word/2010/wordml" xmlns:wpg="http://schemas.microsoft.com/office/word/2010/wordprocessingGroup" xmlns:wpi="http://schemas.microsoft.com/office/word/2010/wordprocessingInk" xmlns:wne="http://schemas.microsoft.com/office/word/2006/wordml" xmlns:wps="http://schemas.microsoft.com/office/word/2010/wordprocessingShape" mc:Ignorable="w14 wp14">
+<w:hdr xmlns:wpc="http://schemas.microsoft.com/office/word/2010/wordprocessingCanvas" xmlns:mc="http://schemas.openxmlformats.org/markup-compatibility/2006" xmlns:o="urn:schemas-microsoft-com:office:office" xmlns:r="http://schemas.openxmlformats.org/officeDocument/2006/relationships" xmlns:m="http://schemas.openxmlformats.org/officeDocument/2006/math" xmlns:v="urn:schemas-microsoft-com:vml" xmlns:wp14="http://schemas.microsoft.com/office/word/2010/wordprocessingDrawing" xmlns:wp="http://schemas.openxmlformats.org/drawingml/2006/wordprocessingDrawing" xmlns:w10="urn:schemas-microsoft-com:office:word" xmlns:w="http://schemas.openxmlformats.org/wordprocessingml/2006/main" xmlns:w14="http://schemas.microsoft.com/office/word/2010/wordml" xmlns:w15="http://schemas.microsoft.com/office/word/2012/wordml" xmlns:wpg="http://schemas.microsoft.com/office/word/2010/wordprocessingGroup" xmlns:wpi="http://schemas.microsoft.com/office/word/2010/wordprocessingInk" xmlns:wne="http://schemas.microsoft.com/office/word/2006/wordml" xmlns:wps="http://schemas.microsoft.com/office/word/2010/wordprocessingShape" mc:Ignorable="w14 w15 wp14">
   <w:tbl>
     <w:tblPr>
       <w:tblStyle w:val="TableGrid"/>
@@ -5410,7 +5495,7 @@
 </file>
 
 <file path=word/header2.xml><?xml version="1.0" encoding="utf-8"?>
-<w:hdr xmlns:wpc="http://schemas.microsoft.com/office/word/2010/wordprocessingCanvas" xmlns:mc="http://schemas.openxmlformats.org/markup-compatibility/2006" xmlns:o="urn:schemas-microsoft-com:office:office" xmlns:r="http://schemas.openxmlformats.org/officeDocument/2006/relationships" xmlns:m="http://schemas.openxmlformats.org/officeDocument/2006/math" xmlns:v="urn:schemas-microsoft-com:vml" xmlns:wp14="http://schemas.microsoft.com/office/word/2010/wordprocessingDrawing" xmlns:wp="http://schemas.openxmlformats.org/drawingml/2006/wordprocessingDrawing" xmlns:w10="urn:schemas-microsoft-com:office:word" xmlns:w="http://schemas.openxmlformats.org/wordprocessingml/2006/main" xmlns:w14="http://schemas.microsoft.com/office/word/2010/wordml" xmlns:wpg="http://schemas.microsoft.com/office/word/2010/wordprocessingGroup" xmlns:wpi="http://schemas.microsoft.com/office/word/2010/wordprocessingInk" xmlns:wne="http://schemas.microsoft.com/office/word/2006/wordml" xmlns:wps="http://schemas.microsoft.com/office/word/2010/wordprocessingShape" mc:Ignorable="w14 wp14">
+<w:hdr xmlns:wpc="http://schemas.microsoft.com/office/word/2010/wordprocessingCanvas" xmlns:mc="http://schemas.openxmlformats.org/markup-compatibility/2006" xmlns:o="urn:schemas-microsoft-com:office:office" xmlns:r="http://schemas.openxmlformats.org/officeDocument/2006/relationships" xmlns:m="http://schemas.openxmlformats.org/officeDocument/2006/math" xmlns:v="urn:schemas-microsoft-com:vml" xmlns:wp14="http://schemas.microsoft.com/office/word/2010/wordprocessingDrawing" xmlns:wp="http://schemas.openxmlformats.org/drawingml/2006/wordprocessingDrawing" xmlns:w10="urn:schemas-microsoft-com:office:word" xmlns:w="http://schemas.openxmlformats.org/wordprocessingml/2006/main" xmlns:w14="http://schemas.microsoft.com/office/word/2010/wordml" xmlns:w15="http://schemas.microsoft.com/office/word/2012/wordml" xmlns:wpg="http://schemas.microsoft.com/office/word/2010/wordprocessingGroup" xmlns:wpi="http://schemas.microsoft.com/office/word/2010/wordprocessingInk" xmlns:wne="http://schemas.microsoft.com/office/word/2006/wordml" xmlns:wps="http://schemas.microsoft.com/office/word/2010/wordprocessingShape" mc:Ignorable="w14 w15 wp14">
   <w:tbl>
     <w:tblPr>
       <w:tblStyle w:val="TableGrid"/>
@@ -5566,7 +5651,7 @@
 </file>
 
 <file path=word/header3.xml><?xml version="1.0" encoding="utf-8"?>
-<w:hdr xmlns:wpc="http://schemas.microsoft.com/office/word/2010/wordprocessingCanvas" xmlns:mc="http://schemas.openxmlformats.org/markup-compatibility/2006" xmlns:o="urn:schemas-microsoft-com:office:office" xmlns:r="http://schemas.openxmlformats.org/officeDocument/2006/relationships" xmlns:m="http://schemas.openxmlformats.org/officeDocument/2006/math" xmlns:v="urn:schemas-microsoft-com:vml" xmlns:wp14="http://schemas.microsoft.com/office/word/2010/wordprocessingDrawing" xmlns:wp="http://schemas.openxmlformats.org/drawingml/2006/wordprocessingDrawing" xmlns:w10="urn:schemas-microsoft-com:office:word" xmlns:w="http://schemas.openxmlformats.org/wordprocessingml/2006/main" xmlns:w14="http://schemas.microsoft.com/office/word/2010/wordml" xmlns:wpg="http://schemas.microsoft.com/office/word/2010/wordprocessingGroup" xmlns:wpi="http://schemas.microsoft.com/office/word/2010/wordprocessingInk" xmlns:wne="http://schemas.microsoft.com/office/word/2006/wordml" xmlns:wps="http://schemas.microsoft.com/office/word/2010/wordprocessingShape" mc:Ignorable="w14 wp14">
+<w:hdr xmlns:wpc="http://schemas.microsoft.com/office/word/2010/wordprocessingCanvas" xmlns:mc="http://schemas.openxmlformats.org/markup-compatibility/2006" xmlns:o="urn:schemas-microsoft-com:office:office" xmlns:r="http://schemas.openxmlformats.org/officeDocument/2006/relationships" xmlns:m="http://schemas.openxmlformats.org/officeDocument/2006/math" xmlns:v="urn:schemas-microsoft-com:vml" xmlns:wp14="http://schemas.microsoft.com/office/word/2010/wordprocessingDrawing" xmlns:wp="http://schemas.openxmlformats.org/drawingml/2006/wordprocessingDrawing" xmlns:w10="urn:schemas-microsoft-com:office:word" xmlns:w="http://schemas.openxmlformats.org/wordprocessingml/2006/main" xmlns:w14="http://schemas.microsoft.com/office/word/2010/wordml" xmlns:w15="http://schemas.microsoft.com/office/word/2012/wordml" xmlns:wpg="http://schemas.microsoft.com/office/word/2010/wordprocessingGroup" xmlns:wpi="http://schemas.microsoft.com/office/word/2010/wordprocessingInk" xmlns:wne="http://schemas.microsoft.com/office/word/2006/wordml" xmlns:wps="http://schemas.microsoft.com/office/word/2010/wordprocessingShape" mc:Ignorable="w14 w15 wp14">
   <w:tbl>
     <w:tblPr>
       <w:tblStyle w:val="TableGrid"/>
@@ -5722,8 +5807,8 @@
 </file>
 
 <file path=word/numbering.xml><?xml version="1.0" encoding="utf-8"?>
-<w:numbering xmlns:wpc="http://schemas.microsoft.com/office/word/2010/wordprocessingCanvas" xmlns:mc="http://schemas.openxmlformats.org/markup-compatibility/2006" xmlns:o="urn:schemas-microsoft-com:office:office" xmlns:r="http://schemas.openxmlformats.org/officeDocument/2006/relationships" xmlns:m="http://schemas.openxmlformats.org/officeDocument/2006/math" xmlns:v="urn:schemas-microsoft-com:vml" xmlns:wp14="http://schemas.microsoft.com/office/word/2010/wordprocessingDrawing" xmlns:wp="http://schemas.openxmlformats.org/drawingml/2006/wordprocessingDrawing" xmlns:w10="urn:schemas-microsoft-com:office:word" xmlns:w="http://schemas.openxmlformats.org/wordprocessingml/2006/main" xmlns:w14="http://schemas.microsoft.com/office/word/2010/wordml" xmlns:wpg="http://schemas.microsoft.com/office/word/2010/wordprocessingGroup" xmlns:wpi="http://schemas.microsoft.com/office/word/2010/wordprocessingInk" xmlns:wne="http://schemas.microsoft.com/office/word/2006/wordml" xmlns:wps="http://schemas.microsoft.com/office/word/2010/wordprocessingShape" mc:Ignorable="w14 wp14">
-  <w:abstractNum w:abstractNumId="0">
+<w:numbering xmlns:wpc="http://schemas.microsoft.com/office/word/2010/wordprocessingCanvas" xmlns:mc="http://schemas.openxmlformats.org/markup-compatibility/2006" xmlns:o="urn:schemas-microsoft-com:office:office" xmlns:r="http://schemas.openxmlformats.org/officeDocument/2006/relationships" xmlns:m="http://schemas.openxmlformats.org/officeDocument/2006/math" xmlns:v="urn:schemas-microsoft-com:vml" xmlns:wp14="http://schemas.microsoft.com/office/word/2010/wordprocessingDrawing" xmlns:wp="http://schemas.openxmlformats.org/drawingml/2006/wordprocessingDrawing" xmlns:w10="urn:schemas-microsoft-com:office:word" xmlns:w="http://schemas.openxmlformats.org/wordprocessingml/2006/main" xmlns:w14="http://schemas.microsoft.com/office/word/2010/wordml" xmlns:w15="http://schemas.microsoft.com/office/word/2012/wordml" xmlns:wpg="http://schemas.microsoft.com/office/word/2010/wordprocessingGroup" xmlns:wpi="http://schemas.microsoft.com/office/word/2010/wordprocessingInk" xmlns:wne="http://schemas.microsoft.com/office/word/2006/wordml" xmlns:wps="http://schemas.microsoft.com/office/word/2010/wordprocessingShape" mc:Ignorable="w14 w15 wp14">
+  <w:abstractNum w:abstractNumId="0" w15:restartNumberingAfterBreak="0">
     <w:nsid w:val="16514D26"/>
     <w:multiLevelType w:val="hybridMultilevel"/>
     <w:tmpl w:val="573AA7EA"/>
@@ -5821,7 +5906,7 @@
 </file>
 
 <file path=word/styles.xml><?xml version="1.0" encoding="utf-8"?>
-<w:styles xmlns:mc="http://schemas.openxmlformats.org/markup-compatibility/2006" xmlns:r="http://schemas.openxmlformats.org/officeDocument/2006/relationships" xmlns:w="http://schemas.openxmlformats.org/wordprocessingml/2006/main" xmlns:w14="http://schemas.microsoft.com/office/word/2010/wordml" mc:Ignorable="w14">
+<w:styles xmlns:mc="http://schemas.openxmlformats.org/markup-compatibility/2006" xmlns:r="http://schemas.openxmlformats.org/officeDocument/2006/relationships" xmlns:w="http://schemas.openxmlformats.org/wordprocessingml/2006/main" xmlns:w14="http://schemas.microsoft.com/office/word/2010/wordml" xmlns:w15="http://schemas.microsoft.com/office/word/2012/wordml" mc:Ignorable="w14 w15">
   <w:docDefaults>
     <w:rPrDefault>
       <w:rPr>
@@ -5837,145 +5922,378 @@
       </w:pPr>
     </w:pPrDefault>
   </w:docDefaults>
-  <w:latentStyles w:defLockedState="0" w:defUIPriority="99" w:defSemiHidden="1" w:defUnhideWhenUsed="1" w:defQFormat="0" w:count="267">
-    <w:lsdException w:name="Normal" w:semiHidden="0" w:uiPriority="0" w:unhideWhenUsed="0" w:qFormat="1"/>
-    <w:lsdException w:name="heading 1" w:semiHidden="0" w:uiPriority="9" w:unhideWhenUsed="0" w:qFormat="1"/>
-    <w:lsdException w:name="heading 2" w:uiPriority="9" w:qFormat="1"/>
-    <w:lsdException w:name="heading 3" w:uiPriority="9" w:qFormat="1"/>
-    <w:lsdException w:name="heading 4" w:uiPriority="9" w:qFormat="1"/>
-    <w:lsdException w:name="heading 5" w:uiPriority="9" w:qFormat="1"/>
-    <w:lsdException w:name="heading 6" w:uiPriority="9" w:qFormat="1"/>
-    <w:lsdException w:name="heading 7" w:uiPriority="9" w:qFormat="1"/>
-    <w:lsdException w:name="heading 8" w:uiPriority="9" w:qFormat="1"/>
-    <w:lsdException w:name="heading 9" w:uiPriority="9" w:qFormat="1"/>
-    <w:lsdException w:name="toc 1" w:uiPriority="39"/>
-    <w:lsdException w:name="toc 2" w:uiPriority="39"/>
-    <w:lsdException w:name="toc 3" w:uiPriority="39"/>
-    <w:lsdException w:name="toc 4" w:uiPriority="39"/>
-    <w:lsdException w:name="toc 5" w:uiPriority="39"/>
-    <w:lsdException w:name="toc 6" w:uiPriority="39"/>
-    <w:lsdException w:name="toc 7" w:uiPriority="39"/>
-    <w:lsdException w:name="toc 8" w:uiPriority="39"/>
-    <w:lsdException w:name="toc 9" w:uiPriority="39"/>
-    <w:lsdException w:name="header" w:uiPriority="0"/>
-    <w:lsdException w:name="caption" w:uiPriority="0" w:qFormat="1"/>
-    <w:lsdException w:name="Title" w:semiHidden="0" w:uiPriority="0" w:unhideWhenUsed="0" w:qFormat="1"/>
-    <w:lsdException w:name="Default Paragraph Font" w:uiPriority="1"/>
-    <w:lsdException w:name="Subtitle" w:semiHidden="0" w:uiPriority="11" w:unhideWhenUsed="0" w:qFormat="1"/>
-    <w:lsdException w:name="Strong" w:semiHidden="0" w:uiPriority="22" w:unhideWhenUsed="0" w:qFormat="1"/>
-    <w:lsdException w:name="Emphasis" w:semiHidden="0" w:uiPriority="20" w:unhideWhenUsed="0" w:qFormat="1"/>
-    <w:lsdException w:name="Table Grid" w:semiHidden="0" w:uiPriority="39" w:unhideWhenUsed="0"/>
-    <w:lsdException w:name="Placeholder Text" w:unhideWhenUsed="0"/>
-    <w:lsdException w:name="No Spacing" w:semiHidden="0" w:uiPriority="1" w:unhideWhenUsed="0" w:qFormat="1"/>
-    <w:lsdException w:name="Light Shading" w:semiHidden="0" w:uiPriority="60" w:unhideWhenUsed="0"/>
-    <w:lsdException w:name="Light List" w:semiHidden="0" w:uiPriority="61" w:unhideWhenUsed="0"/>
-    <w:lsdException w:name="Light Grid" w:semiHidden="0" w:uiPriority="62" w:unhideWhenUsed="0"/>
-    <w:lsdException w:name="Medium Shading 1" w:semiHidden="0" w:uiPriority="63" w:unhideWhenUsed="0"/>
-    <w:lsdException w:name="Medium Shading 2" w:semiHidden="0" w:uiPriority="64" w:unhideWhenUsed="0"/>
-    <w:lsdException w:name="Medium List 1" w:semiHidden="0" w:uiPriority="65" w:unhideWhenUsed="0"/>
-    <w:lsdException w:name="Medium List 2" w:semiHidden="0" w:uiPriority="66" w:unhideWhenUsed="0"/>
-    <w:lsdException w:name="Medium Grid 1" w:semiHidden="0" w:uiPriority="67" w:unhideWhenUsed="0"/>
-    <w:lsdException w:name="Medium Grid 2" w:semiHidden="0" w:uiPriority="68" w:unhideWhenUsed="0"/>
-    <w:lsdException w:name="Medium Grid 3" w:semiHidden="0" w:uiPriority="69" w:unhideWhenUsed="0"/>
-    <w:lsdException w:name="Dark List" w:semiHidden="0" w:uiPriority="70" w:unhideWhenUsed="0"/>
-    <w:lsdException w:name="Colorful Shading" w:semiHidden="0" w:uiPriority="71" w:unhideWhenUsed="0"/>
-    <w:lsdException w:name="Colorful List" w:semiHidden="0" w:uiPriority="72" w:unhideWhenUsed="0"/>
-    <w:lsdException w:name="Colorful Grid" w:semiHidden="0" w:uiPriority="73" w:unhideWhenUsed="0"/>
-    <w:lsdException w:name="Light Shading Accent 1" w:semiHidden="0" w:uiPriority="60" w:unhideWhenUsed="0"/>
-    <w:lsdException w:name="Light List Accent 1" w:semiHidden="0" w:uiPriority="61" w:unhideWhenUsed="0"/>
-    <w:lsdException w:name="Light Grid Accent 1" w:semiHidden="0" w:uiPriority="62" w:unhideWhenUsed="0"/>
-    <w:lsdException w:name="Medium Shading 1 Accent 1" w:semiHidden="0" w:uiPriority="63" w:unhideWhenUsed="0"/>
-    <w:lsdException w:name="Medium Shading 2 Accent 1" w:semiHidden="0" w:uiPriority="64" w:unhideWhenUsed="0"/>
-    <w:lsdException w:name="Medium List 1 Accent 1" w:semiHidden="0" w:uiPriority="65" w:unhideWhenUsed="0"/>
-    <w:lsdException w:name="Revision" w:unhideWhenUsed="0"/>
-    <w:lsdException w:name="List Paragraph" w:semiHidden="0" w:uiPriority="34" w:unhideWhenUsed="0" w:qFormat="1"/>
-    <w:lsdException w:name="Quote" w:semiHidden="0" w:uiPriority="29" w:unhideWhenUsed="0" w:qFormat="1"/>
-    <w:lsdException w:name="Intense Quote" w:semiHidden="0" w:uiPriority="30" w:unhideWhenUsed="0" w:qFormat="1"/>
-    <w:lsdException w:name="Medium List 2 Accent 1" w:semiHidden="0" w:uiPriority="66" w:unhideWhenUsed="0"/>
-    <w:lsdException w:name="Medium Grid 1 Accent 1" w:semiHidden="0" w:uiPriority="67" w:unhideWhenUsed="0"/>
-    <w:lsdException w:name="Medium Grid 2 Accent 1" w:semiHidden="0" w:uiPriority="68" w:unhideWhenUsed="0"/>
-    <w:lsdException w:name="Medium Grid 3 Accent 1" w:semiHidden="0" w:uiPriority="69" w:unhideWhenUsed="0"/>
-    <w:lsdException w:name="Dark List Accent 1" w:semiHidden="0" w:uiPriority="70" w:unhideWhenUsed="0"/>
-    <w:lsdException w:name="Colorful Shading Accent 1" w:semiHidden="0" w:uiPriority="71" w:unhideWhenUsed="0"/>
-    <w:lsdException w:name="Colorful List Accent 1" w:semiHidden="0" w:uiPriority="72" w:unhideWhenUsed="0"/>
-    <w:lsdException w:name="Colorful Grid Accent 1" w:semiHidden="0" w:uiPriority="73" w:unhideWhenUsed="0"/>
-    <w:lsdException w:name="Light Shading Accent 2" w:semiHidden="0" w:uiPriority="60" w:unhideWhenUsed="0"/>
-    <w:lsdException w:name="Light List Accent 2" w:semiHidden="0" w:uiPriority="61" w:unhideWhenUsed="0"/>
-    <w:lsdException w:name="Light Grid Accent 2" w:semiHidden="0" w:uiPriority="62" w:unhideWhenUsed="0"/>
-    <w:lsdException w:name="Medium Shading 1 Accent 2" w:semiHidden="0" w:uiPriority="63" w:unhideWhenUsed="0"/>
-    <w:lsdException w:name="Medium Shading 2 Accent 2" w:semiHidden="0" w:uiPriority="64" w:unhideWhenUsed="0"/>
-    <w:lsdException w:name="Medium List 1 Accent 2" w:semiHidden="0" w:uiPriority="65" w:unhideWhenUsed="0"/>
-    <w:lsdException w:name="Medium List 2 Accent 2" w:semiHidden="0" w:uiPriority="66" w:unhideWhenUsed="0"/>
-    <w:lsdException w:name="Medium Grid 1 Accent 2" w:semiHidden="0" w:uiPriority="67" w:unhideWhenUsed="0"/>
-    <w:lsdException w:name="Medium Grid 2 Accent 2" w:semiHidden="0" w:uiPriority="68" w:unhideWhenUsed="0"/>
-    <w:lsdException w:name="Medium Grid 3 Accent 2" w:semiHidden="0" w:uiPriority="69" w:unhideWhenUsed="0"/>
-    <w:lsdException w:name="Dark List Accent 2" w:semiHidden="0" w:uiPriority="70" w:unhideWhenUsed="0"/>
-    <w:lsdException w:name="Colorful Shading Accent 2" w:semiHidden="0" w:uiPriority="71" w:unhideWhenUsed="0"/>
-    <w:lsdException w:name="Colorful List Accent 2" w:semiHidden="0" w:uiPriority="72" w:unhideWhenUsed="0"/>
-    <w:lsdException w:name="Colorful Grid Accent 2" w:semiHidden="0" w:uiPriority="73" w:unhideWhenUsed="0"/>
-    <w:lsdException w:name="Light Shading Accent 3" w:semiHidden="0" w:uiPriority="60" w:unhideWhenUsed="0"/>
-    <w:lsdException w:name="Light List Accent 3" w:semiHidden="0" w:uiPriority="61" w:unhideWhenUsed="0"/>
-    <w:lsdException w:name="Light Grid Accent 3" w:semiHidden="0" w:uiPriority="62" w:unhideWhenUsed="0"/>
-    <w:lsdException w:name="Medium Shading 1 Accent 3" w:semiHidden="0" w:uiPriority="63" w:unhideWhenUsed="0"/>
-    <w:lsdException w:name="Medium Shading 2 Accent 3" w:semiHidden="0" w:uiPriority="64" w:unhideWhenUsed="0"/>
-    <w:lsdException w:name="Medium List 1 Accent 3" w:semiHidden="0" w:uiPriority="65" w:unhideWhenUsed="0"/>
-    <w:lsdException w:name="Medium List 2 Accent 3" w:semiHidden="0" w:uiPriority="66" w:unhideWhenUsed="0"/>
-    <w:lsdException w:name="Medium Grid 1 Accent 3" w:semiHidden="0" w:uiPriority="67" w:unhideWhenUsed="0"/>
-    <w:lsdException w:name="Medium Grid 2 Accent 3" w:semiHidden="0" w:uiPriority="68" w:unhideWhenUsed="0"/>
-    <w:lsdException w:name="Medium Grid 3 Accent 3" w:semiHidden="0" w:uiPriority="69" w:unhideWhenUsed="0"/>
-    <w:lsdException w:name="Dark List Accent 3" w:semiHidden="0" w:uiPriority="70" w:unhideWhenUsed="0"/>
-    <w:lsdException w:name="Colorful Shading Accent 3" w:semiHidden="0" w:uiPriority="71" w:unhideWhenUsed="0"/>
-    <w:lsdException w:name="Colorful List Accent 3" w:semiHidden="0" w:uiPriority="72" w:unhideWhenUsed="0"/>
-    <w:lsdException w:name="Colorful Grid Accent 3" w:semiHidden="0" w:uiPriority="73" w:unhideWhenUsed="0"/>
-    <w:lsdException w:name="Light Shading Accent 4" w:semiHidden="0" w:uiPriority="60" w:unhideWhenUsed="0"/>
-    <w:lsdException w:name="Light List Accent 4" w:semiHidden="0" w:uiPriority="61" w:unhideWhenUsed="0"/>
-    <w:lsdException w:name="Light Grid Accent 4" w:semiHidden="0" w:uiPriority="62" w:unhideWhenUsed="0"/>
-    <w:lsdException w:name="Medium Shading 1 Accent 4" w:semiHidden="0" w:uiPriority="63" w:unhideWhenUsed="0"/>
-    <w:lsdException w:name="Medium Shading 2 Accent 4" w:semiHidden="0" w:uiPriority="64" w:unhideWhenUsed="0"/>
-    <w:lsdException w:name="Medium List 1 Accent 4" w:semiHidden="0" w:uiPriority="65" w:unhideWhenUsed="0"/>
-    <w:lsdException w:name="Medium List 2 Accent 4" w:semiHidden="0" w:uiPriority="66" w:unhideWhenUsed="0"/>
-    <w:lsdException w:name="Medium Grid 1 Accent 4" w:semiHidden="0" w:uiPriority="67" w:unhideWhenUsed="0"/>
-    <w:lsdException w:name="Medium Grid 2 Accent 4" w:semiHidden="0" w:uiPriority="68" w:unhideWhenUsed="0"/>
-    <w:lsdException w:name="Medium Grid 3 Accent 4" w:semiHidden="0" w:uiPriority="69" w:unhideWhenUsed="0"/>
-    <w:lsdException w:name="Dark List Accent 4" w:semiHidden="0" w:uiPriority="70" w:unhideWhenUsed="0"/>
-    <w:lsdException w:name="Colorful Shading Accent 4" w:semiHidden="0" w:uiPriority="71" w:unhideWhenUsed="0"/>
-    <w:lsdException w:name="Colorful List Accent 4" w:semiHidden="0" w:uiPriority="72" w:unhideWhenUsed="0"/>
-    <w:lsdException w:name="Colorful Grid Accent 4" w:semiHidden="0" w:uiPriority="73" w:unhideWhenUsed="0"/>
-    <w:lsdException w:name="Light Shading Accent 5" w:semiHidden="0" w:uiPriority="60" w:unhideWhenUsed="0"/>
-    <w:lsdException w:name="Light List Accent 5" w:semiHidden="0" w:uiPriority="61" w:unhideWhenUsed="0"/>
-    <w:lsdException w:name="Light Grid Accent 5" w:semiHidden="0" w:uiPriority="62" w:unhideWhenUsed="0"/>
-    <w:lsdException w:name="Medium Shading 1 Accent 5" w:semiHidden="0" w:uiPriority="63" w:unhideWhenUsed="0"/>
-    <w:lsdException w:name="Medium Shading 2 Accent 5" w:semiHidden="0" w:uiPriority="64" w:unhideWhenUsed="0"/>
-    <w:lsdException w:name="Medium List 1 Accent 5" w:semiHidden="0" w:uiPriority="65" w:unhideWhenUsed="0"/>
-    <w:lsdException w:name="Medium List 2 Accent 5" w:semiHidden="0" w:uiPriority="66" w:unhideWhenUsed="0"/>
-    <w:lsdException w:name="Medium Grid 1 Accent 5" w:semiHidden="0" w:uiPriority="67" w:unhideWhenUsed="0"/>
-    <w:lsdException w:name="Medium Grid 2 Accent 5" w:semiHidden="0" w:uiPriority="68" w:unhideWhenUsed="0"/>
-    <w:lsdException w:name="Medium Grid 3 Accent 5" w:semiHidden="0" w:uiPriority="69" w:unhideWhenUsed="0"/>
-    <w:lsdException w:name="Dark List Accent 5" w:semiHidden="0" w:uiPriority="70" w:unhideWhenUsed="0"/>
-    <w:lsdException w:name="Colorful Shading Accent 5" w:semiHidden="0" w:uiPriority="71" w:unhideWhenUsed="0"/>
-    <w:lsdException w:name="Colorful List Accent 5" w:semiHidden="0" w:uiPriority="72" w:unhideWhenUsed="0"/>
-    <w:lsdException w:name="Colorful Grid Accent 5" w:semiHidden="0" w:uiPriority="73" w:unhideWhenUsed="0"/>
-    <w:lsdException w:name="Light Shading Accent 6" w:semiHidden="0" w:uiPriority="60" w:unhideWhenUsed="0"/>
-    <w:lsdException w:name="Light List Accent 6" w:semiHidden="0" w:uiPriority="61" w:unhideWhenUsed="0"/>
-    <w:lsdException w:name="Light Grid Accent 6" w:semiHidden="0" w:uiPriority="62" w:unhideWhenUsed="0"/>
-    <w:lsdException w:name="Medium Shading 1 Accent 6" w:semiHidden="0" w:uiPriority="63" w:unhideWhenUsed="0"/>
-    <w:lsdException w:name="Medium Shading 2 Accent 6" w:semiHidden="0" w:uiPriority="64" w:unhideWhenUsed="0"/>
-    <w:lsdException w:name="Medium List 1 Accent 6" w:semiHidden="0" w:uiPriority="65" w:unhideWhenUsed="0"/>
-    <w:lsdException w:name="Medium List 2 Accent 6" w:semiHidden="0" w:uiPriority="66" w:unhideWhenUsed="0"/>
-    <w:lsdException w:name="Medium Grid 1 Accent 6" w:semiHidden="0" w:uiPriority="67" w:unhideWhenUsed="0"/>
-    <w:lsdException w:name="Medium Grid 2 Accent 6" w:semiHidden="0" w:uiPriority="68" w:unhideWhenUsed="0"/>
-    <w:lsdException w:name="Medium Grid 3 Accent 6" w:semiHidden="0" w:uiPriority="69" w:unhideWhenUsed="0"/>
-    <w:lsdException w:name="Dark List Accent 6" w:semiHidden="0" w:uiPriority="70" w:unhideWhenUsed="0"/>
-    <w:lsdException w:name="Colorful Shading Accent 6" w:semiHidden="0" w:uiPriority="71" w:unhideWhenUsed="0"/>
-    <w:lsdException w:name="Colorful List Accent 6" w:semiHidden="0" w:uiPriority="72" w:unhideWhenUsed="0"/>
-    <w:lsdException w:name="Colorful Grid Accent 6" w:semiHidden="0" w:uiPriority="73" w:unhideWhenUsed="0"/>
-    <w:lsdException w:name="Subtle Emphasis" w:semiHidden="0" w:uiPriority="19" w:unhideWhenUsed="0" w:qFormat="1"/>
-    <w:lsdException w:name="Intense Emphasis" w:semiHidden="0" w:uiPriority="21" w:unhideWhenUsed="0" w:qFormat="1"/>
-    <w:lsdException w:name="Subtle Reference" w:semiHidden="0" w:uiPriority="31" w:unhideWhenUsed="0" w:qFormat="1"/>
-    <w:lsdException w:name="Intense Reference" w:semiHidden="0" w:uiPriority="32" w:unhideWhenUsed="0" w:qFormat="1"/>
-    <w:lsdException w:name="Book Title" w:semiHidden="0" w:uiPriority="33" w:unhideWhenUsed="0" w:qFormat="1"/>
-    <w:lsdException w:name="Bibliography" w:uiPriority="37"/>
-    <w:lsdException w:name="TOC Heading" w:uiPriority="39" w:qFormat="1"/>
+  <w:latentStyles w:defLockedState="0" w:defUIPriority="99" w:defSemiHidden="0" w:defUnhideWhenUsed="0" w:defQFormat="0" w:count="371">
+    <w:lsdException w:name="Normal" w:uiPriority="0" w:qFormat="1"/>
+    <w:lsdException w:name="heading 1" w:uiPriority="9" w:qFormat="1"/>
+    <w:lsdException w:name="heading 2" w:semiHidden="1" w:uiPriority="9" w:unhideWhenUsed="1" w:qFormat="1"/>
+    <w:lsdException w:name="heading 3" w:semiHidden="1" w:uiPriority="9" w:unhideWhenUsed="1" w:qFormat="1"/>
+    <w:lsdException w:name="heading 4" w:semiHidden="1" w:uiPriority="9" w:unhideWhenUsed="1" w:qFormat="1"/>
+    <w:lsdException w:name="heading 5" w:semiHidden="1" w:uiPriority="9" w:unhideWhenUsed="1" w:qFormat="1"/>
+    <w:lsdException w:name="heading 6" w:semiHidden="1" w:uiPriority="9" w:unhideWhenUsed="1" w:qFormat="1"/>
+    <w:lsdException w:name="heading 7" w:semiHidden="1" w:uiPriority="9" w:unhideWhenUsed="1" w:qFormat="1"/>
+    <w:lsdException w:name="heading 8" w:semiHidden="1" w:uiPriority="9" w:unhideWhenUsed="1" w:qFormat="1"/>
+    <w:lsdException w:name="heading 9" w:semiHidden="1" w:uiPriority="9" w:unhideWhenUsed="1" w:qFormat="1"/>
+    <w:lsdException w:name="index 1" w:semiHidden="1" w:unhideWhenUsed="1"/>
+    <w:lsdException w:name="index 2" w:semiHidden="1" w:unhideWhenUsed="1"/>
+    <w:lsdException w:name="index 3" w:semiHidden="1" w:unhideWhenUsed="1"/>
+    <w:lsdException w:name="index 4" w:semiHidden="1" w:unhideWhenUsed="1"/>
+    <w:lsdException w:name="index 5" w:semiHidden="1" w:unhideWhenUsed="1"/>
+    <w:lsdException w:name="index 6" w:semiHidden="1" w:unhideWhenUsed="1"/>
+    <w:lsdException w:name="index 7" w:semiHidden="1" w:unhideWhenUsed="1"/>
+    <w:lsdException w:name="index 8" w:semiHidden="1" w:unhideWhenUsed="1"/>
+    <w:lsdException w:name="index 9" w:semiHidden="1" w:unhideWhenUsed="1"/>
+    <w:lsdException w:name="toc 1" w:semiHidden="1" w:uiPriority="39" w:unhideWhenUsed="1"/>
+    <w:lsdException w:name="toc 2" w:semiHidden="1" w:uiPriority="39" w:unhideWhenUsed="1"/>
+    <w:lsdException w:name="toc 3" w:semiHidden="1" w:uiPriority="39" w:unhideWhenUsed="1"/>
+    <w:lsdException w:name="toc 4" w:semiHidden="1" w:uiPriority="39" w:unhideWhenUsed="1"/>
+    <w:lsdException w:name="toc 5" w:semiHidden="1" w:uiPriority="39" w:unhideWhenUsed="1"/>
+    <w:lsdException w:name="toc 6" w:semiHidden="1" w:uiPriority="39" w:unhideWhenUsed="1"/>
+    <w:lsdException w:name="toc 7" w:semiHidden="1" w:uiPriority="39" w:unhideWhenUsed="1"/>
+    <w:lsdException w:name="toc 8" w:semiHidden="1" w:uiPriority="39" w:unhideWhenUsed="1"/>
+    <w:lsdException w:name="toc 9" w:semiHidden="1" w:uiPriority="39" w:unhideWhenUsed="1"/>
+    <w:lsdException w:name="Normal Indent" w:semiHidden="1" w:unhideWhenUsed="1"/>
+    <w:lsdException w:name="footnote text" w:semiHidden="1" w:unhideWhenUsed="1"/>
+    <w:lsdException w:name="annotation text" w:semiHidden="1" w:unhideWhenUsed="1"/>
+    <w:lsdException w:name="header" w:semiHidden="1" w:uiPriority="0" w:unhideWhenUsed="1"/>
+    <w:lsdException w:name="footer" w:semiHidden="1" w:unhideWhenUsed="1"/>
+    <w:lsdException w:name="index heading" w:semiHidden="1" w:unhideWhenUsed="1"/>
+    <w:lsdException w:name="caption" w:semiHidden="1" w:uiPriority="0" w:unhideWhenUsed="1" w:qFormat="1"/>
+    <w:lsdException w:name="table of figures" w:semiHidden="1" w:unhideWhenUsed="1"/>
+    <w:lsdException w:name="envelope address" w:semiHidden="1" w:unhideWhenUsed="1"/>
+    <w:lsdException w:name="envelope return" w:semiHidden="1" w:unhideWhenUsed="1"/>
+    <w:lsdException w:name="footnote reference" w:semiHidden="1" w:unhideWhenUsed="1"/>
+    <w:lsdException w:name="annotation reference" w:semiHidden="1" w:unhideWhenUsed="1"/>
+    <w:lsdException w:name="line number" w:semiHidden="1" w:unhideWhenUsed="1"/>
+    <w:lsdException w:name="page number" w:semiHidden="1" w:unhideWhenUsed="1"/>
+    <w:lsdException w:name="endnote reference" w:semiHidden="1" w:unhideWhenUsed="1"/>
+    <w:lsdException w:name="endnote text" w:semiHidden="1" w:unhideWhenUsed="1"/>
+    <w:lsdException w:name="table of authorities" w:semiHidden="1" w:unhideWhenUsed="1"/>
+    <w:lsdException w:name="macro" w:semiHidden="1" w:unhideWhenUsed="1"/>
+    <w:lsdException w:name="toa heading" w:semiHidden="1" w:unhideWhenUsed="1"/>
+    <w:lsdException w:name="List" w:semiHidden="1" w:unhideWhenUsed="1"/>
+    <w:lsdException w:name="List Bullet" w:semiHidden="1" w:unhideWhenUsed="1"/>
+    <w:lsdException w:name="List Number" w:semiHidden="1" w:unhideWhenUsed="1"/>
+    <w:lsdException w:name="List 2" w:semiHidden="1" w:unhideWhenUsed="1"/>
+    <w:lsdException w:name="List 3" w:semiHidden="1" w:unhideWhenUsed="1"/>
+    <w:lsdException w:name="List 4" w:semiHidden="1" w:unhideWhenUsed="1"/>
+    <w:lsdException w:name="List 5" w:semiHidden="1" w:unhideWhenUsed="1"/>
+    <w:lsdException w:name="List Bullet 2" w:semiHidden="1" w:unhideWhenUsed="1"/>
+    <w:lsdException w:name="List Bullet 3" w:semiHidden="1" w:unhideWhenUsed="1"/>
+    <w:lsdException w:name="List Bullet 4" w:semiHidden="1" w:unhideWhenUsed="1"/>
+    <w:lsdException w:name="List Bullet 5" w:semiHidden="1" w:unhideWhenUsed="1"/>
+    <w:lsdException w:name="List Number 2" w:semiHidden="1" w:unhideWhenUsed="1"/>
+    <w:lsdException w:name="List Number 3" w:semiHidden="1" w:unhideWhenUsed="1"/>
+    <w:lsdException w:name="List Number 4" w:semiHidden="1" w:unhideWhenUsed="1"/>
+    <w:lsdException w:name="List Number 5" w:semiHidden="1" w:unhideWhenUsed="1"/>
+    <w:lsdException w:name="Title" w:uiPriority="0" w:qFormat="1"/>
+    <w:lsdException w:name="Closing" w:semiHidden="1" w:unhideWhenUsed="1"/>
+    <w:lsdException w:name="Signature" w:semiHidden="1" w:unhideWhenUsed="1"/>
+    <w:lsdException w:name="Default Paragraph Font" w:semiHidden="1" w:uiPriority="1" w:unhideWhenUsed="1"/>
+    <w:lsdException w:name="Body Text" w:semiHidden="1" w:unhideWhenUsed="1"/>
+    <w:lsdException w:name="Body Text Indent" w:semiHidden="1" w:unhideWhenUsed="1"/>
+    <w:lsdException w:name="List Continue" w:semiHidden="1" w:unhideWhenUsed="1"/>
+    <w:lsdException w:name="List Continue 2" w:semiHidden="1" w:unhideWhenUsed="1"/>
+    <w:lsdException w:name="List Continue 3" w:semiHidden="1" w:unhideWhenUsed="1"/>
+    <w:lsdException w:name="List Continue 4" w:semiHidden="1" w:unhideWhenUsed="1"/>
+    <w:lsdException w:name="List Continue 5" w:semiHidden="1" w:unhideWhenUsed="1"/>
+    <w:lsdException w:name="Message Header" w:semiHidden="1" w:unhideWhenUsed="1"/>
+    <w:lsdException w:name="Subtitle" w:uiPriority="11" w:qFormat="1"/>
+    <w:lsdException w:name="Salutation" w:semiHidden="1" w:unhideWhenUsed="1"/>
+    <w:lsdException w:name="Date" w:semiHidden="1" w:unhideWhenUsed="1"/>
+    <w:lsdException w:name="Body Text First Indent" w:semiHidden="1" w:unhideWhenUsed="1"/>
+    <w:lsdException w:name="Body Text First Indent 2" w:semiHidden="1" w:unhideWhenUsed="1"/>
+    <w:lsdException w:name="Note Heading" w:semiHidden="1" w:unhideWhenUsed="1"/>
+    <w:lsdException w:name="Body Text 2" w:semiHidden="1" w:unhideWhenUsed="1"/>
+    <w:lsdException w:name="Body Text 3" w:semiHidden="1" w:unhideWhenUsed="1"/>
+    <w:lsdException w:name="Body Text Indent 2" w:semiHidden="1" w:unhideWhenUsed="1"/>
+    <w:lsdException w:name="Body Text Indent 3" w:semiHidden="1" w:unhideWhenUsed="1"/>
+    <w:lsdException w:name="Block Text" w:semiHidden="1" w:unhideWhenUsed="1"/>
+    <w:lsdException w:name="Hyperlink" w:semiHidden="1" w:unhideWhenUsed="1"/>
+    <w:lsdException w:name="FollowedHyperlink" w:semiHidden="1" w:unhideWhenUsed="1"/>
+    <w:lsdException w:name="Strong" w:uiPriority="22" w:qFormat="1"/>
+    <w:lsdException w:name="Emphasis" w:uiPriority="20" w:qFormat="1"/>
+    <w:lsdException w:name="Document Map" w:semiHidden="1" w:unhideWhenUsed="1"/>
+    <w:lsdException w:name="Plain Text" w:semiHidden="1" w:unhideWhenUsed="1"/>
+    <w:lsdException w:name="E-mail Signature" w:semiHidden="1" w:unhideWhenUsed="1"/>
+    <w:lsdException w:name="HTML Top of Form" w:semiHidden="1" w:unhideWhenUsed="1"/>
+    <w:lsdException w:name="HTML Bottom of Form" w:semiHidden="1" w:unhideWhenUsed="1"/>
+    <w:lsdException w:name="Normal (Web)" w:semiHidden="1" w:unhideWhenUsed="1"/>
+    <w:lsdException w:name="HTML Acronym" w:semiHidden="1" w:unhideWhenUsed="1"/>
+    <w:lsdException w:name="HTML Address" w:semiHidden="1" w:unhideWhenUsed="1"/>
+    <w:lsdException w:name="HTML Cite" w:semiHidden="1" w:unhideWhenUsed="1"/>
+    <w:lsdException w:name="HTML Code" w:semiHidden="1" w:unhideWhenUsed="1"/>
+    <w:lsdException w:name="HTML Definition" w:semiHidden="1" w:unhideWhenUsed="1"/>
+    <w:lsdException w:name="HTML Keyboard" w:semiHidden="1" w:unhideWhenUsed="1"/>
+    <w:lsdException w:name="HTML Preformatted" w:semiHidden="1" w:unhideWhenUsed="1"/>
+    <w:lsdException w:name="HTML Sample" w:semiHidden="1" w:unhideWhenUsed="1"/>
+    <w:lsdException w:name="HTML Typewriter" w:semiHidden="1" w:unhideWhenUsed="1"/>
+    <w:lsdException w:name="HTML Variable" w:semiHidden="1" w:unhideWhenUsed="1"/>
+    <w:lsdException w:name="Normal Table" w:semiHidden="1" w:unhideWhenUsed="1"/>
+    <w:lsdException w:name="annotation subject" w:semiHidden="1" w:unhideWhenUsed="1"/>
+    <w:lsdException w:name="No List" w:semiHidden="1" w:unhideWhenUsed="1"/>
+    <w:lsdException w:name="Outline List 1" w:semiHidden="1" w:unhideWhenUsed="1"/>
+    <w:lsdException w:name="Outline List 2" w:semiHidden="1" w:unhideWhenUsed="1"/>
+    <w:lsdException w:name="Outline List 3" w:semiHidden="1" w:unhideWhenUsed="1"/>
+    <w:lsdException w:name="Table Simple 1" w:semiHidden="1" w:unhideWhenUsed="1"/>
+    <w:lsdException w:name="Table Simple 2" w:semiHidden="1" w:unhideWhenUsed="1"/>
+    <w:lsdException w:name="Table Simple 3" w:semiHidden="1" w:unhideWhenUsed="1"/>
+    <w:lsdException w:name="Table Classic 1" w:semiHidden="1" w:unhideWhenUsed="1"/>
+    <w:lsdException w:name="Table Classic 2" w:semiHidden="1" w:unhideWhenUsed="1"/>
+    <w:lsdException w:name="Table Classic 3" w:semiHidden="1" w:unhideWhenUsed="1"/>
+    <w:lsdException w:name="Table Classic 4" w:semiHidden="1" w:unhideWhenUsed="1"/>
+    <w:lsdException w:name="Table Colorful 1" w:semiHidden="1" w:unhideWhenUsed="1"/>
+    <w:lsdException w:name="Table Colorful 2" w:semiHidden="1" w:unhideWhenUsed="1"/>
+    <w:lsdException w:name="Table Colorful 3" w:semiHidden="1" w:unhideWhenUsed="1"/>
+    <w:lsdException w:name="Table Columns 1" w:semiHidden="1" w:unhideWhenUsed="1"/>
+    <w:lsdException w:name="Table Columns 2" w:semiHidden="1" w:unhideWhenUsed="1"/>
+    <w:lsdException w:name="Table Columns 3" w:semiHidden="1" w:unhideWhenUsed="1"/>
+    <w:lsdException w:name="Table Columns 4" w:semiHidden="1" w:unhideWhenUsed="1"/>
+    <w:lsdException w:name="Table Columns 5" w:semiHidden="1" w:unhideWhenUsed="1"/>
+    <w:lsdException w:name="Table Grid 1" w:semiHidden="1" w:unhideWhenUsed="1"/>
+    <w:lsdException w:name="Table Grid 2" w:semiHidden="1" w:unhideWhenUsed="1"/>
+    <w:lsdException w:name="Table Grid 3" w:semiHidden="1" w:unhideWhenUsed="1"/>
+    <w:lsdException w:name="Table Grid 4" w:semiHidden="1" w:unhideWhenUsed="1"/>
+    <w:lsdException w:name="Table Grid 5" w:semiHidden="1" w:unhideWhenUsed="1"/>
+    <w:lsdException w:name="Table Grid 6" w:semiHidden="1" w:unhideWhenUsed="1"/>
+    <w:lsdException w:name="Table Grid 7" w:semiHidden="1" w:unhideWhenUsed="1"/>
+    <w:lsdException w:name="Table Grid 8" w:semiHidden="1" w:unhideWhenUsed="1"/>
+    <w:lsdException w:name="Table List 1" w:semiHidden="1" w:unhideWhenUsed="1"/>
+    <w:lsdException w:name="Table List 2" w:semiHidden="1" w:unhideWhenUsed="1"/>
+    <w:lsdException w:name="Table List 3" w:semiHidden="1" w:unhideWhenUsed="1"/>
+    <w:lsdException w:name="Table List 4" w:semiHidden="1" w:unhideWhenUsed="1"/>
+    <w:lsdException w:name="Table List 5" w:semiHidden="1" w:unhideWhenUsed="1"/>
+    <w:lsdException w:name="Table List 6" w:semiHidden="1" w:unhideWhenUsed="1"/>
+    <w:lsdException w:name="Table List 7" w:semiHidden="1" w:unhideWhenUsed="1"/>
+    <w:lsdException w:name="Table List 8" w:semiHidden="1" w:unhideWhenUsed="1"/>
+    <w:lsdException w:name="Table 3D effects 1" w:semiHidden="1" w:unhideWhenUsed="1"/>
+    <w:lsdException w:name="Table 3D effects 2" w:semiHidden="1" w:unhideWhenUsed="1"/>
+    <w:lsdException w:name="Table 3D effects 3" w:semiHidden="1" w:unhideWhenUsed="1"/>
+    <w:lsdException w:name="Table Contemporary" w:semiHidden="1" w:unhideWhenUsed="1"/>
+    <w:lsdException w:name="Table Elegant" w:semiHidden="1" w:unhideWhenUsed="1"/>
+    <w:lsdException w:name="Table Professional" w:semiHidden="1" w:unhideWhenUsed="1"/>
+    <w:lsdException w:name="Table Subtle 1" w:semiHidden="1" w:unhideWhenUsed="1"/>
+    <w:lsdException w:name="Table Subtle 2" w:semiHidden="1" w:unhideWhenUsed="1"/>
+    <w:lsdException w:name="Table Web 1" w:semiHidden="1" w:unhideWhenUsed="1"/>
+    <w:lsdException w:name="Table Web 2" w:semiHidden="1" w:unhideWhenUsed="1"/>
+    <w:lsdException w:name="Table Web 3" w:semiHidden="1" w:unhideWhenUsed="1"/>
+    <w:lsdException w:name="Balloon Text" w:semiHidden="1" w:unhideWhenUsed="1"/>
+    <w:lsdException w:name="Table Grid" w:uiPriority="39"/>
+    <w:lsdException w:name="Table Theme" w:semiHidden="1" w:unhideWhenUsed="1"/>
+    <w:lsdException w:name="Placeholder Text" w:semiHidden="1"/>
+    <w:lsdException w:name="No Spacing" w:uiPriority="1" w:qFormat="1"/>
+    <w:lsdException w:name="Light Shading" w:uiPriority="60"/>
+    <w:lsdException w:name="Light List" w:uiPriority="61"/>
+    <w:lsdException w:name="Light Grid" w:uiPriority="62"/>
+    <w:lsdException w:name="Medium Shading 1" w:uiPriority="63"/>
+    <w:lsdException w:name="Medium Shading 2" w:uiPriority="64"/>
+    <w:lsdException w:name="Medium List 1" w:uiPriority="65"/>
+    <w:lsdException w:name="Medium List 2" w:uiPriority="66"/>
+    <w:lsdException w:name="Medium Grid 1" w:uiPriority="67"/>
+    <w:lsdException w:name="Medium Grid 2" w:uiPriority="68"/>
+    <w:lsdException w:name="Medium Grid 3" w:uiPriority="69"/>
+    <w:lsdException w:name="Dark List" w:uiPriority="70"/>
+    <w:lsdException w:name="Colorful Shading" w:uiPriority="71"/>
+    <w:lsdException w:name="Colorful List" w:uiPriority="72"/>
+    <w:lsdException w:name="Colorful Grid" w:uiPriority="73"/>
+    <w:lsdException w:name="Light Shading Accent 1" w:uiPriority="60"/>
+    <w:lsdException w:name="Light List Accent 1" w:uiPriority="61"/>
+    <w:lsdException w:name="Light Grid Accent 1" w:uiPriority="62"/>
+    <w:lsdException w:name="Medium Shading 1 Accent 1" w:uiPriority="63"/>
+    <w:lsdException w:name="Medium Shading 2 Accent 1" w:uiPriority="64"/>
+    <w:lsdException w:name="Medium List 1 Accent 1" w:uiPriority="65"/>
+    <w:lsdException w:name="Revision" w:semiHidden="1"/>
+    <w:lsdException w:name="List Paragraph" w:uiPriority="34" w:qFormat="1"/>
+    <w:lsdException w:name="Quote" w:uiPriority="29" w:qFormat="1"/>
+    <w:lsdException w:name="Intense Quote" w:uiPriority="30" w:qFormat="1"/>
+    <w:lsdException w:name="Medium List 2 Accent 1" w:uiPriority="66"/>
+    <w:lsdException w:name="Medium Grid 1 Accent 1" w:uiPriority="67"/>
+    <w:lsdException w:name="Medium Grid 2 Accent 1" w:uiPriority="68"/>
+    <w:lsdException w:name="Medium Grid 3 Accent 1" w:uiPriority="69"/>
+    <w:lsdException w:name="Dark List Accent 1" w:uiPriority="70"/>
+    <w:lsdException w:name="Colorful Shading Accent 1" w:uiPriority="71"/>
+    <w:lsdException w:name="Colorful List Accent 1" w:uiPriority="72"/>
+    <w:lsdException w:name="Colorful Grid Accent 1" w:uiPriority="73"/>
+    <w:lsdException w:name="Light Shading Accent 2" w:uiPriority="60"/>
+    <w:lsdException w:name="Light List Accent 2" w:uiPriority="61"/>
+    <w:lsdException w:name="Light Grid Accent 2" w:uiPriority="62"/>
+    <w:lsdException w:name="Medium Shading 1 Accent 2" w:uiPriority="63"/>
+    <w:lsdException w:name="Medium Shading 2 Accent 2" w:uiPriority="64"/>
+    <w:lsdException w:name="Medium List 1 Accent 2" w:uiPriority="65"/>
+    <w:lsdException w:name="Medium List 2 Accent 2" w:uiPriority="66"/>
+    <w:lsdException w:name="Medium Grid 1 Accent 2" w:uiPriority="67"/>
+    <w:lsdException w:name="Medium Grid 2 Accent 2" w:uiPriority="68"/>
+    <w:lsdException w:name="Medium Grid 3 Accent 2" w:uiPriority="69"/>
+    <w:lsdException w:name="Dark List Accent 2" w:uiPriority="70"/>
+    <w:lsdException w:name="Colorful Shading Accent 2" w:uiPriority="71"/>
+    <w:lsdException w:name="Colorful List Accent 2" w:uiPriority="72"/>
+    <w:lsdException w:name="Colorful Grid Accent 2" w:uiPriority="73"/>
+    <w:lsdException w:name="Light Shading Accent 3" w:uiPriority="60"/>
+    <w:lsdException w:name="Light List Accent 3" w:uiPriority="61"/>
+    <w:lsdException w:name="Light Grid Accent 3" w:uiPriority="62"/>
+    <w:lsdException w:name="Medium Shading 1 Accent 3" w:uiPriority="63"/>
+    <w:lsdException w:name="Medium Shading 2 Accent 3" w:uiPriority="64"/>
+    <w:lsdException w:name="Medium List 1 Accent 3" w:uiPriority="65"/>
+    <w:lsdException w:name="Medium List 2 Accent 3" w:uiPriority="66"/>
+    <w:lsdException w:name="Medium Grid 1 Accent 3" w:uiPriority="67"/>
+    <w:lsdException w:name="Medium Grid 2 Accent 3" w:uiPriority="68"/>
+    <w:lsdException w:name="Medium Grid 3 Accent 3" w:uiPriority="69"/>
+    <w:lsdException w:name="Dark List Accent 3" w:uiPriority="70"/>
+    <w:lsdException w:name="Colorful Shading Accent 3" w:uiPriority="71"/>
+    <w:lsdException w:name="Colorful List Accent 3" w:uiPriority="72"/>
+    <w:lsdException w:name="Colorful Grid Accent 3" w:uiPriority="73"/>
+    <w:lsdException w:name="Light Shading Accent 4" w:uiPriority="60"/>
+    <w:lsdException w:name="Light List Accent 4" w:uiPriority="61"/>
+    <w:lsdException w:name="Light Grid Accent 4" w:uiPriority="62"/>
+    <w:lsdException w:name="Medium Shading 1 Accent 4" w:uiPriority="63"/>
+    <w:lsdException w:name="Medium Shading 2 Accent 4" w:uiPriority="64"/>
+    <w:lsdException w:name="Medium List 1 Accent 4" w:uiPriority="65"/>
+    <w:lsdException w:name="Medium List 2 Accent 4" w:uiPriority="66"/>
+    <w:lsdException w:name="Medium Grid 1 Accent 4" w:uiPriority="67"/>
+    <w:lsdException w:name="Medium Grid 2 Accent 4" w:uiPriority="68"/>
+    <w:lsdException w:name="Medium Grid 3 Accent 4" w:uiPriority="69"/>
+    <w:lsdException w:name="Dark List Accent 4" w:uiPriority="70"/>
+    <w:lsdException w:name="Colorful Shading Accent 4" w:uiPriority="71"/>
+    <w:lsdException w:name="Colorful List Accent 4" w:uiPriority="72"/>
+    <w:lsdException w:name="Colorful Grid Accent 4" w:uiPriority="73"/>
+    <w:lsdException w:name="Light Shading Accent 5" w:uiPriority="60"/>
+    <w:lsdException w:name="Light List Accent 5" w:uiPriority="61"/>
+    <w:lsdException w:name="Light Grid Accent 5" w:uiPriority="62"/>
+    <w:lsdException w:name="Medium Shading 1 Accent 5" w:uiPriority="63"/>
+    <w:lsdException w:name="Medium Shading 2 Accent 5" w:uiPriority="64"/>
+    <w:lsdException w:name="Medium List 1 Accent 5" w:uiPriority="65"/>
+    <w:lsdException w:name="Medium List 2 Accent 5" w:uiPriority="66"/>
+    <w:lsdException w:name="Medium Grid 1 Accent 5" w:uiPriority="67"/>
+    <w:lsdException w:name="Medium Grid 2 Accent 5" w:uiPriority="68"/>
+    <w:lsdException w:name="Medium Grid 3 Accent 5" w:uiPriority="69"/>
+    <w:lsdException w:name="Dark List Accent 5" w:uiPriority="70"/>
+    <w:lsdException w:name="Colorful Shading Accent 5" w:uiPriority="71"/>
+    <w:lsdException w:name="Colorful List Accent 5" w:uiPriority="72"/>
+    <w:lsdException w:name="Colorful Grid Accent 5" w:uiPriority="73"/>
+    <w:lsdException w:name="Light Shading Accent 6" w:uiPriority="60"/>
+    <w:lsdException w:name="Light List Accent 6" w:uiPriority="61"/>
+    <w:lsdException w:name="Light Grid Accent 6" w:uiPriority="62"/>
+    <w:lsdException w:name="Medium Shading 1 Accent 6" w:uiPriority="63"/>
+    <w:lsdException w:name="Medium Shading 2 Accent 6" w:uiPriority="64"/>
+    <w:lsdException w:name="Medium List 1 Accent 6" w:uiPriority="65"/>
+    <w:lsdException w:name="Medium List 2 Accent 6" w:uiPriority="66"/>
+    <w:lsdException w:name="Medium Grid 1 Accent 6" w:uiPriority="67"/>
+    <w:lsdException w:name="Medium Grid 2 Accent 6" w:uiPriority="68"/>
+    <w:lsdException w:name="Medium Grid 3 Accent 6" w:uiPriority="69"/>
+    <w:lsdException w:name="Dark List Accent 6" w:uiPriority="70"/>
+    <w:lsdException w:name="Colorful Shading Accent 6" w:uiPriority="71"/>
+    <w:lsdException w:name="Colorful List Accent 6" w:uiPriority="72"/>
+    <w:lsdException w:name="Colorful Grid Accent 6" w:uiPriority="73"/>
+    <w:lsdException w:name="Subtle Emphasis" w:uiPriority="19" w:qFormat="1"/>
+    <w:lsdException w:name="Intense Emphasis" w:uiPriority="21" w:qFormat="1"/>
+    <w:lsdException w:name="Subtle Reference" w:uiPriority="31" w:qFormat="1"/>
+    <w:lsdException w:name="Intense Reference" w:uiPriority="32" w:qFormat="1"/>
+    <w:lsdException w:name="Book Title" w:uiPriority="33" w:qFormat="1"/>
+    <w:lsdException w:name="Bibliography" w:semiHidden="1" w:uiPriority="37" w:unhideWhenUsed="1"/>
+    <w:lsdException w:name="TOC Heading" w:semiHidden="1" w:uiPriority="39" w:unhideWhenUsed="1" w:qFormat="1"/>
+    <w:lsdException w:name="Plain Table 1" w:uiPriority="41"/>
+    <w:lsdException w:name="Plain Table 2" w:uiPriority="42"/>
+    <w:lsdException w:name="Plain Table 3" w:uiPriority="43"/>
+    <w:lsdException w:name="Plain Table 4" w:uiPriority="44"/>
+    <w:lsdException w:name="Plain Table 5" w:uiPriority="45"/>
+    <w:lsdException w:name="Grid Table Light" w:uiPriority="40"/>
+    <w:lsdException w:name="Grid Table 1 Light" w:uiPriority="46"/>
+    <w:lsdException w:name="Grid Table 2" w:uiPriority="47"/>
+    <w:lsdException w:name="Grid Table 3" w:uiPriority="48"/>
+    <w:lsdException w:name="Grid Table 4" w:uiPriority="49"/>
+    <w:lsdException w:name="Grid Table 5 Dark" w:uiPriority="50"/>
+    <w:lsdException w:name="Grid Table 6 Colorful" w:uiPriority="51"/>
+    <w:lsdException w:name="Grid Table 7 Colorful" w:uiPriority="52"/>
+    <w:lsdException w:name="Grid Table 1 Light Accent 1" w:uiPriority="46"/>
+    <w:lsdException w:name="Grid Table 2 Accent 1" w:uiPriority="47"/>
+    <w:lsdException w:name="Grid Table 3 Accent 1" w:uiPriority="48"/>
+    <w:lsdException w:name="Grid Table 4 Accent 1" w:uiPriority="49"/>
+    <w:lsdException w:name="Grid Table 5 Dark Accent 1" w:uiPriority="50"/>
+    <w:lsdException w:name="Grid Table 6 Colorful Accent 1" w:uiPriority="51"/>
+    <w:lsdException w:name="Grid Table 7 Colorful Accent 1" w:uiPriority="52"/>
+    <w:lsdException w:name="Grid Table 1 Light Accent 2" w:uiPriority="46"/>
+    <w:lsdException w:name="Grid Table 2 Accent 2" w:uiPriority="47"/>
+    <w:lsdException w:name="Grid Table 3 Accent 2" w:uiPriority="48"/>
+    <w:lsdException w:name="Grid Table 4 Accent 2" w:uiPriority="49"/>
+    <w:lsdException w:name="Grid Table 5 Dark Accent 2" w:uiPriority="50"/>
+    <w:lsdException w:name="Grid Table 6 Colorful Accent 2" w:uiPriority="51"/>
+    <w:lsdException w:name="Grid Table 7 Colorful Accent 2" w:uiPriority="52"/>
+    <w:lsdException w:name="Grid Table 1 Light Accent 3" w:uiPriority="46"/>
+    <w:lsdException w:name="Grid Table 2 Accent 3" w:uiPriority="47"/>
+    <w:lsdException w:name="Grid Table 3 Accent 3" w:uiPriority="48"/>
+    <w:lsdException w:name="Grid Table 4 Accent 3" w:uiPriority="49"/>
+    <w:lsdException w:name="Grid Table 5 Dark Accent 3" w:uiPriority="50"/>
+    <w:lsdException w:name="Grid Table 6 Colorful Accent 3" w:uiPriority="51"/>
+    <w:lsdException w:name="Grid Table 7 Colorful Accent 3" w:uiPriority="52"/>
+    <w:lsdException w:name="Grid Table 1 Light Accent 4" w:uiPriority="46"/>
+    <w:lsdException w:name="Grid Table 2 Accent 4" w:uiPriority="47"/>
+    <w:lsdException w:name="Grid Table 3 Accent 4" w:uiPriority="48"/>
+    <w:lsdException w:name="Grid Table 4 Accent 4" w:uiPriority="49"/>
+    <w:lsdException w:name="Grid Table 5 Dark Accent 4" w:uiPriority="50"/>
+    <w:lsdException w:name="Grid Table 6 Colorful Accent 4" w:uiPriority="51"/>
+    <w:lsdException w:name="Grid Table 7 Colorful Accent 4" w:uiPriority="52"/>
+    <w:lsdException w:name="Grid Table 1 Light Accent 5" w:uiPriority="46"/>
+    <w:lsdException w:name="Grid Table 2 Accent 5" w:uiPriority="47"/>
+    <w:lsdException w:name="Grid Table 3 Accent 5" w:uiPriority="48"/>
+    <w:lsdException w:name="Grid Table 4 Accent 5" w:uiPriority="49"/>
+    <w:lsdException w:name="Grid Table 5 Dark Accent 5" w:uiPriority="50"/>
+    <w:lsdException w:name="Grid Table 6 Colorful Accent 5" w:uiPriority="51"/>
+    <w:lsdException w:name="Grid Table 7 Colorful Accent 5" w:uiPriority="52"/>
+    <w:lsdException w:name="Grid Table 1 Light Accent 6" w:uiPriority="46"/>
+    <w:lsdException w:name="Grid Table 2 Accent 6" w:uiPriority="47"/>
+    <w:lsdException w:name="Grid Table 3 Accent 6" w:uiPriority="48"/>
+    <w:lsdException w:name="Grid Table 4 Accent 6" w:uiPriority="49"/>
+    <w:lsdException w:name="Grid Table 5 Dark Accent 6" w:uiPriority="50"/>
+    <w:lsdException w:name="Grid Table 6 Colorful Accent 6" w:uiPriority="51"/>
+    <w:lsdException w:name="Grid Table 7 Colorful Accent 6" w:uiPriority="52"/>
+    <w:lsdException w:name="List Table 1 Light" w:uiPriority="46"/>
+    <w:lsdException w:name="List Table 2" w:uiPriority="47"/>
+    <w:lsdException w:name="List Table 3" w:uiPriority="48"/>
+    <w:lsdException w:name="List Table 4" w:uiPriority="49"/>
+    <w:lsdException w:name="List Table 5 Dark" w:uiPriority="50"/>
+    <w:lsdException w:name="List Table 6 Colorful" w:uiPriority="51"/>
+    <w:lsdException w:name="List Table 7 Colorful" w:uiPriority="52"/>
+    <w:lsdException w:name="List Table 1 Light Accent 1" w:uiPriority="46"/>
+    <w:lsdException w:name="List Table 2 Accent 1" w:uiPriority="47"/>
+    <w:lsdException w:name="List Table 3 Accent 1" w:uiPriority="48"/>
+    <w:lsdException w:name="List Table 4 Accent 1" w:uiPriority="49"/>
+    <w:lsdException w:name="List Table 5 Dark Accent 1" w:uiPriority="50"/>
+    <w:lsdException w:name="List Table 6 Colorful Accent 1" w:uiPriority="51"/>
+    <w:lsdException w:name="List Table 7 Colorful Accent 1" w:uiPriority="52"/>
+    <w:lsdException w:name="List Table 1 Light Accent 2" w:uiPriority="46"/>
+    <w:lsdException w:name="List Table 2 Accent 2" w:uiPriority="47"/>
+    <w:lsdException w:name="List Table 3 Accent 2" w:uiPriority="48"/>
+    <w:lsdException w:name="List Table 4 Accent 2" w:uiPriority="49"/>
+    <w:lsdException w:name="List Table 5 Dark Accent 2" w:uiPriority="50"/>
+    <w:lsdException w:name="List Table 6 Colorful Accent 2" w:uiPriority="51"/>
+    <w:lsdException w:name="List Table 7 Colorful Accent 2" w:uiPriority="52"/>
+    <w:lsdException w:name="List Table 1 Light Accent 3" w:uiPriority="46"/>
+    <w:lsdException w:name="List Table 2 Accent 3" w:uiPriority="47"/>
+    <w:lsdException w:name="List Table 3 Accent 3" w:uiPriority="48"/>
+    <w:lsdException w:name="List Table 4 Accent 3" w:uiPriority="49"/>
+    <w:lsdException w:name="List Table 5 Dark Accent 3" w:uiPriority="50"/>
+    <w:lsdException w:name="List Table 6 Colorful Accent 3" w:uiPriority="51"/>
+    <w:lsdException w:name="List Table 7 Colorful Accent 3" w:uiPriority="52"/>
+    <w:lsdException w:name="List Table 1 Light Accent 4" w:uiPriority="46"/>
+    <w:lsdException w:name="List Table 2 Accent 4" w:uiPriority="47"/>
+    <w:lsdException w:name="List Table 3 Accent 4" w:uiPriority="48"/>
+    <w:lsdException w:name="List Table 4 Accent 4" w:uiPriority="49"/>
+    <w:lsdException w:name="List Table 5 Dark Accent 4" w:uiPriority="50"/>
+    <w:lsdException w:name="List Table 6 Colorful Accent 4" w:uiPriority="51"/>
+    <w:lsdException w:name="List Table 7 Colorful Accent 4" w:uiPriority="52"/>
+    <w:lsdException w:name="List Table 1 Light Accent 5" w:uiPriority="46"/>
+    <w:lsdException w:name="List Table 2 Accent 5" w:uiPriority="47"/>
+    <w:lsdException w:name="List Table 3 Accent 5" w:uiPriority="48"/>
+    <w:lsdException w:name="List Table 4 Accent 5" w:uiPriority="49"/>
+    <w:lsdException w:name="List Table 5 Dark Accent 5" w:uiPriority="50"/>
+    <w:lsdException w:name="List Table 6 Colorful Accent 5" w:uiPriority="51"/>
+    <w:lsdException w:name="List Table 7 Colorful Accent 5" w:uiPriority="52"/>
+    <w:lsdException w:name="List Table 1 Light Accent 6" w:uiPriority="46"/>
+    <w:lsdException w:name="List Table 2 Accent 6" w:uiPriority="47"/>
+    <w:lsdException w:name="List Table 3 Accent 6" w:uiPriority="48"/>
+    <w:lsdException w:name="List Table 4 Accent 6" w:uiPriority="49"/>
+    <w:lsdException w:name="List Table 5 Dark Accent 6" w:uiPriority="50"/>
+    <w:lsdException w:name="List Table 6 Colorful Accent 6" w:uiPriority="51"/>
+    <w:lsdException w:name="List Table 7 Colorful Accent 6" w:uiPriority="52"/>
   </w:latentStyles>
   <w:style w:type="paragraph" w:default="1" w:styleId="Normal">
     <w:name w:val="Normal"/>
@@ -6130,11 +6448,11 @@
       <w:lang w:val="es-AR"/>
     </w:rPr>
   </w:style>
-  <w:style w:type="paragraph" w:styleId="Ttulo">
+  <w:style w:type="paragraph" w:styleId="Puesto">
     <w:name w:val="Title"/>
     <w:basedOn w:val="Standard"/>
     <w:next w:val="Standard"/>
-    <w:link w:val="TtuloCar"/>
+    <w:link w:val="PuestoCar"/>
     <w:qFormat/>
     <w:rsid w:val="0076215A"/>
     <w:pPr>
@@ -6149,10 +6467,10 @@
       <w:sz w:val="36"/>
     </w:rPr>
   </w:style>
-  <w:style w:type="character" w:customStyle="1" w:styleId="TtuloCar">
-    <w:name w:val="Título Car"/>
+  <w:style w:type="character" w:customStyle="1" w:styleId="PuestoCar">
+    <w:name w:val="Puesto Car"/>
     <w:basedOn w:val="Fuentedeprrafopredeter"/>
-    <w:link w:val="Ttulo"/>
+    <w:link w:val="Puesto"/>
     <w:rsid w:val="0076215A"/>
     <w:rPr>
       <w:rFonts w:ascii="Arial" w:eastAsia="MS Mincho" w:hAnsi="Arial" w:cs="Arial"/>
@@ -6163,373 +6481,7 @@
       <w:lang w:val="es-AR"/>
     </w:rPr>
   </w:style>
-  <w:style w:type="paragraph" w:styleId="Epgrafe">
-    <w:name w:val="caption"/>
-    <w:basedOn w:val="Standard"/>
-    <w:next w:val="Standard"/>
-    <w:semiHidden/>
-    <w:unhideWhenUsed/>
-    <w:qFormat/>
-    <w:rsid w:val="0076215A"/>
-    <w:pPr>
-      <w:tabs>
-        <w:tab w:val="left" w:pos="6804"/>
-      </w:tabs>
-      <w:spacing w:before="240"/>
-      <w:jc w:val="right"/>
-    </w:pPr>
-    <w:rPr>
-      <w:b/>
-      <w:smallCaps/>
-    </w:rPr>
-  </w:style>
-</w:styles>
-</file>
-
-<file path=word/stylesWithEffects.xml><?xml version="1.0" encoding="utf-8"?>
-<w:styles xmlns:wpc="http://schemas.microsoft.com/office/word/2010/wordprocessingCanvas" xmlns:mc="http://schemas.openxmlformats.org/markup-compatibility/2006" xmlns:o="urn:schemas-microsoft-com:office:office" xmlns:r="http://schemas.openxmlformats.org/officeDocument/2006/relationships" xmlns:m="http://schemas.openxmlformats.org/officeDocument/2006/math" xmlns:v="urn:schemas-microsoft-com:vml" xmlns:wp14="http://schemas.microsoft.com/office/word/2010/wordprocessingDrawing" xmlns:wp="http://schemas.openxmlformats.org/drawingml/2006/wordprocessingDrawing" xmlns:w10="urn:schemas-microsoft-com:office:word" xmlns:w="http://schemas.openxmlformats.org/wordprocessingml/2006/main" xmlns:w14="http://schemas.microsoft.com/office/word/2010/wordml" xmlns:wpg="http://schemas.microsoft.com/office/word/2010/wordprocessingGroup" xmlns:wpi="http://schemas.microsoft.com/office/word/2010/wordprocessingInk" xmlns:wne="http://schemas.microsoft.com/office/word/2006/wordml" xmlns:wps="http://schemas.microsoft.com/office/word/2010/wordprocessingShape" mc:Ignorable="w14 wp14">
-  <w:docDefaults>
-    <w:rPrDefault>
-      <w:rPr>
-        <w:rFonts w:asciiTheme="minorHAnsi" w:eastAsiaTheme="minorEastAsia" w:hAnsiTheme="minorHAnsi" w:cstheme="minorBidi"/>
-        <w:sz w:val="22"/>
-        <w:szCs w:val="22"/>
-        <w:lang w:val="es-ES" w:eastAsia="es-ES" w:bidi="ar-SA"/>
-      </w:rPr>
-    </w:rPrDefault>
-    <w:pPrDefault>
-      <w:pPr>
-        <w:spacing w:after="160" w:line="259" w:lineRule="auto"/>
-      </w:pPr>
-    </w:pPrDefault>
-  </w:docDefaults>
-  <w:latentStyles w:defLockedState="0" w:defUIPriority="99" w:defSemiHidden="1" w:defUnhideWhenUsed="1" w:defQFormat="0" w:count="267">
-    <w:lsdException w:name="Normal" w:semiHidden="0" w:uiPriority="0" w:unhideWhenUsed="0" w:qFormat="1"/>
-    <w:lsdException w:name="heading 1" w:semiHidden="0" w:uiPriority="9" w:unhideWhenUsed="0" w:qFormat="1"/>
-    <w:lsdException w:name="heading 2" w:uiPriority="9" w:qFormat="1"/>
-    <w:lsdException w:name="heading 3" w:uiPriority="9" w:qFormat="1"/>
-    <w:lsdException w:name="heading 4" w:uiPriority="9" w:qFormat="1"/>
-    <w:lsdException w:name="heading 5" w:uiPriority="9" w:qFormat="1"/>
-    <w:lsdException w:name="heading 6" w:uiPriority="9" w:qFormat="1"/>
-    <w:lsdException w:name="heading 7" w:uiPriority="9" w:qFormat="1"/>
-    <w:lsdException w:name="heading 8" w:uiPriority="9" w:qFormat="1"/>
-    <w:lsdException w:name="heading 9" w:uiPriority="9" w:qFormat="1"/>
-    <w:lsdException w:name="toc 1" w:uiPriority="39"/>
-    <w:lsdException w:name="toc 2" w:uiPriority="39"/>
-    <w:lsdException w:name="toc 3" w:uiPriority="39"/>
-    <w:lsdException w:name="toc 4" w:uiPriority="39"/>
-    <w:lsdException w:name="toc 5" w:uiPriority="39"/>
-    <w:lsdException w:name="toc 6" w:uiPriority="39"/>
-    <w:lsdException w:name="toc 7" w:uiPriority="39"/>
-    <w:lsdException w:name="toc 8" w:uiPriority="39"/>
-    <w:lsdException w:name="toc 9" w:uiPriority="39"/>
-    <w:lsdException w:name="header" w:uiPriority="0"/>
-    <w:lsdException w:name="caption" w:uiPriority="0" w:qFormat="1"/>
-    <w:lsdException w:name="Title" w:semiHidden="0" w:uiPriority="0" w:unhideWhenUsed="0" w:qFormat="1"/>
-    <w:lsdException w:name="Default Paragraph Font" w:uiPriority="1"/>
-    <w:lsdException w:name="Subtitle" w:semiHidden="0" w:uiPriority="11" w:unhideWhenUsed="0" w:qFormat="1"/>
-    <w:lsdException w:name="Strong" w:semiHidden="0" w:uiPriority="22" w:unhideWhenUsed="0" w:qFormat="1"/>
-    <w:lsdException w:name="Emphasis" w:semiHidden="0" w:uiPriority="20" w:unhideWhenUsed="0" w:qFormat="1"/>
-    <w:lsdException w:name="Table Grid" w:semiHidden="0" w:uiPriority="39" w:unhideWhenUsed="0"/>
-    <w:lsdException w:name="Placeholder Text" w:unhideWhenUsed="0"/>
-    <w:lsdException w:name="No Spacing" w:semiHidden="0" w:uiPriority="1" w:unhideWhenUsed="0" w:qFormat="1"/>
-    <w:lsdException w:name="Light Shading" w:semiHidden="0" w:uiPriority="60" w:unhideWhenUsed="0"/>
-    <w:lsdException w:name="Light List" w:semiHidden="0" w:uiPriority="61" w:unhideWhenUsed="0"/>
-    <w:lsdException w:name="Light Grid" w:semiHidden="0" w:uiPriority="62" w:unhideWhenUsed="0"/>
-    <w:lsdException w:name="Medium Shading 1" w:semiHidden="0" w:uiPriority="63" w:unhideWhenUsed="0"/>
-    <w:lsdException w:name="Medium Shading 2" w:semiHidden="0" w:uiPriority="64" w:unhideWhenUsed="0"/>
-    <w:lsdException w:name="Medium List 1" w:semiHidden="0" w:uiPriority="65" w:unhideWhenUsed="0"/>
-    <w:lsdException w:name="Medium List 2" w:semiHidden="0" w:uiPriority="66" w:unhideWhenUsed="0"/>
-    <w:lsdException w:name="Medium Grid 1" w:semiHidden="0" w:uiPriority="67" w:unhideWhenUsed="0"/>
-    <w:lsdException w:name="Medium Grid 2" w:semiHidden="0" w:uiPriority="68" w:unhideWhenUsed="0"/>
-    <w:lsdException w:name="Medium Grid 3" w:semiHidden="0" w:uiPriority="69" w:unhideWhenUsed="0"/>
-    <w:lsdException w:name="Dark List" w:semiHidden="0" w:uiPriority="70" w:unhideWhenUsed="0"/>
-    <w:lsdException w:name="Colorful Shading" w:semiHidden="0" w:uiPriority="71" w:unhideWhenUsed="0"/>
-    <w:lsdException w:name="Colorful List" w:semiHidden="0" w:uiPriority="72" w:unhideWhenUsed="0"/>
-    <w:lsdException w:name="Colorful Grid" w:semiHidden="0" w:uiPriority="73" w:unhideWhenUsed="0"/>
-    <w:lsdException w:name="Light Shading Accent 1" w:semiHidden="0" w:uiPriority="60" w:unhideWhenUsed="0"/>
-    <w:lsdException w:name="Light List Accent 1" w:semiHidden="0" w:uiPriority="61" w:unhideWhenUsed="0"/>
-    <w:lsdException w:name="Light Grid Accent 1" w:semiHidden="0" w:uiPriority="62" w:unhideWhenUsed="0"/>
-    <w:lsdException w:name="Medium Shading 1 Accent 1" w:semiHidden="0" w:uiPriority="63" w:unhideWhenUsed="0"/>
-    <w:lsdException w:name="Medium Shading 2 Accent 1" w:semiHidden="0" w:uiPriority="64" w:unhideWhenUsed="0"/>
-    <w:lsdException w:name="Medium List 1 Accent 1" w:semiHidden="0" w:uiPriority="65" w:unhideWhenUsed="0"/>
-    <w:lsdException w:name="Revision" w:unhideWhenUsed="0"/>
-    <w:lsdException w:name="List Paragraph" w:semiHidden="0" w:uiPriority="34" w:unhideWhenUsed="0" w:qFormat="1"/>
-    <w:lsdException w:name="Quote" w:semiHidden="0" w:uiPriority="29" w:unhideWhenUsed="0" w:qFormat="1"/>
-    <w:lsdException w:name="Intense Quote" w:semiHidden="0" w:uiPriority="30" w:unhideWhenUsed="0" w:qFormat="1"/>
-    <w:lsdException w:name="Medium List 2 Accent 1" w:semiHidden="0" w:uiPriority="66" w:unhideWhenUsed="0"/>
-    <w:lsdException w:name="Medium Grid 1 Accent 1" w:semiHidden="0" w:uiPriority="67" w:unhideWhenUsed="0"/>
-    <w:lsdException w:name="Medium Grid 2 Accent 1" w:semiHidden="0" w:uiPriority="68" w:unhideWhenUsed="0"/>
-    <w:lsdException w:name="Medium Grid 3 Accent 1" w:semiHidden="0" w:uiPriority="69" w:unhideWhenUsed="0"/>
-    <w:lsdException w:name="Dark List Accent 1" w:semiHidden="0" w:uiPriority="70" w:unhideWhenUsed="0"/>
-    <w:lsdException w:name="Colorful Shading Accent 1" w:semiHidden="0" w:uiPriority="71" w:unhideWhenUsed="0"/>
-    <w:lsdException w:name="Colorful List Accent 1" w:semiHidden="0" w:uiPriority="72" w:unhideWhenUsed="0"/>
-    <w:lsdException w:name="Colorful Grid Accent 1" w:semiHidden="0" w:uiPriority="73" w:unhideWhenUsed="0"/>
-    <w:lsdException w:name="Light Shading Accent 2" w:semiHidden="0" w:uiPriority="60" w:unhideWhenUsed="0"/>
-    <w:lsdException w:name="Light List Accent 2" w:semiHidden="0" w:uiPriority="61" w:unhideWhenUsed="0"/>
-    <w:lsdException w:name="Light Grid Accent 2" w:semiHidden="0" w:uiPriority="62" w:unhideWhenUsed="0"/>
-    <w:lsdException w:name="Medium Shading 1 Accent 2" w:semiHidden="0" w:uiPriority="63" w:unhideWhenUsed="0"/>
-    <w:lsdException w:name="Medium Shading 2 Accent 2" w:semiHidden="0" w:uiPriority="64" w:unhideWhenUsed="0"/>
-    <w:lsdException w:name="Medium List 1 Accent 2" w:semiHidden="0" w:uiPriority="65" w:unhideWhenUsed="0"/>
-    <w:lsdException w:name="Medium List 2 Accent 2" w:semiHidden="0" w:uiPriority="66" w:unhideWhenUsed="0"/>
-    <w:lsdException w:name="Medium Grid 1 Accent 2" w:semiHidden="0" w:uiPriority="67" w:unhideWhenUsed="0"/>
-    <w:lsdException w:name="Medium Grid 2 Accent 2" w:semiHidden="0" w:uiPriority="68" w:unhideWhenUsed="0"/>
-    <w:lsdException w:name="Medium Grid 3 Accent 2" w:semiHidden="0" w:uiPriority="69" w:unhideWhenUsed="0"/>
-    <w:lsdException w:name="Dark List Accent 2" w:semiHidden="0" w:uiPriority="70" w:unhideWhenUsed="0"/>
-    <w:lsdException w:name="Colorful Shading Accent 2" w:semiHidden="0" w:uiPriority="71" w:unhideWhenUsed="0"/>
-    <w:lsdException w:name="Colorful List Accent 2" w:semiHidden="0" w:uiPriority="72" w:unhideWhenUsed="0"/>
-    <w:lsdException w:name="Colorful Grid Accent 2" w:semiHidden="0" w:uiPriority="73" w:unhideWhenUsed="0"/>
-    <w:lsdException w:name="Light Shading Accent 3" w:semiHidden="0" w:uiPriority="60" w:unhideWhenUsed="0"/>
-    <w:lsdException w:name="Light List Accent 3" w:semiHidden="0" w:uiPriority="61" w:unhideWhenUsed="0"/>
-    <w:lsdException w:name="Light Grid Accent 3" w:semiHidden="0" w:uiPriority="62" w:unhideWhenUsed="0"/>
-    <w:lsdException w:name="Medium Shading 1 Accent 3" w:semiHidden="0" w:uiPriority="63" w:unhideWhenUsed="0"/>
-    <w:lsdException w:name="Medium Shading 2 Accent 3" w:semiHidden="0" w:uiPriority="64" w:unhideWhenUsed="0"/>
-    <w:lsdException w:name="Medium List 1 Accent 3" w:semiHidden="0" w:uiPriority="65" w:unhideWhenUsed="0"/>
-    <w:lsdException w:name="Medium List 2 Accent 3" w:semiHidden="0" w:uiPriority="66" w:unhideWhenUsed="0"/>
-    <w:lsdException w:name="Medium Grid 1 Accent 3" w:semiHidden="0" w:uiPriority="67" w:unhideWhenUsed="0"/>
-    <w:lsdException w:name="Medium Grid 2 Accent 3" w:semiHidden="0" w:uiPriority="68" w:unhideWhenUsed="0"/>
-    <w:lsdException w:name="Medium Grid 3 Accent 3" w:semiHidden="0" w:uiPriority="69" w:unhideWhenUsed="0"/>
-    <w:lsdException w:name="Dark List Accent 3" w:semiHidden="0" w:uiPriority="70" w:unhideWhenUsed="0"/>
-    <w:lsdException w:name="Colorful Shading Accent 3" w:semiHidden="0" w:uiPriority="71" w:unhideWhenUsed="0"/>
-    <w:lsdException w:name="Colorful List Accent 3" w:semiHidden="0" w:uiPriority="72" w:unhideWhenUsed="0"/>
-    <w:lsdException w:name="Colorful Grid Accent 3" w:semiHidden="0" w:uiPriority="73" w:unhideWhenUsed="0"/>
-    <w:lsdException w:name="Light Shading Accent 4" w:semiHidden="0" w:uiPriority="60" w:unhideWhenUsed="0"/>
-    <w:lsdException w:name="Light List Accent 4" w:semiHidden="0" w:uiPriority="61" w:unhideWhenUsed="0"/>
-    <w:lsdException w:name="Light Grid Accent 4" w:semiHidden="0" w:uiPriority="62" w:unhideWhenUsed="0"/>
-    <w:lsdException w:name="Medium Shading 1 Accent 4" w:semiHidden="0" w:uiPriority="63" w:unhideWhenUsed="0"/>
-    <w:lsdException w:name="Medium Shading 2 Accent 4" w:semiHidden="0" w:uiPriority="64" w:unhideWhenUsed="0"/>
-    <w:lsdException w:name="Medium List 1 Accent 4" w:semiHidden="0" w:uiPriority="65" w:unhideWhenUsed="0"/>
-    <w:lsdException w:name="Medium List 2 Accent 4" w:semiHidden="0" w:uiPriority="66" w:unhideWhenUsed="0"/>
-    <w:lsdException w:name="Medium Grid 1 Accent 4" w:semiHidden="0" w:uiPriority="67" w:unhideWhenUsed="0"/>
-    <w:lsdException w:name="Medium Grid 2 Accent 4" w:semiHidden="0" w:uiPriority="68" w:unhideWhenUsed="0"/>
-    <w:lsdException w:name="Medium Grid 3 Accent 4" w:semiHidden="0" w:uiPriority="69" w:unhideWhenUsed="0"/>
-    <w:lsdException w:name="Dark List Accent 4" w:semiHidden="0" w:uiPriority="70" w:unhideWhenUsed="0"/>
-    <w:lsdException w:name="Colorful Shading Accent 4" w:semiHidden="0" w:uiPriority="71" w:unhideWhenUsed="0"/>
-    <w:lsdException w:name="Colorful List Accent 4" w:semiHidden="0" w:uiPriority="72" w:unhideWhenUsed="0"/>
-    <w:lsdException w:name="Colorful Grid Accent 4" w:semiHidden="0" w:uiPriority="73" w:unhideWhenUsed="0"/>
-    <w:lsdException w:name="Light Shading Accent 5" w:semiHidden="0" w:uiPriority="60" w:unhideWhenUsed="0"/>
-    <w:lsdException w:name="Light List Accent 5" w:semiHidden="0" w:uiPriority="61" w:unhideWhenUsed="0"/>
-    <w:lsdException w:name="Light Grid Accent 5" w:semiHidden="0" w:uiPriority="62" w:unhideWhenUsed="0"/>
-    <w:lsdException w:name="Medium Shading 1 Accent 5" w:semiHidden="0" w:uiPriority="63" w:unhideWhenUsed="0"/>
-    <w:lsdException w:name="Medium Shading 2 Accent 5" w:semiHidden="0" w:uiPriority="64" w:unhideWhenUsed="0"/>
-    <w:lsdException w:name="Medium List 1 Accent 5" w:semiHidden="0" w:uiPriority="65" w:unhideWhenUsed="0"/>
-    <w:lsdException w:name="Medium List 2 Accent 5" w:semiHidden="0" w:uiPriority="66" w:unhideWhenUsed="0"/>
-    <w:lsdException w:name="Medium Grid 1 Accent 5" w:semiHidden="0" w:uiPriority="67" w:unhideWhenUsed="0"/>
-    <w:lsdException w:name="Medium Grid 2 Accent 5" w:semiHidden="0" w:uiPriority="68" w:unhideWhenUsed="0"/>
-    <w:lsdException w:name="Medium Grid 3 Accent 5" w:semiHidden="0" w:uiPriority="69" w:unhideWhenUsed="0"/>
-    <w:lsdException w:name="Dark List Accent 5" w:semiHidden="0" w:uiPriority="70" w:unhideWhenUsed="0"/>
-    <w:lsdException w:name="Colorful Shading Accent 5" w:semiHidden="0" w:uiPriority="71" w:unhideWhenUsed="0"/>
-    <w:lsdException w:name="Colorful List Accent 5" w:semiHidden="0" w:uiPriority="72" w:unhideWhenUsed="0"/>
-    <w:lsdException w:name="Colorful Grid Accent 5" w:semiHidden="0" w:uiPriority="73" w:unhideWhenUsed="0"/>
-    <w:lsdException w:name="Light Shading Accent 6" w:semiHidden="0" w:uiPriority="60" w:unhideWhenUsed="0"/>
-    <w:lsdException w:name="Light List Accent 6" w:semiHidden="0" w:uiPriority="61" w:unhideWhenUsed="0"/>
-    <w:lsdException w:name="Light Grid Accent 6" w:semiHidden="0" w:uiPriority="62" w:unhideWhenUsed="0"/>
-    <w:lsdException w:name="Medium Shading 1 Accent 6" w:semiHidden="0" w:uiPriority="63" w:unhideWhenUsed="0"/>
-    <w:lsdException w:name="Medium Shading 2 Accent 6" w:semiHidden="0" w:uiPriority="64" w:unhideWhenUsed="0"/>
-    <w:lsdException w:name="Medium List 1 Accent 6" w:semiHidden="0" w:uiPriority="65" w:unhideWhenUsed="0"/>
-    <w:lsdException w:name="Medium List 2 Accent 6" w:semiHidden="0" w:uiPriority="66" w:unhideWhenUsed="0"/>
-    <w:lsdException w:name="Medium Grid 1 Accent 6" w:semiHidden="0" w:uiPriority="67" w:unhideWhenUsed="0"/>
-    <w:lsdException w:name="Medium Grid 2 Accent 6" w:semiHidden="0" w:uiPriority="68" w:unhideWhenUsed="0"/>
-    <w:lsdException w:name="Medium Grid 3 Accent 6" w:semiHidden="0" w:uiPriority="69" w:unhideWhenUsed="0"/>
-    <w:lsdException w:name="Dark List Accent 6" w:semiHidden="0" w:uiPriority="70" w:unhideWhenUsed="0"/>
-    <w:lsdException w:name="Colorful Shading Accent 6" w:semiHidden="0" w:uiPriority="71" w:unhideWhenUsed="0"/>
-    <w:lsdException w:name="Colorful List Accent 6" w:semiHidden="0" w:uiPriority="72" w:unhideWhenUsed="0"/>
-    <w:lsdException w:name="Colorful Grid Accent 6" w:semiHidden="0" w:uiPriority="73" w:unhideWhenUsed="0"/>
-    <w:lsdException w:name="Subtle Emphasis" w:semiHidden="0" w:uiPriority="19" w:unhideWhenUsed="0" w:qFormat="1"/>
-    <w:lsdException w:name="Intense Emphasis" w:semiHidden="0" w:uiPriority="21" w:unhideWhenUsed="0" w:qFormat="1"/>
-    <w:lsdException w:name="Subtle Reference" w:semiHidden="0" w:uiPriority="31" w:unhideWhenUsed="0" w:qFormat="1"/>
-    <w:lsdException w:name="Intense Reference" w:semiHidden="0" w:uiPriority="32" w:unhideWhenUsed="0" w:qFormat="1"/>
-    <w:lsdException w:name="Book Title" w:semiHidden="0" w:uiPriority="33" w:unhideWhenUsed="0" w:qFormat="1"/>
-    <w:lsdException w:name="Bibliography" w:uiPriority="37"/>
-    <w:lsdException w:name="TOC Heading" w:uiPriority="39" w:qFormat="1"/>
-  </w:latentStyles>
-  <w:style w:type="paragraph" w:default="1" w:styleId="Normal">
-    <w:name w:val="Normal"/>
-    <w:qFormat/>
-    <w:pPr>
-      <w:spacing w:after="3"/>
-      <w:ind w:left="730" w:hanging="10"/>
-    </w:pPr>
-    <w:rPr>
-      <w:rFonts w:ascii="Arial" w:eastAsia="Arial" w:hAnsi="Arial" w:cs="Arial"/>
-      <w:color w:val="000000"/>
-      <w:u w:val="single" w:color="000000"/>
-    </w:rPr>
-  </w:style>
-  <w:style w:type="character" w:default="1" w:styleId="Fuentedeprrafopredeter">
-    <w:name w:val="Default Paragraph Font"/>
-    <w:uiPriority w:val="1"/>
-    <w:semiHidden/>
-    <w:unhideWhenUsed/>
-  </w:style>
-  <w:style w:type="table" w:default="1" w:styleId="Tablanormal">
-    <w:name w:val="Normal Table"/>
-    <w:uiPriority w:val="99"/>
-    <w:semiHidden/>
-    <w:unhideWhenUsed/>
-    <w:tblPr>
-      <w:tblInd w:w="0" w:type="dxa"/>
-      <w:tblCellMar>
-        <w:top w:w="0" w:type="dxa"/>
-        <w:left w:w="108" w:type="dxa"/>
-        <w:bottom w:w="0" w:type="dxa"/>
-        <w:right w:w="108" w:type="dxa"/>
-      </w:tblCellMar>
-    </w:tblPr>
-  </w:style>
-  <w:style w:type="numbering" w:default="1" w:styleId="Sinlista">
-    <w:name w:val="No List"/>
-    <w:uiPriority w:val="99"/>
-    <w:semiHidden/>
-    <w:unhideWhenUsed/>
-  </w:style>
-  <w:style w:type="table" w:customStyle="1" w:styleId="TableGrid">
-    <w:name w:val="TableGrid"/>
-    <w:pPr>
-      <w:spacing w:after="0" w:line="240" w:lineRule="auto"/>
-    </w:pPr>
-    <w:tblPr>
-      <w:tblCellMar>
-        <w:top w:w="0" w:type="dxa"/>
-        <w:left w:w="0" w:type="dxa"/>
-        <w:bottom w:w="0" w:type="dxa"/>
-        <w:right w:w="0" w:type="dxa"/>
-      </w:tblCellMar>
-    </w:tblPr>
-  </w:style>
-  <w:style w:type="paragraph" w:styleId="Textodeglobo">
-    <w:name w:val="Balloon Text"/>
-    <w:basedOn w:val="Normal"/>
-    <w:link w:val="TextodegloboCar"/>
-    <w:uiPriority w:val="99"/>
-    <w:semiHidden/>
-    <w:unhideWhenUsed/>
-    <w:rsid w:val="004557D1"/>
-    <w:pPr>
-      <w:spacing w:after="0" w:line="240" w:lineRule="auto"/>
-    </w:pPr>
-    <w:rPr>
-      <w:rFonts w:ascii="Tahoma" w:hAnsi="Tahoma" w:cs="Tahoma"/>
-      <w:sz w:val="16"/>
-      <w:szCs w:val="16"/>
-    </w:rPr>
-  </w:style>
-  <w:style w:type="character" w:customStyle="1" w:styleId="TextodegloboCar">
-    <w:name w:val="Texto de globo Car"/>
-    <w:basedOn w:val="Fuentedeprrafopredeter"/>
-    <w:link w:val="Textodeglobo"/>
-    <w:uiPriority w:val="99"/>
-    <w:semiHidden/>
-    <w:rsid w:val="004557D1"/>
-    <w:rPr>
-      <w:rFonts w:ascii="Tahoma" w:eastAsia="Arial" w:hAnsi="Tahoma" w:cs="Tahoma"/>
-      <w:color w:val="000000"/>
-      <w:sz w:val="16"/>
-      <w:szCs w:val="16"/>
-      <w:u w:val="single" w:color="000000"/>
-    </w:rPr>
-  </w:style>
-  <w:style w:type="paragraph" w:styleId="Prrafodelista">
-    <w:name w:val="List Paragraph"/>
-    <w:basedOn w:val="Normal"/>
-    <w:uiPriority w:val="34"/>
-    <w:qFormat/>
-    <w:rsid w:val="00BB026E"/>
-    <w:pPr>
-      <w:ind w:left="720"/>
-      <w:contextualSpacing/>
-    </w:pPr>
-  </w:style>
-  <w:style w:type="paragraph" w:customStyle="1" w:styleId="Standard">
-    <w:name w:val="Standard"/>
-    <w:rsid w:val="0076215A"/>
-    <w:pPr>
-      <w:suppressAutoHyphens/>
-      <w:autoSpaceDN w:val="0"/>
-      <w:spacing w:after="0" w:line="360" w:lineRule="auto"/>
-      <w:jc w:val="both"/>
-    </w:pPr>
-    <w:rPr>
-      <w:rFonts w:ascii="Arial" w:eastAsia="Arial" w:hAnsi="Arial" w:cs="Arial"/>
-      <w:kern w:val="3"/>
-      <w:szCs w:val="20"/>
-      <w:lang w:val="es-AR"/>
-    </w:rPr>
-  </w:style>
-  <w:style w:type="paragraph" w:customStyle="1" w:styleId="Textbody">
-    <w:name w:val="Text body"/>
-    <w:basedOn w:val="Standard"/>
-    <w:rsid w:val="0076215A"/>
-    <w:pPr>
-      <w:jc w:val="left"/>
-    </w:pPr>
-    <w:rPr>
-      <w:b/>
-      <w:color w:val="000000"/>
-      <w:u w:val="single"/>
-    </w:rPr>
-  </w:style>
-  <w:style w:type="paragraph" w:styleId="Encabezado">
-    <w:name w:val="header"/>
-    <w:basedOn w:val="Standard"/>
-    <w:link w:val="EncabezadoCar"/>
-    <w:semiHidden/>
-    <w:unhideWhenUsed/>
-    <w:rsid w:val="0076215A"/>
-    <w:pPr>
-      <w:tabs>
-        <w:tab w:val="center" w:pos="4320"/>
-        <w:tab w:val="right" w:pos="8640"/>
-      </w:tabs>
-    </w:pPr>
-  </w:style>
-  <w:style w:type="character" w:customStyle="1" w:styleId="EncabezadoCar">
-    <w:name w:val="Encabezado Car"/>
-    <w:basedOn w:val="Fuentedeprrafopredeter"/>
-    <w:link w:val="Encabezado"/>
-    <w:semiHidden/>
-    <w:rsid w:val="0076215A"/>
-    <w:rPr>
-      <w:rFonts w:ascii="Arial" w:eastAsia="Arial" w:hAnsi="Arial" w:cs="Arial"/>
-      <w:kern w:val="3"/>
-      <w:szCs w:val="20"/>
-      <w:lang w:val="es-AR"/>
-    </w:rPr>
-  </w:style>
-  <w:style w:type="paragraph" w:styleId="Ttulo">
-    <w:name w:val="Title"/>
-    <w:basedOn w:val="Standard"/>
-    <w:next w:val="Standard"/>
-    <w:link w:val="TtuloCar"/>
-    <w:qFormat/>
-    <w:rsid w:val="0076215A"/>
-    <w:pPr>
-      <w:widowControl w:val="0"/>
-      <w:spacing w:line="240" w:lineRule="auto"/>
-      <w:ind w:firstLine="720"/>
-      <w:jc w:val="center"/>
-    </w:pPr>
-    <w:rPr>
-      <w:rFonts w:eastAsia="MS Mincho"/>
-      <w:b/>
-      <w:sz w:val="36"/>
-    </w:rPr>
-  </w:style>
-  <w:style w:type="character" w:customStyle="1" w:styleId="TtuloCar">
-    <w:name w:val="Título Car"/>
-    <w:basedOn w:val="Fuentedeprrafopredeter"/>
-    <w:link w:val="Ttulo"/>
-    <w:rsid w:val="0076215A"/>
-    <w:rPr>
-      <w:rFonts w:ascii="Arial" w:eastAsia="MS Mincho" w:hAnsi="Arial" w:cs="Arial"/>
-      <w:b/>
-      <w:kern w:val="3"/>
-      <w:sz w:val="36"/>
-      <w:szCs w:val="20"/>
-      <w:lang w:val="es-AR"/>
-    </w:rPr>
-  </w:style>
-  <w:style w:type="paragraph" w:styleId="Epgrafe">
+  <w:style w:type="paragraph" w:styleId="Descripcin">
     <w:name w:val="caption"/>
     <w:basedOn w:val="Standard"/>
     <w:next w:val="Standard"/>
@@ -6841,7 +6793,7 @@
   <a:extraClrSchemeLst/>
   <a:extLst>
     <a:ext uri="{05A4C25C-085E-4340-85A3-A5531E510DB2}">
-      <thm15:themeFamily xmlns:thm15="http://schemas.microsoft.com/office/thememl/2012/main" xmlns="" name="Office Theme" id="{62F939B6-93AF-4DB8-9C6B-D6C7DFDC589F}" vid="{4A3C46E8-61CC-4603-A589-7422A47A8E4A}"/>
+      <thm15:themeFamily xmlns:thm15="http://schemas.microsoft.com/office/thememl/2012/main" name="Office Theme" id="{62F939B6-93AF-4DB8-9C6B-D6C7DFDC589F}" vid="{4A3C46E8-61CC-4603-A589-7422A47A8E4A}"/>
     </a:ext>
   </a:extLst>
 </a:theme>

</xml_diff>